<commit_message>
added word doc for Q1 and Q@
</commit_message>
<xml_diff>
--- a/assignment1/Assignment1.docx
+++ b/assignment1/Assignment1.docx
@@ -8,14 +8,12 @@
         <w:rPr>
           <w:rFonts w:cstheme="minorHAnsi"/>
           <w:b/>
-          <w:sz w:val="28"/>
         </w:rPr>
       </w:pPr>
       <w:r>
         <w:rPr>
           <w:rFonts w:cstheme="minorHAnsi"/>
           <w:b/>
-          <w:sz w:val="28"/>
         </w:rPr>
         <w:t xml:space="preserve">ECSE 443 - Assignment 1 </w:t>
       </w:r>
@@ -319,19 +317,7 @@
             <w:rPr>
               <w:rFonts w:ascii="Cambria Math" w:hAnsi="Cambria Math" w:cstheme="minorHAnsi"/>
             </w:rPr>
-            <m:t>=</m:t>
-          </m:r>
-          <m:r>
-            <w:rPr>
-              <w:rFonts w:ascii="Cambria Math" w:hAnsi="Cambria Math" w:cstheme="minorHAnsi"/>
-            </w:rPr>
-            <m:t>x</m:t>
-          </m:r>
-          <m:r>
-            <w:rPr>
-              <w:rFonts w:ascii="Cambria Math" w:hAnsi="Cambria Math" w:cstheme="minorHAnsi"/>
-            </w:rPr>
-            <m:t>*</m:t>
+            <m:t>=x*</m:t>
           </m:r>
           <m:d>
             <m:dPr>
@@ -558,19 +544,7 @@
                 <w:rPr>
                   <w:rFonts w:ascii="Cambria Math" w:hAnsi="Cambria Math" w:cstheme="minorHAnsi"/>
                 </w:rPr>
-                <m:t>3.16228</m:t>
-              </m:r>
-              <m:r>
-                <w:rPr>
-                  <w:rFonts w:ascii="Cambria Math" w:hAnsi="Cambria Math" w:cstheme="minorHAnsi"/>
-                </w:rPr>
-                <m:t xml:space="preserve">- </m:t>
-              </m:r>
-              <m:r>
-                <w:rPr>
-                  <w:rFonts w:ascii="Cambria Math" w:hAnsi="Cambria Math" w:cstheme="minorHAnsi"/>
-                </w:rPr>
-                <m:t>3.00000</m:t>
+                <m:t>3.16228- 3.00000</m:t>
               </m:r>
             </m:e>
           </m:d>
@@ -646,19 +620,7 @@
         <w:rPr>
           <w:rFonts w:cstheme="minorHAnsi"/>
         </w:rPr>
-        <w:t>For x = 10</w:t>
-      </w:r>
-      <w:r>
-        <w:rPr>
-          <w:rFonts w:cstheme="minorHAnsi"/>
-        </w:rPr>
-        <w:t>00</w:t>
-      </w:r>
-      <w:r>
-        <w:rPr>
-          <w:rFonts w:cstheme="minorHAnsi"/>
-        </w:rPr>
-        <w:t>:</w:t>
+        <w:t>For x = 1000:</w:t>
       </w:r>
     </w:p>
     <w:p>
@@ -689,13 +651,7 @@
                 <w:rPr>
                   <w:rFonts w:ascii="Cambria Math" w:hAnsi="Cambria Math" w:cstheme="minorHAnsi"/>
                 </w:rPr>
-                <m:t>10</m:t>
-              </m:r>
-              <m:r>
-                <w:rPr>
-                  <w:rFonts w:ascii="Cambria Math" w:hAnsi="Cambria Math" w:cstheme="minorHAnsi"/>
-                </w:rPr>
-                <m:t>00</m:t>
+                <m:t>1000</m:t>
               </m:r>
             </m:e>
           </m:d>
@@ -703,19 +659,7 @@
             <w:rPr>
               <w:rFonts w:ascii="Cambria Math" w:hAnsi="Cambria Math" w:cstheme="minorHAnsi"/>
             </w:rPr>
-            <m:t>=</m:t>
-          </m:r>
-          <m:r>
-            <w:rPr>
-              <w:rFonts w:ascii="Cambria Math" w:hAnsi="Cambria Math" w:cstheme="minorHAnsi"/>
-            </w:rPr>
-            <m:t>1000</m:t>
-          </m:r>
-          <m:r>
-            <w:rPr>
-              <w:rFonts w:ascii="Cambria Math" w:hAnsi="Cambria Math" w:cstheme="minorHAnsi"/>
-            </w:rPr>
-            <m:t>*</m:t>
+            <m:t>=1000*</m:t>
           </m:r>
           <m:d>
             <m:dPr>
@@ -743,19 +687,7 @@
                     <w:rPr>
                       <w:rFonts w:ascii="Cambria Math" w:hAnsi="Cambria Math" w:cstheme="minorHAnsi"/>
                     </w:rPr>
-                    <m:t>1</m:t>
-                  </m:r>
-                  <m:r>
-                    <w:rPr>
-                      <w:rFonts w:ascii="Cambria Math" w:hAnsi="Cambria Math" w:cstheme="minorHAnsi"/>
-                    </w:rPr>
-                    <m:t>00</m:t>
-                  </m:r>
-                  <m:r>
-                    <w:rPr>
-                      <w:rFonts w:ascii="Cambria Math" w:hAnsi="Cambria Math" w:cstheme="minorHAnsi"/>
-                    </w:rPr>
-                    <m:t>0</m:t>
+                    <m:t>1000</m:t>
                   </m:r>
                 </m:e>
               </m:rad>
@@ -781,13 +713,7 @@
                     <w:rPr>
                       <w:rFonts w:ascii="Cambria Math" w:hAnsi="Cambria Math" w:cstheme="minorHAnsi"/>
                     </w:rPr>
-                    <m:t>99</m:t>
-                  </m:r>
-                  <m:r>
-                    <w:rPr>
-                      <w:rFonts w:ascii="Cambria Math" w:hAnsi="Cambria Math" w:cstheme="minorHAnsi"/>
-                    </w:rPr>
-                    <m:t>9</m:t>
+                    <m:t>999</m:t>
                   </m:r>
                 </m:e>
               </m:rad>
@@ -824,13 +750,7 @@
                 <w:rPr>
                   <w:rFonts w:ascii="Cambria Math" w:hAnsi="Cambria Math" w:cstheme="minorHAnsi"/>
                 </w:rPr>
-                <m:t>10</m:t>
-              </m:r>
-              <m:r>
-                <w:rPr>
-                  <w:rFonts w:ascii="Cambria Math" w:hAnsi="Cambria Math" w:cstheme="minorHAnsi"/>
-                </w:rPr>
-                <m:t>00</m:t>
+                <m:t>1000</m:t>
               </m:r>
             </m:e>
           </m:d>
@@ -838,19 +758,7 @@
             <w:rPr>
               <w:rFonts w:ascii="Cambria Math" w:hAnsi="Cambria Math" w:cstheme="minorHAnsi"/>
             </w:rPr>
-            <m:t>=10</m:t>
-          </m:r>
-          <m:r>
-            <w:rPr>
-              <w:rFonts w:ascii="Cambria Math" w:hAnsi="Cambria Math" w:cstheme="minorHAnsi"/>
-            </w:rPr>
-            <m:t>00</m:t>
-          </m:r>
-          <m:r>
-            <w:rPr>
-              <w:rFonts w:ascii="Cambria Math" w:hAnsi="Cambria Math" w:cstheme="minorHAnsi"/>
-            </w:rPr>
-            <m:t>*</m:t>
+            <m:t>=1000*</m:t>
           </m:r>
           <m:d>
             <m:dPr>
@@ -866,19 +774,7 @@
                 <w:rPr>
                   <w:rFonts w:ascii="Cambria Math" w:hAnsi="Cambria Math" w:cstheme="minorHAnsi"/>
                 </w:rPr>
-                <m:t>31</m:t>
-              </m:r>
-              <m:r>
-                <w:rPr>
-                  <w:rFonts w:ascii="Cambria Math" w:hAnsi="Cambria Math" w:cstheme="minorHAnsi"/>
-                </w:rPr>
-                <m:t>.</m:t>
-              </m:r>
-              <m:r>
-                <w:rPr>
-                  <w:rFonts w:ascii="Cambria Math" w:hAnsi="Cambria Math" w:cstheme="minorHAnsi"/>
-                </w:rPr>
-                <m:t>6228- 3</m:t>
+                <m:t>31.6228- 3</m:t>
               </m:r>
               <m:r>
                 <w:rPr>
@@ -960,19 +856,7 @@
         <w:rPr>
           <w:rFonts w:cstheme="minorHAnsi"/>
         </w:rPr>
-        <w:t>For x = 10</w:t>
-      </w:r>
-      <w:r>
-        <w:rPr>
-          <w:rFonts w:cstheme="minorHAnsi"/>
-        </w:rPr>
-        <w:t>00000</w:t>
-      </w:r>
-      <w:r>
-        <w:rPr>
-          <w:rFonts w:cstheme="minorHAnsi"/>
-        </w:rPr>
-        <w:t>:</w:t>
+        <w:t>For x = 1000000:</w:t>
       </w:r>
     </w:p>
     <w:p>
@@ -1068,13 +952,7 @@
                 <w:rPr>
                   <w:rFonts w:ascii="Cambria Math" w:hAnsi="Cambria Math" w:cstheme="minorHAnsi"/>
                 </w:rPr>
-                <m:t>1000</m:t>
-              </m:r>
-              <m:r>
-                <w:rPr>
-                  <w:rFonts w:ascii="Cambria Math" w:hAnsi="Cambria Math" w:cstheme="minorHAnsi"/>
-                </w:rPr>
-                <m:t>000</m:t>
+                <m:t>1000000</m:t>
               </m:r>
             </m:e>
           </m:d>
@@ -1082,19 +960,7 @@
             <w:rPr>
               <w:rFonts w:ascii="Cambria Math" w:hAnsi="Cambria Math" w:cstheme="minorHAnsi"/>
             </w:rPr>
-            <m:t>=1000</m:t>
-          </m:r>
-          <m:r>
-            <w:rPr>
-              <w:rFonts w:ascii="Cambria Math" w:hAnsi="Cambria Math" w:cstheme="minorHAnsi"/>
-            </w:rPr>
-            <m:t>000</m:t>
-          </m:r>
-          <m:r>
-            <w:rPr>
-              <w:rFonts w:ascii="Cambria Math" w:hAnsi="Cambria Math" w:cstheme="minorHAnsi"/>
-            </w:rPr>
-            <m:t>*</m:t>
+            <m:t>=1000000*</m:t>
           </m:r>
           <m:d>
             <m:dPr>
@@ -1122,19 +988,7 @@
                     <w:rPr>
                       <w:rFonts w:ascii="Cambria Math" w:hAnsi="Cambria Math" w:cstheme="minorHAnsi"/>
                     </w:rPr>
-                    <m:t>1</m:t>
-                  </m:r>
-                  <m:r>
-                    <w:rPr>
-                      <w:rFonts w:ascii="Cambria Math" w:hAnsi="Cambria Math" w:cstheme="minorHAnsi"/>
-                    </w:rPr>
-                    <m:t>000</m:t>
-                  </m:r>
-                  <m:r>
-                    <w:rPr>
-                      <w:rFonts w:ascii="Cambria Math" w:hAnsi="Cambria Math" w:cstheme="minorHAnsi"/>
-                    </w:rPr>
-                    <m:t>000</m:t>
+                    <m:t>1000000</m:t>
                   </m:r>
                 </m:e>
               </m:rad>
@@ -1160,13 +1014,7 @@
                     <w:rPr>
                       <w:rFonts w:ascii="Cambria Math" w:hAnsi="Cambria Math" w:cstheme="minorHAnsi"/>
                     </w:rPr>
-                    <m:t>999</m:t>
-                  </m:r>
-                  <m:r>
-                    <w:rPr>
-                      <w:rFonts w:ascii="Cambria Math" w:hAnsi="Cambria Math" w:cstheme="minorHAnsi"/>
-                    </w:rPr>
-                    <m:t>999</m:t>
+                    <m:t>999999</m:t>
                   </m:r>
                 </m:e>
               </m:rad>
@@ -1227,19 +1075,7 @@
                 <w:rPr>
                   <w:rFonts w:ascii="Cambria Math" w:hAnsi="Cambria Math" w:cstheme="minorHAnsi"/>
                 </w:rPr>
-                <m:t>1000</m:t>
-              </m:r>
-              <m:r>
-                <w:rPr>
-                  <w:rFonts w:ascii="Cambria Math" w:hAnsi="Cambria Math" w:cstheme="minorHAnsi"/>
-                </w:rPr>
-                <m:t xml:space="preserve">- </m:t>
-              </m:r>
-              <m:r>
-                <w:rPr>
-                  <w:rFonts w:ascii="Cambria Math" w:hAnsi="Cambria Math" w:cstheme="minorHAnsi"/>
-                </w:rPr>
-                <m:t>999.999</m:t>
+                <m:t>1000- 999.999</m:t>
               </m:r>
             </m:e>
           </m:d>
@@ -1282,13 +1118,7 @@
             <w:rPr>
               <w:rFonts w:ascii="Cambria Math" w:hAnsi="Cambria Math" w:cstheme="minorHAnsi"/>
             </w:rPr>
-            <m:t>=1000000*</m:t>
-          </m:r>
-          <m:r>
-            <w:rPr>
-              <w:rFonts w:ascii="Cambria Math" w:hAnsi="Cambria Math" w:cstheme="minorHAnsi"/>
-            </w:rPr>
-            <m:t>(0.001)</m:t>
+            <m:t>=1000000*(0.001)</m:t>
           </m:r>
         </m:oMath>
       </m:oMathPara>
@@ -1480,7 +1310,6 @@
           <w:b/>
           <w:highlight w:val="yellow"/>
         </w:rPr>
-        <w:lastRenderedPageBreak/>
         <w:t xml:space="preserve">c) </w:t>
       </w:r>
       <w:r>
@@ -1560,6 +1389,7 @@
           <w:rFonts w:eastAsia="Times New Roman" w:cstheme="minorHAnsi"/>
           <w:lang w:eastAsia="en-CA"/>
         </w:rPr>
+        <w:lastRenderedPageBreak/>
         <w:t>abs_error</w:t>
       </w:r>
       <w:proofErr w:type="spellEnd"/>
@@ -2097,6 +1927,774 @@
         </m:oMath>
       </m:oMathPara>
     </w:p>
+    <w:p>
+      <w:pPr>
+        <w:rPr>
+          <w:rFonts w:eastAsiaTheme="minorEastAsia" w:cstheme="minorHAnsi"/>
+        </w:rPr>
+      </w:pPr>
+      <w:r>
+        <w:rPr>
+          <w:rFonts w:eastAsiaTheme="minorEastAsia" w:cstheme="minorHAnsi"/>
+        </w:rPr>
+        <w:t>For X = 10:</w:t>
+      </w:r>
+    </w:p>
+    <w:p>
+      <w:pPr>
+        <w:rPr>
+          <w:rFonts w:eastAsiaTheme="minorEastAsia" w:cstheme="minorHAnsi"/>
+        </w:rPr>
+      </w:pPr>
+      <m:oMathPara>
+        <m:oMath>
+          <m:r>
+            <w:rPr>
+              <w:rFonts w:ascii="Cambria Math" w:eastAsiaTheme="minorEastAsia" w:hAnsi="Cambria Math" w:cstheme="minorHAnsi"/>
+            </w:rPr>
+            <m:t>f</m:t>
+          </m:r>
+          <m:d>
+            <m:dPr>
+              <m:ctrlPr>
+                <w:rPr>
+                  <w:rFonts w:ascii="Cambria Math" w:eastAsiaTheme="minorEastAsia" w:hAnsi="Cambria Math" w:cstheme="minorHAnsi"/>
+                  <w:i/>
+                </w:rPr>
+              </m:ctrlPr>
+            </m:dPr>
+            <m:e>
+              <m:r>
+                <w:rPr>
+                  <w:rFonts w:ascii="Cambria Math" w:eastAsiaTheme="minorEastAsia" w:hAnsi="Cambria Math" w:cstheme="minorHAnsi"/>
+                </w:rPr>
+                <m:t>10</m:t>
+              </m:r>
+            </m:e>
+          </m:d>
+          <m:r>
+            <w:rPr>
+              <w:rFonts w:ascii="Cambria Math" w:eastAsiaTheme="minorEastAsia" w:hAnsi="Cambria Math" w:cstheme="minorHAnsi"/>
+            </w:rPr>
+            <m:t>=</m:t>
+          </m:r>
+          <m:f>
+            <m:fPr>
+              <m:ctrlPr>
+                <w:rPr>
+                  <w:rFonts w:ascii="Cambria Math" w:eastAsiaTheme="minorEastAsia" w:hAnsi="Cambria Math" w:cstheme="minorHAnsi"/>
+                  <w:i/>
+                </w:rPr>
+              </m:ctrlPr>
+            </m:fPr>
+            <m:num>
+              <m:r>
+                <w:rPr>
+                  <w:rFonts w:ascii="Cambria Math" w:eastAsiaTheme="minorEastAsia" w:hAnsi="Cambria Math" w:cstheme="minorHAnsi"/>
+                </w:rPr>
+                <m:t>10</m:t>
+              </m:r>
+            </m:num>
+            <m:den>
+              <m:rad>
+                <m:radPr>
+                  <m:degHide m:val="1"/>
+                  <m:ctrlPr>
+                    <w:rPr>
+                      <w:rFonts w:ascii="Cambria Math" w:hAnsi="Cambria Math" w:cstheme="minorHAnsi"/>
+                      <w:i/>
+                    </w:rPr>
+                  </m:ctrlPr>
+                </m:radPr>
+                <m:deg/>
+                <m:e>
+                  <m:r>
+                    <w:rPr>
+                      <w:rFonts w:ascii="Cambria Math" w:hAnsi="Cambria Math" w:cstheme="minorHAnsi"/>
+                    </w:rPr>
+                    <m:t>10</m:t>
+                  </m:r>
+                </m:e>
+              </m:rad>
+              <m:r>
+                <w:rPr>
+                  <w:rFonts w:ascii="Cambria Math" w:hAnsi="Cambria Math" w:cstheme="minorHAnsi"/>
+                </w:rPr>
+                <m:t>+</m:t>
+              </m:r>
+              <m:rad>
+                <m:radPr>
+                  <m:degHide m:val="1"/>
+                  <m:ctrlPr>
+                    <w:rPr>
+                      <w:rFonts w:ascii="Cambria Math" w:hAnsi="Cambria Math" w:cstheme="minorHAnsi"/>
+                      <w:i/>
+                    </w:rPr>
+                  </m:ctrlPr>
+                </m:radPr>
+                <m:deg/>
+                <m:e>
+                  <m:r>
+                    <w:rPr>
+                      <w:rFonts w:ascii="Cambria Math" w:hAnsi="Cambria Math" w:cstheme="minorHAnsi"/>
+                    </w:rPr>
+                    <m:t>10-1</m:t>
+                  </m:r>
+                </m:e>
+              </m:rad>
+            </m:den>
+          </m:f>
+        </m:oMath>
+      </m:oMathPara>
+    </w:p>
+    <w:p>
+      <w:pPr>
+        <w:rPr>
+          <w:rFonts w:eastAsiaTheme="minorEastAsia" w:cstheme="minorHAnsi"/>
+        </w:rPr>
+      </w:pPr>
+      <m:oMathPara>
+        <m:oMath>
+          <m:r>
+            <w:rPr>
+              <w:rFonts w:ascii="Cambria Math" w:eastAsiaTheme="minorEastAsia" w:hAnsi="Cambria Math" w:cstheme="minorHAnsi"/>
+            </w:rPr>
+            <m:t>f</m:t>
+          </m:r>
+          <m:d>
+            <m:dPr>
+              <m:ctrlPr>
+                <w:rPr>
+                  <w:rFonts w:ascii="Cambria Math" w:eastAsiaTheme="minorEastAsia" w:hAnsi="Cambria Math" w:cstheme="minorHAnsi"/>
+                  <w:i/>
+                </w:rPr>
+              </m:ctrlPr>
+            </m:dPr>
+            <m:e>
+              <m:r>
+                <w:rPr>
+                  <w:rFonts w:ascii="Cambria Math" w:eastAsiaTheme="minorEastAsia" w:hAnsi="Cambria Math" w:cstheme="minorHAnsi"/>
+                </w:rPr>
+                <m:t>10</m:t>
+              </m:r>
+            </m:e>
+          </m:d>
+          <m:r>
+            <w:rPr>
+              <w:rFonts w:ascii="Cambria Math" w:eastAsiaTheme="minorEastAsia" w:hAnsi="Cambria Math" w:cstheme="minorHAnsi"/>
+            </w:rPr>
+            <m:t>=</m:t>
+          </m:r>
+          <m:f>
+            <m:fPr>
+              <m:ctrlPr>
+                <w:rPr>
+                  <w:rFonts w:ascii="Cambria Math" w:eastAsiaTheme="minorEastAsia" w:hAnsi="Cambria Math" w:cstheme="minorHAnsi"/>
+                  <w:i/>
+                </w:rPr>
+              </m:ctrlPr>
+            </m:fPr>
+            <m:num>
+              <m:r>
+                <w:rPr>
+                  <w:rFonts w:ascii="Cambria Math" w:eastAsiaTheme="minorEastAsia" w:hAnsi="Cambria Math" w:cstheme="minorHAnsi"/>
+                </w:rPr>
+                <m:t>10</m:t>
+              </m:r>
+            </m:num>
+            <m:den>
+              <m:r>
+                <w:rPr>
+                  <w:rFonts w:ascii="Cambria Math" w:hAnsi="Cambria Math" w:cstheme="minorHAnsi"/>
+                </w:rPr>
+                <m:t>3.16228+3.0</m:t>
+              </m:r>
+            </m:den>
+          </m:f>
+        </m:oMath>
+      </m:oMathPara>
+    </w:p>
+    <w:p>
+      <w:pPr>
+        <w:rPr>
+          <w:rFonts w:eastAsiaTheme="minorEastAsia" w:cstheme="minorHAnsi"/>
+        </w:rPr>
+      </w:pPr>
+      <m:oMathPara>
+        <m:oMath>
+          <m:r>
+            <w:rPr>
+              <w:rFonts w:ascii="Cambria Math" w:eastAsiaTheme="minorEastAsia" w:hAnsi="Cambria Math" w:cstheme="minorHAnsi"/>
+            </w:rPr>
+            <m:t>f</m:t>
+          </m:r>
+          <m:d>
+            <m:dPr>
+              <m:ctrlPr>
+                <w:rPr>
+                  <w:rFonts w:ascii="Cambria Math" w:eastAsiaTheme="minorEastAsia" w:hAnsi="Cambria Math" w:cstheme="minorHAnsi"/>
+                  <w:i/>
+                </w:rPr>
+              </m:ctrlPr>
+            </m:dPr>
+            <m:e>
+              <m:r>
+                <w:rPr>
+                  <w:rFonts w:ascii="Cambria Math" w:eastAsiaTheme="minorEastAsia" w:hAnsi="Cambria Math" w:cstheme="minorHAnsi"/>
+                </w:rPr>
+                <m:t>10</m:t>
+              </m:r>
+            </m:e>
+          </m:d>
+          <m:r>
+            <w:rPr>
+              <w:rFonts w:ascii="Cambria Math" w:eastAsiaTheme="minorEastAsia" w:hAnsi="Cambria Math" w:cstheme="minorHAnsi"/>
+            </w:rPr>
+            <m:t>=</m:t>
+          </m:r>
+          <m:f>
+            <m:fPr>
+              <m:ctrlPr>
+                <w:rPr>
+                  <w:rFonts w:ascii="Cambria Math" w:eastAsiaTheme="minorEastAsia" w:hAnsi="Cambria Math" w:cstheme="minorHAnsi"/>
+                  <w:i/>
+                </w:rPr>
+              </m:ctrlPr>
+            </m:fPr>
+            <m:num>
+              <m:r>
+                <w:rPr>
+                  <w:rFonts w:ascii="Cambria Math" w:eastAsiaTheme="minorEastAsia" w:hAnsi="Cambria Math" w:cstheme="minorHAnsi"/>
+                </w:rPr>
+                <m:t>10</m:t>
+              </m:r>
+            </m:num>
+            <m:den>
+              <m:r>
+                <w:rPr>
+                  <w:rFonts w:ascii="Cambria Math" w:eastAsiaTheme="minorEastAsia" w:hAnsi="Cambria Math" w:cstheme="minorHAnsi"/>
+                </w:rPr>
+                <m:t>6</m:t>
+              </m:r>
+              <m:r>
+                <w:rPr>
+                  <w:rFonts w:ascii="Cambria Math" w:hAnsi="Cambria Math" w:cstheme="minorHAnsi"/>
+                </w:rPr>
+                <m:t>.16228</m:t>
+              </m:r>
+            </m:den>
+          </m:f>
+        </m:oMath>
+      </m:oMathPara>
+    </w:p>
+    <w:p>
+      <w:pPr>
+        <w:rPr>
+          <w:rFonts w:eastAsiaTheme="minorEastAsia" w:cstheme="minorHAnsi"/>
+        </w:rPr>
+      </w:pPr>
+      <w:r>
+        <w:rPr>
+          <w:rFonts w:eastAsiaTheme="minorEastAsia" w:cstheme="minorHAnsi"/>
+        </w:rPr>
+        <w:t>For X = 1000:</w:t>
+      </w:r>
+    </w:p>
+    <w:p>
+      <w:pPr>
+        <w:rPr>
+          <w:rFonts w:eastAsiaTheme="minorEastAsia" w:cstheme="minorHAnsi"/>
+        </w:rPr>
+      </w:pPr>
+      <m:oMathPara>
+        <m:oMath>
+          <m:r>
+            <w:rPr>
+              <w:rFonts w:ascii="Cambria Math" w:eastAsiaTheme="minorEastAsia" w:hAnsi="Cambria Math" w:cstheme="minorHAnsi"/>
+            </w:rPr>
+            <m:t>f</m:t>
+          </m:r>
+          <m:d>
+            <m:dPr>
+              <m:ctrlPr>
+                <w:rPr>
+                  <w:rFonts w:ascii="Cambria Math" w:eastAsiaTheme="minorEastAsia" w:hAnsi="Cambria Math" w:cstheme="minorHAnsi"/>
+                  <w:i/>
+                </w:rPr>
+              </m:ctrlPr>
+            </m:dPr>
+            <m:e>
+              <m:r>
+                <w:rPr>
+                  <w:rFonts w:ascii="Cambria Math" w:eastAsiaTheme="minorEastAsia" w:hAnsi="Cambria Math" w:cstheme="minorHAnsi"/>
+                </w:rPr>
+                <m:t>1000</m:t>
+              </m:r>
+            </m:e>
+          </m:d>
+          <m:r>
+            <w:rPr>
+              <w:rFonts w:ascii="Cambria Math" w:eastAsiaTheme="minorEastAsia" w:hAnsi="Cambria Math" w:cstheme="minorHAnsi"/>
+            </w:rPr>
+            <m:t>=</m:t>
+          </m:r>
+          <m:f>
+            <m:fPr>
+              <m:ctrlPr>
+                <w:rPr>
+                  <w:rFonts w:ascii="Cambria Math" w:eastAsiaTheme="minorEastAsia" w:hAnsi="Cambria Math" w:cstheme="minorHAnsi"/>
+                  <w:i/>
+                </w:rPr>
+              </m:ctrlPr>
+            </m:fPr>
+            <m:num>
+              <m:r>
+                <w:rPr>
+                  <w:rFonts w:ascii="Cambria Math" w:eastAsiaTheme="minorEastAsia" w:hAnsi="Cambria Math" w:cstheme="minorHAnsi"/>
+                </w:rPr>
+                <m:t>1000</m:t>
+              </m:r>
+            </m:num>
+            <m:den>
+              <m:rad>
+                <m:radPr>
+                  <m:degHide m:val="1"/>
+                  <m:ctrlPr>
+                    <w:rPr>
+                      <w:rFonts w:ascii="Cambria Math" w:hAnsi="Cambria Math" w:cstheme="minorHAnsi"/>
+                      <w:i/>
+                    </w:rPr>
+                  </m:ctrlPr>
+                </m:radPr>
+                <m:deg/>
+                <m:e>
+                  <m:r>
+                    <w:rPr>
+                      <w:rFonts w:ascii="Cambria Math" w:hAnsi="Cambria Math" w:cstheme="minorHAnsi"/>
+                    </w:rPr>
+                    <m:t>1000</m:t>
+                  </m:r>
+                </m:e>
+              </m:rad>
+              <m:r>
+                <w:rPr>
+                  <w:rFonts w:ascii="Cambria Math" w:hAnsi="Cambria Math" w:cstheme="minorHAnsi"/>
+                </w:rPr>
+                <m:t>+</m:t>
+              </m:r>
+              <m:rad>
+                <m:radPr>
+                  <m:degHide m:val="1"/>
+                  <m:ctrlPr>
+                    <w:rPr>
+                      <w:rFonts w:ascii="Cambria Math" w:hAnsi="Cambria Math" w:cstheme="minorHAnsi"/>
+                      <w:i/>
+                    </w:rPr>
+                  </m:ctrlPr>
+                </m:radPr>
+                <m:deg/>
+                <m:e>
+                  <m:r>
+                    <w:rPr>
+                      <w:rFonts w:ascii="Cambria Math" w:hAnsi="Cambria Math" w:cstheme="minorHAnsi"/>
+                    </w:rPr>
+                    <m:t>1000-1</m:t>
+                  </m:r>
+                </m:e>
+              </m:rad>
+            </m:den>
+          </m:f>
+        </m:oMath>
+      </m:oMathPara>
+    </w:p>
+    <w:p>
+      <w:pPr>
+        <w:rPr>
+          <w:rFonts w:eastAsiaTheme="minorEastAsia" w:cstheme="minorHAnsi"/>
+        </w:rPr>
+      </w:pPr>
+      <m:oMathPara>
+        <m:oMath>
+          <m:r>
+            <w:rPr>
+              <w:rFonts w:ascii="Cambria Math" w:eastAsiaTheme="minorEastAsia" w:hAnsi="Cambria Math" w:cstheme="minorHAnsi"/>
+            </w:rPr>
+            <m:t>f</m:t>
+          </m:r>
+          <m:d>
+            <m:dPr>
+              <m:ctrlPr>
+                <w:rPr>
+                  <w:rFonts w:ascii="Cambria Math" w:eastAsiaTheme="minorEastAsia" w:hAnsi="Cambria Math" w:cstheme="minorHAnsi"/>
+                  <w:i/>
+                </w:rPr>
+              </m:ctrlPr>
+            </m:dPr>
+            <m:e>
+              <m:r>
+                <w:rPr>
+                  <w:rFonts w:ascii="Cambria Math" w:eastAsiaTheme="minorEastAsia" w:hAnsi="Cambria Math" w:cstheme="minorHAnsi"/>
+                </w:rPr>
+                <m:t>1000</m:t>
+              </m:r>
+            </m:e>
+          </m:d>
+          <m:r>
+            <w:rPr>
+              <w:rFonts w:ascii="Cambria Math" w:eastAsiaTheme="minorEastAsia" w:hAnsi="Cambria Math" w:cstheme="minorHAnsi"/>
+            </w:rPr>
+            <m:t>=</m:t>
+          </m:r>
+          <m:f>
+            <m:fPr>
+              <m:ctrlPr>
+                <w:rPr>
+                  <w:rFonts w:ascii="Cambria Math" w:eastAsiaTheme="minorEastAsia" w:hAnsi="Cambria Math" w:cstheme="minorHAnsi"/>
+                  <w:i/>
+                </w:rPr>
+              </m:ctrlPr>
+            </m:fPr>
+            <m:num>
+              <m:r>
+                <w:rPr>
+                  <w:rFonts w:ascii="Cambria Math" w:eastAsiaTheme="minorEastAsia" w:hAnsi="Cambria Math" w:cstheme="minorHAnsi"/>
+                </w:rPr>
+                <m:t>1000</m:t>
+              </m:r>
+            </m:num>
+            <m:den>
+              <m:r>
+                <w:rPr>
+                  <w:rFonts w:ascii="Cambria Math" w:hAnsi="Cambria Math" w:cstheme="minorHAnsi"/>
+                </w:rPr>
+                <m:t>31.6228+31.6070</m:t>
+              </m:r>
+            </m:den>
+          </m:f>
+        </m:oMath>
+      </m:oMathPara>
+    </w:p>
+    <w:p>
+      <w:pPr>
+        <w:rPr>
+          <w:rFonts w:eastAsiaTheme="minorEastAsia" w:cstheme="minorHAnsi"/>
+        </w:rPr>
+      </w:pPr>
+      <m:oMathPara>
+        <m:oMath>
+          <m:r>
+            <w:rPr>
+              <w:rFonts w:ascii="Cambria Math" w:eastAsiaTheme="minorEastAsia" w:hAnsi="Cambria Math" w:cstheme="minorHAnsi"/>
+            </w:rPr>
+            <m:t>f</m:t>
+          </m:r>
+          <m:d>
+            <m:dPr>
+              <m:ctrlPr>
+                <w:rPr>
+                  <w:rFonts w:ascii="Cambria Math" w:eastAsiaTheme="minorEastAsia" w:hAnsi="Cambria Math" w:cstheme="minorHAnsi"/>
+                  <w:i/>
+                </w:rPr>
+              </m:ctrlPr>
+            </m:dPr>
+            <m:e>
+              <m:r>
+                <w:rPr>
+                  <w:rFonts w:ascii="Cambria Math" w:eastAsiaTheme="minorEastAsia" w:hAnsi="Cambria Math" w:cstheme="minorHAnsi"/>
+                </w:rPr>
+                <m:t>1000</m:t>
+              </m:r>
+            </m:e>
+          </m:d>
+          <m:r>
+            <w:rPr>
+              <w:rFonts w:ascii="Cambria Math" w:eastAsiaTheme="minorEastAsia" w:hAnsi="Cambria Math" w:cstheme="minorHAnsi"/>
+            </w:rPr>
+            <m:t>=</m:t>
+          </m:r>
+          <m:f>
+            <m:fPr>
+              <m:ctrlPr>
+                <w:rPr>
+                  <w:rFonts w:ascii="Cambria Math" w:eastAsiaTheme="minorEastAsia" w:hAnsi="Cambria Math" w:cstheme="minorHAnsi"/>
+                  <w:i/>
+                </w:rPr>
+              </m:ctrlPr>
+            </m:fPr>
+            <m:num>
+              <m:r>
+                <w:rPr>
+                  <w:rFonts w:ascii="Cambria Math" w:eastAsiaTheme="minorEastAsia" w:hAnsi="Cambria Math" w:cstheme="minorHAnsi"/>
+                </w:rPr>
+                <m:t>1000</m:t>
+              </m:r>
+            </m:num>
+            <m:den>
+              <m:r>
+                <w:rPr>
+                  <w:rFonts w:ascii="Cambria Math" w:hAnsi="Cambria Math" w:cstheme="minorHAnsi"/>
+                </w:rPr>
+                <m:t>63.2298</m:t>
+              </m:r>
+            </m:den>
+          </m:f>
+        </m:oMath>
+      </m:oMathPara>
+    </w:p>
+    <w:p>
+      <w:pPr>
+        <w:rPr>
+          <w:rFonts w:eastAsiaTheme="minorEastAsia" w:cstheme="minorHAnsi"/>
+        </w:rPr>
+      </w:pPr>
+      <w:r>
+        <w:rPr>
+          <w:rFonts w:eastAsiaTheme="minorEastAsia" w:cstheme="minorHAnsi"/>
+        </w:rPr>
+        <w:t>For X = 1000000:</w:t>
+      </w:r>
+    </w:p>
+    <w:p>
+      <w:pPr>
+        <w:rPr>
+          <w:rFonts w:eastAsiaTheme="minorEastAsia" w:cstheme="minorHAnsi"/>
+        </w:rPr>
+      </w:pPr>
+      <m:oMathPara>
+        <m:oMath>
+          <m:r>
+            <w:rPr>
+              <w:rFonts w:ascii="Cambria Math" w:eastAsiaTheme="minorEastAsia" w:hAnsi="Cambria Math" w:cstheme="minorHAnsi"/>
+            </w:rPr>
+            <m:t>f</m:t>
+          </m:r>
+          <m:d>
+            <m:dPr>
+              <m:ctrlPr>
+                <w:rPr>
+                  <w:rFonts w:ascii="Cambria Math" w:eastAsiaTheme="minorEastAsia" w:hAnsi="Cambria Math" w:cstheme="minorHAnsi"/>
+                  <w:i/>
+                </w:rPr>
+              </m:ctrlPr>
+            </m:dPr>
+            <m:e>
+              <m:r>
+                <w:rPr>
+                  <w:rFonts w:ascii="Cambria Math" w:eastAsiaTheme="minorEastAsia" w:hAnsi="Cambria Math" w:cstheme="minorHAnsi"/>
+                </w:rPr>
+                <m:t>1000000</m:t>
+              </m:r>
+            </m:e>
+          </m:d>
+          <m:r>
+            <w:rPr>
+              <w:rFonts w:ascii="Cambria Math" w:eastAsiaTheme="minorEastAsia" w:hAnsi="Cambria Math" w:cstheme="minorHAnsi"/>
+            </w:rPr>
+            <m:t>=</m:t>
+          </m:r>
+          <m:f>
+            <m:fPr>
+              <m:ctrlPr>
+                <w:rPr>
+                  <w:rFonts w:ascii="Cambria Math" w:eastAsiaTheme="minorEastAsia" w:hAnsi="Cambria Math" w:cstheme="minorHAnsi"/>
+                  <w:i/>
+                </w:rPr>
+              </m:ctrlPr>
+            </m:fPr>
+            <m:num>
+              <m:r>
+                <w:rPr>
+                  <w:rFonts w:ascii="Cambria Math" w:eastAsiaTheme="minorEastAsia" w:hAnsi="Cambria Math" w:cstheme="minorHAnsi"/>
+                </w:rPr>
+                <m:t>1000000</m:t>
+              </m:r>
+            </m:num>
+            <m:den>
+              <m:rad>
+                <m:radPr>
+                  <m:degHide m:val="1"/>
+                  <m:ctrlPr>
+                    <w:rPr>
+                      <w:rFonts w:ascii="Cambria Math" w:hAnsi="Cambria Math" w:cstheme="minorHAnsi"/>
+                      <w:i/>
+                    </w:rPr>
+                  </m:ctrlPr>
+                </m:radPr>
+                <m:deg/>
+                <m:e>
+                  <m:r>
+                    <w:rPr>
+                      <w:rFonts w:ascii="Cambria Math" w:hAnsi="Cambria Math" w:cstheme="minorHAnsi"/>
+                    </w:rPr>
+                    <m:t>1000000</m:t>
+                  </m:r>
+                </m:e>
+              </m:rad>
+              <m:r>
+                <w:rPr>
+                  <w:rFonts w:ascii="Cambria Math" w:hAnsi="Cambria Math" w:cstheme="minorHAnsi"/>
+                </w:rPr>
+                <m:t>+</m:t>
+              </m:r>
+              <m:rad>
+                <m:radPr>
+                  <m:degHide m:val="1"/>
+                  <m:ctrlPr>
+                    <w:rPr>
+                      <w:rFonts w:ascii="Cambria Math" w:hAnsi="Cambria Math" w:cstheme="minorHAnsi"/>
+                      <w:i/>
+                    </w:rPr>
+                  </m:ctrlPr>
+                </m:radPr>
+                <m:deg/>
+                <m:e>
+                  <m:r>
+                    <w:rPr>
+                      <w:rFonts w:ascii="Cambria Math" w:hAnsi="Cambria Math" w:cstheme="minorHAnsi"/>
+                    </w:rPr>
+                    <m:t>1000000-1</m:t>
+                  </m:r>
+                </m:e>
+              </m:rad>
+            </m:den>
+          </m:f>
+        </m:oMath>
+      </m:oMathPara>
+    </w:p>
+    <w:p>
+      <w:pPr>
+        <w:rPr>
+          <w:rFonts w:eastAsiaTheme="minorEastAsia" w:cstheme="minorHAnsi"/>
+        </w:rPr>
+      </w:pPr>
+      <m:oMathPara>
+        <m:oMath>
+          <m:r>
+            <w:rPr>
+              <w:rFonts w:ascii="Cambria Math" w:eastAsiaTheme="minorEastAsia" w:hAnsi="Cambria Math" w:cstheme="minorHAnsi"/>
+            </w:rPr>
+            <m:t>f</m:t>
+          </m:r>
+          <m:d>
+            <m:dPr>
+              <m:ctrlPr>
+                <w:rPr>
+                  <w:rFonts w:ascii="Cambria Math" w:eastAsiaTheme="minorEastAsia" w:hAnsi="Cambria Math" w:cstheme="minorHAnsi"/>
+                  <w:i/>
+                </w:rPr>
+              </m:ctrlPr>
+            </m:dPr>
+            <m:e>
+              <m:r>
+                <w:rPr>
+                  <w:rFonts w:ascii="Cambria Math" w:eastAsiaTheme="minorEastAsia" w:hAnsi="Cambria Math" w:cstheme="minorHAnsi"/>
+                </w:rPr>
+                <m:t>1000000</m:t>
+              </m:r>
+            </m:e>
+          </m:d>
+          <m:r>
+            <w:rPr>
+              <w:rFonts w:ascii="Cambria Math" w:eastAsiaTheme="minorEastAsia" w:hAnsi="Cambria Math" w:cstheme="minorHAnsi"/>
+            </w:rPr>
+            <m:t>=</m:t>
+          </m:r>
+          <m:f>
+            <m:fPr>
+              <m:ctrlPr>
+                <w:rPr>
+                  <w:rFonts w:ascii="Cambria Math" w:eastAsiaTheme="minorEastAsia" w:hAnsi="Cambria Math" w:cstheme="minorHAnsi"/>
+                  <w:i/>
+                </w:rPr>
+              </m:ctrlPr>
+            </m:fPr>
+            <m:num>
+              <m:r>
+                <w:rPr>
+                  <w:rFonts w:ascii="Cambria Math" w:eastAsiaTheme="minorEastAsia" w:hAnsi="Cambria Math" w:cstheme="minorHAnsi"/>
+                </w:rPr>
+                <m:t>1000000</m:t>
+              </m:r>
+            </m:num>
+            <m:den>
+              <m:r>
+                <w:rPr>
+                  <w:rFonts w:ascii="Cambria Math" w:hAnsi="Cambria Math" w:cstheme="minorHAnsi"/>
+                </w:rPr>
+                <m:t>1000+999.999</m:t>
+              </m:r>
+            </m:den>
+          </m:f>
+        </m:oMath>
+      </m:oMathPara>
+    </w:p>
+    <w:p>
+      <w:pPr>
+        <w:rPr>
+          <w:rFonts w:eastAsiaTheme="minorEastAsia" w:cstheme="minorHAnsi"/>
+        </w:rPr>
+      </w:pPr>
+      <m:oMathPara>
+        <m:oMath>
+          <m:r>
+            <w:rPr>
+              <w:rFonts w:ascii="Cambria Math" w:eastAsiaTheme="minorEastAsia" w:hAnsi="Cambria Math" w:cstheme="minorHAnsi"/>
+            </w:rPr>
+            <m:t>f</m:t>
+          </m:r>
+          <m:d>
+            <m:dPr>
+              <m:ctrlPr>
+                <w:rPr>
+                  <w:rFonts w:ascii="Cambria Math" w:eastAsiaTheme="minorEastAsia" w:hAnsi="Cambria Math" w:cstheme="minorHAnsi"/>
+                  <w:i/>
+                </w:rPr>
+              </m:ctrlPr>
+            </m:dPr>
+            <m:e>
+              <m:r>
+                <w:rPr>
+                  <w:rFonts w:ascii="Cambria Math" w:eastAsiaTheme="minorEastAsia" w:hAnsi="Cambria Math" w:cstheme="minorHAnsi"/>
+                </w:rPr>
+                <m:t>1000000</m:t>
+              </m:r>
+            </m:e>
+          </m:d>
+          <m:r>
+            <w:rPr>
+              <w:rFonts w:ascii="Cambria Math" w:eastAsiaTheme="minorEastAsia" w:hAnsi="Cambria Math" w:cstheme="minorHAnsi"/>
+            </w:rPr>
+            <m:t>=</m:t>
+          </m:r>
+          <m:f>
+            <m:fPr>
+              <m:ctrlPr>
+                <w:rPr>
+                  <w:rFonts w:ascii="Cambria Math" w:eastAsiaTheme="minorEastAsia" w:hAnsi="Cambria Math" w:cstheme="minorHAnsi"/>
+                  <w:i/>
+                </w:rPr>
+              </m:ctrlPr>
+            </m:fPr>
+            <m:num>
+              <m:r>
+                <w:rPr>
+                  <w:rFonts w:ascii="Cambria Math" w:eastAsiaTheme="minorEastAsia" w:hAnsi="Cambria Math" w:cstheme="minorHAnsi"/>
+                </w:rPr>
+                <m:t>1000000</m:t>
+              </m:r>
+            </m:num>
+            <m:den>
+              <m:r>
+                <w:rPr>
+                  <w:rFonts w:ascii="Cambria Math" w:hAnsi="Cambria Math" w:cstheme="minorHAnsi"/>
+                </w:rPr>
+                <m:t>1999.999</m:t>
+              </m:r>
+            </m:den>
+          </m:f>
+        </m:oMath>
+      </m:oMathPara>
+    </w:p>
     <w:tbl>
       <w:tblPr>
         <w:tblStyle w:val="TableGrid"/>
@@ -2229,7 +2827,7 @@
               <w:rPr>
                 <w:rFonts w:cstheme="minorHAnsi"/>
               </w:rPr>
-              <w:t>5435</w:t>
+              <w:t>62278</w:t>
             </w:r>
           </w:p>
         </w:tc>
@@ -2247,13 +2845,13 @@
               <w:rPr>
                 <w:rFonts w:cstheme="minorHAnsi"/>
               </w:rPr>
-              <w:t>15.80</w:t>
+              <w:t>15.8</w:t>
             </w:r>
             <w:r>
               <w:rPr>
                 <w:rFonts w:cstheme="minorHAnsi"/>
               </w:rPr>
-              <w:t>74</w:t>
+              <w:t>153</w:t>
             </w:r>
           </w:p>
         </w:tc>
@@ -2271,7 +2869,7 @@
               <w:rPr>
                 <w:rFonts w:cstheme="minorHAnsi"/>
               </w:rPr>
-              <w:t>499.9999</w:t>
+              <w:t>500.000</w:t>
             </w:r>
           </w:p>
         </w:tc>
@@ -2295,6 +2893,7 @@
           <w:rFonts w:eastAsiaTheme="minorEastAsia" w:cstheme="minorHAnsi"/>
           <w:b/>
         </w:rPr>
+        <w:lastRenderedPageBreak/>
         <w:t xml:space="preserve">e) </w:t>
       </w:r>
       <w:proofErr w:type="spellStart"/>
@@ -2309,45 +2908,21 @@
         <w:rPr>
           <w:rFonts w:cstheme="minorHAnsi"/>
         </w:rPr>
-        <w:t xml:space="preserve"> Error Results</w:t>
-      </w:r>
+        <w:t xml:space="preserve"> Error Results compared with modified function results in d). Refer to </w:t>
+      </w:r>
+      <w:proofErr w:type="spellStart"/>
       <w:r>
         <w:rPr>
           <w:rFonts w:cstheme="minorHAnsi"/>
         </w:rPr>
-        <w:t xml:space="preserve"> compared with modified function results in d)</w:t>
-      </w:r>
+        <w:t>Matlab</w:t>
+      </w:r>
+      <w:proofErr w:type="spellEnd"/>
       <w:r>
         <w:rPr>
           <w:rFonts w:cstheme="minorHAnsi"/>
         </w:rPr>
-        <w:t xml:space="preserve">. Refer to </w:t>
-      </w:r>
-      <w:proofErr w:type="spellStart"/>
-      <w:r>
-        <w:rPr>
-          <w:rFonts w:cstheme="minorHAnsi"/>
-        </w:rPr>
-        <w:t>Matlab</w:t>
-      </w:r>
-      <w:proofErr w:type="spellEnd"/>
-      <w:r>
-        <w:rPr>
-          <w:rFonts w:cstheme="minorHAnsi"/>
-        </w:rPr>
-        <w:t xml:space="preserve"> file Q1, section </w:t>
-      </w:r>
-      <w:r>
-        <w:rPr>
-          <w:rFonts w:cstheme="minorHAnsi"/>
-        </w:rPr>
-        <w:t>e</w:t>
-      </w:r>
-      <w:r>
-        <w:rPr>
-          <w:rFonts w:cstheme="minorHAnsi"/>
-        </w:rPr>
-        <w:t>.</w:t>
+        <w:t xml:space="preserve"> file Q1, section e.</w:t>
       </w:r>
     </w:p>
     <w:p>
@@ -2402,7 +2977,42 @@
           <w:sz w:val="22"/>
           <w:szCs w:val="22"/>
         </w:rPr>
-        <w:t xml:space="preserve">   -0.0793   -0.0079   -0.0002</w:t>
+        <w:t>10</w:t>
+      </w:r>
+      <w:r>
+        <w:rPr>
+          <w:rFonts w:asciiTheme="minorHAnsi" w:hAnsiTheme="minorHAnsi" w:cstheme="minorHAnsi"/>
+          <w:sz w:val="22"/>
+          <w:szCs w:val="22"/>
+          <w:vertAlign w:val="superscript"/>
+        </w:rPr>
+        <w:t>-3</w:t>
+      </w:r>
+      <w:r>
+        <w:rPr>
+          <w:rFonts w:asciiTheme="minorHAnsi" w:hAnsiTheme="minorHAnsi" w:cstheme="minorHAnsi"/>
+          <w:sz w:val="22"/>
+          <w:szCs w:val="22"/>
+        </w:rPr>
+        <w:t xml:space="preserve"> ×</w:t>
+      </w:r>
+    </w:p>
+    <w:p>
+      <w:pPr>
+        <w:pStyle w:val="HTMLPreformatted"/>
+        <w:rPr>
+          <w:rFonts w:asciiTheme="minorHAnsi" w:hAnsiTheme="minorHAnsi" w:cstheme="minorHAnsi"/>
+          <w:sz w:val="22"/>
+          <w:szCs w:val="22"/>
+        </w:rPr>
+      </w:pPr>
+      <w:r>
+        <w:rPr>
+          <w:rFonts w:asciiTheme="minorHAnsi" w:hAnsiTheme="minorHAnsi" w:cstheme="minorHAnsi"/>
+          <w:sz w:val="22"/>
+          <w:szCs w:val="22"/>
+        </w:rPr>
+        <w:t xml:space="preserve">    0.0034   -0.0431   -0.1250</w:t>
       </w:r>
     </w:p>
     <w:p>
@@ -2467,16 +3077,51 @@
           <w:sz w:val="22"/>
           <w:szCs w:val="22"/>
         </w:rPr>
-        <w:t xml:space="preserve">   -4.8870   -0.0500   -0.0000</w:t>
-      </w:r>
-    </w:p>
-    <w:p>
-      <w:pPr>
-        <w:pStyle w:val="HTMLPreformatted"/>
+        <w:t>10</w:t>
+      </w:r>
+      <w:r>
         <w:rPr>
           <w:rFonts w:asciiTheme="minorHAnsi" w:hAnsiTheme="minorHAnsi" w:cstheme="minorHAnsi"/>
           <w:sz w:val="22"/>
           <w:szCs w:val="22"/>
+          <w:vertAlign w:val="superscript"/>
+        </w:rPr>
+        <w:t>-3</w:t>
+      </w:r>
+      <w:r>
+        <w:rPr>
+          <w:rFonts w:asciiTheme="minorHAnsi" w:hAnsiTheme="minorHAnsi" w:cstheme="minorHAnsi"/>
+          <w:sz w:val="22"/>
+          <w:szCs w:val="22"/>
+        </w:rPr>
+        <w:t xml:space="preserve"> ×</w:t>
+      </w:r>
+    </w:p>
+    <w:p>
+      <w:pPr>
+        <w:pStyle w:val="HTMLPreformatted"/>
+        <w:rPr>
+          <w:rFonts w:asciiTheme="minorHAnsi" w:hAnsiTheme="minorHAnsi" w:cstheme="minorHAnsi"/>
+          <w:sz w:val="22"/>
+          <w:szCs w:val="22"/>
+        </w:rPr>
+      </w:pPr>
+      <w:r>
+        <w:rPr>
+          <w:rFonts w:asciiTheme="minorHAnsi" w:hAnsiTheme="minorHAnsi" w:cstheme="minorHAnsi"/>
+          <w:sz w:val="22"/>
+          <w:szCs w:val="22"/>
+        </w:rPr>
+        <w:t xml:space="preserve">    0.2094   -0.2727   -0.0250</w:t>
+      </w:r>
+    </w:p>
+    <w:p>
+      <w:pPr>
+        <w:pStyle w:val="HTMLPreformatted"/>
+        <w:rPr>
+          <w:rFonts w:asciiTheme="minorHAnsi" w:hAnsiTheme="minorHAnsi" w:cstheme="minorHAnsi"/>
+          <w:sz w:val="22"/>
+          <w:szCs w:val="22"/>
         </w:rPr>
       </w:pPr>
     </w:p>
@@ -2517,8 +3162,16 @@
         <w:rPr>
           <w:rFonts w:eastAsiaTheme="minorEastAsia" w:cstheme="minorHAnsi"/>
           <w:b/>
-        </w:rPr>
-        <w:t xml:space="preserve">Question 2 – a) </w:t>
+          <w:u w:val="single"/>
+        </w:rPr>
+        <w:t>Question 2</w:t>
+      </w:r>
+      <w:r>
+        <w:rPr>
+          <w:rFonts w:eastAsiaTheme="minorEastAsia" w:cstheme="minorHAnsi"/>
+          <w:b/>
+        </w:rPr>
+        <w:t xml:space="preserve"> – a) </w:t>
       </w:r>
       <w:r>
         <w:rPr>
@@ -2538,19 +3191,7 @@
         <w:rPr>
           <w:rFonts w:cstheme="minorHAnsi"/>
         </w:rPr>
-        <w:t xml:space="preserve"> file Q</w:t>
-      </w:r>
-      <w:r>
-        <w:rPr>
-          <w:rFonts w:cstheme="minorHAnsi"/>
-        </w:rPr>
-        <w:t>2</w:t>
-      </w:r>
-      <w:r>
-        <w:rPr>
-          <w:rFonts w:cstheme="minorHAnsi"/>
-        </w:rPr>
-        <w:t xml:space="preserve"> section a</w:t>
+        <w:t xml:space="preserve"> file Q2 section a</w:t>
       </w:r>
     </w:p>
     <w:tbl>
@@ -2631,19 +3272,15 @@
           <w:p>
             <w:pPr>
               <w:rPr>
-                <w:rFonts w:ascii="Times New Roman" w:eastAsia="Times New Roman" w:hAnsi="Times New Roman" w:cs="Times New Roman"/>
-                <w:sz w:val="24"/>
-                <w:szCs w:val="24"/>
+                <w:rFonts w:eastAsia="Times New Roman" w:cstheme="minorHAnsi"/>
                 <w:lang w:eastAsia="en-CA"/>
               </w:rPr>
             </w:pPr>
             <w:r>
               <w:rPr>
-                <w:rFonts w:ascii="Times New Roman" w:eastAsia="Times New Roman" w:hAnsi="Times New Roman" w:cs="Times New Roman"/>
+                <w:rFonts w:eastAsia="Times New Roman" w:cstheme="minorHAnsi"/>
                 <w:noProof/>
                 <w:position w:val="-8"/>
-                <w:sz w:val="24"/>
-                <w:szCs w:val="24"/>
                 <w:lang w:eastAsia="en-CA"/>
               </w:rPr>
               <w:drawing>
@@ -2849,7 +3486,6 @@
             <w:rPr>
               <w:rFonts w:ascii="Cambria Math" w:eastAsiaTheme="minorEastAsia" w:hAnsi="Cambria Math" w:cstheme="minorHAnsi"/>
             </w:rPr>
-            <w:lastRenderedPageBreak/>
             <m:t>f</m:t>
           </m:r>
           <m:d>
@@ -2905,19 +3541,7 @@
                 <w:rPr>
                   <w:rFonts w:ascii="Cambria Math" w:eastAsiaTheme="minorEastAsia" w:hAnsi="Cambria Math" w:cstheme="minorHAnsi"/>
                 </w:rPr>
-                <m:t>(</m:t>
-              </m:r>
-              <m:r>
-                <w:rPr>
-                  <w:rFonts w:ascii="Cambria Math" w:eastAsiaTheme="minorEastAsia" w:hAnsi="Cambria Math" w:cstheme="minorHAnsi"/>
-                </w:rPr>
-                <m:t>0.007</m:t>
-              </m:r>
-              <m:r>
-                <w:rPr>
-                  <w:rFonts w:ascii="Cambria Math" w:eastAsiaTheme="minorEastAsia" w:hAnsi="Cambria Math" w:cstheme="minorHAnsi"/>
-                </w:rPr>
-                <m:t>)</m:t>
+                <m:t>(0.007)</m:t>
               </m:r>
             </m:num>
             <m:den>
@@ -2934,19 +3558,7 @@
                 <w:rPr>
                   <w:rFonts w:ascii="Cambria Math" w:eastAsiaTheme="minorEastAsia" w:hAnsi="Cambria Math" w:cstheme="minorHAnsi"/>
                 </w:rPr>
-                <m:t>(</m:t>
-              </m:r>
-              <m:r>
-                <w:rPr>
-                  <w:rFonts w:ascii="Cambria Math" w:eastAsiaTheme="minorEastAsia" w:hAnsi="Cambria Math" w:cstheme="minorHAnsi"/>
-                </w:rPr>
-                <m:t>0.007</m:t>
-              </m:r>
-              <m:r>
-                <w:rPr>
-                  <w:rFonts w:ascii="Cambria Math" w:eastAsiaTheme="minorEastAsia" w:hAnsi="Cambria Math" w:cstheme="minorHAnsi"/>
-                </w:rPr>
-                <m:t>)</m:t>
+                <m:t>(0.007)</m:t>
               </m:r>
             </m:den>
           </m:f>
@@ -3005,13 +3617,7 @@
                 <w:rPr>
                   <w:rFonts w:ascii="Cambria Math" w:eastAsiaTheme="minorEastAsia" w:hAnsi="Cambria Math" w:cstheme="minorHAnsi"/>
                 </w:rPr>
-                <m:t>1-</m:t>
-              </m:r>
-              <m:r>
-                <w:rPr>
-                  <w:rFonts w:ascii="Cambria Math" w:eastAsiaTheme="minorEastAsia" w:hAnsi="Cambria Math" w:cstheme="minorHAnsi"/>
-                </w:rPr>
-                <m:t>0.99997</m:t>
+                <m:t>1-0.99997</m:t>
               </m:r>
               <m:r>
                 <w:rPr>
@@ -3241,8 +3847,6 @@
         </w:rPr>
         <w:t xml:space="preserve"> file Q2, section c.</w:t>
       </w:r>
-      <w:bookmarkStart w:id="0" w:name="_GoBack"/>
-      <w:bookmarkEnd w:id="0"/>
     </w:p>
     <w:p>
       <w:pPr>
@@ -3266,18 +3870,14 @@
         </w:tabs>
         <w:spacing w:after="0" w:line="240" w:lineRule="auto"/>
         <w:rPr>
-          <w:rFonts w:ascii="Courier New" w:eastAsia="Times New Roman" w:hAnsi="Courier New" w:cs="Courier New"/>
-          <w:sz w:val="20"/>
-          <w:szCs w:val="20"/>
+          <w:rFonts w:eastAsia="Times New Roman" w:cstheme="minorHAnsi"/>
           <w:lang w:eastAsia="en-CA"/>
         </w:rPr>
       </w:pPr>
       <w:proofErr w:type="spellStart"/>
       <w:r>
         <w:rPr>
-          <w:rFonts w:ascii="Courier New" w:eastAsia="Times New Roman" w:hAnsi="Courier New" w:cs="Courier New"/>
-          <w:sz w:val="20"/>
-          <w:szCs w:val="20"/>
+          <w:rFonts w:eastAsia="Times New Roman" w:cstheme="minorHAnsi"/>
           <w:lang w:eastAsia="en-CA"/>
         </w:rPr>
         <w:t>abs_error</w:t>
@@ -3285,9 +3885,7 @@
       <w:proofErr w:type="spellEnd"/>
       <w:r>
         <w:rPr>
-          <w:rFonts w:ascii="Courier New" w:eastAsia="Times New Roman" w:hAnsi="Courier New" w:cs="Courier New"/>
-          <w:sz w:val="20"/>
-          <w:szCs w:val="20"/>
+          <w:rFonts w:eastAsia="Times New Roman" w:cstheme="minorHAnsi"/>
           <w:lang w:eastAsia="en-CA"/>
         </w:rPr>
         <w:t> = </w:t>
@@ -3297,28 +3895,22 @@
       <w:pPr>
         <w:spacing w:after="0" w:line="240" w:lineRule="auto"/>
         <w:rPr>
-          <w:rFonts w:ascii="Times New Roman" w:eastAsia="Times New Roman" w:hAnsi="Times New Roman" w:cs="Times New Roman"/>
-          <w:sz w:val="24"/>
-          <w:szCs w:val="24"/>
+          <w:rFonts w:eastAsia="Times New Roman" w:cstheme="minorHAnsi"/>
           <w:lang w:eastAsia="en-CA"/>
         </w:rPr>
       </w:pPr>
       <w:r>
         <w:rPr>
-          <w:rFonts w:ascii="Times New Roman" w:eastAsia="Times New Roman" w:hAnsi="Times New Roman" w:cs="Times New Roman"/>
-          <w:sz w:val="24"/>
-          <w:szCs w:val="24"/>
+          <w:rFonts w:eastAsia="Times New Roman" w:cstheme="minorHAnsi"/>
           <w:lang w:eastAsia="en-CA"/>
         </w:rPr>
         <w:t>   </w:t>
       </w:r>
       <w:r>
         <w:rPr>
-          <w:rFonts w:ascii="Times New Roman" w:eastAsia="Times New Roman" w:hAnsi="Times New Roman" w:cs="Times New Roman"/>
+          <w:rFonts w:eastAsia="Times New Roman" w:cstheme="minorHAnsi"/>
           <w:noProof/>
           <w:position w:val="-8"/>
-          <w:sz w:val="24"/>
-          <w:szCs w:val="24"/>
           <w:lang w:eastAsia="en-CA"/>
         </w:rPr>
         <w:drawing>
@@ -3403,18 +3995,14 @@
         </w:tabs>
         <w:spacing w:after="0" w:line="240" w:lineRule="auto"/>
         <w:rPr>
-          <w:rFonts w:ascii="Courier New" w:eastAsia="Times New Roman" w:hAnsi="Courier New" w:cs="Courier New"/>
-          <w:sz w:val="20"/>
-          <w:szCs w:val="20"/>
+          <w:rFonts w:eastAsia="Times New Roman" w:cstheme="minorHAnsi"/>
           <w:lang w:eastAsia="en-CA"/>
         </w:rPr>
       </w:pPr>
       <w:proofErr w:type="spellStart"/>
       <w:r>
         <w:rPr>
-          <w:rFonts w:ascii="Courier New" w:eastAsia="Times New Roman" w:hAnsi="Courier New" w:cs="Courier New"/>
-          <w:sz w:val="20"/>
-          <w:szCs w:val="20"/>
+          <w:rFonts w:eastAsia="Times New Roman" w:cstheme="minorHAnsi"/>
           <w:lang w:eastAsia="en-CA"/>
         </w:rPr>
         <w:t>per_relative_err</w:t>
@@ -3422,9 +4010,7 @@
       <w:proofErr w:type="spellEnd"/>
       <w:r>
         <w:rPr>
-          <w:rFonts w:ascii="Courier New" w:eastAsia="Times New Roman" w:hAnsi="Courier New" w:cs="Courier New"/>
-          <w:sz w:val="20"/>
-          <w:szCs w:val="20"/>
+          <w:rFonts w:eastAsia="Times New Roman" w:cstheme="minorHAnsi"/>
           <w:lang w:eastAsia="en-CA"/>
         </w:rPr>
         <w:t> = </w:t>
@@ -3434,28 +4020,22 @@
       <w:pPr>
         <w:spacing w:after="0" w:line="240" w:lineRule="auto"/>
         <w:rPr>
-          <w:rFonts w:ascii="Times New Roman" w:eastAsia="Times New Roman" w:hAnsi="Times New Roman" w:cs="Times New Roman"/>
-          <w:sz w:val="24"/>
-          <w:szCs w:val="24"/>
+          <w:rFonts w:eastAsia="Times New Roman" w:cstheme="minorHAnsi"/>
           <w:lang w:eastAsia="en-CA"/>
         </w:rPr>
       </w:pPr>
       <w:r>
         <w:rPr>
-          <w:rFonts w:ascii="Times New Roman" w:eastAsia="Times New Roman" w:hAnsi="Times New Roman" w:cs="Times New Roman"/>
-          <w:sz w:val="24"/>
-          <w:szCs w:val="24"/>
+          <w:rFonts w:eastAsia="Times New Roman" w:cstheme="minorHAnsi"/>
           <w:lang w:eastAsia="en-CA"/>
         </w:rPr>
         <w:t>   </w:t>
       </w:r>
       <w:r>
         <w:rPr>
-          <w:rFonts w:ascii="Times New Roman" w:eastAsia="Times New Roman" w:hAnsi="Times New Roman" w:cs="Times New Roman"/>
+          <w:rFonts w:eastAsia="Times New Roman" w:cstheme="minorHAnsi"/>
           <w:noProof/>
           <w:position w:val="-8"/>
-          <w:sz w:val="24"/>
-          <w:szCs w:val="24"/>
           <w:lang w:eastAsia="en-CA"/>
         </w:rPr>
         <w:drawing>
@@ -3529,6 +4109,7 @@
           <w:rFonts w:eastAsiaTheme="minorEastAsia" w:cstheme="minorHAnsi"/>
           <w:b/>
         </w:rPr>
+        <w:lastRenderedPageBreak/>
         <w:t xml:space="preserve">d) </w:t>
       </w:r>
       <w:r>
@@ -3549,25 +4130,7 @@
         <w:rPr>
           <w:rFonts w:cstheme="minorHAnsi"/>
         </w:rPr>
-        <w:t xml:space="preserve"> file Q</w:t>
-      </w:r>
-      <w:r>
-        <w:rPr>
-          <w:rFonts w:cstheme="minorHAnsi"/>
-        </w:rPr>
-        <w:t>2</w:t>
-      </w:r>
-      <w:r>
-        <w:rPr>
-          <w:rFonts w:cstheme="minorHAnsi"/>
-        </w:rPr>
-        <w:t>, section d for calculation</w:t>
-      </w:r>
-      <w:r>
-        <w:rPr>
-          <w:rFonts w:cstheme="minorHAnsi"/>
-        </w:rPr>
-        <w:t>.</w:t>
+        <w:t xml:space="preserve"> file Q2, section d for calculation.</w:t>
       </w:r>
     </w:p>
     <w:p>
@@ -4334,6 +4897,304 @@
         </m:oMath>
       </m:oMathPara>
     </w:p>
+    <w:p>
+      <w:pPr>
+        <w:rPr>
+          <w:rFonts w:eastAsiaTheme="minorEastAsia" w:cstheme="minorHAnsi"/>
+        </w:rPr>
+      </w:pPr>
+      <w:r>
+        <w:rPr>
+          <w:rFonts w:eastAsiaTheme="minorEastAsia" w:cstheme="minorHAnsi"/>
+        </w:rPr>
+        <w:t>For X = 0.007:</w:t>
+      </w:r>
+    </w:p>
+    <w:p>
+      <w:pPr>
+        <w:rPr>
+          <w:rFonts w:eastAsiaTheme="minorEastAsia" w:cstheme="minorHAnsi"/>
+        </w:rPr>
+      </w:pPr>
+      <m:oMathPara>
+        <m:oMath>
+          <m:r>
+            <w:rPr>
+              <w:rFonts w:ascii="Cambria Math" w:eastAsiaTheme="minorEastAsia" w:hAnsi="Cambria Math" w:cstheme="minorHAnsi"/>
+            </w:rPr>
+            <m:t>f</m:t>
+          </m:r>
+          <m:d>
+            <m:dPr>
+              <m:ctrlPr>
+                <w:rPr>
+                  <w:rFonts w:ascii="Cambria Math" w:eastAsiaTheme="minorEastAsia" w:hAnsi="Cambria Math" w:cstheme="minorHAnsi"/>
+                  <w:i/>
+                </w:rPr>
+              </m:ctrlPr>
+            </m:dPr>
+            <m:e>
+              <m:r>
+                <w:rPr>
+                  <w:rFonts w:ascii="Cambria Math" w:eastAsiaTheme="minorEastAsia" w:hAnsi="Cambria Math" w:cstheme="minorHAnsi"/>
+                </w:rPr>
+                <m:t>0.007</m:t>
+              </m:r>
+            </m:e>
+          </m:d>
+          <m:r>
+            <w:rPr>
+              <w:rFonts w:ascii="Cambria Math" w:eastAsiaTheme="minorEastAsia" w:hAnsi="Cambria Math" w:cstheme="minorHAnsi"/>
+            </w:rPr>
+            <m:t>=</m:t>
+          </m:r>
+          <m:f>
+            <m:fPr>
+              <m:ctrlPr>
+                <w:rPr>
+                  <w:rFonts w:ascii="Cambria Math" w:eastAsiaTheme="minorEastAsia" w:hAnsi="Cambria Math" w:cstheme="minorHAnsi"/>
+                  <w:i/>
+                </w:rPr>
+              </m:ctrlPr>
+            </m:fPr>
+            <m:num>
+              <m:func>
+                <m:funcPr>
+                  <m:ctrlPr>
+                    <w:rPr>
+                      <w:rFonts w:ascii="Cambria Math" w:eastAsiaTheme="minorEastAsia" w:hAnsi="Cambria Math" w:cstheme="minorHAnsi"/>
+                      <w:i/>
+                    </w:rPr>
+                  </m:ctrlPr>
+                </m:funcPr>
+                <m:fName>
+                  <m:r>
+                    <w:rPr>
+                      <w:rFonts w:ascii="Cambria Math" w:eastAsiaTheme="minorEastAsia" w:hAnsi="Cambria Math" w:cstheme="minorHAnsi"/>
+                    </w:rPr>
+                    <m:t>sin</m:t>
+                  </m:r>
+                </m:fName>
+                <m:e>
+                  <m:d>
+                    <m:dPr>
+                      <m:ctrlPr>
+                        <w:rPr>
+                          <w:rFonts w:ascii="Cambria Math" w:eastAsiaTheme="minorEastAsia" w:hAnsi="Cambria Math" w:cstheme="minorHAnsi"/>
+                          <w:i/>
+                        </w:rPr>
+                      </m:ctrlPr>
+                    </m:dPr>
+                    <m:e>
+                      <m:r>
+                        <w:rPr>
+                          <w:rFonts w:ascii="Cambria Math" w:eastAsiaTheme="minorEastAsia" w:hAnsi="Cambria Math" w:cstheme="minorHAnsi"/>
+                        </w:rPr>
+                        <m:t>0.007</m:t>
+                      </m:r>
+                    </m:e>
+                  </m:d>
+                </m:e>
+              </m:func>
+            </m:num>
+            <m:den>
+              <m:r>
+                <w:rPr>
+                  <w:rFonts w:ascii="Cambria Math" w:eastAsiaTheme="minorEastAsia" w:hAnsi="Cambria Math" w:cstheme="minorHAnsi"/>
+                </w:rPr>
+                <m:t>1+</m:t>
+              </m:r>
+              <m:func>
+                <m:funcPr>
+                  <m:ctrlPr>
+                    <w:rPr>
+                      <w:rFonts w:ascii="Cambria Math" w:eastAsiaTheme="minorEastAsia" w:hAnsi="Cambria Math" w:cstheme="minorHAnsi"/>
+                    </w:rPr>
+                  </m:ctrlPr>
+                </m:funcPr>
+                <m:fName>
+                  <m:r>
+                    <m:rPr>
+                      <m:sty m:val="p"/>
+                    </m:rPr>
+                    <w:rPr>
+                      <w:rFonts w:ascii="Cambria Math" w:eastAsiaTheme="minorEastAsia" w:hAnsi="Cambria Math" w:cstheme="minorHAnsi"/>
+                    </w:rPr>
+                    <m:t>cos</m:t>
+                  </m:r>
+                  <m:ctrlPr>
+                    <w:rPr>
+                      <w:rFonts w:ascii="Cambria Math" w:eastAsiaTheme="minorEastAsia" w:hAnsi="Cambria Math" w:cstheme="minorHAnsi"/>
+                      <w:i/>
+                    </w:rPr>
+                  </m:ctrlPr>
+                </m:fName>
+                <m:e>
+                  <m:d>
+                    <m:dPr>
+                      <m:ctrlPr>
+                        <w:rPr>
+                          <w:rFonts w:ascii="Cambria Math" w:eastAsiaTheme="minorEastAsia" w:hAnsi="Cambria Math" w:cstheme="minorHAnsi"/>
+                          <w:i/>
+                        </w:rPr>
+                      </m:ctrlPr>
+                    </m:dPr>
+                    <m:e>
+                      <m:r>
+                        <w:rPr>
+                          <w:rFonts w:ascii="Cambria Math" w:eastAsiaTheme="minorEastAsia" w:hAnsi="Cambria Math" w:cstheme="minorHAnsi"/>
+                        </w:rPr>
+                        <m:t>0.007</m:t>
+                      </m:r>
+                    </m:e>
+                  </m:d>
+                </m:e>
+              </m:func>
+            </m:den>
+          </m:f>
+        </m:oMath>
+      </m:oMathPara>
+    </w:p>
+    <w:p>
+      <w:pPr>
+        <w:rPr>
+          <w:rFonts w:eastAsiaTheme="minorEastAsia" w:cstheme="minorHAnsi"/>
+        </w:rPr>
+      </w:pPr>
+      <m:oMathPara>
+        <m:oMath>
+          <m:r>
+            <w:rPr>
+              <w:rFonts w:ascii="Cambria Math" w:eastAsiaTheme="minorEastAsia" w:hAnsi="Cambria Math" w:cstheme="minorHAnsi"/>
+            </w:rPr>
+            <m:t>f</m:t>
+          </m:r>
+          <m:d>
+            <m:dPr>
+              <m:ctrlPr>
+                <w:rPr>
+                  <w:rFonts w:ascii="Cambria Math" w:eastAsiaTheme="minorEastAsia" w:hAnsi="Cambria Math" w:cstheme="minorHAnsi"/>
+                  <w:i/>
+                </w:rPr>
+              </m:ctrlPr>
+            </m:dPr>
+            <m:e>
+              <m:r>
+                <w:rPr>
+                  <w:rFonts w:ascii="Cambria Math" w:eastAsiaTheme="minorEastAsia" w:hAnsi="Cambria Math" w:cstheme="minorHAnsi"/>
+                </w:rPr>
+                <m:t>0.007</m:t>
+              </m:r>
+            </m:e>
+          </m:d>
+          <m:r>
+            <w:rPr>
+              <w:rFonts w:ascii="Cambria Math" w:eastAsiaTheme="minorEastAsia" w:hAnsi="Cambria Math" w:cstheme="minorHAnsi"/>
+            </w:rPr>
+            <m:t>=</m:t>
+          </m:r>
+          <m:f>
+            <m:fPr>
+              <m:ctrlPr>
+                <w:rPr>
+                  <w:rFonts w:ascii="Cambria Math" w:eastAsiaTheme="minorEastAsia" w:hAnsi="Cambria Math" w:cstheme="minorHAnsi"/>
+                  <w:i/>
+                </w:rPr>
+              </m:ctrlPr>
+            </m:fPr>
+            <m:num>
+              <m:r>
+                <w:rPr>
+                  <w:rFonts w:ascii="Cambria Math" w:eastAsiaTheme="minorEastAsia" w:hAnsi="Cambria Math" w:cstheme="minorHAnsi"/>
+                </w:rPr>
+                <m:t>0.00699994</m:t>
+              </m:r>
+            </m:num>
+            <m:den>
+              <m:r>
+                <w:rPr>
+                  <w:rFonts w:ascii="Cambria Math" w:eastAsiaTheme="minorEastAsia" w:hAnsi="Cambria Math" w:cstheme="minorHAnsi"/>
+                </w:rPr>
+                <m:t>1+</m:t>
+              </m:r>
+              <m:r>
+                <w:rPr>
+                  <w:rFonts w:ascii="Cambria Math" w:eastAsiaTheme="minorEastAsia" w:hAnsi="Cambria Math" w:cstheme="minorHAnsi"/>
+                </w:rPr>
+                <m:t>0.999976</m:t>
+              </m:r>
+            </m:den>
+          </m:f>
+        </m:oMath>
+      </m:oMathPara>
+    </w:p>
+    <w:p>
+      <w:pPr>
+        <w:rPr>
+          <w:rFonts w:eastAsiaTheme="minorEastAsia" w:cstheme="minorHAnsi"/>
+        </w:rPr>
+      </w:pPr>
+      <m:oMathPara>
+        <m:oMath>
+          <m:r>
+            <w:rPr>
+              <w:rFonts w:ascii="Cambria Math" w:eastAsiaTheme="minorEastAsia" w:hAnsi="Cambria Math" w:cstheme="minorHAnsi"/>
+            </w:rPr>
+            <m:t>f</m:t>
+          </m:r>
+          <m:d>
+            <m:dPr>
+              <m:ctrlPr>
+                <w:rPr>
+                  <w:rFonts w:ascii="Cambria Math" w:eastAsiaTheme="minorEastAsia" w:hAnsi="Cambria Math" w:cstheme="minorHAnsi"/>
+                  <w:i/>
+                </w:rPr>
+              </m:ctrlPr>
+            </m:dPr>
+            <m:e>
+              <m:r>
+                <w:rPr>
+                  <w:rFonts w:ascii="Cambria Math" w:eastAsiaTheme="minorEastAsia" w:hAnsi="Cambria Math" w:cstheme="minorHAnsi"/>
+                </w:rPr>
+                <m:t>0.007</m:t>
+              </m:r>
+            </m:e>
+          </m:d>
+          <m:r>
+            <w:rPr>
+              <w:rFonts w:ascii="Cambria Math" w:eastAsiaTheme="minorEastAsia" w:hAnsi="Cambria Math" w:cstheme="minorHAnsi"/>
+            </w:rPr>
+            <m:t>=</m:t>
+          </m:r>
+          <m:f>
+            <m:fPr>
+              <m:ctrlPr>
+                <w:rPr>
+                  <w:rFonts w:ascii="Cambria Math" w:eastAsiaTheme="minorEastAsia" w:hAnsi="Cambria Math" w:cstheme="minorHAnsi"/>
+                  <w:i/>
+                </w:rPr>
+              </m:ctrlPr>
+            </m:fPr>
+            <m:num>
+              <m:r>
+                <w:rPr>
+                  <w:rFonts w:ascii="Cambria Math" w:eastAsiaTheme="minorEastAsia" w:hAnsi="Cambria Math" w:cstheme="minorHAnsi"/>
+                </w:rPr>
+                <m:t>0.00699994</m:t>
+              </m:r>
+            </m:num>
+            <m:den>
+              <m:r>
+                <w:rPr>
+                  <w:rFonts w:ascii="Cambria Math" w:eastAsiaTheme="minorEastAsia" w:hAnsi="Cambria Math" w:cstheme="minorHAnsi"/>
+                </w:rPr>
+                <m:t>1.999976</m:t>
+              </m:r>
+            </m:den>
+          </m:f>
+        </m:oMath>
+      </m:oMathPara>
+    </w:p>
     <w:tbl>
       <w:tblPr>
         <w:tblStyle w:val="TableGrid"/>
@@ -4430,69 +5291,16 @@
                 <w:tab w:val="left" w:pos="14656"/>
               </w:tabs>
               <w:rPr>
-                <w:rFonts w:ascii="Courier New" w:eastAsia="Times New Roman" w:hAnsi="Courier New" w:cs="Courier New"/>
-                <w:sz w:val="20"/>
-                <w:szCs w:val="20"/>
+                <w:rFonts w:eastAsia="Times New Roman" w:cstheme="minorHAnsi"/>
                 <w:lang w:eastAsia="en-CA"/>
               </w:rPr>
             </w:pPr>
             <w:r>
               <w:rPr>
-                <w:rFonts w:ascii="Times New Roman" w:eastAsia="Times New Roman" w:hAnsi="Times New Roman" w:cs="Times New Roman"/>
-                <w:noProof/>
-                <w:position w:val="-8"/>
-                <w:sz w:val="24"/>
-                <w:szCs w:val="24"/>
+                <w:rFonts w:eastAsia="Times New Roman" w:cstheme="minorHAnsi"/>
                 <w:lang w:eastAsia="en-CA"/>
               </w:rPr>
-              <w:drawing>
-                <wp:inline distT="0" distB="0" distL="0" distR="0" wp14:anchorId="44355340" wp14:editId="6126CB70">
-                  <wp:extent cx="2497455" cy="169545"/>
-                  <wp:effectExtent l="0" t="0" r="0" b="1905"/>
-                  <wp:docPr id="5" name="Picture 5" descr="C:\Users\bjay2\AppData\Local\Temp\ConnectorClipboard5720896608659911961\image15487741601180.png"/>
-                  <wp:cNvGraphicFramePr>
-                    <a:graphicFrameLocks xmlns:a="http://schemas.openxmlformats.org/drawingml/2006/main" noChangeAspect="1"/>
-                  </wp:cNvGraphicFramePr>
-                  <a:graphic xmlns:a="http://schemas.openxmlformats.org/drawingml/2006/main">
-                    <a:graphicData uri="http://schemas.openxmlformats.org/drawingml/2006/picture">
-                      <pic:pic xmlns:pic="http://schemas.openxmlformats.org/drawingml/2006/picture">
-                        <pic:nvPicPr>
-                          <pic:cNvPr id="0" name="Picture 9" descr="C:\Users\bjay2\AppData\Local\Temp\ConnectorClipboard5720896608659911961\image15487741601180.png"/>
-                          <pic:cNvPicPr>
-                            <a:picLocks noChangeAspect="1" noChangeArrowheads="1"/>
-                          </pic:cNvPicPr>
-                        </pic:nvPicPr>
-                        <pic:blipFill>
-                          <a:blip r:embed="rId8">
-                            <a:extLst>
-                              <a:ext uri="{28A0092B-C50C-407E-A947-70E740481C1C}">
-                                <a14:useLocalDpi xmlns:a14="http://schemas.microsoft.com/office/drawing/2010/main" val="0"/>
-                              </a:ext>
-                            </a:extLst>
-                          </a:blip>
-                          <a:srcRect/>
-                          <a:stretch>
-                            <a:fillRect/>
-                          </a:stretch>
-                        </pic:blipFill>
-                        <pic:spPr bwMode="auto">
-                          <a:xfrm>
-                            <a:off x="0" y="0"/>
-                            <a:ext cx="2497455" cy="169545"/>
-                          </a:xfrm>
-                          <a:prstGeom prst="rect">
-                            <a:avLst/>
-                          </a:prstGeom>
-                          <a:noFill/>
-                          <a:ln>
-                            <a:noFill/>
-                          </a:ln>
-                        </pic:spPr>
-                      </pic:pic>
-                    </a:graphicData>
-                  </a:graphic>
-                </wp:inline>
-              </w:drawing>
+              <w:t>0.00350001</w:t>
             </w:r>
           </w:p>
         </w:tc>
@@ -4508,7 +5316,7 @@
     <w:p>
       <w:pPr>
         <w:rPr>
-          <w:rFonts w:eastAsiaTheme="minorEastAsia" w:cstheme="minorHAnsi"/>
+          <w:rFonts w:cstheme="minorHAnsi"/>
         </w:rPr>
       </w:pPr>
       <w:r>
@@ -4518,9 +5326,364 @@
         </w:rPr>
         <w:t xml:space="preserve">e) </w:t>
       </w:r>
+      <w:proofErr w:type="spellStart"/>
+      <w:r>
+        <w:rPr>
+          <w:rFonts w:cstheme="minorHAnsi"/>
+        </w:rPr>
+        <w:t>Matlab</w:t>
+      </w:r>
+      <w:proofErr w:type="spellEnd"/>
+      <w:r>
+        <w:rPr>
+          <w:rFonts w:cstheme="minorHAnsi"/>
+        </w:rPr>
+        <w:t xml:space="preserve"> Error Results compared with modified function results in d). Refer to </w:t>
+      </w:r>
+      <w:proofErr w:type="spellStart"/>
+      <w:r>
+        <w:rPr>
+          <w:rFonts w:cstheme="minorHAnsi"/>
+        </w:rPr>
+        <w:t>Matlab</w:t>
+      </w:r>
+      <w:proofErr w:type="spellEnd"/>
+      <w:r>
+        <w:rPr>
+          <w:rFonts w:cstheme="minorHAnsi"/>
+        </w:rPr>
+        <w:t xml:space="preserve"> file Q2, section e.</w:t>
+      </w:r>
+    </w:p>
+    <w:p>
+      <w:pPr>
+        <w:tabs>
+          <w:tab w:val="left" w:pos="916"/>
+          <w:tab w:val="left" w:pos="1832"/>
+          <w:tab w:val="left" w:pos="2748"/>
+          <w:tab w:val="left" w:pos="3664"/>
+          <w:tab w:val="left" w:pos="4580"/>
+          <w:tab w:val="left" w:pos="5496"/>
+          <w:tab w:val="left" w:pos="6412"/>
+          <w:tab w:val="left" w:pos="7328"/>
+          <w:tab w:val="left" w:pos="8244"/>
+          <w:tab w:val="left" w:pos="9160"/>
+          <w:tab w:val="left" w:pos="10076"/>
+          <w:tab w:val="left" w:pos="10992"/>
+          <w:tab w:val="left" w:pos="11908"/>
+          <w:tab w:val="left" w:pos="12824"/>
+          <w:tab w:val="left" w:pos="13740"/>
+          <w:tab w:val="left" w:pos="14656"/>
+        </w:tabs>
+        <w:spacing w:after="0" w:line="240" w:lineRule="auto"/>
+        <w:rPr>
+          <w:rFonts w:ascii="Courier New" w:eastAsia="Times New Roman" w:hAnsi="Courier New" w:cs="Courier New"/>
+          <w:sz w:val="20"/>
+          <w:szCs w:val="20"/>
+          <w:lang w:eastAsia="en-CA"/>
+        </w:rPr>
+      </w:pPr>
+      <w:proofErr w:type="spellStart"/>
+      <w:r>
+        <w:rPr>
+          <w:rFonts w:ascii="Courier New" w:eastAsia="Times New Roman" w:hAnsi="Courier New" w:cs="Courier New"/>
+          <w:sz w:val="20"/>
+          <w:szCs w:val="20"/>
+          <w:lang w:eastAsia="en-CA"/>
+        </w:rPr>
+        <w:t>abs_error</w:t>
+      </w:r>
+      <w:proofErr w:type="spellEnd"/>
+      <w:r>
+        <w:rPr>
+          <w:rFonts w:ascii="Courier New" w:eastAsia="Times New Roman" w:hAnsi="Courier New" w:cs="Courier New"/>
+          <w:sz w:val="20"/>
+          <w:szCs w:val="20"/>
+          <w:lang w:eastAsia="en-CA"/>
+        </w:rPr>
+        <w:t> = </w:t>
+      </w:r>
+    </w:p>
+    <w:p>
+      <w:pPr>
+        <w:spacing w:after="0" w:line="240" w:lineRule="auto"/>
+        <w:rPr>
+          <w:rFonts w:ascii="Times New Roman" w:eastAsia="Times New Roman" w:hAnsi="Times New Roman" w:cs="Times New Roman"/>
+          <w:sz w:val="24"/>
+          <w:szCs w:val="24"/>
+          <w:lang w:eastAsia="en-CA"/>
+        </w:rPr>
+      </w:pPr>
+      <w:r>
+        <w:rPr>
+          <w:rFonts w:ascii="Times New Roman" w:eastAsia="Times New Roman" w:hAnsi="Times New Roman" w:cs="Times New Roman"/>
+          <w:sz w:val="24"/>
+          <w:szCs w:val="24"/>
+          <w:lang w:eastAsia="en-CA"/>
+        </w:rPr>
+        <w:t>   </w:t>
+      </w:r>
+      <w:r>
+        <w:rPr>
+          <w:rFonts w:ascii="Times New Roman" w:eastAsia="Times New Roman" w:hAnsi="Times New Roman" w:cs="Times New Roman"/>
+          <w:noProof/>
+          <w:position w:val="-8"/>
+          <w:sz w:val="24"/>
+          <w:szCs w:val="24"/>
+          <w:lang w:eastAsia="en-CA"/>
+        </w:rPr>
+        <w:drawing>
+          <wp:inline distT="0" distB="0" distL="0" distR="0" wp14:anchorId="16F6C343" wp14:editId="77B9A052">
+            <wp:extent cx="2988945" cy="169545"/>
+            <wp:effectExtent l="0" t="0" r="1905" b="1905"/>
+            <wp:docPr id="8" name="Picture 8" descr="C:\Users\bjay2\AppData\Local\Temp\ConnectorClipboard5720896608659911961\image15487763695540.png"/>
+            <wp:cNvGraphicFramePr>
+              <a:graphicFrameLocks xmlns:a="http://schemas.openxmlformats.org/drawingml/2006/main" noChangeAspect="1"/>
+            </wp:cNvGraphicFramePr>
+            <a:graphic xmlns:a="http://schemas.openxmlformats.org/drawingml/2006/main">
+              <a:graphicData uri="http://schemas.openxmlformats.org/drawingml/2006/picture">
+                <pic:pic xmlns:pic="http://schemas.openxmlformats.org/drawingml/2006/picture">
+                  <pic:nvPicPr>
+                    <pic:cNvPr id="0" name="Picture 15" descr="C:\Users\bjay2\AppData\Local\Temp\ConnectorClipboard5720896608659911961\image15487763695540.png"/>
+                    <pic:cNvPicPr>
+                      <a:picLocks noChangeAspect="1" noChangeArrowheads="1"/>
+                    </pic:cNvPicPr>
+                  </pic:nvPicPr>
+                  <pic:blipFill>
+                    <a:blip r:embed="rId11">
+                      <a:extLst>
+                        <a:ext uri="{28A0092B-C50C-407E-A947-70E740481C1C}">
+                          <a14:useLocalDpi xmlns:a14="http://schemas.microsoft.com/office/drawing/2010/main" val="0"/>
+                        </a:ext>
+                      </a:extLst>
+                    </a:blip>
+                    <a:srcRect/>
+                    <a:stretch>
+                      <a:fillRect/>
+                    </a:stretch>
+                  </pic:blipFill>
+                  <pic:spPr bwMode="auto">
+                    <a:xfrm>
+                      <a:off x="0" y="0"/>
+                      <a:ext cx="2988945" cy="169545"/>
+                    </a:xfrm>
+                    <a:prstGeom prst="rect">
+                      <a:avLst/>
+                    </a:prstGeom>
+                    <a:noFill/>
+                    <a:ln>
+                      <a:noFill/>
+                    </a:ln>
+                  </pic:spPr>
+                </pic:pic>
+              </a:graphicData>
+            </a:graphic>
+          </wp:inline>
+        </w:drawing>
+      </w:r>
+    </w:p>
+    <w:p>
+      <w:pPr>
+        <w:spacing w:after="0" w:line="240" w:lineRule="auto"/>
+        <w:rPr>
+          <w:rFonts w:eastAsia="Times New Roman" w:cstheme="minorHAnsi"/>
+          <w:lang w:eastAsia="en-CA"/>
+        </w:rPr>
+      </w:pPr>
+    </w:p>
+    <w:p>
+      <w:pPr>
+        <w:tabs>
+          <w:tab w:val="left" w:pos="916"/>
+          <w:tab w:val="left" w:pos="1832"/>
+          <w:tab w:val="left" w:pos="2748"/>
+          <w:tab w:val="left" w:pos="3664"/>
+          <w:tab w:val="left" w:pos="4580"/>
+          <w:tab w:val="left" w:pos="5496"/>
+          <w:tab w:val="left" w:pos="6412"/>
+          <w:tab w:val="left" w:pos="7328"/>
+          <w:tab w:val="left" w:pos="8244"/>
+          <w:tab w:val="left" w:pos="9160"/>
+          <w:tab w:val="left" w:pos="10076"/>
+          <w:tab w:val="left" w:pos="10992"/>
+          <w:tab w:val="left" w:pos="11908"/>
+          <w:tab w:val="left" w:pos="12824"/>
+          <w:tab w:val="left" w:pos="13740"/>
+          <w:tab w:val="left" w:pos="14656"/>
+        </w:tabs>
+        <w:spacing w:after="0" w:line="240" w:lineRule="auto"/>
+        <w:rPr>
+          <w:rFonts w:ascii="Courier New" w:eastAsia="Times New Roman" w:hAnsi="Courier New" w:cs="Courier New"/>
+          <w:sz w:val="20"/>
+          <w:szCs w:val="20"/>
+          <w:lang w:eastAsia="en-CA"/>
+        </w:rPr>
+      </w:pPr>
+      <w:proofErr w:type="spellStart"/>
+      <w:r>
+        <w:rPr>
+          <w:rFonts w:ascii="Courier New" w:eastAsia="Times New Roman" w:hAnsi="Courier New" w:cs="Courier New"/>
+          <w:sz w:val="20"/>
+          <w:szCs w:val="20"/>
+          <w:lang w:eastAsia="en-CA"/>
+        </w:rPr>
+        <w:t>per_relative_err</w:t>
+      </w:r>
+      <w:proofErr w:type="spellEnd"/>
+      <w:r>
+        <w:rPr>
+          <w:rFonts w:ascii="Courier New" w:eastAsia="Times New Roman" w:hAnsi="Courier New" w:cs="Courier New"/>
+          <w:sz w:val="20"/>
+          <w:szCs w:val="20"/>
+          <w:lang w:eastAsia="en-CA"/>
+        </w:rPr>
+        <w:t> = </w:t>
+      </w:r>
+    </w:p>
+    <w:p>
+      <w:pPr>
+        <w:spacing w:after="0" w:line="240" w:lineRule="auto"/>
+        <w:rPr>
+          <w:rFonts w:ascii="Times New Roman" w:eastAsia="Times New Roman" w:hAnsi="Times New Roman" w:cs="Times New Roman"/>
+          <w:sz w:val="24"/>
+          <w:szCs w:val="24"/>
+          <w:lang w:eastAsia="en-CA"/>
+        </w:rPr>
+      </w:pPr>
+      <w:r>
+        <w:rPr>
+          <w:rFonts w:ascii="Times New Roman" w:eastAsia="Times New Roman" w:hAnsi="Times New Roman" w:cs="Times New Roman"/>
+          <w:sz w:val="24"/>
+          <w:szCs w:val="24"/>
+          <w:lang w:eastAsia="en-CA"/>
+        </w:rPr>
+        <w:t>   </w:t>
+      </w:r>
+      <w:r>
+        <w:rPr>
+          <w:rFonts w:ascii="Times New Roman" w:eastAsia="Times New Roman" w:hAnsi="Times New Roman" w:cs="Times New Roman"/>
+          <w:noProof/>
+          <w:position w:val="-8"/>
+          <w:sz w:val="24"/>
+          <w:szCs w:val="24"/>
+          <w:lang w:eastAsia="en-CA"/>
+        </w:rPr>
+        <w:drawing>
+          <wp:inline distT="0" distB="0" distL="0" distR="0" wp14:anchorId="52E78049" wp14:editId="0389513F">
+            <wp:extent cx="2641600" cy="169545"/>
+            <wp:effectExtent l="0" t="0" r="6350" b="1905"/>
+            <wp:docPr id="9" name="Picture 9" descr="C:\Users\bjay2\AppData\Local\Temp\ConnectorClipboard5720896608659911961\image15487763814660.png"/>
+            <wp:cNvGraphicFramePr>
+              <a:graphicFrameLocks xmlns:a="http://schemas.openxmlformats.org/drawingml/2006/main" noChangeAspect="1"/>
+            </wp:cNvGraphicFramePr>
+            <a:graphic xmlns:a="http://schemas.openxmlformats.org/drawingml/2006/main">
+              <a:graphicData uri="http://schemas.openxmlformats.org/drawingml/2006/picture">
+                <pic:pic xmlns:pic="http://schemas.openxmlformats.org/drawingml/2006/picture">
+                  <pic:nvPicPr>
+                    <pic:cNvPr id="0" name="Picture 17" descr="C:\Users\bjay2\AppData\Local\Temp\ConnectorClipboard5720896608659911961\image15487763814660.png"/>
+                    <pic:cNvPicPr>
+                      <a:picLocks noChangeAspect="1" noChangeArrowheads="1"/>
+                    </pic:cNvPicPr>
+                  </pic:nvPicPr>
+                  <pic:blipFill>
+                    <a:blip r:embed="rId12">
+                      <a:extLst>
+                        <a:ext uri="{28A0092B-C50C-407E-A947-70E740481C1C}">
+                          <a14:useLocalDpi xmlns:a14="http://schemas.microsoft.com/office/drawing/2010/main" val="0"/>
+                        </a:ext>
+                      </a:extLst>
+                    </a:blip>
+                    <a:srcRect/>
+                    <a:stretch>
+                      <a:fillRect/>
+                    </a:stretch>
+                  </pic:blipFill>
+                  <pic:spPr bwMode="auto">
+                    <a:xfrm>
+                      <a:off x="0" y="0"/>
+                      <a:ext cx="2641600" cy="169545"/>
+                    </a:xfrm>
+                    <a:prstGeom prst="rect">
+                      <a:avLst/>
+                    </a:prstGeom>
+                    <a:noFill/>
+                    <a:ln>
+                      <a:noFill/>
+                    </a:ln>
+                  </pic:spPr>
+                </pic:pic>
+              </a:graphicData>
+            </a:graphic>
+          </wp:inline>
+        </w:drawing>
+      </w:r>
+    </w:p>
+    <w:p>
+      <w:pPr>
+        <w:spacing w:after="0" w:line="240" w:lineRule="auto"/>
+        <w:rPr>
+          <w:rFonts w:eastAsia="Times New Roman" w:cstheme="minorHAnsi"/>
+          <w:lang w:eastAsia="en-CA"/>
+        </w:rPr>
+      </w:pPr>
+    </w:p>
+    <w:p>
+      <w:pPr>
+        <w:rPr>
+          <w:rFonts w:eastAsiaTheme="minorEastAsia" w:cstheme="minorHAnsi"/>
+        </w:rPr>
+      </w:pPr>
+      <w:r>
+        <w:rPr>
+          <w:rFonts w:eastAsiaTheme="minorEastAsia" w:cstheme="minorHAnsi"/>
+        </w:rPr>
+        <w:t xml:space="preserve">Similarly, to above in Q1, section e, the absolute and percent relative </w:t>
+      </w:r>
+      <w:r>
+        <w:rPr>
+          <w:rFonts w:eastAsiaTheme="minorEastAsia" w:cstheme="minorHAnsi"/>
+        </w:rPr>
+        <w:t>error are both much smaller due to</w:t>
+      </w:r>
+      <w:r>
+        <w:rPr>
+          <w:rFonts w:eastAsiaTheme="minorEastAsia" w:cstheme="minorHAnsi"/>
+        </w:rPr>
+        <w:t xml:space="preserve"> </w:t>
+      </w:r>
+      <w:r>
+        <w:rPr>
+          <w:rFonts w:eastAsiaTheme="minorEastAsia" w:cstheme="minorHAnsi"/>
+        </w:rPr>
+        <w:t>the removal of the subtraction operation. The subtraction operation results in a loss of significant figures when the operations are similar.</w:t>
+      </w:r>
+    </w:p>
+    <w:p>
+      <w:pPr>
+        <w:rPr>
+          <w:rFonts w:eastAsiaTheme="minorEastAsia" w:cstheme="minorHAnsi"/>
+        </w:rPr>
+      </w:pPr>
+      <w:r>
+        <w:rPr>
+          <w:rFonts w:eastAsiaTheme="minorEastAsia" w:cstheme="minorHAnsi"/>
+          <w:b/>
+          <w:u w:val="single"/>
+        </w:rPr>
+        <w:t>Question 3</w:t>
+      </w:r>
+      <w:r>
+        <w:rPr>
+          <w:rFonts w:eastAsiaTheme="minorEastAsia" w:cstheme="minorHAnsi"/>
+          <w:b/>
+        </w:rPr>
+        <w:t xml:space="preserve"> – a) </w:t>
+      </w:r>
+      <w:bookmarkStart w:id="0" w:name="_GoBack"/>
+      <w:bookmarkEnd w:id="0"/>
     </w:p>
     <w:sectPr>
-      <w:headerReference w:type="default" r:id="rId11"/>
+      <w:headerReference w:type="default" r:id="rId13"/>
       <w:pgSz w:w="12240" w:h="15840"/>
       <w:pgMar w:top="1440" w:right="1440" w:bottom="1440" w:left="1440" w:header="708" w:footer="708" w:gutter="0"/>
       <w:cols w:space="708"/>
@@ -5122,7 +6285,6 @@
   <w:style w:type="character" w:default="1" w:styleId="DefaultParagraphFont">
     <w:name w:val="Default Paragraph Font"/>
     <w:uiPriority w:val="1"/>
-    <w:semiHidden/>
     <w:unhideWhenUsed/>
   </w:style>
   <w:style w:type="table" w:default="1" w:styleId="TableNormal">

</xml_diff>

<commit_message>
ComCompleted  Q5, d to re do Q3
</commit_message>
<xml_diff>
--- a/assignment1/Assignment1.docx
+++ b/assignment1/Assignment1.docx
@@ -1304,6 +1304,7 @@
           <w:rFonts w:cstheme="minorHAnsi"/>
         </w:rPr>
       </w:pPr>
+      <w:commentRangeStart w:id="0"/>
       <w:r>
         <w:rPr>
           <w:rFonts w:cstheme="minorHAnsi"/>
@@ -1355,6 +1356,13 @@
           <w:rFonts w:cstheme="minorHAnsi"/>
         </w:rPr>
         <w:t xml:space="preserve"> file Q1, section c.</w:t>
+      </w:r>
+      <w:commentRangeEnd w:id="0"/>
+      <w:r>
+        <w:rPr>
+          <w:rStyle w:val="CommentReference"/>
+        </w:rPr>
+        <w:commentReference w:id="0"/>
       </w:r>
     </w:p>
     <w:p>
@@ -3301,7 +3309,7 @@
                           </pic:cNvPicPr>
                         </pic:nvPicPr>
                         <pic:blipFill>
-                          <a:blip r:embed="rId8">
+                          <a:blip r:embed="rId11">
                             <a:extLst>
                               <a:ext uri="{28A0092B-C50C-407E-A947-70E740481C1C}">
                                 <a14:useLocalDpi xmlns:a14="http://schemas.microsoft.com/office/drawing/2010/main" val="0"/>
@@ -3368,14 +3376,12 @@
         </w:rPr>
         <w:t xml:space="preserve"> I used my computers calculator to perform the calculations due to its extra significant figures therefore when I perform my rounding later it less likely to be </w:t>
       </w:r>
-      <w:proofErr w:type="gramStart"/>
-      <w:r>
-        <w:rPr>
-          <w:rFonts w:eastAsiaTheme="minorEastAsia" w:cstheme="minorHAnsi"/>
-        </w:rPr>
-        <w:t>effected</w:t>
-      </w:r>
-      <w:proofErr w:type="gramEnd"/>
+      <w:r>
+        <w:rPr>
+          <w:rFonts w:eastAsiaTheme="minorEastAsia" w:cstheme="minorHAnsi"/>
+        </w:rPr>
+        <w:t>affected</w:t>
+      </w:r>
       <w:r>
         <w:rPr>
           <w:rFonts w:eastAsiaTheme="minorEastAsia" w:cstheme="minorHAnsi"/>
@@ -3816,6 +3822,7 @@
           <w:rFonts w:eastAsiaTheme="minorEastAsia" w:cstheme="minorHAnsi"/>
         </w:rPr>
       </w:pPr>
+      <w:commentRangeStart w:id="1"/>
       <w:r>
         <w:rPr>
           <w:rFonts w:eastAsiaTheme="minorEastAsia" w:cstheme="minorHAnsi"/>
@@ -3846,6 +3853,13 @@
           <w:highlight w:val="yellow"/>
         </w:rPr>
         <w:t xml:space="preserve"> file Q2, section c.</w:t>
+      </w:r>
+      <w:commentRangeEnd w:id="1"/>
+      <w:r>
+        <w:rPr>
+          <w:rStyle w:val="CommentReference"/>
+        </w:rPr>
+        <w:commentReference w:id="1"/>
       </w:r>
     </w:p>
     <w:p>
@@ -3931,7 +3945,7 @@
                     </pic:cNvPicPr>
                   </pic:nvPicPr>
                   <pic:blipFill>
-                    <a:blip r:embed="rId9">
+                    <a:blip r:embed="rId12">
                       <a:extLst>
                         <a:ext uri="{28A0092B-C50C-407E-A947-70E740481C1C}">
                           <a14:useLocalDpi xmlns:a14="http://schemas.microsoft.com/office/drawing/2010/main" val="0"/>
@@ -4056,7 +4070,7 @@
                     </pic:cNvPicPr>
                   </pic:nvPicPr>
                   <pic:blipFill>
-                    <a:blip r:embed="rId10">
+                    <a:blip r:embed="rId13">
                       <a:extLst>
                         <a:ext uri="{28A0092B-C50C-407E-A947-70E740481C1C}">
                           <a14:useLocalDpi xmlns:a14="http://schemas.microsoft.com/office/drawing/2010/main" val="0"/>
@@ -5450,7 +5464,7 @@
                     </pic:cNvPicPr>
                   </pic:nvPicPr>
                   <pic:blipFill>
-                    <a:blip r:embed="rId11">
+                    <a:blip r:embed="rId14">
                       <a:extLst>
                         <a:ext uri="{28A0092B-C50C-407E-A947-70E740481C1C}">
                           <a14:useLocalDpi xmlns:a14="http://schemas.microsoft.com/office/drawing/2010/main" val="0"/>
@@ -5586,7 +5600,7 @@
                     </pic:cNvPicPr>
                   </pic:nvPicPr>
                   <pic:blipFill>
-                    <a:blip r:embed="rId12">
+                    <a:blip r:embed="rId15">
                       <a:extLst>
                         <a:ext uri="{28A0092B-C50C-407E-A947-70E740481C1C}">
                           <a14:useLocalDpi xmlns:a14="http://schemas.microsoft.com/office/drawing/2010/main" val="0"/>
@@ -5662,6 +5676,7 @@
       <w:pPr>
         <w:rPr>
           <w:rFonts w:eastAsiaTheme="minorEastAsia" w:cstheme="minorHAnsi"/>
+          <w:b/>
         </w:rPr>
       </w:pPr>
       <w:r>
@@ -5679,11 +5694,4262 @@
         </w:rPr>
         <w:t xml:space="preserve"> – a) </w:t>
       </w:r>
-      <w:bookmarkStart w:id="0" w:name="_GoBack"/>
-      <w:bookmarkEnd w:id="0"/>
+    </w:p>
+    <w:p>
+      <w:pPr>
+        <w:rPr>
+          <w:rFonts w:eastAsiaTheme="minorEastAsia" w:cstheme="minorHAnsi"/>
+        </w:rPr>
+      </w:pPr>
+      <w:r>
+        <w:rPr>
+          <w:rFonts w:eastAsiaTheme="minorEastAsia" w:cstheme="minorHAnsi"/>
+        </w:rPr>
+        <w:t>Initial Function:</w:t>
+      </w:r>
+    </w:p>
+    <w:p>
+      <w:pPr>
+        <w:tabs>
+          <w:tab w:val="left" w:pos="8505"/>
+        </w:tabs>
+        <w:rPr>
+          <w:rFonts w:eastAsiaTheme="minorEastAsia" w:cstheme="minorHAnsi"/>
+        </w:rPr>
+      </w:pPr>
+      <m:oMathPara>
+        <m:oMath>
+          <m:r>
+            <w:rPr>
+              <w:rFonts w:ascii="Cambria Math" w:eastAsiaTheme="minorEastAsia" w:hAnsi="Cambria Math" w:cstheme="minorHAnsi"/>
+            </w:rPr>
+            <m:t>f</m:t>
+          </m:r>
+          <m:d>
+            <m:dPr>
+              <m:ctrlPr>
+                <w:rPr>
+                  <w:rFonts w:ascii="Cambria Math" w:eastAsiaTheme="minorEastAsia" w:hAnsi="Cambria Math" w:cstheme="minorHAnsi"/>
+                  <w:i/>
+                </w:rPr>
+              </m:ctrlPr>
+            </m:dPr>
+            <m:e>
+              <m:r>
+                <w:rPr>
+                  <w:rFonts w:ascii="Cambria Math" w:eastAsiaTheme="minorEastAsia" w:hAnsi="Cambria Math" w:cstheme="minorHAnsi"/>
+                </w:rPr>
+                <m:t>x</m:t>
+              </m:r>
+            </m:e>
+          </m:d>
+          <m:r>
+            <w:rPr>
+              <w:rFonts w:ascii="Cambria Math" w:eastAsiaTheme="minorEastAsia" w:hAnsi="Cambria Math" w:cstheme="minorHAnsi"/>
+            </w:rPr>
+            <m:t>=</m:t>
+          </m:r>
+          <m:sSup>
+            <m:sSupPr>
+              <m:ctrlPr>
+                <w:rPr>
+                  <w:rFonts w:ascii="Cambria Math" w:eastAsiaTheme="minorEastAsia" w:hAnsi="Cambria Math" w:cstheme="minorHAnsi"/>
+                  <w:i/>
+                </w:rPr>
+              </m:ctrlPr>
+            </m:sSupPr>
+            <m:e>
+              <m:r>
+                <w:rPr>
+                  <w:rFonts w:ascii="Cambria Math" w:eastAsiaTheme="minorEastAsia" w:hAnsi="Cambria Math" w:cstheme="minorHAnsi"/>
+                </w:rPr>
+                <m:t>e</m:t>
+              </m:r>
+            </m:e>
+            <m:sup>
+              <m:r>
+                <w:rPr>
+                  <w:rFonts w:ascii="Cambria Math" w:eastAsiaTheme="minorEastAsia" w:hAnsi="Cambria Math" w:cstheme="minorHAnsi"/>
+                </w:rPr>
+                <m:t>-4x</m:t>
+              </m:r>
+            </m:sup>
+          </m:sSup>
+          <m:func>
+            <m:funcPr>
+              <m:ctrlPr>
+                <w:rPr>
+                  <w:rFonts w:ascii="Cambria Math" w:eastAsiaTheme="minorEastAsia" w:hAnsi="Cambria Math" w:cstheme="minorHAnsi"/>
+                </w:rPr>
+              </m:ctrlPr>
+            </m:funcPr>
+            <m:fName>
+              <m:r>
+                <m:rPr>
+                  <m:sty m:val="p"/>
+                </m:rPr>
+                <w:rPr>
+                  <w:rFonts w:ascii="Cambria Math" w:eastAsiaTheme="minorEastAsia" w:hAnsi="Cambria Math" w:cstheme="minorHAnsi"/>
+                </w:rPr>
+                <m:t>cos</m:t>
+              </m:r>
+            </m:fName>
+            <m:e>
+              <m:d>
+                <m:dPr>
+                  <m:ctrlPr>
+                    <w:rPr>
+                      <w:rFonts w:ascii="Cambria Math" w:eastAsiaTheme="minorEastAsia" w:hAnsi="Cambria Math" w:cstheme="minorHAnsi"/>
+                      <w:i/>
+                    </w:rPr>
+                  </m:ctrlPr>
+                </m:dPr>
+                <m:e>
+                  <m:r>
+                    <w:rPr>
+                      <w:rFonts w:ascii="Cambria Math" w:eastAsiaTheme="minorEastAsia" w:hAnsi="Cambria Math" w:cstheme="minorHAnsi"/>
+                    </w:rPr>
+                    <m:t>6x</m:t>
+                  </m:r>
+                </m:e>
+              </m:d>
+            </m:e>
+          </m:func>
+        </m:oMath>
+      </m:oMathPara>
+    </w:p>
+    <w:p>
+      <w:pPr>
+        <w:tabs>
+          <w:tab w:val="left" w:pos="8505"/>
+        </w:tabs>
+        <w:rPr>
+          <w:rFonts w:eastAsiaTheme="minorEastAsia" w:cstheme="minorHAnsi"/>
+        </w:rPr>
+      </w:pPr>
+      <m:oMathPara>
+        <m:oMath>
+          <m:sSup>
+            <m:sSupPr>
+              <m:ctrlPr>
+                <w:rPr>
+                  <w:rFonts w:ascii="Cambria Math" w:eastAsiaTheme="minorEastAsia" w:hAnsi="Cambria Math" w:cstheme="minorHAnsi"/>
+                  <w:i/>
+                </w:rPr>
+              </m:ctrlPr>
+            </m:sSupPr>
+            <m:e>
+              <m:r>
+                <w:rPr>
+                  <w:rFonts w:ascii="Cambria Math" w:eastAsiaTheme="minorEastAsia" w:hAnsi="Cambria Math" w:cstheme="minorHAnsi"/>
+                </w:rPr>
+                <m:t>f</m:t>
+              </m:r>
+            </m:e>
+            <m:sup>
+              <m:r>
+                <w:rPr>
+                  <w:rFonts w:ascii="Cambria Math" w:eastAsiaTheme="minorEastAsia" w:hAnsi="Cambria Math" w:cstheme="minorHAnsi"/>
+                </w:rPr>
+                <m:t>'</m:t>
+              </m:r>
+            </m:sup>
+          </m:sSup>
+          <m:d>
+            <m:dPr>
+              <m:ctrlPr>
+                <w:rPr>
+                  <w:rFonts w:ascii="Cambria Math" w:eastAsiaTheme="minorEastAsia" w:hAnsi="Cambria Math" w:cstheme="minorHAnsi"/>
+                  <w:i/>
+                </w:rPr>
+              </m:ctrlPr>
+            </m:dPr>
+            <m:e>
+              <m:r>
+                <w:rPr>
+                  <w:rFonts w:ascii="Cambria Math" w:eastAsiaTheme="minorEastAsia" w:hAnsi="Cambria Math" w:cstheme="minorHAnsi"/>
+                </w:rPr>
+                <m:t>x</m:t>
+              </m:r>
+            </m:e>
+          </m:d>
+          <m:r>
+            <w:rPr>
+              <w:rFonts w:ascii="Cambria Math" w:eastAsiaTheme="minorEastAsia" w:hAnsi="Cambria Math" w:cstheme="minorHAnsi"/>
+            </w:rPr>
+            <m:t>=</m:t>
+          </m:r>
+          <m:sSup>
+            <m:sSupPr>
+              <m:ctrlPr>
+                <w:rPr>
+                  <w:rFonts w:ascii="Cambria Math" w:eastAsiaTheme="minorEastAsia" w:hAnsi="Cambria Math" w:cstheme="minorHAnsi"/>
+                  <w:i/>
+                </w:rPr>
+              </m:ctrlPr>
+            </m:sSupPr>
+            <m:e>
+              <m:r>
+                <w:rPr>
+                  <w:rFonts w:ascii="Cambria Math" w:eastAsiaTheme="minorEastAsia" w:hAnsi="Cambria Math" w:cstheme="minorHAnsi"/>
+                </w:rPr>
+                <m:t>e</m:t>
+              </m:r>
+            </m:e>
+            <m:sup>
+              <m:r>
+                <w:rPr>
+                  <w:rFonts w:ascii="Cambria Math" w:eastAsiaTheme="minorEastAsia" w:hAnsi="Cambria Math" w:cstheme="minorHAnsi"/>
+                </w:rPr>
+                <m:t>-4x</m:t>
+              </m:r>
+            </m:sup>
+          </m:sSup>
+          <m:d>
+            <m:dPr>
+              <m:ctrlPr>
+                <w:rPr>
+                  <w:rFonts w:ascii="Cambria Math" w:eastAsiaTheme="minorEastAsia" w:hAnsi="Cambria Math" w:cstheme="minorHAnsi"/>
+                  <w:i/>
+                </w:rPr>
+              </m:ctrlPr>
+            </m:dPr>
+            <m:e>
+              <m:r>
+                <w:rPr>
+                  <w:rFonts w:ascii="Cambria Math" w:eastAsiaTheme="minorEastAsia" w:hAnsi="Cambria Math" w:cstheme="minorHAnsi"/>
+                </w:rPr>
+                <m:t>-4</m:t>
+              </m:r>
+            </m:e>
+          </m:d>
+          <m:func>
+            <m:funcPr>
+              <m:ctrlPr>
+                <w:rPr>
+                  <w:rFonts w:ascii="Cambria Math" w:eastAsiaTheme="minorEastAsia" w:hAnsi="Cambria Math" w:cstheme="minorHAnsi"/>
+                </w:rPr>
+              </m:ctrlPr>
+            </m:funcPr>
+            <m:fName>
+              <m:r>
+                <m:rPr>
+                  <m:sty m:val="p"/>
+                </m:rPr>
+                <w:rPr>
+                  <w:rFonts w:ascii="Cambria Math" w:eastAsiaTheme="minorEastAsia" w:hAnsi="Cambria Math" w:cstheme="minorHAnsi"/>
+                </w:rPr>
+                <m:t>cos</m:t>
+              </m:r>
+            </m:fName>
+            <m:e>
+              <m:d>
+                <m:dPr>
+                  <m:ctrlPr>
+                    <w:rPr>
+                      <w:rFonts w:ascii="Cambria Math" w:eastAsiaTheme="minorEastAsia" w:hAnsi="Cambria Math" w:cstheme="minorHAnsi"/>
+                      <w:i/>
+                    </w:rPr>
+                  </m:ctrlPr>
+                </m:dPr>
+                <m:e>
+                  <m:r>
+                    <w:rPr>
+                      <w:rFonts w:ascii="Cambria Math" w:eastAsiaTheme="minorEastAsia" w:hAnsi="Cambria Math" w:cstheme="minorHAnsi"/>
+                    </w:rPr>
+                    <m:t>6x</m:t>
+                  </m:r>
+                </m:e>
+              </m:d>
+              <m:r>
+                <w:rPr>
+                  <w:rFonts w:ascii="Cambria Math" w:eastAsiaTheme="minorEastAsia" w:hAnsi="Cambria Math" w:cstheme="minorHAnsi"/>
+                </w:rPr>
+                <m:t>+</m:t>
+              </m:r>
+              <m:sSup>
+                <m:sSupPr>
+                  <m:ctrlPr>
+                    <w:rPr>
+                      <w:rFonts w:ascii="Cambria Math" w:eastAsiaTheme="minorEastAsia" w:hAnsi="Cambria Math" w:cstheme="minorHAnsi"/>
+                      <w:i/>
+                    </w:rPr>
+                  </m:ctrlPr>
+                </m:sSupPr>
+                <m:e>
+                  <m:r>
+                    <w:rPr>
+                      <w:rFonts w:ascii="Cambria Math" w:eastAsiaTheme="minorEastAsia" w:hAnsi="Cambria Math" w:cstheme="minorHAnsi"/>
+                    </w:rPr>
+                    <m:t>e</m:t>
+                  </m:r>
+                </m:e>
+                <m:sup>
+                  <m:r>
+                    <w:rPr>
+                      <w:rFonts w:ascii="Cambria Math" w:eastAsiaTheme="minorEastAsia" w:hAnsi="Cambria Math" w:cstheme="minorHAnsi"/>
+                    </w:rPr>
+                    <m:t>-4x</m:t>
+                  </m:r>
+                </m:sup>
+              </m:sSup>
+              <m:func>
+                <m:funcPr>
+                  <m:ctrlPr>
+                    <w:rPr>
+                      <w:rFonts w:ascii="Cambria Math" w:eastAsiaTheme="minorEastAsia" w:hAnsi="Cambria Math" w:cstheme="minorHAnsi"/>
+                      <w:i/>
+                    </w:rPr>
+                  </m:ctrlPr>
+                </m:funcPr>
+                <m:fName>
+                  <m:r>
+                    <m:rPr>
+                      <m:sty m:val="p"/>
+                    </m:rPr>
+                    <w:rPr>
+                      <w:rFonts w:ascii="Cambria Math" w:eastAsiaTheme="minorEastAsia" w:hAnsi="Cambria Math" w:cstheme="minorHAnsi"/>
+                    </w:rPr>
+                    <m:t>(-sin</m:t>
+                  </m:r>
+                </m:fName>
+                <m:e>
+                  <m:d>
+                    <m:dPr>
+                      <m:ctrlPr>
+                        <w:rPr>
+                          <w:rFonts w:ascii="Cambria Math" w:eastAsiaTheme="minorEastAsia" w:hAnsi="Cambria Math" w:cstheme="minorHAnsi"/>
+                          <w:i/>
+                        </w:rPr>
+                      </m:ctrlPr>
+                    </m:dPr>
+                    <m:e>
+                      <m:r>
+                        <w:rPr>
+                          <w:rFonts w:ascii="Cambria Math" w:eastAsiaTheme="minorEastAsia" w:hAnsi="Cambria Math" w:cstheme="minorHAnsi"/>
+                        </w:rPr>
+                        <m:t>6x</m:t>
+                      </m:r>
+                    </m:e>
+                  </m:d>
+                  <m:r>
+                    <w:rPr>
+                      <w:rFonts w:ascii="Cambria Math" w:eastAsiaTheme="minorEastAsia" w:hAnsi="Cambria Math" w:cstheme="minorHAnsi"/>
+                    </w:rPr>
+                    <m:t>)</m:t>
+                  </m:r>
+                </m:e>
+              </m:func>
+              <m:d>
+                <m:dPr>
+                  <m:ctrlPr>
+                    <w:rPr>
+                      <w:rFonts w:ascii="Cambria Math" w:eastAsiaTheme="minorEastAsia" w:hAnsi="Cambria Math" w:cstheme="minorHAnsi"/>
+                      <w:i/>
+                    </w:rPr>
+                  </m:ctrlPr>
+                </m:dPr>
+                <m:e>
+                  <m:r>
+                    <w:rPr>
+                      <w:rFonts w:ascii="Cambria Math" w:eastAsiaTheme="minorEastAsia" w:hAnsi="Cambria Math" w:cstheme="minorHAnsi"/>
+                    </w:rPr>
+                    <m:t>6</m:t>
+                  </m:r>
+                </m:e>
+              </m:d>
+            </m:e>
+          </m:func>
+        </m:oMath>
+      </m:oMathPara>
+    </w:p>
+    <w:p>
+      <w:pPr>
+        <w:tabs>
+          <w:tab w:val="left" w:pos="8505"/>
+        </w:tabs>
+        <w:rPr>
+          <w:rFonts w:eastAsiaTheme="minorEastAsia" w:cstheme="minorHAnsi"/>
+        </w:rPr>
+      </w:pPr>
+      <w:r>
+        <w:rPr>
+          <w:rFonts w:eastAsiaTheme="minorEastAsia" w:cstheme="minorHAnsi"/>
+        </w:rPr>
+        <w:lastRenderedPageBreak/>
+        <w:t>Derivative Function:</w:t>
+      </w:r>
+    </w:p>
+    <w:p>
+      <w:pPr>
+        <w:tabs>
+          <w:tab w:val="left" w:pos="8505"/>
+        </w:tabs>
+        <w:rPr>
+          <w:rFonts w:eastAsiaTheme="minorEastAsia" w:cstheme="minorHAnsi"/>
+        </w:rPr>
+      </w:pPr>
+      <m:oMathPara>
+        <m:oMath>
+          <m:sSup>
+            <m:sSupPr>
+              <m:ctrlPr>
+                <w:rPr>
+                  <w:rFonts w:ascii="Cambria Math" w:eastAsiaTheme="minorEastAsia" w:hAnsi="Cambria Math" w:cstheme="minorHAnsi"/>
+                  <w:i/>
+                </w:rPr>
+              </m:ctrlPr>
+            </m:sSupPr>
+            <m:e>
+              <m:r>
+                <w:rPr>
+                  <w:rFonts w:ascii="Cambria Math" w:eastAsiaTheme="minorEastAsia" w:hAnsi="Cambria Math" w:cstheme="minorHAnsi"/>
+                </w:rPr>
+                <m:t>f</m:t>
+              </m:r>
+            </m:e>
+            <m:sup>
+              <m:r>
+                <w:rPr>
+                  <w:rFonts w:ascii="Cambria Math" w:eastAsiaTheme="minorEastAsia" w:hAnsi="Cambria Math" w:cstheme="minorHAnsi"/>
+                </w:rPr>
+                <m:t>'</m:t>
+              </m:r>
+            </m:sup>
+          </m:sSup>
+          <m:d>
+            <m:dPr>
+              <m:ctrlPr>
+                <w:rPr>
+                  <w:rFonts w:ascii="Cambria Math" w:eastAsiaTheme="minorEastAsia" w:hAnsi="Cambria Math" w:cstheme="minorHAnsi"/>
+                  <w:i/>
+                </w:rPr>
+              </m:ctrlPr>
+            </m:dPr>
+            <m:e>
+              <m:r>
+                <w:rPr>
+                  <w:rFonts w:ascii="Cambria Math" w:eastAsiaTheme="minorEastAsia" w:hAnsi="Cambria Math" w:cstheme="minorHAnsi"/>
+                </w:rPr>
+                <m:t>x</m:t>
+              </m:r>
+            </m:e>
+          </m:d>
+          <m:r>
+            <w:rPr>
+              <w:rFonts w:ascii="Cambria Math" w:eastAsiaTheme="minorEastAsia" w:hAnsi="Cambria Math" w:cstheme="minorHAnsi"/>
+            </w:rPr>
+            <m:t>=</m:t>
+          </m:r>
+          <m:sSup>
+            <m:sSupPr>
+              <m:ctrlPr>
+                <w:rPr>
+                  <w:rFonts w:ascii="Cambria Math" w:eastAsiaTheme="minorEastAsia" w:hAnsi="Cambria Math" w:cstheme="minorHAnsi"/>
+                  <w:i/>
+                </w:rPr>
+              </m:ctrlPr>
+            </m:sSupPr>
+            <m:e>
+              <m:r>
+                <w:rPr>
+                  <w:rFonts w:ascii="Cambria Math" w:eastAsiaTheme="minorEastAsia" w:hAnsi="Cambria Math" w:cstheme="minorHAnsi"/>
+                </w:rPr>
+                <m:t>-4</m:t>
+              </m:r>
+              <m:r>
+                <w:rPr>
+                  <w:rFonts w:ascii="Cambria Math" w:eastAsiaTheme="minorEastAsia" w:hAnsi="Cambria Math" w:cstheme="minorHAnsi"/>
+                </w:rPr>
+                <m:t>e</m:t>
+              </m:r>
+            </m:e>
+            <m:sup>
+              <m:r>
+                <w:rPr>
+                  <w:rFonts w:ascii="Cambria Math" w:eastAsiaTheme="minorEastAsia" w:hAnsi="Cambria Math" w:cstheme="minorHAnsi"/>
+                </w:rPr>
+                <m:t>-4x</m:t>
+              </m:r>
+            </m:sup>
+          </m:sSup>
+          <m:func>
+            <m:funcPr>
+              <m:ctrlPr>
+                <w:rPr>
+                  <w:rFonts w:ascii="Cambria Math" w:eastAsiaTheme="minorEastAsia" w:hAnsi="Cambria Math" w:cstheme="minorHAnsi"/>
+                </w:rPr>
+              </m:ctrlPr>
+            </m:funcPr>
+            <m:fName>
+              <m:r>
+                <m:rPr>
+                  <m:sty m:val="p"/>
+                </m:rPr>
+                <w:rPr>
+                  <w:rFonts w:ascii="Cambria Math" w:eastAsiaTheme="minorEastAsia" w:hAnsi="Cambria Math" w:cstheme="minorHAnsi"/>
+                </w:rPr>
+                <m:t>cos</m:t>
+              </m:r>
+            </m:fName>
+            <m:e>
+              <m:d>
+                <m:dPr>
+                  <m:ctrlPr>
+                    <w:rPr>
+                      <w:rFonts w:ascii="Cambria Math" w:eastAsiaTheme="minorEastAsia" w:hAnsi="Cambria Math" w:cstheme="minorHAnsi"/>
+                      <w:i/>
+                    </w:rPr>
+                  </m:ctrlPr>
+                </m:dPr>
+                <m:e>
+                  <m:r>
+                    <w:rPr>
+                      <w:rFonts w:ascii="Cambria Math" w:eastAsiaTheme="minorEastAsia" w:hAnsi="Cambria Math" w:cstheme="minorHAnsi"/>
+                    </w:rPr>
+                    <m:t>6x</m:t>
+                  </m:r>
+                </m:e>
+              </m:d>
+              <m:r>
+                <w:rPr>
+                  <w:rFonts w:ascii="Cambria Math" w:eastAsiaTheme="minorEastAsia" w:hAnsi="Cambria Math" w:cstheme="minorHAnsi"/>
+                </w:rPr>
+                <m:t>-6</m:t>
+              </m:r>
+              <m:sSup>
+                <m:sSupPr>
+                  <m:ctrlPr>
+                    <w:rPr>
+                      <w:rFonts w:ascii="Cambria Math" w:eastAsiaTheme="minorEastAsia" w:hAnsi="Cambria Math" w:cstheme="minorHAnsi"/>
+                      <w:i/>
+                    </w:rPr>
+                  </m:ctrlPr>
+                </m:sSupPr>
+                <m:e>
+                  <m:r>
+                    <w:rPr>
+                      <w:rFonts w:ascii="Cambria Math" w:eastAsiaTheme="minorEastAsia" w:hAnsi="Cambria Math" w:cstheme="minorHAnsi"/>
+                    </w:rPr>
+                    <m:t>e</m:t>
+                  </m:r>
+                </m:e>
+                <m:sup>
+                  <m:r>
+                    <w:rPr>
+                      <w:rFonts w:ascii="Cambria Math" w:eastAsiaTheme="minorEastAsia" w:hAnsi="Cambria Math" w:cstheme="minorHAnsi"/>
+                    </w:rPr>
+                    <m:t>-4x</m:t>
+                  </m:r>
+                </m:sup>
+              </m:sSup>
+              <m:func>
+                <m:funcPr>
+                  <m:ctrlPr>
+                    <w:rPr>
+                      <w:rFonts w:ascii="Cambria Math" w:eastAsiaTheme="minorEastAsia" w:hAnsi="Cambria Math" w:cstheme="minorHAnsi"/>
+                      <w:i/>
+                    </w:rPr>
+                  </m:ctrlPr>
+                </m:funcPr>
+                <m:fName>
+                  <m:r>
+                    <m:rPr>
+                      <m:sty m:val="p"/>
+                    </m:rPr>
+                    <w:rPr>
+                      <w:rFonts w:ascii="Cambria Math" w:eastAsiaTheme="minorEastAsia" w:hAnsi="Cambria Math" w:cstheme="minorHAnsi"/>
+                    </w:rPr>
+                    <m:t>sin</m:t>
+                  </m:r>
+                </m:fName>
+                <m:e>
+                  <m:d>
+                    <m:dPr>
+                      <m:ctrlPr>
+                        <w:rPr>
+                          <w:rFonts w:ascii="Cambria Math" w:eastAsiaTheme="minorEastAsia" w:hAnsi="Cambria Math" w:cstheme="minorHAnsi"/>
+                          <w:i/>
+                        </w:rPr>
+                      </m:ctrlPr>
+                    </m:dPr>
+                    <m:e>
+                      <m:r>
+                        <w:rPr>
+                          <w:rFonts w:ascii="Cambria Math" w:eastAsiaTheme="minorEastAsia" w:hAnsi="Cambria Math" w:cstheme="minorHAnsi"/>
+                        </w:rPr>
+                        <m:t>6x</m:t>
+                      </m:r>
+                    </m:e>
+                  </m:d>
+                </m:e>
+              </m:func>
+            </m:e>
+          </m:func>
+        </m:oMath>
+      </m:oMathPara>
+    </w:p>
+    <w:p>
+      <w:pPr>
+        <w:tabs>
+          <w:tab w:val="left" w:pos="8505"/>
+        </w:tabs>
+        <w:rPr>
+          <w:rFonts w:eastAsiaTheme="minorEastAsia" w:cstheme="minorHAnsi"/>
+        </w:rPr>
+      </w:pPr>
+      <w:r>
+        <w:rPr>
+          <w:rFonts w:eastAsiaTheme="minorEastAsia" w:cstheme="minorHAnsi"/>
+        </w:rPr>
+        <w:t>Solve for X = 0.5</w:t>
+      </w:r>
+    </w:p>
+    <w:p>
+      <w:pPr>
+        <w:tabs>
+          <w:tab w:val="left" w:pos="8505"/>
+        </w:tabs>
+        <w:rPr>
+          <w:rFonts w:eastAsiaTheme="minorEastAsia" w:cstheme="minorHAnsi"/>
+        </w:rPr>
+      </w:pPr>
+      <m:oMathPara>
+        <m:oMath>
+          <m:sSup>
+            <m:sSupPr>
+              <m:ctrlPr>
+                <w:rPr>
+                  <w:rFonts w:ascii="Cambria Math" w:eastAsiaTheme="minorEastAsia" w:hAnsi="Cambria Math" w:cstheme="minorHAnsi"/>
+                  <w:i/>
+                </w:rPr>
+              </m:ctrlPr>
+            </m:sSupPr>
+            <m:e>
+              <m:r>
+                <w:rPr>
+                  <w:rFonts w:ascii="Cambria Math" w:eastAsiaTheme="minorEastAsia" w:hAnsi="Cambria Math" w:cstheme="minorHAnsi"/>
+                </w:rPr>
+                <m:t>f</m:t>
+              </m:r>
+            </m:e>
+            <m:sup>
+              <m:r>
+                <w:rPr>
+                  <w:rFonts w:ascii="Cambria Math" w:eastAsiaTheme="minorEastAsia" w:hAnsi="Cambria Math" w:cstheme="minorHAnsi"/>
+                </w:rPr>
+                <m:t>'</m:t>
+              </m:r>
+            </m:sup>
+          </m:sSup>
+          <m:d>
+            <m:dPr>
+              <m:ctrlPr>
+                <w:rPr>
+                  <w:rFonts w:ascii="Cambria Math" w:eastAsiaTheme="minorEastAsia" w:hAnsi="Cambria Math" w:cstheme="minorHAnsi"/>
+                  <w:i/>
+                </w:rPr>
+              </m:ctrlPr>
+            </m:dPr>
+            <m:e>
+              <m:r>
+                <w:rPr>
+                  <w:rFonts w:ascii="Cambria Math" w:eastAsiaTheme="minorEastAsia" w:hAnsi="Cambria Math" w:cstheme="minorHAnsi"/>
+                </w:rPr>
+                <m:t>0.5</m:t>
+              </m:r>
+            </m:e>
+          </m:d>
+          <m:r>
+            <w:rPr>
+              <w:rFonts w:ascii="Cambria Math" w:eastAsiaTheme="minorEastAsia" w:hAnsi="Cambria Math" w:cstheme="minorHAnsi"/>
+            </w:rPr>
+            <m:t>=</m:t>
+          </m:r>
+          <m:sSup>
+            <m:sSupPr>
+              <m:ctrlPr>
+                <w:rPr>
+                  <w:rFonts w:ascii="Cambria Math" w:eastAsiaTheme="minorEastAsia" w:hAnsi="Cambria Math" w:cstheme="minorHAnsi"/>
+                  <w:i/>
+                </w:rPr>
+              </m:ctrlPr>
+            </m:sSupPr>
+            <m:e>
+              <m:r>
+                <w:rPr>
+                  <w:rFonts w:ascii="Cambria Math" w:eastAsiaTheme="minorEastAsia" w:hAnsi="Cambria Math" w:cstheme="minorHAnsi"/>
+                </w:rPr>
+                <m:t>-4e</m:t>
+              </m:r>
+            </m:e>
+            <m:sup>
+              <m:r>
+                <w:rPr>
+                  <w:rFonts w:ascii="Cambria Math" w:eastAsiaTheme="minorEastAsia" w:hAnsi="Cambria Math" w:cstheme="minorHAnsi"/>
+                </w:rPr>
+                <m:t>-4</m:t>
+              </m:r>
+              <m:r>
+                <w:rPr>
+                  <w:rFonts w:ascii="Cambria Math" w:eastAsiaTheme="minorEastAsia" w:hAnsi="Cambria Math" w:cstheme="minorHAnsi"/>
+                </w:rPr>
+                <m:t>*0.5</m:t>
+              </m:r>
+            </m:sup>
+          </m:sSup>
+          <m:func>
+            <m:funcPr>
+              <m:ctrlPr>
+                <w:rPr>
+                  <w:rFonts w:ascii="Cambria Math" w:eastAsiaTheme="minorEastAsia" w:hAnsi="Cambria Math" w:cstheme="minorHAnsi"/>
+                </w:rPr>
+              </m:ctrlPr>
+            </m:funcPr>
+            <m:fName>
+              <m:r>
+                <m:rPr>
+                  <m:sty m:val="p"/>
+                </m:rPr>
+                <w:rPr>
+                  <w:rFonts w:ascii="Cambria Math" w:eastAsiaTheme="minorEastAsia" w:hAnsi="Cambria Math" w:cstheme="minorHAnsi"/>
+                </w:rPr>
+                <m:t>cos</m:t>
+              </m:r>
+            </m:fName>
+            <m:e>
+              <m:d>
+                <m:dPr>
+                  <m:ctrlPr>
+                    <w:rPr>
+                      <w:rFonts w:ascii="Cambria Math" w:eastAsiaTheme="minorEastAsia" w:hAnsi="Cambria Math" w:cstheme="minorHAnsi"/>
+                      <w:i/>
+                    </w:rPr>
+                  </m:ctrlPr>
+                </m:dPr>
+                <m:e>
+                  <m:r>
+                    <w:rPr>
+                      <w:rFonts w:ascii="Cambria Math" w:eastAsiaTheme="minorEastAsia" w:hAnsi="Cambria Math" w:cstheme="minorHAnsi"/>
+                    </w:rPr>
+                    <m:t>6</m:t>
+                  </m:r>
+                  <m:r>
+                    <w:rPr>
+                      <w:rFonts w:ascii="Cambria Math" w:eastAsiaTheme="minorEastAsia" w:hAnsi="Cambria Math" w:cstheme="minorHAnsi"/>
+                    </w:rPr>
+                    <m:t>*0.5</m:t>
+                  </m:r>
+                </m:e>
+              </m:d>
+              <m:r>
+                <w:rPr>
+                  <w:rFonts w:ascii="Cambria Math" w:eastAsiaTheme="minorEastAsia" w:hAnsi="Cambria Math" w:cstheme="minorHAnsi"/>
+                </w:rPr>
+                <m:t>-6</m:t>
+              </m:r>
+              <m:sSup>
+                <m:sSupPr>
+                  <m:ctrlPr>
+                    <w:rPr>
+                      <w:rFonts w:ascii="Cambria Math" w:eastAsiaTheme="minorEastAsia" w:hAnsi="Cambria Math" w:cstheme="minorHAnsi"/>
+                      <w:i/>
+                    </w:rPr>
+                  </m:ctrlPr>
+                </m:sSupPr>
+                <m:e>
+                  <m:r>
+                    <w:rPr>
+                      <w:rFonts w:ascii="Cambria Math" w:eastAsiaTheme="minorEastAsia" w:hAnsi="Cambria Math" w:cstheme="minorHAnsi"/>
+                    </w:rPr>
+                    <m:t>e</m:t>
+                  </m:r>
+                </m:e>
+                <m:sup>
+                  <m:r>
+                    <w:rPr>
+                      <w:rFonts w:ascii="Cambria Math" w:eastAsiaTheme="minorEastAsia" w:hAnsi="Cambria Math" w:cstheme="minorHAnsi"/>
+                    </w:rPr>
+                    <m:t>-4</m:t>
+                  </m:r>
+                  <m:r>
+                    <w:rPr>
+                      <w:rFonts w:ascii="Cambria Math" w:eastAsiaTheme="minorEastAsia" w:hAnsi="Cambria Math" w:cstheme="minorHAnsi"/>
+                    </w:rPr>
+                    <m:t>*0.5</m:t>
+                  </m:r>
+                </m:sup>
+              </m:sSup>
+              <m:func>
+                <m:funcPr>
+                  <m:ctrlPr>
+                    <w:rPr>
+                      <w:rFonts w:ascii="Cambria Math" w:eastAsiaTheme="minorEastAsia" w:hAnsi="Cambria Math" w:cstheme="minorHAnsi"/>
+                      <w:i/>
+                    </w:rPr>
+                  </m:ctrlPr>
+                </m:funcPr>
+                <m:fName>
+                  <m:r>
+                    <m:rPr>
+                      <m:sty m:val="p"/>
+                    </m:rPr>
+                    <w:rPr>
+                      <w:rFonts w:ascii="Cambria Math" w:eastAsiaTheme="minorEastAsia" w:hAnsi="Cambria Math" w:cstheme="minorHAnsi"/>
+                    </w:rPr>
+                    <m:t>sin</m:t>
+                  </m:r>
+                </m:fName>
+                <m:e>
+                  <m:d>
+                    <m:dPr>
+                      <m:ctrlPr>
+                        <w:rPr>
+                          <w:rFonts w:ascii="Cambria Math" w:eastAsiaTheme="minorEastAsia" w:hAnsi="Cambria Math" w:cstheme="minorHAnsi"/>
+                          <w:i/>
+                        </w:rPr>
+                      </m:ctrlPr>
+                    </m:dPr>
+                    <m:e>
+                      <m:r>
+                        <w:rPr>
+                          <w:rFonts w:ascii="Cambria Math" w:eastAsiaTheme="minorEastAsia" w:hAnsi="Cambria Math" w:cstheme="minorHAnsi"/>
+                        </w:rPr>
+                        <m:t>6</m:t>
+                      </m:r>
+                      <m:r>
+                        <w:rPr>
+                          <w:rFonts w:ascii="Cambria Math" w:eastAsiaTheme="minorEastAsia" w:hAnsi="Cambria Math" w:cstheme="minorHAnsi"/>
+                        </w:rPr>
+                        <m:t>*0.5</m:t>
+                      </m:r>
+                    </m:e>
+                  </m:d>
+                </m:e>
+              </m:func>
+            </m:e>
+          </m:func>
+        </m:oMath>
+      </m:oMathPara>
+    </w:p>
+    <w:p>
+      <w:pPr>
+        <w:tabs>
+          <w:tab w:val="left" w:pos="8505"/>
+        </w:tabs>
+        <w:rPr>
+          <w:rFonts w:eastAsiaTheme="minorEastAsia" w:cstheme="minorHAnsi"/>
+        </w:rPr>
+      </w:pPr>
+      <m:oMathPara>
+        <m:oMath>
+          <m:sSup>
+            <m:sSupPr>
+              <m:ctrlPr>
+                <w:rPr>
+                  <w:rFonts w:ascii="Cambria Math" w:eastAsiaTheme="minorEastAsia" w:hAnsi="Cambria Math" w:cstheme="minorHAnsi"/>
+                  <w:i/>
+                </w:rPr>
+              </m:ctrlPr>
+            </m:sSupPr>
+            <m:e>
+              <m:r>
+                <w:rPr>
+                  <w:rFonts w:ascii="Cambria Math" w:eastAsiaTheme="minorEastAsia" w:hAnsi="Cambria Math" w:cstheme="minorHAnsi"/>
+                </w:rPr>
+                <m:t>f</m:t>
+              </m:r>
+            </m:e>
+            <m:sup>
+              <m:r>
+                <w:rPr>
+                  <w:rFonts w:ascii="Cambria Math" w:eastAsiaTheme="minorEastAsia" w:hAnsi="Cambria Math" w:cstheme="minorHAnsi"/>
+                </w:rPr>
+                <m:t>'</m:t>
+              </m:r>
+            </m:sup>
+          </m:sSup>
+          <m:d>
+            <m:dPr>
+              <m:ctrlPr>
+                <w:rPr>
+                  <w:rFonts w:ascii="Cambria Math" w:eastAsiaTheme="minorEastAsia" w:hAnsi="Cambria Math" w:cstheme="minorHAnsi"/>
+                  <w:i/>
+                </w:rPr>
+              </m:ctrlPr>
+            </m:dPr>
+            <m:e>
+              <m:r>
+                <w:rPr>
+                  <w:rFonts w:ascii="Cambria Math" w:eastAsiaTheme="minorEastAsia" w:hAnsi="Cambria Math" w:cstheme="minorHAnsi"/>
+                </w:rPr>
+                <m:t>0.5</m:t>
+              </m:r>
+            </m:e>
+          </m:d>
+          <m:r>
+            <w:rPr>
+              <w:rFonts w:ascii="Cambria Math" w:eastAsiaTheme="minorEastAsia" w:hAnsi="Cambria Math" w:cstheme="minorHAnsi"/>
+            </w:rPr>
+            <m:t>=</m:t>
+          </m:r>
+          <m:sSup>
+            <m:sSupPr>
+              <m:ctrlPr>
+                <w:rPr>
+                  <w:rFonts w:ascii="Cambria Math" w:eastAsiaTheme="minorEastAsia" w:hAnsi="Cambria Math" w:cstheme="minorHAnsi"/>
+                  <w:i/>
+                </w:rPr>
+              </m:ctrlPr>
+            </m:sSupPr>
+            <m:e>
+              <m:r>
+                <w:rPr>
+                  <w:rFonts w:ascii="Cambria Math" w:eastAsiaTheme="minorEastAsia" w:hAnsi="Cambria Math" w:cstheme="minorHAnsi"/>
+                </w:rPr>
+                <m:t>-4e</m:t>
+              </m:r>
+            </m:e>
+            <m:sup>
+              <m:r>
+                <w:rPr>
+                  <w:rFonts w:ascii="Cambria Math" w:eastAsiaTheme="minorEastAsia" w:hAnsi="Cambria Math" w:cstheme="minorHAnsi"/>
+                </w:rPr>
+                <m:t>-</m:t>
+              </m:r>
+              <m:r>
+                <w:rPr>
+                  <w:rFonts w:ascii="Cambria Math" w:eastAsiaTheme="minorEastAsia" w:hAnsi="Cambria Math" w:cstheme="minorHAnsi"/>
+                </w:rPr>
+                <m:t>2</m:t>
+              </m:r>
+            </m:sup>
+          </m:sSup>
+          <m:func>
+            <m:funcPr>
+              <m:ctrlPr>
+                <w:rPr>
+                  <w:rFonts w:ascii="Cambria Math" w:eastAsiaTheme="minorEastAsia" w:hAnsi="Cambria Math" w:cstheme="minorHAnsi"/>
+                </w:rPr>
+              </m:ctrlPr>
+            </m:funcPr>
+            <m:fName>
+              <m:r>
+                <m:rPr>
+                  <m:sty m:val="p"/>
+                </m:rPr>
+                <w:rPr>
+                  <w:rFonts w:ascii="Cambria Math" w:eastAsiaTheme="minorEastAsia" w:hAnsi="Cambria Math" w:cstheme="minorHAnsi"/>
+                </w:rPr>
+                <m:t>cos</m:t>
+              </m:r>
+            </m:fName>
+            <m:e>
+              <m:d>
+                <m:dPr>
+                  <m:ctrlPr>
+                    <w:rPr>
+                      <w:rFonts w:ascii="Cambria Math" w:eastAsiaTheme="minorEastAsia" w:hAnsi="Cambria Math" w:cstheme="minorHAnsi"/>
+                      <w:i/>
+                    </w:rPr>
+                  </m:ctrlPr>
+                </m:dPr>
+                <m:e>
+                  <m:r>
+                    <w:rPr>
+                      <w:rFonts w:ascii="Cambria Math" w:eastAsiaTheme="minorEastAsia" w:hAnsi="Cambria Math" w:cstheme="minorHAnsi"/>
+                    </w:rPr>
+                    <m:t>3</m:t>
+                  </m:r>
+                </m:e>
+              </m:d>
+              <m:r>
+                <w:rPr>
+                  <w:rFonts w:ascii="Cambria Math" w:eastAsiaTheme="minorEastAsia" w:hAnsi="Cambria Math" w:cstheme="minorHAnsi"/>
+                </w:rPr>
+                <m:t>-6</m:t>
+              </m:r>
+              <m:sSup>
+                <m:sSupPr>
+                  <m:ctrlPr>
+                    <w:rPr>
+                      <w:rFonts w:ascii="Cambria Math" w:eastAsiaTheme="minorEastAsia" w:hAnsi="Cambria Math" w:cstheme="minorHAnsi"/>
+                      <w:i/>
+                    </w:rPr>
+                  </m:ctrlPr>
+                </m:sSupPr>
+                <m:e>
+                  <m:r>
+                    <w:rPr>
+                      <w:rFonts w:ascii="Cambria Math" w:eastAsiaTheme="minorEastAsia" w:hAnsi="Cambria Math" w:cstheme="minorHAnsi"/>
+                    </w:rPr>
+                    <m:t>e</m:t>
+                  </m:r>
+                </m:e>
+                <m:sup>
+                  <m:r>
+                    <w:rPr>
+                      <w:rFonts w:ascii="Cambria Math" w:eastAsiaTheme="minorEastAsia" w:hAnsi="Cambria Math" w:cstheme="minorHAnsi"/>
+                    </w:rPr>
+                    <m:t>-</m:t>
+                  </m:r>
+                  <m:r>
+                    <w:rPr>
+                      <w:rFonts w:ascii="Cambria Math" w:eastAsiaTheme="minorEastAsia" w:hAnsi="Cambria Math" w:cstheme="minorHAnsi"/>
+                    </w:rPr>
+                    <m:t>2</m:t>
+                  </m:r>
+                </m:sup>
+              </m:sSup>
+              <m:func>
+                <m:funcPr>
+                  <m:ctrlPr>
+                    <w:rPr>
+                      <w:rFonts w:ascii="Cambria Math" w:eastAsiaTheme="minorEastAsia" w:hAnsi="Cambria Math" w:cstheme="minorHAnsi"/>
+                      <w:i/>
+                    </w:rPr>
+                  </m:ctrlPr>
+                </m:funcPr>
+                <m:fName>
+                  <m:r>
+                    <m:rPr>
+                      <m:sty m:val="p"/>
+                    </m:rPr>
+                    <w:rPr>
+                      <w:rFonts w:ascii="Cambria Math" w:eastAsiaTheme="minorEastAsia" w:hAnsi="Cambria Math" w:cstheme="minorHAnsi"/>
+                    </w:rPr>
+                    <m:t>sin</m:t>
+                  </m:r>
+                </m:fName>
+                <m:e>
+                  <m:d>
+                    <m:dPr>
+                      <m:ctrlPr>
+                        <w:rPr>
+                          <w:rFonts w:ascii="Cambria Math" w:eastAsiaTheme="minorEastAsia" w:hAnsi="Cambria Math" w:cstheme="minorHAnsi"/>
+                          <w:i/>
+                        </w:rPr>
+                      </m:ctrlPr>
+                    </m:dPr>
+                    <m:e>
+                      <m:r>
+                        <w:rPr>
+                          <w:rFonts w:ascii="Cambria Math" w:eastAsiaTheme="minorEastAsia" w:hAnsi="Cambria Math" w:cstheme="minorHAnsi"/>
+                        </w:rPr>
+                        <m:t>3</m:t>
+                      </m:r>
+                    </m:e>
+                  </m:d>
+                </m:e>
+              </m:func>
+            </m:e>
+          </m:func>
+        </m:oMath>
+      </m:oMathPara>
+    </w:p>
+    <w:p>
+      <w:pPr>
+        <w:tabs>
+          <w:tab w:val="left" w:pos="8505"/>
+        </w:tabs>
+        <w:jc w:val="center"/>
+        <w:rPr>
+          <w:noProof/>
+        </w:rPr>
+      </w:pPr>
+      <w:r>
+        <w:rPr>
+          <w:noProof/>
+        </w:rPr>
+        <w:drawing>
+          <wp:inline distT="0" distB="0" distL="0" distR="0" wp14:anchorId="1B7BCD86" wp14:editId="504D206D">
+            <wp:extent cx="2844800" cy="768865"/>
+            <wp:effectExtent l="0" t="0" r="0" b="0"/>
+            <wp:docPr id="11" name="Picture 11"/>
+            <wp:cNvGraphicFramePr>
+              <a:graphicFrameLocks xmlns:a="http://schemas.openxmlformats.org/drawingml/2006/main" noChangeAspect="1"/>
+            </wp:cNvGraphicFramePr>
+            <a:graphic xmlns:a="http://schemas.openxmlformats.org/drawingml/2006/main">
+              <a:graphicData uri="http://schemas.openxmlformats.org/drawingml/2006/picture">
+                <pic:pic xmlns:pic="http://schemas.openxmlformats.org/drawingml/2006/picture">
+                  <pic:nvPicPr>
+                    <pic:cNvPr id="1" name=""/>
+                    <pic:cNvPicPr/>
+                  </pic:nvPicPr>
+                  <pic:blipFill>
+                    <a:blip r:embed="rId16"/>
+                    <a:stretch>
+                      <a:fillRect/>
+                    </a:stretch>
+                  </pic:blipFill>
+                  <pic:spPr>
+                    <a:xfrm>
+                      <a:off x="0" y="0"/>
+                      <a:ext cx="2849917" cy="770248"/>
+                    </a:xfrm>
+                    <a:prstGeom prst="rect">
+                      <a:avLst/>
+                    </a:prstGeom>
+                  </pic:spPr>
+                </pic:pic>
+              </a:graphicData>
+            </a:graphic>
+          </wp:inline>
+        </w:drawing>
+      </w:r>
+    </w:p>
+    <w:p>
+      <w:pPr>
+        <w:tabs>
+          <w:tab w:val="left" w:pos="8505"/>
+        </w:tabs>
+        <w:jc w:val="center"/>
+        <w:rPr>
+          <w:rFonts w:eastAsiaTheme="minorEastAsia" w:cstheme="minorHAnsi"/>
+        </w:rPr>
+      </w:pPr>
+      <w:r>
+        <w:drawing>
+          <wp:inline distT="0" distB="0" distL="0" distR="0" wp14:anchorId="09D3ECFC" wp14:editId="7AF67544">
+            <wp:extent cx="2870200" cy="780085"/>
+            <wp:effectExtent l="0" t="0" r="6350" b="1270"/>
+            <wp:docPr id="10" name="Picture 10"/>
+            <wp:cNvGraphicFramePr>
+              <a:graphicFrameLocks xmlns:a="http://schemas.openxmlformats.org/drawingml/2006/main" noChangeAspect="1"/>
+            </wp:cNvGraphicFramePr>
+            <a:graphic xmlns:a="http://schemas.openxmlformats.org/drawingml/2006/main">
+              <a:graphicData uri="http://schemas.openxmlformats.org/drawingml/2006/picture">
+                <pic:pic xmlns:pic="http://schemas.openxmlformats.org/drawingml/2006/picture">
+                  <pic:nvPicPr>
+                    <pic:cNvPr id="1" name=""/>
+                    <pic:cNvPicPr/>
+                  </pic:nvPicPr>
+                  <pic:blipFill rotWithShape="1">
+                    <a:blip r:embed="rId17"/>
+                    <a:srcRect t="18138" r="1759" b="29955"/>
+                    <a:stretch/>
+                  </pic:blipFill>
+                  <pic:spPr bwMode="auto">
+                    <a:xfrm>
+                      <a:off x="0" y="0"/>
+                      <a:ext cx="2912533" cy="791590"/>
+                    </a:xfrm>
+                    <a:prstGeom prst="rect">
+                      <a:avLst/>
+                    </a:prstGeom>
+                    <a:ln>
+                      <a:noFill/>
+                    </a:ln>
+                    <a:extLst>
+                      <a:ext uri="{53640926-AAD7-44D8-BBD7-CCE9431645EC}">
+                        <a14:shadowObscured xmlns:a14="http://schemas.microsoft.com/office/drawing/2010/main"/>
+                      </a:ext>
+                    </a:extLst>
+                  </pic:spPr>
+                </pic:pic>
+              </a:graphicData>
+            </a:graphic>
+          </wp:inline>
+        </w:drawing>
+      </w:r>
+    </w:p>
+    <w:p>
+      <w:pPr>
+        <w:tabs>
+          <w:tab w:val="left" w:pos="8505"/>
+        </w:tabs>
+        <w:rPr>
+          <w:rFonts w:eastAsiaTheme="minorEastAsia" w:cstheme="minorHAnsi"/>
+        </w:rPr>
+      </w:pPr>
+      <m:oMath>
+        <m:sSup>
+          <m:sSupPr>
+            <m:ctrlPr>
+              <w:rPr>
+                <w:rFonts w:ascii="Cambria Math" w:eastAsiaTheme="minorEastAsia" w:hAnsi="Cambria Math" w:cstheme="minorHAnsi"/>
+                <w:i/>
+              </w:rPr>
+            </m:ctrlPr>
+          </m:sSupPr>
+          <m:e>
+            <m:r>
+              <w:rPr>
+                <w:rFonts w:ascii="Cambria Math" w:eastAsiaTheme="minorEastAsia" w:hAnsi="Cambria Math" w:cstheme="minorHAnsi"/>
+              </w:rPr>
+              <m:t>f</m:t>
+            </m:r>
+          </m:e>
+          <m:sup>
+            <m:r>
+              <w:rPr>
+                <w:rFonts w:ascii="Cambria Math" w:eastAsiaTheme="minorEastAsia" w:hAnsi="Cambria Math" w:cstheme="minorHAnsi"/>
+              </w:rPr>
+              <m:t>'</m:t>
+            </m:r>
+          </m:sup>
+        </m:sSup>
+        <m:d>
+          <m:dPr>
+            <m:ctrlPr>
+              <w:rPr>
+                <w:rFonts w:ascii="Cambria Math" w:eastAsiaTheme="minorEastAsia" w:hAnsi="Cambria Math" w:cstheme="minorHAnsi"/>
+                <w:i/>
+              </w:rPr>
+            </m:ctrlPr>
+          </m:dPr>
+          <m:e>
+            <m:r>
+              <w:rPr>
+                <w:rFonts w:ascii="Cambria Math" w:eastAsiaTheme="minorEastAsia" w:hAnsi="Cambria Math" w:cstheme="minorHAnsi"/>
+              </w:rPr>
+              <m:t>0.5</m:t>
+            </m:r>
+          </m:e>
+        </m:d>
+        <m:r>
+          <w:rPr>
+            <w:rFonts w:ascii="Cambria Math" w:eastAsiaTheme="minorEastAsia" w:hAnsi="Cambria Math" w:cstheme="minorHAnsi"/>
+          </w:rPr>
+          <m:t>=</m:t>
+        </m:r>
+        <m:r>
+          <w:rPr>
+            <w:rFonts w:ascii="Cambria Math" w:eastAsiaTheme="minorEastAsia" w:hAnsi="Cambria Math" w:cstheme="minorHAnsi"/>
+          </w:rPr>
+          <m:t>0.53592365971817045384562102184462</m:t>
+        </m:r>
+        <m:r>
+          <w:rPr>
+            <w:rFonts w:ascii="Cambria Math" w:eastAsiaTheme="minorEastAsia" w:hAnsi="Cambria Math" w:cstheme="minorHAnsi"/>
+          </w:rPr>
+          <m:t>-</m:t>
+        </m:r>
+      </m:oMath>
+      <w:r>
+        <w:rPr>
+          <w:rFonts w:eastAsiaTheme="minorEastAsia" w:cstheme="minorHAnsi"/>
+        </w:rPr>
+        <w:t xml:space="preserve"> </w:t>
+      </w:r>
+      <w:r>
+        <w:rPr>
+          <w:rFonts w:eastAsiaTheme="minorEastAsia" w:cstheme="minorHAnsi"/>
+        </w:rPr>
+        <w:t>0.11459109756681117859545744515281</w:t>
+      </w:r>
+      <m:oMath>
+        <m:r>
+          <w:rPr>
+            <w:rFonts w:ascii="Cambria Math" w:eastAsiaTheme="minorEastAsia" w:hAnsi="Cambria Math" w:cstheme="minorHAnsi"/>
+          </w:rPr>
+          <m:t xml:space="preserve"> </m:t>
+        </m:r>
+      </m:oMath>
+    </w:p>
+    <w:p>
+      <w:pPr>
+        <w:tabs>
+          <w:tab w:val="left" w:pos="8505"/>
+        </w:tabs>
+        <w:rPr>
+          <w:rFonts w:eastAsiaTheme="minorEastAsia" w:cstheme="minorHAnsi"/>
+        </w:rPr>
+      </w:pPr>
+      <w:r>
+        <w:rPr>
+          <w:rFonts w:eastAsiaTheme="minorEastAsia" w:cstheme="minorHAnsi"/>
+        </w:rPr>
+        <w:t>Final Answer:</w:t>
+      </w:r>
+    </w:p>
+    <w:p>
+      <w:pPr>
+        <w:tabs>
+          <w:tab w:val="left" w:pos="8505"/>
+        </w:tabs>
+        <w:rPr>
+          <w:rFonts w:eastAsiaTheme="minorEastAsia" w:cstheme="minorHAnsi"/>
+        </w:rPr>
+      </w:pPr>
+      <m:oMathPara>
+        <m:oMath>
+          <m:sSup>
+            <m:sSupPr>
+              <m:ctrlPr>
+                <w:rPr>
+                  <w:rFonts w:ascii="Cambria Math" w:eastAsiaTheme="minorEastAsia" w:hAnsi="Cambria Math" w:cstheme="minorHAnsi"/>
+                  <w:i/>
+                </w:rPr>
+              </m:ctrlPr>
+            </m:sSupPr>
+            <m:e>
+              <m:r>
+                <w:rPr>
+                  <w:rFonts w:ascii="Cambria Math" w:eastAsiaTheme="minorEastAsia" w:hAnsi="Cambria Math" w:cstheme="minorHAnsi"/>
+                </w:rPr>
+                <m:t>f</m:t>
+              </m:r>
+            </m:e>
+            <m:sup>
+              <m:r>
+                <w:rPr>
+                  <w:rFonts w:ascii="Cambria Math" w:eastAsiaTheme="minorEastAsia" w:hAnsi="Cambria Math" w:cstheme="minorHAnsi"/>
+                </w:rPr>
+                <m:t>'</m:t>
+              </m:r>
+            </m:sup>
+          </m:sSup>
+          <m:d>
+            <m:dPr>
+              <m:ctrlPr>
+                <w:rPr>
+                  <w:rFonts w:ascii="Cambria Math" w:eastAsiaTheme="minorEastAsia" w:hAnsi="Cambria Math" w:cstheme="minorHAnsi"/>
+                  <w:i/>
+                </w:rPr>
+              </m:ctrlPr>
+            </m:dPr>
+            <m:e>
+              <m:r>
+                <w:rPr>
+                  <w:rFonts w:ascii="Cambria Math" w:eastAsiaTheme="minorEastAsia" w:hAnsi="Cambria Math" w:cstheme="minorHAnsi"/>
+                </w:rPr>
+                <m:t>0.5</m:t>
+              </m:r>
+            </m:e>
+          </m:d>
+          <m:r>
+            <w:rPr>
+              <w:rFonts w:ascii="Cambria Math" w:eastAsiaTheme="minorEastAsia" w:hAnsi="Cambria Math" w:cstheme="minorHAnsi"/>
+            </w:rPr>
+            <m:t>=</m:t>
+          </m:r>
+          <m:r>
+            <w:rPr>
+              <w:rFonts w:ascii="Cambria Math" w:eastAsiaTheme="minorEastAsia" w:hAnsi="Cambria Math" w:cstheme="minorHAnsi"/>
+            </w:rPr>
+            <m:t>0</m:t>
+          </m:r>
+          <m:r>
+            <w:rPr>
+              <w:rFonts w:ascii="Cambria Math" w:eastAsiaTheme="minorEastAsia" w:hAnsi="Cambria Math" w:cstheme="minorHAnsi"/>
+            </w:rPr>
+            <m:t>.421332</m:t>
+          </m:r>
+        </m:oMath>
+      </m:oMathPara>
+    </w:p>
+    <w:p>
+      <w:pPr>
+        <w:tabs>
+          <w:tab w:val="left" w:pos="8505"/>
+        </w:tabs>
+        <w:rPr>
+          <w:rFonts w:eastAsiaTheme="minorEastAsia" w:cstheme="minorHAnsi"/>
+        </w:rPr>
+      </w:pPr>
+      <w:r>
+        <w:rPr>
+          <w:rFonts w:eastAsiaTheme="minorEastAsia" w:cstheme="minorHAnsi"/>
+          <w:b/>
+        </w:rPr>
+        <w:t>b)</w:t>
+      </w:r>
+      <w:r>
+        <w:rPr>
+          <w:rFonts w:eastAsiaTheme="minorEastAsia" w:cstheme="minorHAnsi"/>
+        </w:rPr>
+        <w:t xml:space="preserve"> Refer to </w:t>
+      </w:r>
+      <w:proofErr w:type="spellStart"/>
+      <w:r>
+        <w:rPr>
+          <w:rFonts w:eastAsiaTheme="minorEastAsia" w:cstheme="minorHAnsi"/>
+        </w:rPr>
+        <w:t>Matlab</w:t>
+      </w:r>
+      <w:proofErr w:type="spellEnd"/>
+      <w:r>
+        <w:rPr>
+          <w:rFonts w:eastAsiaTheme="minorEastAsia" w:cstheme="minorHAnsi"/>
+        </w:rPr>
+        <w:t xml:space="preserve"> Q3, section b.</w:t>
+      </w:r>
+    </w:p>
+    <w:p>
+      <w:pPr>
+        <w:tabs>
+          <w:tab w:val="left" w:pos="8505"/>
+        </w:tabs>
+        <w:rPr>
+          <w:rFonts w:eastAsiaTheme="minorEastAsia" w:cstheme="minorHAnsi"/>
+        </w:rPr>
+      </w:pPr>
+      <w:r>
+        <w:rPr>
+          <w:rFonts w:eastAsiaTheme="minorEastAsia" w:cstheme="minorHAnsi"/>
+        </w:rPr>
+        <w:t xml:space="preserve">Output from </w:t>
+      </w:r>
+      <w:proofErr w:type="spellStart"/>
+      <w:r>
+        <w:rPr>
+          <w:rFonts w:eastAsiaTheme="minorEastAsia" w:cstheme="minorHAnsi"/>
+        </w:rPr>
+        <w:t>Matlab</w:t>
+      </w:r>
+      <w:proofErr w:type="spellEnd"/>
+      <w:r>
+        <w:rPr>
+          <w:rFonts w:eastAsiaTheme="minorEastAsia" w:cstheme="minorHAnsi"/>
+        </w:rPr>
+        <w:t xml:space="preserve">: </w:t>
+      </w:r>
+      <w:r>
+        <w:t>output = 0.438478802436531</w:t>
+      </w:r>
+    </w:p>
+    <w:p>
+      <w:pPr>
+        <w:tabs>
+          <w:tab w:val="left" w:pos="8505"/>
+        </w:tabs>
+        <w:rPr>
+          <w:rFonts w:eastAsiaTheme="minorEastAsia" w:cstheme="minorHAnsi"/>
+        </w:rPr>
+      </w:pPr>
+    </w:p>
+    <w:p>
+      <w:pPr>
+        <w:tabs>
+          <w:tab w:val="left" w:pos="8505"/>
+        </w:tabs>
+        <w:rPr>
+          <w:rFonts w:eastAsiaTheme="minorEastAsia" w:cstheme="minorHAnsi"/>
+        </w:rPr>
+      </w:pPr>
+      <w:r>
+        <w:rPr>
+          <w:rFonts w:eastAsiaTheme="minorEastAsia" w:cstheme="minorHAnsi"/>
+          <w:b/>
+          <w:highlight w:val="yellow"/>
+        </w:rPr>
+        <w:t>c</w:t>
+      </w:r>
+      <w:commentRangeStart w:id="2"/>
+      <w:r>
+        <w:rPr>
+          <w:rFonts w:eastAsiaTheme="minorEastAsia" w:cstheme="minorHAnsi"/>
+          <w:b/>
+          <w:highlight w:val="yellow"/>
+        </w:rPr>
+        <w:t>)</w:t>
+      </w:r>
+      <w:r>
+        <w:rPr>
+          <w:rFonts w:eastAsiaTheme="minorEastAsia" w:cstheme="minorHAnsi"/>
+        </w:rPr>
+        <w:t xml:space="preserve"> </w:t>
+      </w:r>
+      <w:commentRangeEnd w:id="2"/>
+      <w:r>
+        <w:rPr>
+          <w:rStyle w:val="CommentReference"/>
+        </w:rPr>
+        <w:commentReference w:id="2"/>
+      </w:r>
+    </w:p>
+    <w:p>
+      <w:pPr>
+        <w:tabs>
+          <w:tab w:val="left" w:pos="8505"/>
+        </w:tabs>
+        <w:rPr>
+          <w:rFonts w:eastAsiaTheme="minorEastAsia" w:cstheme="minorHAnsi"/>
+        </w:rPr>
+      </w:pPr>
+      <w:r>
+        <w:rPr>
+          <w:rFonts w:eastAsiaTheme="minorEastAsia" w:cstheme="minorHAnsi"/>
+        </w:rPr>
+        <w:t xml:space="preserve">Taylor Series of </w:t>
+      </w:r>
+      <m:oMath>
+        <m:sSup>
+          <m:sSupPr>
+            <m:ctrlPr>
+              <w:rPr>
+                <w:rFonts w:ascii="Cambria Math" w:eastAsiaTheme="minorEastAsia" w:hAnsi="Cambria Math" w:cstheme="minorHAnsi"/>
+                <w:i/>
+              </w:rPr>
+            </m:ctrlPr>
+          </m:sSupPr>
+          <m:e>
+            <m:r>
+              <w:rPr>
+                <w:rFonts w:ascii="Cambria Math" w:eastAsiaTheme="minorEastAsia" w:hAnsi="Cambria Math" w:cstheme="minorHAnsi"/>
+              </w:rPr>
+              <m:t>e</m:t>
+            </m:r>
+          </m:e>
+          <m:sup>
+            <m:r>
+              <w:rPr>
+                <w:rFonts w:ascii="Cambria Math" w:eastAsiaTheme="minorEastAsia" w:hAnsi="Cambria Math" w:cstheme="minorHAnsi"/>
+              </w:rPr>
+              <m:t>-4x</m:t>
+            </m:r>
+          </m:sup>
+        </m:sSup>
+      </m:oMath>
+      <w:r>
+        <w:rPr>
+          <w:rFonts w:eastAsiaTheme="minorEastAsia" w:cstheme="minorHAnsi"/>
+        </w:rPr>
+        <w:t>:</w:t>
+      </w:r>
+    </w:p>
+    <w:p>
+      <w:pPr>
+        <w:tabs>
+          <w:tab w:val="left" w:pos="8505"/>
+        </w:tabs>
+        <w:rPr>
+          <w:rFonts w:eastAsiaTheme="minorEastAsia" w:cstheme="minorHAnsi"/>
+        </w:rPr>
+      </w:pPr>
+      <m:oMathPara>
+        <m:oMath>
+          <m:sSup>
+            <m:sSupPr>
+              <m:ctrlPr>
+                <w:rPr>
+                  <w:rFonts w:ascii="Cambria Math" w:eastAsiaTheme="minorEastAsia" w:hAnsi="Cambria Math" w:cstheme="minorHAnsi"/>
+                  <w:i/>
+                </w:rPr>
+              </m:ctrlPr>
+            </m:sSupPr>
+            <m:e>
+              <m:r>
+                <w:rPr>
+                  <w:rFonts w:ascii="Cambria Math" w:eastAsiaTheme="minorEastAsia" w:hAnsi="Cambria Math" w:cstheme="minorHAnsi"/>
+                </w:rPr>
+                <m:t>e</m:t>
+              </m:r>
+            </m:e>
+            <m:sup>
+              <m:r>
+                <w:rPr>
+                  <w:rFonts w:ascii="Cambria Math" w:eastAsiaTheme="minorEastAsia" w:hAnsi="Cambria Math" w:cstheme="minorHAnsi"/>
+                </w:rPr>
+                <m:t>x</m:t>
+              </m:r>
+            </m:sup>
+          </m:sSup>
+          <m:r>
+            <w:rPr>
+              <w:rFonts w:ascii="Cambria Math" w:eastAsiaTheme="minorEastAsia" w:hAnsi="Cambria Math" w:cstheme="minorHAnsi"/>
+            </w:rPr>
+            <m:t>=1+x+</m:t>
+          </m:r>
+          <m:f>
+            <m:fPr>
+              <m:ctrlPr>
+                <w:rPr>
+                  <w:rFonts w:ascii="Cambria Math" w:eastAsiaTheme="minorEastAsia" w:hAnsi="Cambria Math" w:cstheme="minorHAnsi"/>
+                  <w:i/>
+                </w:rPr>
+              </m:ctrlPr>
+            </m:fPr>
+            <m:num>
+              <m:sSup>
+                <m:sSupPr>
+                  <m:ctrlPr>
+                    <w:rPr>
+                      <w:rFonts w:ascii="Cambria Math" w:eastAsiaTheme="minorEastAsia" w:hAnsi="Cambria Math" w:cstheme="minorHAnsi"/>
+                      <w:i/>
+                    </w:rPr>
+                  </m:ctrlPr>
+                </m:sSupPr>
+                <m:e>
+                  <m:r>
+                    <w:rPr>
+                      <w:rFonts w:ascii="Cambria Math" w:eastAsiaTheme="minorEastAsia" w:hAnsi="Cambria Math" w:cstheme="minorHAnsi"/>
+                    </w:rPr>
+                    <m:t>x</m:t>
+                  </m:r>
+                </m:e>
+                <m:sup>
+                  <m:r>
+                    <w:rPr>
+                      <w:rFonts w:ascii="Cambria Math" w:eastAsiaTheme="minorEastAsia" w:hAnsi="Cambria Math" w:cstheme="minorHAnsi"/>
+                    </w:rPr>
+                    <m:t>2</m:t>
+                  </m:r>
+                </m:sup>
+              </m:sSup>
+            </m:num>
+            <m:den>
+              <m:r>
+                <w:rPr>
+                  <w:rFonts w:ascii="Cambria Math" w:eastAsiaTheme="minorEastAsia" w:hAnsi="Cambria Math" w:cstheme="minorHAnsi"/>
+                </w:rPr>
+                <m:t>2!</m:t>
+              </m:r>
+            </m:den>
+          </m:f>
+          <m:r>
+            <w:rPr>
+              <w:rFonts w:ascii="Cambria Math" w:eastAsiaTheme="minorEastAsia" w:hAnsi="Cambria Math" w:cstheme="minorHAnsi"/>
+            </w:rPr>
+            <m:t>+</m:t>
+          </m:r>
+          <m:f>
+            <m:fPr>
+              <m:ctrlPr>
+                <w:rPr>
+                  <w:rFonts w:ascii="Cambria Math" w:eastAsiaTheme="minorEastAsia" w:hAnsi="Cambria Math" w:cstheme="minorHAnsi"/>
+                  <w:i/>
+                </w:rPr>
+              </m:ctrlPr>
+            </m:fPr>
+            <m:num>
+              <m:sSup>
+                <m:sSupPr>
+                  <m:ctrlPr>
+                    <w:rPr>
+                      <w:rFonts w:ascii="Cambria Math" w:eastAsiaTheme="minorEastAsia" w:hAnsi="Cambria Math" w:cstheme="minorHAnsi"/>
+                      <w:i/>
+                    </w:rPr>
+                  </m:ctrlPr>
+                </m:sSupPr>
+                <m:e>
+                  <m:r>
+                    <w:rPr>
+                      <w:rFonts w:ascii="Cambria Math" w:eastAsiaTheme="minorEastAsia" w:hAnsi="Cambria Math" w:cstheme="minorHAnsi"/>
+                    </w:rPr>
+                    <m:t>x</m:t>
+                  </m:r>
+                </m:e>
+                <m:sup>
+                  <m:r>
+                    <w:rPr>
+                      <w:rFonts w:ascii="Cambria Math" w:eastAsiaTheme="minorEastAsia" w:hAnsi="Cambria Math" w:cstheme="minorHAnsi"/>
+                    </w:rPr>
+                    <m:t>3</m:t>
+                  </m:r>
+                </m:sup>
+              </m:sSup>
+            </m:num>
+            <m:den>
+              <m:r>
+                <w:rPr>
+                  <w:rFonts w:ascii="Cambria Math" w:eastAsiaTheme="minorEastAsia" w:hAnsi="Cambria Math" w:cstheme="minorHAnsi"/>
+                </w:rPr>
+                <m:t>3!</m:t>
+              </m:r>
+            </m:den>
+          </m:f>
+          <m:r>
+            <w:rPr>
+              <w:rFonts w:ascii="Cambria Math" w:eastAsiaTheme="minorEastAsia" w:hAnsi="Cambria Math" w:cstheme="minorHAnsi"/>
+            </w:rPr>
+            <m:t>+</m:t>
+          </m:r>
+          <m:f>
+            <m:fPr>
+              <m:ctrlPr>
+                <w:rPr>
+                  <w:rFonts w:ascii="Cambria Math" w:eastAsiaTheme="minorEastAsia" w:hAnsi="Cambria Math" w:cstheme="minorHAnsi"/>
+                  <w:i/>
+                </w:rPr>
+              </m:ctrlPr>
+            </m:fPr>
+            <m:num>
+              <m:sSup>
+                <m:sSupPr>
+                  <m:ctrlPr>
+                    <w:rPr>
+                      <w:rFonts w:ascii="Cambria Math" w:eastAsiaTheme="minorEastAsia" w:hAnsi="Cambria Math" w:cstheme="minorHAnsi"/>
+                      <w:i/>
+                    </w:rPr>
+                  </m:ctrlPr>
+                </m:sSupPr>
+                <m:e>
+                  <m:r>
+                    <w:rPr>
+                      <w:rFonts w:ascii="Cambria Math" w:eastAsiaTheme="minorEastAsia" w:hAnsi="Cambria Math" w:cstheme="minorHAnsi"/>
+                    </w:rPr>
+                    <m:t>x</m:t>
+                  </m:r>
+                </m:e>
+                <m:sup>
+                  <m:r>
+                    <w:rPr>
+                      <w:rFonts w:ascii="Cambria Math" w:eastAsiaTheme="minorEastAsia" w:hAnsi="Cambria Math" w:cstheme="minorHAnsi"/>
+                    </w:rPr>
+                    <m:t>4</m:t>
+                  </m:r>
+                </m:sup>
+              </m:sSup>
+            </m:num>
+            <m:den>
+              <m:r>
+                <w:rPr>
+                  <w:rFonts w:ascii="Cambria Math" w:eastAsiaTheme="minorEastAsia" w:hAnsi="Cambria Math" w:cstheme="minorHAnsi"/>
+                </w:rPr>
+                <m:t>4!</m:t>
+              </m:r>
+            </m:den>
+          </m:f>
+          <m:r>
+            <w:rPr>
+              <w:rFonts w:ascii="Cambria Math" w:eastAsiaTheme="minorEastAsia" w:hAnsi="Cambria Math" w:cstheme="minorHAnsi"/>
+            </w:rPr>
+            <m:t>+…</m:t>
+          </m:r>
+        </m:oMath>
+      </m:oMathPara>
+    </w:p>
+    <w:p>
+      <w:pPr>
+        <w:tabs>
+          <w:tab w:val="left" w:pos="8505"/>
+        </w:tabs>
+        <w:rPr>
+          <w:rFonts w:eastAsiaTheme="minorEastAsia" w:cstheme="minorHAnsi"/>
+        </w:rPr>
+      </w:pPr>
+      <m:oMathPara>
+        <m:oMath>
+          <m:sSup>
+            <m:sSupPr>
+              <m:ctrlPr>
+                <w:rPr>
+                  <w:rFonts w:ascii="Cambria Math" w:eastAsiaTheme="minorEastAsia" w:hAnsi="Cambria Math" w:cstheme="minorHAnsi"/>
+                  <w:i/>
+                </w:rPr>
+              </m:ctrlPr>
+            </m:sSupPr>
+            <m:e>
+              <m:r>
+                <w:rPr>
+                  <w:rFonts w:ascii="Cambria Math" w:eastAsiaTheme="minorEastAsia" w:hAnsi="Cambria Math" w:cstheme="minorHAnsi"/>
+                </w:rPr>
+                <m:t>e</m:t>
+              </m:r>
+            </m:e>
+            <m:sup>
+              <m:r>
+                <w:rPr>
+                  <w:rFonts w:ascii="Cambria Math" w:eastAsiaTheme="minorEastAsia" w:hAnsi="Cambria Math" w:cstheme="minorHAnsi"/>
+                </w:rPr>
+                <m:t>-</m:t>
+              </m:r>
+              <m:r>
+                <w:rPr>
+                  <w:rFonts w:ascii="Cambria Math" w:eastAsiaTheme="minorEastAsia" w:hAnsi="Cambria Math" w:cstheme="minorHAnsi"/>
+                </w:rPr>
+                <m:t>4</m:t>
+              </m:r>
+              <m:r>
+                <w:rPr>
+                  <w:rFonts w:ascii="Cambria Math" w:eastAsiaTheme="minorEastAsia" w:hAnsi="Cambria Math" w:cstheme="minorHAnsi"/>
+                </w:rPr>
+                <m:t>x</m:t>
+              </m:r>
+            </m:sup>
+          </m:sSup>
+          <m:r>
+            <w:rPr>
+              <w:rFonts w:ascii="Cambria Math" w:eastAsiaTheme="minorEastAsia" w:hAnsi="Cambria Math" w:cstheme="minorHAnsi"/>
+            </w:rPr>
+            <m:t>=1+</m:t>
+          </m:r>
+          <m:r>
+            <w:rPr>
+              <w:rFonts w:ascii="Cambria Math" w:eastAsiaTheme="minorEastAsia" w:hAnsi="Cambria Math" w:cstheme="minorHAnsi"/>
+            </w:rPr>
+            <m:t>(-4x)</m:t>
+          </m:r>
+          <m:r>
+            <w:rPr>
+              <w:rFonts w:ascii="Cambria Math" w:eastAsiaTheme="minorEastAsia" w:hAnsi="Cambria Math" w:cstheme="minorHAnsi"/>
+            </w:rPr>
+            <m:t>+</m:t>
+          </m:r>
+          <m:f>
+            <m:fPr>
+              <m:ctrlPr>
+                <w:rPr>
+                  <w:rFonts w:ascii="Cambria Math" w:eastAsiaTheme="minorEastAsia" w:hAnsi="Cambria Math" w:cstheme="minorHAnsi"/>
+                  <w:i/>
+                </w:rPr>
+              </m:ctrlPr>
+            </m:fPr>
+            <m:num>
+              <m:sSup>
+                <m:sSupPr>
+                  <m:ctrlPr>
+                    <w:rPr>
+                      <w:rFonts w:ascii="Cambria Math" w:eastAsiaTheme="minorEastAsia" w:hAnsi="Cambria Math" w:cstheme="minorHAnsi"/>
+                      <w:i/>
+                    </w:rPr>
+                  </m:ctrlPr>
+                </m:sSupPr>
+                <m:e>
+                  <m:r>
+                    <w:rPr>
+                      <w:rFonts w:ascii="Cambria Math" w:eastAsiaTheme="minorEastAsia" w:hAnsi="Cambria Math" w:cstheme="minorHAnsi"/>
+                    </w:rPr>
+                    <m:t>(-4</m:t>
+                  </m:r>
+                  <m:r>
+                    <w:rPr>
+                      <w:rFonts w:ascii="Cambria Math" w:eastAsiaTheme="minorEastAsia" w:hAnsi="Cambria Math" w:cstheme="minorHAnsi"/>
+                    </w:rPr>
+                    <m:t>x</m:t>
+                  </m:r>
+                  <m:r>
+                    <w:rPr>
+                      <w:rFonts w:ascii="Cambria Math" w:eastAsiaTheme="minorEastAsia" w:hAnsi="Cambria Math" w:cstheme="minorHAnsi"/>
+                    </w:rPr>
+                    <m:t>)</m:t>
+                  </m:r>
+                </m:e>
+                <m:sup>
+                  <m:r>
+                    <w:rPr>
+                      <w:rFonts w:ascii="Cambria Math" w:eastAsiaTheme="minorEastAsia" w:hAnsi="Cambria Math" w:cstheme="minorHAnsi"/>
+                    </w:rPr>
+                    <m:t>2</m:t>
+                  </m:r>
+                </m:sup>
+              </m:sSup>
+            </m:num>
+            <m:den>
+              <m:r>
+                <w:rPr>
+                  <w:rFonts w:ascii="Cambria Math" w:eastAsiaTheme="minorEastAsia" w:hAnsi="Cambria Math" w:cstheme="minorHAnsi"/>
+                </w:rPr>
+                <m:t>2!</m:t>
+              </m:r>
+            </m:den>
+          </m:f>
+          <m:r>
+            <w:rPr>
+              <w:rFonts w:ascii="Cambria Math" w:eastAsiaTheme="minorEastAsia" w:hAnsi="Cambria Math" w:cstheme="minorHAnsi"/>
+            </w:rPr>
+            <m:t>+</m:t>
+          </m:r>
+          <m:f>
+            <m:fPr>
+              <m:ctrlPr>
+                <w:rPr>
+                  <w:rFonts w:ascii="Cambria Math" w:eastAsiaTheme="minorEastAsia" w:hAnsi="Cambria Math" w:cstheme="minorHAnsi"/>
+                  <w:i/>
+                </w:rPr>
+              </m:ctrlPr>
+            </m:fPr>
+            <m:num>
+              <m:r>
+                <w:rPr>
+                  <w:rFonts w:ascii="Cambria Math" w:eastAsiaTheme="minorEastAsia" w:hAnsi="Cambria Math" w:cstheme="minorHAnsi"/>
+                </w:rPr>
+                <m:t>(-4</m:t>
+              </m:r>
+              <m:sSup>
+                <m:sSupPr>
+                  <m:ctrlPr>
+                    <w:rPr>
+                      <w:rFonts w:ascii="Cambria Math" w:eastAsiaTheme="minorEastAsia" w:hAnsi="Cambria Math" w:cstheme="minorHAnsi"/>
+                      <w:i/>
+                    </w:rPr>
+                  </m:ctrlPr>
+                </m:sSupPr>
+                <m:e>
+                  <m:r>
+                    <w:rPr>
+                      <w:rFonts w:ascii="Cambria Math" w:eastAsiaTheme="minorEastAsia" w:hAnsi="Cambria Math" w:cstheme="minorHAnsi"/>
+                    </w:rPr>
+                    <m:t>x</m:t>
+                  </m:r>
+                  <m:r>
+                    <w:rPr>
+                      <w:rFonts w:ascii="Cambria Math" w:eastAsiaTheme="minorEastAsia" w:hAnsi="Cambria Math" w:cstheme="minorHAnsi"/>
+                    </w:rPr>
+                    <m:t>)</m:t>
+                  </m:r>
+                </m:e>
+                <m:sup>
+                  <m:r>
+                    <w:rPr>
+                      <w:rFonts w:ascii="Cambria Math" w:eastAsiaTheme="minorEastAsia" w:hAnsi="Cambria Math" w:cstheme="minorHAnsi"/>
+                    </w:rPr>
+                    <m:t>3</m:t>
+                  </m:r>
+                </m:sup>
+              </m:sSup>
+            </m:num>
+            <m:den>
+              <m:r>
+                <w:rPr>
+                  <w:rFonts w:ascii="Cambria Math" w:eastAsiaTheme="minorEastAsia" w:hAnsi="Cambria Math" w:cstheme="minorHAnsi"/>
+                </w:rPr>
+                <m:t>3!</m:t>
+              </m:r>
+            </m:den>
+          </m:f>
+          <m:r>
+            <w:rPr>
+              <w:rFonts w:ascii="Cambria Math" w:eastAsiaTheme="minorEastAsia" w:hAnsi="Cambria Math" w:cstheme="minorHAnsi"/>
+            </w:rPr>
+            <m:t>+</m:t>
+          </m:r>
+          <m:f>
+            <m:fPr>
+              <m:ctrlPr>
+                <w:rPr>
+                  <w:rFonts w:ascii="Cambria Math" w:eastAsiaTheme="minorEastAsia" w:hAnsi="Cambria Math" w:cstheme="minorHAnsi"/>
+                  <w:i/>
+                </w:rPr>
+              </m:ctrlPr>
+            </m:fPr>
+            <m:num>
+              <m:r>
+                <w:rPr>
+                  <w:rFonts w:ascii="Cambria Math" w:eastAsiaTheme="minorEastAsia" w:hAnsi="Cambria Math" w:cstheme="minorHAnsi"/>
+                </w:rPr>
+                <m:t>(-4</m:t>
+              </m:r>
+              <m:sSup>
+                <m:sSupPr>
+                  <m:ctrlPr>
+                    <w:rPr>
+                      <w:rFonts w:ascii="Cambria Math" w:eastAsiaTheme="minorEastAsia" w:hAnsi="Cambria Math" w:cstheme="minorHAnsi"/>
+                      <w:i/>
+                    </w:rPr>
+                  </m:ctrlPr>
+                </m:sSupPr>
+                <m:e>
+                  <m:r>
+                    <w:rPr>
+                      <w:rFonts w:ascii="Cambria Math" w:eastAsiaTheme="minorEastAsia" w:hAnsi="Cambria Math" w:cstheme="minorHAnsi"/>
+                    </w:rPr>
+                    <m:t>x</m:t>
+                  </m:r>
+                  <m:r>
+                    <w:rPr>
+                      <w:rFonts w:ascii="Cambria Math" w:eastAsiaTheme="minorEastAsia" w:hAnsi="Cambria Math" w:cstheme="minorHAnsi"/>
+                    </w:rPr>
+                    <m:t>)</m:t>
+                  </m:r>
+                </m:e>
+                <m:sup>
+                  <m:r>
+                    <w:rPr>
+                      <w:rFonts w:ascii="Cambria Math" w:eastAsiaTheme="minorEastAsia" w:hAnsi="Cambria Math" w:cstheme="minorHAnsi"/>
+                    </w:rPr>
+                    <m:t>4</m:t>
+                  </m:r>
+                </m:sup>
+              </m:sSup>
+            </m:num>
+            <m:den>
+              <m:r>
+                <w:rPr>
+                  <w:rFonts w:ascii="Cambria Math" w:eastAsiaTheme="minorEastAsia" w:hAnsi="Cambria Math" w:cstheme="minorHAnsi"/>
+                </w:rPr>
+                <m:t>4!</m:t>
+              </m:r>
+            </m:den>
+          </m:f>
+          <m:r>
+            <w:rPr>
+              <w:rFonts w:ascii="Cambria Math" w:eastAsiaTheme="minorEastAsia" w:hAnsi="Cambria Math" w:cstheme="minorHAnsi"/>
+            </w:rPr>
+            <m:t>+…</m:t>
+          </m:r>
+        </m:oMath>
+      </m:oMathPara>
+    </w:p>
+    <w:p>
+      <w:pPr>
+        <w:tabs>
+          <w:tab w:val="left" w:pos="8505"/>
+        </w:tabs>
+        <w:rPr>
+          <w:rFonts w:eastAsiaTheme="minorEastAsia" w:cstheme="minorHAnsi"/>
+        </w:rPr>
+      </w:pPr>
+      <m:oMathPara>
+        <m:oMath>
+          <m:sSup>
+            <m:sSupPr>
+              <m:ctrlPr>
+                <w:rPr>
+                  <w:rFonts w:ascii="Cambria Math" w:eastAsiaTheme="minorEastAsia" w:hAnsi="Cambria Math" w:cstheme="minorHAnsi"/>
+                  <w:i/>
+                </w:rPr>
+              </m:ctrlPr>
+            </m:sSupPr>
+            <m:e>
+              <m:r>
+                <w:rPr>
+                  <w:rFonts w:ascii="Cambria Math" w:eastAsiaTheme="minorEastAsia" w:hAnsi="Cambria Math" w:cstheme="minorHAnsi"/>
+                </w:rPr>
+                <m:t>e</m:t>
+              </m:r>
+            </m:e>
+            <m:sup>
+              <m:r>
+                <w:rPr>
+                  <w:rFonts w:ascii="Cambria Math" w:eastAsiaTheme="minorEastAsia" w:hAnsi="Cambria Math" w:cstheme="minorHAnsi"/>
+                </w:rPr>
+                <m:t>-4x</m:t>
+              </m:r>
+            </m:sup>
+          </m:sSup>
+          <m:r>
+            <w:rPr>
+              <w:rFonts w:ascii="Cambria Math" w:eastAsiaTheme="minorEastAsia" w:hAnsi="Cambria Math" w:cstheme="minorHAnsi"/>
+            </w:rPr>
+            <m:t>=1-4x+</m:t>
+          </m:r>
+          <m:f>
+            <m:fPr>
+              <m:ctrlPr>
+                <w:rPr>
+                  <w:rFonts w:ascii="Cambria Math" w:eastAsiaTheme="minorEastAsia" w:hAnsi="Cambria Math" w:cstheme="minorHAnsi"/>
+                  <w:i/>
+                </w:rPr>
+              </m:ctrlPr>
+            </m:fPr>
+            <m:num>
+              <m:sSup>
+                <m:sSupPr>
+                  <m:ctrlPr>
+                    <w:rPr>
+                      <w:rFonts w:ascii="Cambria Math" w:eastAsiaTheme="minorEastAsia" w:hAnsi="Cambria Math" w:cstheme="minorHAnsi"/>
+                      <w:i/>
+                    </w:rPr>
+                  </m:ctrlPr>
+                </m:sSupPr>
+                <m:e>
+                  <m:r>
+                    <w:rPr>
+                      <w:rFonts w:ascii="Cambria Math" w:eastAsiaTheme="minorEastAsia" w:hAnsi="Cambria Math" w:cstheme="minorHAnsi"/>
+                    </w:rPr>
+                    <m:t>16</m:t>
+                  </m:r>
+                  <m:r>
+                    <w:rPr>
+                      <w:rFonts w:ascii="Cambria Math" w:eastAsiaTheme="minorEastAsia" w:hAnsi="Cambria Math" w:cstheme="minorHAnsi"/>
+                    </w:rPr>
+                    <m:t>x</m:t>
+                  </m:r>
+                </m:e>
+                <m:sup>
+                  <m:r>
+                    <w:rPr>
+                      <w:rFonts w:ascii="Cambria Math" w:eastAsiaTheme="minorEastAsia" w:hAnsi="Cambria Math" w:cstheme="minorHAnsi"/>
+                    </w:rPr>
+                    <m:t>2</m:t>
+                  </m:r>
+                </m:sup>
+              </m:sSup>
+            </m:num>
+            <m:den>
+              <m:r>
+                <w:rPr>
+                  <w:rFonts w:ascii="Cambria Math" w:eastAsiaTheme="minorEastAsia" w:hAnsi="Cambria Math" w:cstheme="minorHAnsi"/>
+                </w:rPr>
+                <m:t>2!</m:t>
+              </m:r>
+            </m:den>
+          </m:f>
+          <m:r>
+            <w:rPr>
+              <w:rFonts w:ascii="Cambria Math" w:eastAsiaTheme="minorEastAsia" w:hAnsi="Cambria Math" w:cstheme="minorHAnsi"/>
+            </w:rPr>
+            <m:t>-</m:t>
+          </m:r>
+          <m:f>
+            <m:fPr>
+              <m:ctrlPr>
+                <w:rPr>
+                  <w:rFonts w:ascii="Cambria Math" w:eastAsiaTheme="minorEastAsia" w:hAnsi="Cambria Math" w:cstheme="minorHAnsi"/>
+                  <w:i/>
+                </w:rPr>
+              </m:ctrlPr>
+            </m:fPr>
+            <m:num>
+              <m:r>
+                <w:rPr>
+                  <w:rFonts w:ascii="Cambria Math" w:eastAsiaTheme="minorEastAsia" w:hAnsi="Cambria Math" w:cstheme="minorHAnsi"/>
+                </w:rPr>
+                <m:t>6</m:t>
+              </m:r>
+              <m:r>
+                <w:rPr>
+                  <w:rFonts w:ascii="Cambria Math" w:eastAsiaTheme="minorEastAsia" w:hAnsi="Cambria Math" w:cstheme="minorHAnsi"/>
+                </w:rPr>
+                <m:t>4</m:t>
+              </m:r>
+              <m:sSup>
+                <m:sSupPr>
+                  <m:ctrlPr>
+                    <w:rPr>
+                      <w:rFonts w:ascii="Cambria Math" w:eastAsiaTheme="minorEastAsia" w:hAnsi="Cambria Math" w:cstheme="minorHAnsi"/>
+                      <w:i/>
+                    </w:rPr>
+                  </m:ctrlPr>
+                </m:sSupPr>
+                <m:e>
+                  <m:r>
+                    <w:rPr>
+                      <w:rFonts w:ascii="Cambria Math" w:eastAsiaTheme="minorEastAsia" w:hAnsi="Cambria Math" w:cstheme="minorHAnsi"/>
+                    </w:rPr>
+                    <m:t>x</m:t>
+                  </m:r>
+                </m:e>
+                <m:sup>
+                  <m:r>
+                    <w:rPr>
+                      <w:rFonts w:ascii="Cambria Math" w:eastAsiaTheme="minorEastAsia" w:hAnsi="Cambria Math" w:cstheme="minorHAnsi"/>
+                    </w:rPr>
+                    <m:t>3</m:t>
+                  </m:r>
+                </m:sup>
+              </m:sSup>
+            </m:num>
+            <m:den>
+              <m:r>
+                <w:rPr>
+                  <w:rFonts w:ascii="Cambria Math" w:eastAsiaTheme="minorEastAsia" w:hAnsi="Cambria Math" w:cstheme="minorHAnsi"/>
+                </w:rPr>
+                <m:t>3!</m:t>
+              </m:r>
+            </m:den>
+          </m:f>
+          <m:r>
+            <w:rPr>
+              <w:rFonts w:ascii="Cambria Math" w:eastAsiaTheme="minorEastAsia" w:hAnsi="Cambria Math" w:cstheme="minorHAnsi"/>
+            </w:rPr>
+            <m:t>+</m:t>
+          </m:r>
+          <m:f>
+            <m:fPr>
+              <m:ctrlPr>
+                <w:rPr>
+                  <w:rFonts w:ascii="Cambria Math" w:eastAsiaTheme="minorEastAsia" w:hAnsi="Cambria Math" w:cstheme="minorHAnsi"/>
+                  <w:i/>
+                </w:rPr>
+              </m:ctrlPr>
+            </m:fPr>
+            <m:num>
+              <m:r>
+                <w:rPr>
+                  <w:rFonts w:ascii="Cambria Math" w:eastAsiaTheme="minorEastAsia" w:hAnsi="Cambria Math" w:cstheme="minorHAnsi"/>
+                </w:rPr>
+                <m:t>256</m:t>
+              </m:r>
+              <m:sSup>
+                <m:sSupPr>
+                  <m:ctrlPr>
+                    <w:rPr>
+                      <w:rFonts w:ascii="Cambria Math" w:eastAsiaTheme="minorEastAsia" w:hAnsi="Cambria Math" w:cstheme="minorHAnsi"/>
+                      <w:i/>
+                    </w:rPr>
+                  </m:ctrlPr>
+                </m:sSupPr>
+                <m:e>
+                  <m:r>
+                    <w:rPr>
+                      <w:rFonts w:ascii="Cambria Math" w:eastAsiaTheme="minorEastAsia" w:hAnsi="Cambria Math" w:cstheme="minorHAnsi"/>
+                    </w:rPr>
+                    <m:t>x</m:t>
+                  </m:r>
+                </m:e>
+                <m:sup>
+                  <m:r>
+                    <w:rPr>
+                      <w:rFonts w:ascii="Cambria Math" w:eastAsiaTheme="minorEastAsia" w:hAnsi="Cambria Math" w:cstheme="minorHAnsi"/>
+                    </w:rPr>
+                    <m:t>4</m:t>
+                  </m:r>
+                </m:sup>
+              </m:sSup>
+            </m:num>
+            <m:den>
+              <m:r>
+                <w:rPr>
+                  <w:rFonts w:ascii="Cambria Math" w:eastAsiaTheme="minorEastAsia" w:hAnsi="Cambria Math" w:cstheme="minorHAnsi"/>
+                </w:rPr>
+                <m:t>4!</m:t>
+              </m:r>
+            </m:den>
+          </m:f>
+          <m:r>
+            <w:rPr>
+              <w:rFonts w:ascii="Cambria Math" w:eastAsiaTheme="minorEastAsia" w:hAnsi="Cambria Math" w:cstheme="minorHAnsi"/>
+            </w:rPr>
+            <m:t>+…</m:t>
+          </m:r>
+        </m:oMath>
+      </m:oMathPara>
+    </w:p>
+    <w:p>
+      <w:pPr>
+        <w:tabs>
+          <w:tab w:val="left" w:pos="8505"/>
+        </w:tabs>
+        <w:rPr>
+          <w:rFonts w:eastAsiaTheme="minorEastAsia" w:cstheme="minorHAnsi"/>
+        </w:rPr>
+      </w:pPr>
+      <w:r>
+        <w:rPr>
+          <w:rFonts w:eastAsiaTheme="minorEastAsia" w:cstheme="minorHAnsi"/>
+        </w:rPr>
+        <w:t xml:space="preserve">Taylor Series of </w:t>
+      </w:r>
+      <m:oMath>
+        <m:r>
+          <w:rPr>
+            <w:rFonts w:ascii="Cambria Math" w:hAnsi="Cambria Math"/>
+          </w:rPr>
+          <m:t>cos</m:t>
+        </m:r>
+        <m:r>
+          <w:rPr>
+            <w:rFonts w:ascii="Cambria Math" w:eastAsiaTheme="minorEastAsia" w:hAnsi="Cambria Math" w:cstheme="minorHAnsi"/>
+          </w:rPr>
+          <m:t>(6x)</m:t>
+        </m:r>
+      </m:oMath>
+      <w:r>
+        <w:rPr>
+          <w:rFonts w:eastAsiaTheme="minorEastAsia" w:cstheme="minorHAnsi"/>
+        </w:rPr>
+        <w:t>:</w:t>
+      </w:r>
+    </w:p>
+    <w:p>
+      <w:pPr>
+        <w:tabs>
+          <w:tab w:val="left" w:pos="8505"/>
+        </w:tabs>
+        <w:rPr>
+          <w:rFonts w:eastAsiaTheme="minorEastAsia" w:cstheme="minorHAnsi"/>
+        </w:rPr>
+      </w:pPr>
+      <m:oMathPara>
+        <m:oMath>
+          <m:func>
+            <m:funcPr>
+              <m:ctrlPr>
+                <w:rPr>
+                  <w:rFonts w:ascii="Cambria Math" w:eastAsiaTheme="minorEastAsia" w:hAnsi="Cambria Math" w:cstheme="minorHAnsi"/>
+                </w:rPr>
+              </m:ctrlPr>
+            </m:funcPr>
+            <m:fName>
+              <m:r>
+                <m:rPr>
+                  <m:sty m:val="p"/>
+                </m:rPr>
+                <w:rPr>
+                  <w:rFonts w:ascii="Cambria Math" w:eastAsiaTheme="minorEastAsia" w:hAnsi="Cambria Math" w:cstheme="minorHAnsi"/>
+                </w:rPr>
+                <m:t>cos</m:t>
+              </m:r>
+            </m:fName>
+            <m:e>
+              <m:d>
+                <m:dPr>
+                  <m:ctrlPr>
+                    <w:rPr>
+                      <w:rFonts w:ascii="Cambria Math" w:eastAsiaTheme="minorEastAsia" w:hAnsi="Cambria Math" w:cstheme="minorHAnsi"/>
+                      <w:i/>
+                    </w:rPr>
+                  </m:ctrlPr>
+                </m:dPr>
+                <m:e>
+                  <m:r>
+                    <w:rPr>
+                      <w:rFonts w:ascii="Cambria Math" w:eastAsiaTheme="minorEastAsia" w:hAnsi="Cambria Math" w:cstheme="minorHAnsi"/>
+                    </w:rPr>
+                    <m:t>x</m:t>
+                  </m:r>
+                </m:e>
+              </m:d>
+            </m:e>
+          </m:func>
+          <m:r>
+            <w:rPr>
+              <w:rFonts w:ascii="Cambria Math" w:eastAsiaTheme="minorEastAsia" w:hAnsi="Cambria Math" w:cstheme="minorHAnsi"/>
+            </w:rPr>
+            <m:t>=1</m:t>
+          </m:r>
+          <m:r>
+            <w:rPr>
+              <w:rFonts w:ascii="Cambria Math" w:eastAsiaTheme="minorEastAsia" w:hAnsi="Cambria Math" w:cstheme="minorHAnsi"/>
+            </w:rPr>
+            <m:t>-</m:t>
+          </m:r>
+          <m:f>
+            <m:fPr>
+              <m:ctrlPr>
+                <w:rPr>
+                  <w:rFonts w:ascii="Cambria Math" w:eastAsiaTheme="minorEastAsia" w:hAnsi="Cambria Math" w:cstheme="minorHAnsi"/>
+                  <w:i/>
+                </w:rPr>
+              </m:ctrlPr>
+            </m:fPr>
+            <m:num>
+              <m:sSup>
+                <m:sSupPr>
+                  <m:ctrlPr>
+                    <w:rPr>
+                      <w:rFonts w:ascii="Cambria Math" w:eastAsiaTheme="minorEastAsia" w:hAnsi="Cambria Math" w:cstheme="minorHAnsi"/>
+                      <w:i/>
+                    </w:rPr>
+                  </m:ctrlPr>
+                </m:sSupPr>
+                <m:e>
+                  <m:r>
+                    <w:rPr>
+                      <w:rFonts w:ascii="Cambria Math" w:eastAsiaTheme="minorEastAsia" w:hAnsi="Cambria Math" w:cstheme="minorHAnsi"/>
+                    </w:rPr>
+                    <m:t>x</m:t>
+                  </m:r>
+                </m:e>
+                <m:sup>
+                  <m:r>
+                    <w:rPr>
+                      <w:rFonts w:ascii="Cambria Math" w:eastAsiaTheme="minorEastAsia" w:hAnsi="Cambria Math" w:cstheme="minorHAnsi"/>
+                    </w:rPr>
+                    <m:t>2</m:t>
+                  </m:r>
+                </m:sup>
+              </m:sSup>
+            </m:num>
+            <m:den>
+              <m:r>
+                <w:rPr>
+                  <w:rFonts w:ascii="Cambria Math" w:eastAsiaTheme="minorEastAsia" w:hAnsi="Cambria Math" w:cstheme="minorHAnsi"/>
+                </w:rPr>
+                <m:t>2!</m:t>
+              </m:r>
+            </m:den>
+          </m:f>
+          <m:r>
+            <w:rPr>
+              <w:rFonts w:ascii="Cambria Math" w:eastAsiaTheme="minorEastAsia" w:hAnsi="Cambria Math" w:cstheme="minorHAnsi"/>
+            </w:rPr>
+            <m:t>+</m:t>
+          </m:r>
+          <m:f>
+            <m:fPr>
+              <m:ctrlPr>
+                <w:rPr>
+                  <w:rFonts w:ascii="Cambria Math" w:eastAsiaTheme="minorEastAsia" w:hAnsi="Cambria Math" w:cstheme="minorHAnsi"/>
+                  <w:i/>
+                </w:rPr>
+              </m:ctrlPr>
+            </m:fPr>
+            <m:num>
+              <m:sSup>
+                <m:sSupPr>
+                  <m:ctrlPr>
+                    <w:rPr>
+                      <w:rFonts w:ascii="Cambria Math" w:eastAsiaTheme="minorEastAsia" w:hAnsi="Cambria Math" w:cstheme="minorHAnsi"/>
+                      <w:i/>
+                    </w:rPr>
+                  </m:ctrlPr>
+                </m:sSupPr>
+                <m:e>
+                  <m:r>
+                    <w:rPr>
+                      <w:rFonts w:ascii="Cambria Math" w:eastAsiaTheme="minorEastAsia" w:hAnsi="Cambria Math" w:cstheme="minorHAnsi"/>
+                    </w:rPr>
+                    <m:t>x</m:t>
+                  </m:r>
+                </m:e>
+                <m:sup>
+                  <m:r>
+                    <w:rPr>
+                      <w:rFonts w:ascii="Cambria Math" w:eastAsiaTheme="minorEastAsia" w:hAnsi="Cambria Math" w:cstheme="minorHAnsi"/>
+                    </w:rPr>
+                    <m:t>4</m:t>
+                  </m:r>
+                </m:sup>
+              </m:sSup>
+            </m:num>
+            <m:den>
+              <m:r>
+                <w:rPr>
+                  <w:rFonts w:ascii="Cambria Math" w:eastAsiaTheme="minorEastAsia" w:hAnsi="Cambria Math" w:cstheme="minorHAnsi"/>
+                </w:rPr>
+                <m:t>4</m:t>
+              </m:r>
+              <m:r>
+                <w:rPr>
+                  <w:rFonts w:ascii="Cambria Math" w:eastAsiaTheme="minorEastAsia" w:hAnsi="Cambria Math" w:cstheme="minorHAnsi"/>
+                </w:rPr>
+                <m:t>!</m:t>
+              </m:r>
+            </m:den>
+          </m:f>
+          <m:r>
+            <w:rPr>
+              <w:rFonts w:ascii="Cambria Math" w:eastAsiaTheme="minorEastAsia" w:hAnsi="Cambria Math" w:cstheme="minorHAnsi"/>
+            </w:rPr>
+            <m:t>-</m:t>
+          </m:r>
+          <m:f>
+            <m:fPr>
+              <m:ctrlPr>
+                <w:rPr>
+                  <w:rFonts w:ascii="Cambria Math" w:eastAsiaTheme="minorEastAsia" w:hAnsi="Cambria Math" w:cstheme="minorHAnsi"/>
+                  <w:i/>
+                </w:rPr>
+              </m:ctrlPr>
+            </m:fPr>
+            <m:num>
+              <m:sSup>
+                <m:sSupPr>
+                  <m:ctrlPr>
+                    <w:rPr>
+                      <w:rFonts w:ascii="Cambria Math" w:eastAsiaTheme="minorEastAsia" w:hAnsi="Cambria Math" w:cstheme="minorHAnsi"/>
+                      <w:i/>
+                    </w:rPr>
+                  </m:ctrlPr>
+                </m:sSupPr>
+                <m:e>
+                  <m:r>
+                    <w:rPr>
+                      <w:rFonts w:ascii="Cambria Math" w:eastAsiaTheme="minorEastAsia" w:hAnsi="Cambria Math" w:cstheme="minorHAnsi"/>
+                    </w:rPr>
+                    <m:t>x</m:t>
+                  </m:r>
+                </m:e>
+                <m:sup>
+                  <m:r>
+                    <w:rPr>
+                      <w:rFonts w:ascii="Cambria Math" w:eastAsiaTheme="minorEastAsia" w:hAnsi="Cambria Math" w:cstheme="minorHAnsi"/>
+                    </w:rPr>
+                    <m:t>6</m:t>
+                  </m:r>
+                </m:sup>
+              </m:sSup>
+            </m:num>
+            <m:den>
+              <m:r>
+                <w:rPr>
+                  <w:rFonts w:ascii="Cambria Math" w:eastAsiaTheme="minorEastAsia" w:hAnsi="Cambria Math" w:cstheme="minorHAnsi"/>
+                </w:rPr>
+                <m:t>6</m:t>
+              </m:r>
+              <m:r>
+                <w:rPr>
+                  <w:rFonts w:ascii="Cambria Math" w:eastAsiaTheme="minorEastAsia" w:hAnsi="Cambria Math" w:cstheme="minorHAnsi"/>
+                </w:rPr>
+                <m:t>!</m:t>
+              </m:r>
+            </m:den>
+          </m:f>
+          <m:r>
+            <w:rPr>
+              <w:rFonts w:ascii="Cambria Math" w:eastAsiaTheme="minorEastAsia" w:hAnsi="Cambria Math" w:cstheme="minorHAnsi"/>
+            </w:rPr>
+            <m:t>+</m:t>
+          </m:r>
+          <m:f>
+            <m:fPr>
+              <m:ctrlPr>
+                <w:rPr>
+                  <w:rFonts w:ascii="Cambria Math" w:eastAsiaTheme="minorEastAsia" w:hAnsi="Cambria Math" w:cstheme="minorHAnsi"/>
+                  <w:i/>
+                </w:rPr>
+              </m:ctrlPr>
+            </m:fPr>
+            <m:num>
+              <m:sSup>
+                <m:sSupPr>
+                  <m:ctrlPr>
+                    <w:rPr>
+                      <w:rFonts w:ascii="Cambria Math" w:eastAsiaTheme="minorEastAsia" w:hAnsi="Cambria Math" w:cstheme="minorHAnsi"/>
+                      <w:i/>
+                    </w:rPr>
+                  </m:ctrlPr>
+                </m:sSupPr>
+                <m:e>
+                  <m:r>
+                    <w:rPr>
+                      <w:rFonts w:ascii="Cambria Math" w:eastAsiaTheme="minorEastAsia" w:hAnsi="Cambria Math" w:cstheme="minorHAnsi"/>
+                    </w:rPr>
+                    <m:t>x</m:t>
+                  </m:r>
+                </m:e>
+                <m:sup>
+                  <m:r>
+                    <w:rPr>
+                      <w:rFonts w:ascii="Cambria Math" w:eastAsiaTheme="minorEastAsia" w:hAnsi="Cambria Math" w:cstheme="minorHAnsi"/>
+                    </w:rPr>
+                    <m:t>8</m:t>
+                  </m:r>
+                </m:sup>
+              </m:sSup>
+            </m:num>
+            <m:den>
+              <m:r>
+                <w:rPr>
+                  <w:rFonts w:ascii="Cambria Math" w:eastAsiaTheme="minorEastAsia" w:hAnsi="Cambria Math" w:cstheme="minorHAnsi"/>
+                </w:rPr>
+                <m:t>8</m:t>
+              </m:r>
+              <m:r>
+                <w:rPr>
+                  <w:rFonts w:ascii="Cambria Math" w:eastAsiaTheme="minorEastAsia" w:hAnsi="Cambria Math" w:cstheme="minorHAnsi"/>
+                </w:rPr>
+                <m:t>!</m:t>
+              </m:r>
+            </m:den>
+          </m:f>
+          <m:r>
+            <w:rPr>
+              <w:rFonts w:ascii="Cambria Math" w:eastAsiaTheme="minorEastAsia" w:hAnsi="Cambria Math" w:cstheme="minorHAnsi"/>
+            </w:rPr>
+            <m:t>+…</m:t>
+          </m:r>
+        </m:oMath>
+      </m:oMathPara>
+    </w:p>
+    <w:p>
+      <w:pPr>
+        <w:rPr>
+          <w:rFonts w:eastAsiaTheme="minorEastAsia" w:cstheme="minorHAnsi"/>
+        </w:rPr>
+      </w:pPr>
+      <m:oMathPara>
+        <m:oMath>
+          <m:func>
+            <m:funcPr>
+              <m:ctrlPr>
+                <w:rPr>
+                  <w:rFonts w:ascii="Cambria Math" w:eastAsiaTheme="minorEastAsia" w:hAnsi="Cambria Math" w:cstheme="minorHAnsi"/>
+                </w:rPr>
+              </m:ctrlPr>
+            </m:funcPr>
+            <m:fName>
+              <m:r>
+                <m:rPr>
+                  <m:sty m:val="p"/>
+                </m:rPr>
+                <w:rPr>
+                  <w:rFonts w:ascii="Cambria Math" w:eastAsiaTheme="minorEastAsia" w:hAnsi="Cambria Math" w:cstheme="minorHAnsi"/>
+                </w:rPr>
+                <m:t>cos</m:t>
+              </m:r>
+            </m:fName>
+            <m:e>
+              <m:d>
+                <m:dPr>
+                  <m:ctrlPr>
+                    <w:rPr>
+                      <w:rFonts w:ascii="Cambria Math" w:eastAsiaTheme="minorEastAsia" w:hAnsi="Cambria Math" w:cstheme="minorHAnsi"/>
+                      <w:i/>
+                    </w:rPr>
+                  </m:ctrlPr>
+                </m:dPr>
+                <m:e>
+                  <m:r>
+                    <w:rPr>
+                      <w:rFonts w:ascii="Cambria Math" w:eastAsiaTheme="minorEastAsia" w:hAnsi="Cambria Math" w:cstheme="minorHAnsi"/>
+                    </w:rPr>
+                    <m:t>6</m:t>
+                  </m:r>
+                  <m:r>
+                    <w:rPr>
+                      <w:rFonts w:ascii="Cambria Math" w:eastAsiaTheme="minorEastAsia" w:hAnsi="Cambria Math" w:cstheme="minorHAnsi"/>
+                    </w:rPr>
+                    <m:t>x</m:t>
+                  </m:r>
+                </m:e>
+              </m:d>
+            </m:e>
+          </m:func>
+          <m:r>
+            <w:rPr>
+              <w:rFonts w:ascii="Cambria Math" w:eastAsiaTheme="minorEastAsia" w:hAnsi="Cambria Math" w:cstheme="minorHAnsi"/>
+            </w:rPr>
+            <m:t>=1-</m:t>
+          </m:r>
+          <m:f>
+            <m:fPr>
+              <m:ctrlPr>
+                <w:rPr>
+                  <w:rFonts w:ascii="Cambria Math" w:eastAsiaTheme="minorEastAsia" w:hAnsi="Cambria Math" w:cstheme="minorHAnsi"/>
+                  <w:i/>
+                </w:rPr>
+              </m:ctrlPr>
+            </m:fPr>
+            <m:num>
+              <m:sSup>
+                <m:sSupPr>
+                  <m:ctrlPr>
+                    <w:rPr>
+                      <w:rFonts w:ascii="Cambria Math" w:eastAsiaTheme="minorEastAsia" w:hAnsi="Cambria Math" w:cstheme="minorHAnsi"/>
+                      <w:i/>
+                    </w:rPr>
+                  </m:ctrlPr>
+                </m:sSupPr>
+                <m:e>
+                  <m:d>
+                    <m:dPr>
+                      <m:ctrlPr>
+                        <w:rPr>
+                          <w:rFonts w:ascii="Cambria Math" w:eastAsiaTheme="minorEastAsia" w:hAnsi="Cambria Math" w:cstheme="minorHAnsi"/>
+                          <w:i/>
+                        </w:rPr>
+                      </m:ctrlPr>
+                    </m:dPr>
+                    <m:e>
+                      <m:r>
+                        <w:rPr>
+                          <w:rFonts w:ascii="Cambria Math" w:eastAsiaTheme="minorEastAsia" w:hAnsi="Cambria Math" w:cstheme="minorHAnsi"/>
+                        </w:rPr>
+                        <m:t>6</m:t>
+                      </m:r>
+                      <m:r>
+                        <w:rPr>
+                          <w:rFonts w:ascii="Cambria Math" w:eastAsiaTheme="minorEastAsia" w:hAnsi="Cambria Math" w:cstheme="minorHAnsi"/>
+                        </w:rPr>
+                        <m:t>x</m:t>
+                      </m:r>
+                    </m:e>
+                  </m:d>
+                </m:e>
+                <m:sup>
+                  <m:r>
+                    <w:rPr>
+                      <w:rFonts w:ascii="Cambria Math" w:eastAsiaTheme="minorEastAsia" w:hAnsi="Cambria Math" w:cstheme="minorHAnsi"/>
+                    </w:rPr>
+                    <m:t>2</m:t>
+                  </m:r>
+                </m:sup>
+              </m:sSup>
+            </m:num>
+            <m:den>
+              <m:r>
+                <w:rPr>
+                  <w:rFonts w:ascii="Cambria Math" w:eastAsiaTheme="minorEastAsia" w:hAnsi="Cambria Math" w:cstheme="minorHAnsi"/>
+                </w:rPr>
+                <m:t>2!</m:t>
+              </m:r>
+            </m:den>
+          </m:f>
+          <m:r>
+            <w:rPr>
+              <w:rFonts w:ascii="Cambria Math" w:eastAsiaTheme="minorEastAsia" w:hAnsi="Cambria Math" w:cstheme="minorHAnsi"/>
+            </w:rPr>
+            <m:t>+</m:t>
+          </m:r>
+          <m:f>
+            <m:fPr>
+              <m:ctrlPr>
+                <w:rPr>
+                  <w:rFonts w:ascii="Cambria Math" w:eastAsiaTheme="minorEastAsia" w:hAnsi="Cambria Math" w:cstheme="minorHAnsi"/>
+                  <w:i/>
+                </w:rPr>
+              </m:ctrlPr>
+            </m:fPr>
+            <m:num>
+              <m:r>
+                <w:rPr>
+                  <w:rFonts w:ascii="Cambria Math" w:eastAsiaTheme="minorEastAsia" w:hAnsi="Cambria Math" w:cstheme="minorHAnsi"/>
+                </w:rPr>
+                <m:t>(</m:t>
+              </m:r>
+              <m:sSup>
+                <m:sSupPr>
+                  <m:ctrlPr>
+                    <w:rPr>
+                      <w:rFonts w:ascii="Cambria Math" w:eastAsiaTheme="minorEastAsia" w:hAnsi="Cambria Math" w:cstheme="minorHAnsi"/>
+                      <w:i/>
+                    </w:rPr>
+                  </m:ctrlPr>
+                </m:sSupPr>
+                <m:e>
+                  <m:r>
+                    <w:rPr>
+                      <w:rFonts w:ascii="Cambria Math" w:eastAsiaTheme="minorEastAsia" w:hAnsi="Cambria Math" w:cstheme="minorHAnsi"/>
+                    </w:rPr>
+                    <m:t>6</m:t>
+                  </m:r>
+                  <m:r>
+                    <w:rPr>
+                      <w:rFonts w:ascii="Cambria Math" w:eastAsiaTheme="minorEastAsia" w:hAnsi="Cambria Math" w:cstheme="minorHAnsi"/>
+                    </w:rPr>
+                    <m:t>x</m:t>
+                  </m:r>
+                  <m:r>
+                    <w:rPr>
+                      <w:rFonts w:ascii="Cambria Math" w:eastAsiaTheme="minorEastAsia" w:hAnsi="Cambria Math" w:cstheme="minorHAnsi"/>
+                    </w:rPr>
+                    <m:t>)</m:t>
+                  </m:r>
+                </m:e>
+                <m:sup>
+                  <m:r>
+                    <w:rPr>
+                      <w:rFonts w:ascii="Cambria Math" w:eastAsiaTheme="minorEastAsia" w:hAnsi="Cambria Math" w:cstheme="minorHAnsi"/>
+                    </w:rPr>
+                    <m:t>4</m:t>
+                  </m:r>
+                </m:sup>
+              </m:sSup>
+            </m:num>
+            <m:den>
+              <m:r>
+                <w:rPr>
+                  <w:rFonts w:ascii="Cambria Math" w:eastAsiaTheme="minorEastAsia" w:hAnsi="Cambria Math" w:cstheme="minorHAnsi"/>
+                </w:rPr>
+                <m:t>4!</m:t>
+              </m:r>
+            </m:den>
+          </m:f>
+          <m:r>
+            <w:rPr>
+              <w:rFonts w:ascii="Cambria Math" w:eastAsiaTheme="minorEastAsia" w:hAnsi="Cambria Math" w:cstheme="minorHAnsi"/>
+            </w:rPr>
+            <m:t>-</m:t>
+          </m:r>
+          <m:f>
+            <m:fPr>
+              <m:ctrlPr>
+                <w:rPr>
+                  <w:rFonts w:ascii="Cambria Math" w:eastAsiaTheme="minorEastAsia" w:hAnsi="Cambria Math" w:cstheme="minorHAnsi"/>
+                  <w:i/>
+                </w:rPr>
+              </m:ctrlPr>
+            </m:fPr>
+            <m:num>
+              <m:r>
+                <w:rPr>
+                  <w:rFonts w:ascii="Cambria Math" w:eastAsiaTheme="minorEastAsia" w:hAnsi="Cambria Math" w:cstheme="minorHAnsi"/>
+                </w:rPr>
+                <m:t>(6</m:t>
+              </m:r>
+              <m:sSup>
+                <m:sSupPr>
+                  <m:ctrlPr>
+                    <w:rPr>
+                      <w:rFonts w:ascii="Cambria Math" w:eastAsiaTheme="minorEastAsia" w:hAnsi="Cambria Math" w:cstheme="minorHAnsi"/>
+                      <w:i/>
+                    </w:rPr>
+                  </m:ctrlPr>
+                </m:sSupPr>
+                <m:e>
+                  <m:r>
+                    <w:rPr>
+                      <w:rFonts w:ascii="Cambria Math" w:eastAsiaTheme="minorEastAsia" w:hAnsi="Cambria Math" w:cstheme="minorHAnsi"/>
+                    </w:rPr>
+                    <m:t>x</m:t>
+                  </m:r>
+                  <m:r>
+                    <w:rPr>
+                      <w:rFonts w:ascii="Cambria Math" w:eastAsiaTheme="minorEastAsia" w:hAnsi="Cambria Math" w:cstheme="minorHAnsi"/>
+                    </w:rPr>
+                    <m:t>)</m:t>
+                  </m:r>
+                </m:e>
+                <m:sup>
+                  <m:r>
+                    <w:rPr>
+                      <w:rFonts w:ascii="Cambria Math" w:eastAsiaTheme="minorEastAsia" w:hAnsi="Cambria Math" w:cstheme="minorHAnsi"/>
+                    </w:rPr>
+                    <m:t>6</m:t>
+                  </m:r>
+                </m:sup>
+              </m:sSup>
+            </m:num>
+            <m:den>
+              <m:r>
+                <w:rPr>
+                  <w:rFonts w:ascii="Cambria Math" w:eastAsiaTheme="minorEastAsia" w:hAnsi="Cambria Math" w:cstheme="minorHAnsi"/>
+                </w:rPr>
+                <m:t>6!</m:t>
+              </m:r>
+            </m:den>
+          </m:f>
+          <m:r>
+            <w:rPr>
+              <w:rFonts w:ascii="Cambria Math" w:eastAsiaTheme="minorEastAsia" w:hAnsi="Cambria Math" w:cstheme="minorHAnsi"/>
+            </w:rPr>
+            <m:t>+</m:t>
+          </m:r>
+          <m:f>
+            <m:fPr>
+              <m:ctrlPr>
+                <w:rPr>
+                  <w:rFonts w:ascii="Cambria Math" w:eastAsiaTheme="minorEastAsia" w:hAnsi="Cambria Math" w:cstheme="minorHAnsi"/>
+                  <w:i/>
+                </w:rPr>
+              </m:ctrlPr>
+            </m:fPr>
+            <m:num>
+              <m:r>
+                <w:rPr>
+                  <w:rFonts w:ascii="Cambria Math" w:eastAsiaTheme="minorEastAsia" w:hAnsi="Cambria Math" w:cstheme="minorHAnsi"/>
+                </w:rPr>
+                <m:t>(6</m:t>
+              </m:r>
+              <m:sSup>
+                <m:sSupPr>
+                  <m:ctrlPr>
+                    <w:rPr>
+                      <w:rFonts w:ascii="Cambria Math" w:eastAsiaTheme="minorEastAsia" w:hAnsi="Cambria Math" w:cstheme="minorHAnsi"/>
+                      <w:i/>
+                    </w:rPr>
+                  </m:ctrlPr>
+                </m:sSupPr>
+                <m:e>
+                  <m:r>
+                    <w:rPr>
+                      <w:rFonts w:ascii="Cambria Math" w:eastAsiaTheme="minorEastAsia" w:hAnsi="Cambria Math" w:cstheme="minorHAnsi"/>
+                    </w:rPr>
+                    <m:t>x</m:t>
+                  </m:r>
+                  <m:r>
+                    <w:rPr>
+                      <w:rFonts w:ascii="Cambria Math" w:eastAsiaTheme="minorEastAsia" w:hAnsi="Cambria Math" w:cstheme="minorHAnsi"/>
+                    </w:rPr>
+                    <m:t>)</m:t>
+                  </m:r>
+                </m:e>
+                <m:sup>
+                  <m:r>
+                    <w:rPr>
+                      <w:rFonts w:ascii="Cambria Math" w:eastAsiaTheme="minorEastAsia" w:hAnsi="Cambria Math" w:cstheme="minorHAnsi"/>
+                    </w:rPr>
+                    <m:t>8</m:t>
+                  </m:r>
+                </m:sup>
+              </m:sSup>
+            </m:num>
+            <m:den>
+              <m:r>
+                <w:rPr>
+                  <w:rFonts w:ascii="Cambria Math" w:eastAsiaTheme="minorEastAsia" w:hAnsi="Cambria Math" w:cstheme="minorHAnsi"/>
+                </w:rPr>
+                <m:t>8!</m:t>
+              </m:r>
+            </m:den>
+          </m:f>
+          <m:r>
+            <w:rPr>
+              <w:rFonts w:ascii="Cambria Math" w:eastAsiaTheme="minorEastAsia" w:hAnsi="Cambria Math" w:cstheme="minorHAnsi"/>
+            </w:rPr>
+            <m:t>+…</m:t>
+          </m:r>
+        </m:oMath>
+      </m:oMathPara>
+    </w:p>
+    <w:p>
+      <w:pPr>
+        <w:rPr>
+          <w:rFonts w:eastAsiaTheme="minorEastAsia" w:cstheme="minorHAnsi"/>
+        </w:rPr>
+      </w:pPr>
+      <w:r>
+        <w:rPr>
+          <w:rFonts w:eastAsiaTheme="minorEastAsia" w:cstheme="minorHAnsi"/>
+          <w:b/>
+          <w:u w:val="single"/>
+        </w:rPr>
+        <w:lastRenderedPageBreak/>
+        <w:t>Question 4</w:t>
+      </w:r>
+      <w:r>
+        <w:rPr>
+          <w:rFonts w:eastAsiaTheme="minorEastAsia" w:cstheme="minorHAnsi"/>
+          <w:b/>
+        </w:rPr>
+        <w:t xml:space="preserve"> – a)</w:t>
+      </w:r>
+      <w:r>
+        <w:rPr>
+          <w:rFonts w:eastAsiaTheme="minorEastAsia" w:cstheme="minorHAnsi"/>
+        </w:rPr>
+        <w:t xml:space="preserve"> Refer to </w:t>
+      </w:r>
+      <w:proofErr w:type="spellStart"/>
+      <w:r>
+        <w:rPr>
+          <w:rFonts w:eastAsiaTheme="minorEastAsia" w:cstheme="minorHAnsi"/>
+        </w:rPr>
+        <w:t>Matlab</w:t>
+      </w:r>
+      <w:proofErr w:type="spellEnd"/>
+      <w:r>
+        <w:rPr>
+          <w:rFonts w:eastAsiaTheme="minorEastAsia" w:cstheme="minorHAnsi"/>
+        </w:rPr>
+        <w:t xml:space="preserve"> Q4, section a</w:t>
+      </w:r>
+      <w:r>
+        <w:rPr>
+          <w:rFonts w:eastAsiaTheme="minorEastAsia" w:cstheme="minorHAnsi"/>
+        </w:rPr>
+        <w:t xml:space="preserve"> for the script and work done. The final answer is illustrated bellow.</w:t>
+      </w:r>
+    </w:p>
+    <w:tbl>
+      <w:tblPr>
+        <w:tblStyle w:val="TableGrid"/>
+        <w:tblpPr w:leftFromText="180" w:rightFromText="180" w:vertAnchor="text" w:horzAnchor="page" w:tblpX="4748" w:tblpY="-11"/>
+        <w:tblW w:w="0" w:type="auto"/>
+        <w:tblLook w:val="04A0" w:firstRow="1" w:lastRow="0" w:firstColumn="1" w:lastColumn="0" w:noHBand="0" w:noVBand="1"/>
+      </w:tblPr>
+      <w:tblGrid>
+        <w:gridCol w:w="2643"/>
+        <w:gridCol w:w="2643"/>
+      </w:tblGrid>
+      <w:tr>
+        <w:trPr>
+          <w:trHeight w:val="286"/>
+        </w:trPr>
+        <w:tc>
+          <w:tcPr>
+            <w:tcW w:w="2643" w:type="dxa"/>
+          </w:tcPr>
+          <w:p>
+            <w:pPr>
+              <w:rPr>
+                <w:rFonts w:eastAsiaTheme="minorEastAsia" w:cstheme="minorHAnsi"/>
+                <w:vertAlign w:val="subscript"/>
+              </w:rPr>
+            </w:pPr>
+            <w:r>
+              <w:rPr>
+                <w:rFonts w:eastAsiaTheme="minorEastAsia" w:cstheme="minorHAnsi"/>
+              </w:rPr>
+              <w:t>X</w:t>
+            </w:r>
+            <w:r>
+              <w:rPr>
+                <w:rFonts w:eastAsiaTheme="minorEastAsia" w:cstheme="minorHAnsi"/>
+                <w:vertAlign w:val="subscript"/>
+              </w:rPr>
+              <w:t xml:space="preserve">1 </w:t>
+            </w:r>
+          </w:p>
+        </w:tc>
+        <w:tc>
+          <w:tcPr>
+            <w:tcW w:w="2643" w:type="dxa"/>
+          </w:tcPr>
+          <w:p>
+            <w:pPr>
+              <w:pStyle w:val="HTMLPreformatted"/>
+            </w:pPr>
+            <w:r>
+              <w:t xml:space="preserve">  -4.770833333333334</w:t>
+            </w:r>
+          </w:p>
+        </w:tc>
+      </w:tr>
+      <w:tr>
+        <w:trPr>
+          <w:trHeight w:val="286"/>
+        </w:trPr>
+        <w:tc>
+          <w:tcPr>
+            <w:tcW w:w="2643" w:type="dxa"/>
+          </w:tcPr>
+          <w:p>
+            <w:pPr>
+              <w:rPr>
+                <w:rFonts w:eastAsiaTheme="minorEastAsia" w:cstheme="minorHAnsi"/>
+                <w:vertAlign w:val="subscript"/>
+              </w:rPr>
+            </w:pPr>
+            <w:r>
+              <w:rPr>
+                <w:rFonts w:eastAsiaTheme="minorEastAsia" w:cstheme="minorHAnsi"/>
+              </w:rPr>
+              <w:t>X</w:t>
+            </w:r>
+            <w:r>
+              <w:rPr>
+                <w:rFonts w:eastAsiaTheme="minorEastAsia" w:cstheme="minorHAnsi"/>
+                <w:vertAlign w:val="subscript"/>
+              </w:rPr>
+              <w:t>2</w:t>
+            </w:r>
+          </w:p>
+        </w:tc>
+        <w:tc>
+          <w:tcPr>
+            <w:tcW w:w="2643" w:type="dxa"/>
+          </w:tcPr>
+          <w:p>
+            <w:pPr>
+              <w:pStyle w:val="HTMLPreformatted"/>
+            </w:pPr>
+            <w:r>
+              <w:t xml:space="preserve">  -4.450757575757576</w:t>
+            </w:r>
+          </w:p>
+        </w:tc>
+      </w:tr>
+      <w:tr>
+        <w:trPr>
+          <w:trHeight w:val="286"/>
+        </w:trPr>
+        <w:tc>
+          <w:tcPr>
+            <w:tcW w:w="2643" w:type="dxa"/>
+          </w:tcPr>
+          <w:p>
+            <w:pPr>
+              <w:rPr>
+                <w:rFonts w:eastAsiaTheme="minorEastAsia" w:cstheme="minorHAnsi"/>
+                <w:vertAlign w:val="subscript"/>
+              </w:rPr>
+            </w:pPr>
+            <w:r>
+              <w:rPr>
+                <w:rFonts w:eastAsiaTheme="minorEastAsia" w:cstheme="minorHAnsi"/>
+              </w:rPr>
+              <w:t>X</w:t>
+            </w:r>
+            <w:r>
+              <w:rPr>
+                <w:rFonts w:eastAsiaTheme="minorEastAsia" w:cstheme="minorHAnsi"/>
+                <w:vertAlign w:val="subscript"/>
+              </w:rPr>
+              <w:t>3</w:t>
+            </w:r>
+          </w:p>
+        </w:tc>
+        <w:tc>
+          <w:tcPr>
+            <w:tcW w:w="2643" w:type="dxa"/>
+          </w:tcPr>
+          <w:p>
+            <w:pPr>
+              <w:pStyle w:val="HTMLPreformatted"/>
+            </w:pPr>
+            <w:r>
+              <w:t xml:space="preserve">   3.757575757575756</w:t>
+            </w:r>
+          </w:p>
+        </w:tc>
+      </w:tr>
+      <w:tr>
+        <w:trPr>
+          <w:trHeight w:val="271"/>
+        </w:trPr>
+        <w:tc>
+          <w:tcPr>
+            <w:tcW w:w="2643" w:type="dxa"/>
+          </w:tcPr>
+          <w:p>
+            <w:pPr>
+              <w:rPr>
+                <w:rFonts w:eastAsiaTheme="minorEastAsia" w:cstheme="minorHAnsi"/>
+                <w:vertAlign w:val="subscript"/>
+              </w:rPr>
+            </w:pPr>
+            <w:r>
+              <w:rPr>
+                <w:rFonts w:eastAsiaTheme="minorEastAsia" w:cstheme="minorHAnsi"/>
+              </w:rPr>
+              <w:t>X</w:t>
+            </w:r>
+            <w:r>
+              <w:rPr>
+                <w:rFonts w:eastAsiaTheme="minorEastAsia" w:cstheme="minorHAnsi"/>
+                <w:vertAlign w:val="subscript"/>
+              </w:rPr>
+              <w:t>4</w:t>
+            </w:r>
+          </w:p>
+        </w:tc>
+        <w:tc>
+          <w:tcPr>
+            <w:tcW w:w="2643" w:type="dxa"/>
+          </w:tcPr>
+          <w:p>
+            <w:pPr>
+              <w:pStyle w:val="HTMLPreformatted"/>
+            </w:pPr>
+            <w:r>
+              <w:t xml:space="preserve">   5.575757575757576</w:t>
+            </w:r>
+          </w:p>
+        </w:tc>
+      </w:tr>
+    </w:tbl>
+    <w:p>
+      <w:pPr>
+        <w:pStyle w:val="HTMLPreformatted"/>
+      </w:pPr>
+      <w:proofErr w:type="spellStart"/>
+      <w:r>
+        <w:t>x_a</w:t>
+      </w:r>
+      <w:proofErr w:type="spellEnd"/>
+      <w:r>
+        <w:t xml:space="preserve"> = </w:t>
+      </w:r>
+      <w:r>
+        <w:rPr>
+          <w:rFonts w:ascii="Consolas" w:hAnsi="Consolas"/>
+          <w:color w:val="B3B3B3"/>
+          <w:sz w:val="18"/>
+          <w:szCs w:val="18"/>
+        </w:rPr>
+        <w:t>4×1</w:t>
+      </w:r>
+    </w:p>
+    <w:p>
+      <w:pPr>
+        <w:pStyle w:val="HTMLPreformatted"/>
+      </w:pPr>
+      <w:r>
+        <w:t xml:space="preserve">  -4.770833333333334</w:t>
+      </w:r>
+    </w:p>
+    <w:p>
+      <w:pPr>
+        <w:pStyle w:val="HTMLPreformatted"/>
+      </w:pPr>
+      <w:r>
+        <w:t xml:space="preserve">  -4.450757575757576</w:t>
+      </w:r>
+    </w:p>
+    <w:p>
+      <w:pPr>
+        <w:pStyle w:val="HTMLPreformatted"/>
+      </w:pPr>
+      <w:r>
+        <w:t xml:space="preserve">   3.757575757575756</w:t>
+      </w:r>
+    </w:p>
+    <w:p>
+      <w:pPr>
+        <w:pStyle w:val="HTMLPreformatted"/>
+      </w:pPr>
+      <w:r>
+        <w:t xml:space="preserve">   5.575757575757576</w:t>
+      </w:r>
+    </w:p>
+    <w:p>
+      <w:pPr>
+        <w:rPr>
+          <w:rFonts w:eastAsiaTheme="minorEastAsia" w:cstheme="minorHAnsi"/>
+        </w:rPr>
+      </w:pPr>
+    </w:p>
+    <w:p>
+      <w:pPr>
+        <w:rPr>
+          <w:rFonts w:eastAsiaTheme="minorEastAsia" w:cstheme="minorHAnsi"/>
+        </w:rPr>
+      </w:pPr>
+      <w:r>
+        <w:rPr>
+          <w:rFonts w:eastAsiaTheme="minorEastAsia" w:cstheme="minorHAnsi"/>
+          <w:b/>
+        </w:rPr>
+        <w:t>b)</w:t>
+      </w:r>
+      <w:r>
+        <w:rPr>
+          <w:rFonts w:eastAsiaTheme="minorEastAsia" w:cstheme="minorHAnsi"/>
+        </w:rPr>
+        <w:t xml:space="preserve"> Refer to </w:t>
+      </w:r>
+      <w:proofErr w:type="spellStart"/>
+      <w:r>
+        <w:rPr>
+          <w:rFonts w:eastAsiaTheme="minorEastAsia" w:cstheme="minorHAnsi"/>
+        </w:rPr>
+        <w:t>Matlab</w:t>
+      </w:r>
+      <w:proofErr w:type="spellEnd"/>
+      <w:r>
+        <w:rPr>
+          <w:rFonts w:eastAsiaTheme="minorEastAsia" w:cstheme="minorHAnsi"/>
+        </w:rPr>
+        <w:t xml:space="preserve"> Q4, section b and the function </w:t>
+      </w:r>
+      <w:proofErr w:type="spellStart"/>
+      <w:r>
+        <w:rPr>
+          <w:rFonts w:eastAsiaTheme="minorEastAsia" w:cstheme="minorHAnsi"/>
+          <w:b/>
+        </w:rPr>
+        <w:t>gaussElim</w:t>
+      </w:r>
+      <w:proofErr w:type="spellEnd"/>
+      <w:r>
+        <w:rPr>
+          <w:rFonts w:eastAsiaTheme="minorEastAsia" w:cstheme="minorHAnsi"/>
+          <w:b/>
+        </w:rPr>
+        <w:t xml:space="preserve"> </w:t>
+      </w:r>
+      <w:r>
+        <w:rPr>
+          <w:rFonts w:eastAsiaTheme="minorEastAsia" w:cstheme="minorHAnsi"/>
+        </w:rPr>
+        <w:t xml:space="preserve">for the implementation of he </w:t>
+      </w:r>
+      <w:proofErr w:type="gramStart"/>
+      <w:r>
+        <w:rPr>
+          <w:rFonts w:eastAsiaTheme="minorEastAsia" w:cstheme="minorHAnsi"/>
+        </w:rPr>
+        <w:t>function</w:t>
+      </w:r>
+      <w:proofErr w:type="gramEnd"/>
+    </w:p>
+    <w:tbl>
+      <w:tblPr>
+        <w:tblStyle w:val="TableGrid"/>
+        <w:tblpPr w:leftFromText="180" w:rightFromText="180" w:vertAnchor="text" w:horzAnchor="page" w:tblpX="4654" w:tblpY="9"/>
+        <w:tblW w:w="0" w:type="auto"/>
+        <w:tblLook w:val="04A0" w:firstRow="1" w:lastRow="0" w:firstColumn="1" w:lastColumn="0" w:noHBand="0" w:noVBand="1"/>
+      </w:tblPr>
+      <w:tblGrid>
+        <w:gridCol w:w="2643"/>
+        <w:gridCol w:w="2643"/>
+      </w:tblGrid>
+      <w:tr>
+        <w:trPr>
+          <w:trHeight w:val="286"/>
+        </w:trPr>
+        <w:tc>
+          <w:tcPr>
+            <w:tcW w:w="2643" w:type="dxa"/>
+          </w:tcPr>
+          <w:p>
+            <w:pPr>
+              <w:rPr>
+                <w:rFonts w:eastAsiaTheme="minorEastAsia" w:cstheme="minorHAnsi"/>
+                <w:vertAlign w:val="subscript"/>
+              </w:rPr>
+            </w:pPr>
+            <w:r>
+              <w:rPr>
+                <w:rFonts w:eastAsiaTheme="minorEastAsia" w:cstheme="minorHAnsi"/>
+              </w:rPr>
+              <w:t>X</w:t>
+            </w:r>
+            <w:r>
+              <w:rPr>
+                <w:rFonts w:eastAsiaTheme="minorEastAsia" w:cstheme="minorHAnsi"/>
+                <w:vertAlign w:val="subscript"/>
+              </w:rPr>
+              <w:t xml:space="preserve">1 </w:t>
+            </w:r>
+          </w:p>
+        </w:tc>
+        <w:tc>
+          <w:tcPr>
+            <w:tcW w:w="2643" w:type="dxa"/>
+          </w:tcPr>
+          <w:p>
+            <w:pPr>
+              <w:pStyle w:val="HTMLPreformatted"/>
+            </w:pPr>
+            <w:r>
+              <w:t xml:space="preserve">  -4.770833333333338</w:t>
+            </w:r>
+          </w:p>
+        </w:tc>
+      </w:tr>
+      <w:tr>
+        <w:trPr>
+          <w:trHeight w:val="286"/>
+        </w:trPr>
+        <w:tc>
+          <w:tcPr>
+            <w:tcW w:w="2643" w:type="dxa"/>
+          </w:tcPr>
+          <w:p>
+            <w:pPr>
+              <w:rPr>
+                <w:rFonts w:eastAsiaTheme="minorEastAsia" w:cstheme="minorHAnsi"/>
+                <w:vertAlign w:val="subscript"/>
+              </w:rPr>
+            </w:pPr>
+            <w:r>
+              <w:rPr>
+                <w:rFonts w:eastAsiaTheme="minorEastAsia" w:cstheme="minorHAnsi"/>
+              </w:rPr>
+              <w:t>X</w:t>
+            </w:r>
+            <w:r>
+              <w:rPr>
+                <w:rFonts w:eastAsiaTheme="minorEastAsia" w:cstheme="minorHAnsi"/>
+                <w:vertAlign w:val="subscript"/>
+              </w:rPr>
+              <w:t>2</w:t>
+            </w:r>
+          </w:p>
+        </w:tc>
+        <w:tc>
+          <w:tcPr>
+            <w:tcW w:w="2643" w:type="dxa"/>
+          </w:tcPr>
+          <w:p>
+            <w:pPr>
+              <w:pStyle w:val="HTMLPreformatted"/>
+            </w:pPr>
+            <w:r>
+              <w:t xml:space="preserve">  -4.450757575757579</w:t>
+            </w:r>
+          </w:p>
+        </w:tc>
+      </w:tr>
+      <w:tr>
+        <w:trPr>
+          <w:trHeight w:val="286"/>
+        </w:trPr>
+        <w:tc>
+          <w:tcPr>
+            <w:tcW w:w="2643" w:type="dxa"/>
+          </w:tcPr>
+          <w:p>
+            <w:pPr>
+              <w:rPr>
+                <w:rFonts w:eastAsiaTheme="minorEastAsia" w:cstheme="minorHAnsi"/>
+                <w:vertAlign w:val="subscript"/>
+              </w:rPr>
+            </w:pPr>
+            <w:r>
+              <w:rPr>
+                <w:rFonts w:eastAsiaTheme="minorEastAsia" w:cstheme="minorHAnsi"/>
+              </w:rPr>
+              <w:t>X</w:t>
+            </w:r>
+            <w:r>
+              <w:rPr>
+                <w:rFonts w:eastAsiaTheme="minorEastAsia" w:cstheme="minorHAnsi"/>
+                <w:vertAlign w:val="subscript"/>
+              </w:rPr>
+              <w:t>3</w:t>
+            </w:r>
+          </w:p>
+        </w:tc>
+        <w:tc>
+          <w:tcPr>
+            <w:tcW w:w="2643" w:type="dxa"/>
+          </w:tcPr>
+          <w:p>
+            <w:pPr>
+              <w:pStyle w:val="HTMLPreformatted"/>
+            </w:pPr>
+            <w:r>
+              <w:t xml:space="preserve">   3.757575757575760</w:t>
+            </w:r>
+          </w:p>
+        </w:tc>
+      </w:tr>
+      <w:tr>
+        <w:trPr>
+          <w:trHeight w:val="271"/>
+        </w:trPr>
+        <w:tc>
+          <w:tcPr>
+            <w:tcW w:w="2643" w:type="dxa"/>
+          </w:tcPr>
+          <w:p>
+            <w:pPr>
+              <w:rPr>
+                <w:rFonts w:eastAsiaTheme="minorEastAsia" w:cstheme="minorHAnsi"/>
+                <w:vertAlign w:val="subscript"/>
+              </w:rPr>
+            </w:pPr>
+            <w:r>
+              <w:rPr>
+                <w:rFonts w:eastAsiaTheme="minorEastAsia" w:cstheme="minorHAnsi"/>
+              </w:rPr>
+              <w:t>X</w:t>
+            </w:r>
+            <w:r>
+              <w:rPr>
+                <w:rFonts w:eastAsiaTheme="minorEastAsia" w:cstheme="minorHAnsi"/>
+                <w:vertAlign w:val="subscript"/>
+              </w:rPr>
+              <w:t>4</w:t>
+            </w:r>
+          </w:p>
+        </w:tc>
+        <w:tc>
+          <w:tcPr>
+            <w:tcW w:w="2643" w:type="dxa"/>
+          </w:tcPr>
+          <w:p>
+            <w:pPr>
+              <w:pStyle w:val="HTMLPreformatted"/>
+            </w:pPr>
+            <w:r>
+              <w:t xml:space="preserve">   5.575757575757579</w:t>
+            </w:r>
+          </w:p>
+        </w:tc>
+      </w:tr>
+    </w:tbl>
+    <w:p>
+      <w:pPr>
+        <w:pStyle w:val="HTMLPreformatted"/>
+      </w:pPr>
+      <w:proofErr w:type="spellStart"/>
+      <w:r>
+        <w:t>x_b</w:t>
+      </w:r>
+      <w:proofErr w:type="spellEnd"/>
+      <w:r>
+        <w:t xml:space="preserve"> = </w:t>
+      </w:r>
+      <w:r>
+        <w:rPr>
+          <w:rFonts w:ascii="Consolas" w:hAnsi="Consolas"/>
+          <w:color w:val="B3B3B3"/>
+          <w:sz w:val="18"/>
+          <w:szCs w:val="18"/>
+        </w:rPr>
+        <w:t>4×1</w:t>
+      </w:r>
+    </w:p>
+    <w:p>
+      <w:pPr>
+        <w:pStyle w:val="HTMLPreformatted"/>
+      </w:pPr>
+      <w:r>
+        <w:t xml:space="preserve">  -4.770833333333338</w:t>
+      </w:r>
+    </w:p>
+    <w:p>
+      <w:pPr>
+        <w:pStyle w:val="HTMLPreformatted"/>
+      </w:pPr>
+      <w:r>
+        <w:t xml:space="preserve">  -4.450757575757579</w:t>
+      </w:r>
+    </w:p>
+    <w:p>
+      <w:pPr>
+        <w:pStyle w:val="HTMLPreformatted"/>
+      </w:pPr>
+      <w:r>
+        <w:t xml:space="preserve">   3.757575757575760</w:t>
+      </w:r>
+    </w:p>
+    <w:p>
+      <w:pPr>
+        <w:pStyle w:val="HTMLPreformatted"/>
+      </w:pPr>
+      <w:r>
+        <w:t xml:space="preserve">   5.575757575757579</w:t>
+      </w:r>
+    </w:p>
+    <w:p>
+      <w:pPr>
+        <w:rPr>
+          <w:rFonts w:eastAsiaTheme="minorEastAsia" w:cstheme="minorHAnsi"/>
+          <w:b/>
+        </w:rPr>
+      </w:pPr>
+    </w:p>
+    <w:p>
+      <w:pPr>
+        <w:rPr>
+          <w:rFonts w:eastAsiaTheme="minorEastAsia" w:cstheme="minorHAnsi"/>
+        </w:rPr>
+      </w:pPr>
+      <w:r>
+        <w:rPr>
+          <w:rFonts w:eastAsiaTheme="minorEastAsia" w:cstheme="minorHAnsi"/>
+          <w:b/>
+        </w:rPr>
+        <w:t>c)</w:t>
+      </w:r>
+      <w:r>
+        <w:rPr>
+          <w:rFonts w:eastAsiaTheme="minorEastAsia" w:cstheme="minorHAnsi"/>
+        </w:rPr>
+        <w:t xml:space="preserve"> </w:t>
+      </w:r>
+      <w:r>
+        <w:rPr>
+          <w:rFonts w:eastAsiaTheme="minorEastAsia" w:cstheme="minorHAnsi"/>
+        </w:rPr>
+        <w:t xml:space="preserve">Refer to </w:t>
+      </w:r>
+      <w:proofErr w:type="spellStart"/>
+      <w:r>
+        <w:rPr>
+          <w:rFonts w:eastAsiaTheme="minorEastAsia" w:cstheme="minorHAnsi"/>
+        </w:rPr>
+        <w:t>Matlab</w:t>
+      </w:r>
+      <w:proofErr w:type="spellEnd"/>
+      <w:r>
+        <w:rPr>
+          <w:rFonts w:eastAsiaTheme="minorEastAsia" w:cstheme="minorHAnsi"/>
+        </w:rPr>
+        <w:t xml:space="preserve"> Q4, section </w:t>
+      </w:r>
+      <w:r>
+        <w:rPr>
+          <w:rFonts w:eastAsiaTheme="minorEastAsia" w:cstheme="minorHAnsi"/>
+        </w:rPr>
+        <w:t>c. The absolute error for each entry was calculated as the following.</w:t>
+      </w:r>
+    </w:p>
+    <w:p>
+      <w:pPr>
+        <w:pStyle w:val="HTMLPreformatted"/>
+      </w:pPr>
+      <w:proofErr w:type="spellStart"/>
+      <w:r>
+        <w:t>abs_error</w:t>
+      </w:r>
+      <w:proofErr w:type="spellEnd"/>
+      <w:r>
+        <w:t xml:space="preserve"> = </w:t>
+      </w:r>
+      <w:r>
+        <w:rPr>
+          <w:rFonts w:ascii="Consolas" w:hAnsi="Consolas"/>
+          <w:color w:val="B3B3B3"/>
+          <w:sz w:val="18"/>
+          <w:szCs w:val="18"/>
+        </w:rPr>
+        <w:t>4×1</w:t>
+      </w:r>
+    </w:p>
+    <w:p>
+      <w:pPr>
+        <w:pStyle w:val="HTMLPreformatted"/>
+      </w:pPr>
+      <w:r>
+        <w:t>10</w:t>
+      </w:r>
+      <w:r>
+        <w:rPr>
+          <w:vertAlign w:val="superscript"/>
+        </w:rPr>
+        <w:t>-14</w:t>
+      </w:r>
+      <w:r>
+        <w:t xml:space="preserve"> ×</w:t>
+      </w:r>
+    </w:p>
+    <w:p>
+      <w:pPr>
+        <w:pStyle w:val="HTMLPreformatted"/>
+      </w:pPr>
+      <w:r>
+        <w:t xml:space="preserve">   0.444089209850063</w:t>
+      </w:r>
+    </w:p>
+    <w:p>
+      <w:pPr>
+        <w:pStyle w:val="HTMLPreformatted"/>
+      </w:pPr>
+      <w:r>
+        <w:t xml:space="preserve">   0.266453525910038</w:t>
+      </w:r>
+    </w:p>
+    <w:p>
+      <w:pPr>
+        <w:pStyle w:val="HTMLPreformatted"/>
+      </w:pPr>
+      <w:r>
+        <w:t xml:space="preserve">   0.444089209850063</w:t>
+      </w:r>
+    </w:p>
+    <w:p>
+      <w:pPr>
+        <w:pStyle w:val="HTMLPreformatted"/>
+      </w:pPr>
+      <w:r>
+        <w:t xml:space="preserve">   0.266453525910038</w:t>
+      </w:r>
+    </w:p>
+    <w:p>
+      <w:pPr>
+        <w:rPr>
+          <w:rFonts w:eastAsiaTheme="minorEastAsia" w:cstheme="minorHAnsi"/>
+        </w:rPr>
+      </w:pPr>
+      <w:r>
+        <w:rPr>
+          <w:rFonts w:eastAsiaTheme="minorEastAsia" w:cstheme="minorHAnsi"/>
+        </w:rPr>
+        <w:t>The maximum absolute error is:</w:t>
+      </w:r>
+    </w:p>
+    <w:p>
+      <w:pPr>
+        <w:pStyle w:val="HTMLPreformatted"/>
+      </w:pPr>
+      <w:proofErr w:type="spellStart"/>
+      <w:r>
+        <w:t>max_abs</w:t>
+      </w:r>
+      <w:proofErr w:type="spellEnd"/>
+      <w:r>
+        <w:t xml:space="preserve"> = </w:t>
+      </w:r>
+    </w:p>
+    <w:p>
+      <w:pPr>
+        <w:pStyle w:val="HTMLPreformatted"/>
+      </w:pPr>
+      <w:r>
+        <w:t xml:space="preserve">     4.440892098500626e-15</w:t>
+      </w:r>
+    </w:p>
+    <w:p>
+      <w:pPr>
+        <w:rPr>
+          <w:rFonts w:eastAsiaTheme="minorEastAsia" w:cstheme="minorHAnsi"/>
+          <w:b/>
+        </w:rPr>
+      </w:pPr>
+    </w:p>
+    <w:p>
+      <w:pPr>
+        <w:rPr>
+          <w:rFonts w:eastAsiaTheme="minorEastAsia" w:cstheme="minorHAnsi"/>
+        </w:rPr>
+      </w:pPr>
+      <w:r>
+        <w:rPr>
+          <w:rFonts w:eastAsiaTheme="minorEastAsia" w:cstheme="minorHAnsi"/>
+          <w:b/>
+          <w:u w:val="single"/>
+        </w:rPr>
+        <w:t>Question 5</w:t>
+      </w:r>
+      <w:r>
+        <w:rPr>
+          <w:rFonts w:eastAsiaTheme="minorEastAsia" w:cstheme="minorHAnsi"/>
+          <w:b/>
+        </w:rPr>
+        <w:t xml:space="preserve"> – a)</w:t>
+      </w:r>
+      <w:r>
+        <w:rPr>
+          <w:rFonts w:eastAsiaTheme="minorEastAsia" w:cstheme="minorHAnsi"/>
+          <w:b/>
+        </w:rPr>
+        <w:t xml:space="preserve"> </w:t>
+      </w:r>
+      <w:r>
+        <w:rPr>
+          <w:rFonts w:eastAsiaTheme="minorEastAsia" w:cstheme="minorHAnsi"/>
+        </w:rPr>
+        <w:t xml:space="preserve">Refer to </w:t>
+      </w:r>
+      <w:proofErr w:type="spellStart"/>
+      <w:r>
+        <w:rPr>
+          <w:rFonts w:eastAsiaTheme="minorEastAsia" w:cstheme="minorHAnsi"/>
+        </w:rPr>
+        <w:t>Matlab</w:t>
+      </w:r>
+      <w:proofErr w:type="spellEnd"/>
+      <w:r>
+        <w:rPr>
+          <w:rFonts w:eastAsiaTheme="minorEastAsia" w:cstheme="minorHAnsi"/>
+        </w:rPr>
+        <w:t xml:space="preserve"> Q</w:t>
+      </w:r>
+      <w:r>
+        <w:rPr>
+          <w:rFonts w:eastAsiaTheme="minorEastAsia" w:cstheme="minorHAnsi"/>
+        </w:rPr>
+        <w:t>5</w:t>
+      </w:r>
+      <w:r>
+        <w:rPr>
+          <w:rFonts w:eastAsiaTheme="minorEastAsia" w:cstheme="minorHAnsi"/>
+        </w:rPr>
+        <w:t>, section a</w:t>
+      </w:r>
+      <w:r>
+        <w:rPr>
+          <w:rFonts w:eastAsiaTheme="minorEastAsia" w:cstheme="minorHAnsi"/>
+        </w:rPr>
+        <w:t xml:space="preserve"> to the steps in order to calculate the following Taylor Series.</w:t>
+      </w:r>
+    </w:p>
+    <w:p>
+      <w:pPr>
+        <w:tabs>
+          <w:tab w:val="left" w:pos="916"/>
+          <w:tab w:val="left" w:pos="1832"/>
+          <w:tab w:val="left" w:pos="2748"/>
+          <w:tab w:val="left" w:pos="3664"/>
+          <w:tab w:val="left" w:pos="4580"/>
+          <w:tab w:val="left" w:pos="5496"/>
+          <w:tab w:val="left" w:pos="6412"/>
+          <w:tab w:val="left" w:pos="7328"/>
+          <w:tab w:val="left" w:pos="8244"/>
+          <w:tab w:val="left" w:pos="9160"/>
+          <w:tab w:val="left" w:pos="10076"/>
+          <w:tab w:val="left" w:pos="10992"/>
+          <w:tab w:val="left" w:pos="11908"/>
+          <w:tab w:val="left" w:pos="12824"/>
+          <w:tab w:val="left" w:pos="13740"/>
+          <w:tab w:val="left" w:pos="14656"/>
+        </w:tabs>
+        <w:spacing w:after="0" w:line="240" w:lineRule="auto"/>
+        <w:rPr>
+          <w:rFonts w:ascii="Times New Roman" w:eastAsia="Times New Roman" w:hAnsi="Times New Roman" w:cs="Times New Roman"/>
+          <w:sz w:val="24"/>
+          <w:szCs w:val="24"/>
+          <w:lang w:eastAsia="en-CA"/>
+        </w:rPr>
+      </w:pPr>
+      <w:proofErr w:type="spellStart"/>
+      <w:r>
+        <w:rPr>
+          <w:rFonts w:ascii="Courier New" w:eastAsia="Times New Roman" w:hAnsi="Courier New" w:cs="Courier New"/>
+          <w:sz w:val="20"/>
+          <w:szCs w:val="20"/>
+          <w:lang w:eastAsia="en-CA"/>
+        </w:rPr>
+        <w:t>f_t</w:t>
+      </w:r>
+      <w:proofErr w:type="spellEnd"/>
+      <w:r>
+        <w:rPr>
+          <w:rFonts w:ascii="Courier New" w:eastAsia="Times New Roman" w:hAnsi="Courier New" w:cs="Courier New"/>
+          <w:sz w:val="20"/>
+          <w:szCs w:val="20"/>
+          <w:lang w:eastAsia="en-CA"/>
+        </w:rPr>
+        <w:t>(x) =</w:t>
+      </w:r>
+      <w:r>
+        <w:rPr>
+          <w:rFonts w:ascii="Times New Roman" w:eastAsia="Times New Roman" w:hAnsi="Times New Roman" w:cs="Times New Roman"/>
+          <w:sz w:val="24"/>
+          <w:szCs w:val="24"/>
+          <w:lang w:eastAsia="en-CA"/>
+        </w:rPr>
+        <w:t>   </w:t>
+      </w:r>
+      <w:r>
+        <w:rPr>
+          <w:rFonts w:ascii="Times New Roman" w:eastAsia="Times New Roman" w:hAnsi="Times New Roman" w:cs="Times New Roman"/>
+          <w:noProof/>
+          <w:position w:val="-23"/>
+          <w:sz w:val="24"/>
+          <w:szCs w:val="24"/>
+          <w:lang w:eastAsia="en-CA"/>
+        </w:rPr>
+        <w:drawing>
+          <wp:inline distT="0" distB="0" distL="0" distR="0" wp14:anchorId="7E0EE761" wp14:editId="53E920A5">
+            <wp:extent cx="609600" cy="347345"/>
+            <wp:effectExtent l="0" t="0" r="0" b="0"/>
+            <wp:docPr id="12" name="Picture 12" descr="C:\Users\bjay2\AppData\Local\Temp\ConnectorClipboard5720896608659911961\image15487938496270.png"/>
+            <wp:cNvGraphicFramePr>
+              <a:graphicFrameLocks xmlns:a="http://schemas.openxmlformats.org/drawingml/2006/main" noChangeAspect="1"/>
+            </wp:cNvGraphicFramePr>
+            <a:graphic xmlns:a="http://schemas.openxmlformats.org/drawingml/2006/main">
+              <a:graphicData uri="http://schemas.openxmlformats.org/drawingml/2006/picture">
+                <pic:pic xmlns:pic="http://schemas.openxmlformats.org/drawingml/2006/picture">
+                  <pic:nvPicPr>
+                    <pic:cNvPr id="0" name="Picture 19" descr="C:\Users\bjay2\AppData\Local\Temp\ConnectorClipboard5720896608659911961\image15487938496270.png"/>
+                    <pic:cNvPicPr>
+                      <a:picLocks noChangeAspect="1" noChangeArrowheads="1"/>
+                    </pic:cNvPicPr>
+                  </pic:nvPicPr>
+                  <pic:blipFill>
+                    <a:blip r:embed="rId18">
+                      <a:extLst>
+                        <a:ext uri="{28A0092B-C50C-407E-A947-70E740481C1C}">
+                          <a14:useLocalDpi xmlns:a14="http://schemas.microsoft.com/office/drawing/2010/main" val="0"/>
+                        </a:ext>
+                      </a:extLst>
+                    </a:blip>
+                    <a:srcRect/>
+                    <a:stretch>
+                      <a:fillRect/>
+                    </a:stretch>
+                  </pic:blipFill>
+                  <pic:spPr bwMode="auto">
+                    <a:xfrm>
+                      <a:off x="0" y="0"/>
+                      <a:ext cx="609600" cy="347345"/>
+                    </a:xfrm>
+                    <a:prstGeom prst="rect">
+                      <a:avLst/>
+                    </a:prstGeom>
+                    <a:noFill/>
+                    <a:ln>
+                      <a:noFill/>
+                    </a:ln>
+                  </pic:spPr>
+                </pic:pic>
+              </a:graphicData>
+            </a:graphic>
+          </wp:inline>
+        </w:drawing>
+      </w:r>
+    </w:p>
+    <w:p>
+      <w:pPr>
+        <w:tabs>
+          <w:tab w:val="left" w:pos="916"/>
+          <w:tab w:val="left" w:pos="1832"/>
+          <w:tab w:val="left" w:pos="2748"/>
+          <w:tab w:val="left" w:pos="3664"/>
+          <w:tab w:val="left" w:pos="4580"/>
+          <w:tab w:val="left" w:pos="5496"/>
+          <w:tab w:val="left" w:pos="6412"/>
+          <w:tab w:val="left" w:pos="7328"/>
+          <w:tab w:val="left" w:pos="8244"/>
+          <w:tab w:val="left" w:pos="9160"/>
+          <w:tab w:val="left" w:pos="10076"/>
+          <w:tab w:val="left" w:pos="10992"/>
+          <w:tab w:val="left" w:pos="11908"/>
+          <w:tab w:val="left" w:pos="12824"/>
+          <w:tab w:val="left" w:pos="13740"/>
+          <w:tab w:val="left" w:pos="14656"/>
+        </w:tabs>
+        <w:spacing w:after="0" w:line="240" w:lineRule="auto"/>
+        <w:rPr>
+          <w:rFonts w:ascii="Times New Roman" w:eastAsia="Times New Roman" w:hAnsi="Times New Roman" w:cs="Times New Roman"/>
+          <w:sz w:val="24"/>
+          <w:szCs w:val="24"/>
+          <w:lang w:eastAsia="en-CA"/>
+        </w:rPr>
+      </w:pPr>
+    </w:p>
+    <w:p>
+      <w:pPr>
+        <w:rPr>
+          <w:rFonts w:eastAsiaTheme="minorEastAsia" w:cstheme="minorHAnsi"/>
+        </w:rPr>
+      </w:pPr>
+      <w:r>
+        <w:rPr>
+          <w:rFonts w:eastAsiaTheme="minorEastAsia" w:cstheme="minorHAnsi"/>
+          <w:b/>
+        </w:rPr>
+        <w:t>b)</w:t>
+      </w:r>
+      <w:r>
+        <w:rPr>
+          <w:rFonts w:eastAsiaTheme="minorEastAsia" w:cstheme="minorHAnsi"/>
+        </w:rPr>
+        <w:t xml:space="preserve"> </w:t>
+      </w:r>
+      <w:r>
+        <w:rPr>
+          <w:rFonts w:eastAsiaTheme="minorEastAsia" w:cstheme="minorHAnsi"/>
+        </w:rPr>
+        <w:t xml:space="preserve">Refer to </w:t>
+      </w:r>
+      <w:proofErr w:type="spellStart"/>
+      <w:r>
+        <w:rPr>
+          <w:rFonts w:eastAsiaTheme="minorEastAsia" w:cstheme="minorHAnsi"/>
+        </w:rPr>
+        <w:t>Matlab</w:t>
+      </w:r>
+      <w:proofErr w:type="spellEnd"/>
+      <w:r>
+        <w:rPr>
+          <w:rFonts w:eastAsiaTheme="minorEastAsia" w:cstheme="minorHAnsi"/>
+        </w:rPr>
+        <w:t xml:space="preserve"> Q5, section </w:t>
+      </w:r>
+      <w:r>
+        <w:rPr>
+          <w:rFonts w:eastAsiaTheme="minorEastAsia" w:cstheme="minorHAnsi"/>
+        </w:rPr>
+        <w:t>b.</w:t>
+      </w:r>
+    </w:p>
+    <w:p>
+      <w:pPr>
+        <w:pStyle w:val="HTMLPreformatted"/>
+      </w:pPr>
+      <w:proofErr w:type="spellStart"/>
+      <w:r>
+        <w:t>f_b</w:t>
+      </w:r>
+      <w:proofErr w:type="spellEnd"/>
+      <w:r>
+        <w:t> =</w:t>
+      </w:r>
+      <w:r>
+        <w:rPr>
+          <w:rFonts w:ascii="Times New Roman" w:hAnsi="Times New Roman" w:cs="Times New Roman"/>
+          <w:sz w:val="24"/>
+          <w:szCs w:val="24"/>
+        </w:rPr>
+        <w:t>   </w:t>
+      </w:r>
+      <w:r>
+        <w:t>1.0100499999999998923527755323448218405246734619140625000000000000</w:t>
+      </w:r>
+    </w:p>
+    <w:p>
+      <w:pPr>
+        <w:pStyle w:val="HTMLPreformatted"/>
+        <w:rPr>
+          <w:rFonts w:eastAsiaTheme="minorEastAsia" w:cstheme="minorHAnsi"/>
+        </w:rPr>
+      </w:pPr>
+    </w:p>
+    <w:p>
+      <w:pPr>
+        <w:rPr>
+          <w:rFonts w:eastAsiaTheme="minorEastAsia" w:cstheme="minorHAnsi"/>
+        </w:rPr>
+      </w:pPr>
+      <w:r>
+        <w:rPr>
+          <w:rFonts w:eastAsiaTheme="minorEastAsia" w:cstheme="minorHAnsi"/>
+          <w:b/>
+        </w:rPr>
+        <w:t>c)</w:t>
+      </w:r>
+      <w:r>
+        <w:rPr>
+          <w:rFonts w:eastAsiaTheme="minorEastAsia" w:cstheme="minorHAnsi"/>
+        </w:rPr>
+        <w:t xml:space="preserve"> </w:t>
+      </w:r>
+    </w:p>
+    <w:p>
+      <w:pPr>
+        <w:rPr>
+          <w:rFonts w:eastAsiaTheme="minorEastAsia" w:cstheme="minorHAnsi"/>
+        </w:rPr>
+      </w:pPr>
+      <w:r>
+        <w:rPr>
+          <w:rFonts w:eastAsiaTheme="minorEastAsia" w:cstheme="minorHAnsi"/>
+        </w:rPr>
+        <w:t>Starting Function:</w:t>
+      </w:r>
+    </w:p>
+    <w:p>
+      <w:pPr>
+        <w:rPr>
+          <w:rFonts w:eastAsiaTheme="minorEastAsia" w:cstheme="minorHAnsi"/>
+        </w:rPr>
+      </w:pPr>
+      <m:oMathPara>
+        <m:oMath>
+          <m:r>
+            <w:rPr>
+              <w:rFonts w:ascii="Cambria Math" w:eastAsiaTheme="minorEastAsia" w:hAnsi="Cambria Math" w:cstheme="minorHAnsi"/>
+            </w:rPr>
+            <m:t>f</m:t>
+          </m:r>
+          <m:d>
+            <m:dPr>
+              <m:ctrlPr>
+                <w:rPr>
+                  <w:rFonts w:ascii="Cambria Math" w:eastAsiaTheme="minorEastAsia" w:hAnsi="Cambria Math" w:cstheme="minorHAnsi"/>
+                  <w:i/>
+                </w:rPr>
+              </m:ctrlPr>
+            </m:dPr>
+            <m:e>
+              <m:r>
+                <w:rPr>
+                  <w:rFonts w:ascii="Cambria Math" w:eastAsiaTheme="minorEastAsia" w:hAnsi="Cambria Math" w:cstheme="minorHAnsi"/>
+                </w:rPr>
+                <m:t>x</m:t>
+              </m:r>
+            </m:e>
+          </m:d>
+          <m:r>
+            <w:rPr>
+              <w:rFonts w:ascii="Cambria Math" w:eastAsiaTheme="minorEastAsia" w:hAnsi="Cambria Math" w:cstheme="minorHAnsi"/>
+            </w:rPr>
+            <m:t>=</m:t>
+          </m:r>
+          <m:sSup>
+            <m:sSupPr>
+              <m:ctrlPr>
+                <w:rPr>
+                  <w:rFonts w:ascii="Cambria Math" w:eastAsiaTheme="minorEastAsia" w:hAnsi="Cambria Math" w:cstheme="minorHAnsi"/>
+                  <w:i/>
+                </w:rPr>
+              </m:ctrlPr>
+            </m:sSupPr>
+            <m:e>
+              <m:r>
+                <w:rPr>
+                  <w:rFonts w:ascii="Cambria Math" w:eastAsiaTheme="minorEastAsia" w:hAnsi="Cambria Math" w:cstheme="minorHAnsi"/>
+                </w:rPr>
+                <m:t>e</m:t>
+              </m:r>
+            </m:e>
+            <m:sup>
+              <m:r>
+                <w:rPr>
+                  <w:rFonts w:ascii="Cambria Math" w:eastAsiaTheme="minorEastAsia" w:hAnsi="Cambria Math" w:cstheme="minorHAnsi"/>
+                </w:rPr>
+                <m:t>sinx</m:t>
+              </m:r>
+            </m:sup>
+          </m:sSup>
+        </m:oMath>
+      </m:oMathPara>
+    </w:p>
+    <w:p>
+      <w:pPr>
+        <w:rPr>
+          <w:rFonts w:eastAsiaTheme="minorEastAsia" w:cstheme="minorHAnsi"/>
+        </w:rPr>
+      </w:pPr>
+      <w:r>
+        <w:rPr>
+          <w:rFonts w:eastAsiaTheme="minorEastAsia" w:cstheme="minorHAnsi"/>
+        </w:rPr>
+        <w:t>Solve x = 0.01:</w:t>
+      </w:r>
+    </w:p>
+    <w:p>
+      <w:pPr>
+        <w:rPr>
+          <w:rFonts w:eastAsiaTheme="minorEastAsia" w:cstheme="minorHAnsi"/>
+        </w:rPr>
+      </w:pPr>
+      <m:oMathPara>
+        <m:oMath>
+          <m:r>
+            <w:rPr>
+              <w:rFonts w:ascii="Cambria Math" w:eastAsiaTheme="minorEastAsia" w:hAnsi="Cambria Math" w:cstheme="minorHAnsi"/>
+            </w:rPr>
+            <m:t>f</m:t>
+          </m:r>
+          <m:d>
+            <m:dPr>
+              <m:ctrlPr>
+                <w:rPr>
+                  <w:rFonts w:ascii="Cambria Math" w:eastAsiaTheme="minorEastAsia" w:hAnsi="Cambria Math" w:cstheme="minorHAnsi"/>
+                  <w:i/>
+                </w:rPr>
+              </m:ctrlPr>
+            </m:dPr>
+            <m:e>
+              <m:r>
+                <w:rPr>
+                  <w:rFonts w:ascii="Cambria Math" w:eastAsiaTheme="minorEastAsia" w:hAnsi="Cambria Math" w:cstheme="minorHAnsi"/>
+                </w:rPr>
+                <m:t>0.01</m:t>
+              </m:r>
+            </m:e>
+          </m:d>
+          <m:r>
+            <w:rPr>
+              <w:rFonts w:ascii="Cambria Math" w:eastAsiaTheme="minorEastAsia" w:hAnsi="Cambria Math" w:cstheme="minorHAnsi"/>
+            </w:rPr>
+            <m:t>=</m:t>
+          </m:r>
+          <m:sSup>
+            <m:sSupPr>
+              <m:ctrlPr>
+                <w:rPr>
+                  <w:rFonts w:ascii="Cambria Math" w:eastAsiaTheme="minorEastAsia" w:hAnsi="Cambria Math" w:cstheme="minorHAnsi"/>
+                  <w:i/>
+                </w:rPr>
+              </m:ctrlPr>
+            </m:sSupPr>
+            <m:e>
+              <m:r>
+                <w:rPr>
+                  <w:rFonts w:ascii="Cambria Math" w:eastAsiaTheme="minorEastAsia" w:hAnsi="Cambria Math" w:cstheme="minorHAnsi"/>
+                </w:rPr>
+                <m:t>e</m:t>
+              </m:r>
+            </m:e>
+            <m:sup>
+              <m:r>
+                <m:rPr>
+                  <m:sty m:val="p"/>
+                </m:rPr>
+                <w:rPr>
+                  <w:rFonts w:ascii="Cambria Math" w:eastAsiaTheme="minorEastAsia" w:hAnsi="Cambria Math" w:cstheme="minorHAnsi"/>
+                </w:rPr>
+                <m:t>sin⁡</m:t>
+              </m:r>
+              <m:r>
+                <w:rPr>
+                  <w:rFonts w:ascii="Cambria Math" w:eastAsiaTheme="minorEastAsia" w:hAnsi="Cambria Math" w:cstheme="minorHAnsi"/>
+                </w:rPr>
+                <m:t>(0.01)</m:t>
+              </m:r>
+            </m:sup>
+          </m:sSup>
+        </m:oMath>
+      </m:oMathPara>
+    </w:p>
+    <w:p>
+      <w:pPr>
+        <w:jc w:val="center"/>
+        <w:rPr>
+          <w:rFonts w:eastAsiaTheme="minorEastAsia" w:cstheme="minorHAnsi"/>
+        </w:rPr>
+      </w:pPr>
+      <w:bookmarkStart w:id="3" w:name="_GoBack"/>
+      <w:r>
+        <w:rPr>
+          <w:noProof/>
+        </w:rPr>
+        <w:lastRenderedPageBreak/>
+        <w:drawing>
+          <wp:inline distT="0" distB="0" distL="0" distR="0" wp14:anchorId="4B0CC7F4" wp14:editId="445FAAEA">
+            <wp:extent cx="4562475" cy="1181100"/>
+            <wp:effectExtent l="0" t="0" r="9525" b="0"/>
+            <wp:docPr id="15" name="Picture 15"/>
+            <wp:cNvGraphicFramePr>
+              <a:graphicFrameLocks xmlns:a="http://schemas.openxmlformats.org/drawingml/2006/main" noChangeAspect="1"/>
+            </wp:cNvGraphicFramePr>
+            <a:graphic xmlns:a="http://schemas.openxmlformats.org/drawingml/2006/main">
+              <a:graphicData uri="http://schemas.openxmlformats.org/drawingml/2006/picture">
+                <pic:pic xmlns:pic="http://schemas.openxmlformats.org/drawingml/2006/picture">
+                  <pic:nvPicPr>
+                    <pic:cNvPr id="1" name=""/>
+                    <pic:cNvPicPr/>
+                  </pic:nvPicPr>
+                  <pic:blipFill>
+                    <a:blip r:embed="rId19"/>
+                    <a:stretch>
+                      <a:fillRect/>
+                    </a:stretch>
+                  </pic:blipFill>
+                  <pic:spPr>
+                    <a:xfrm>
+                      <a:off x="0" y="0"/>
+                      <a:ext cx="4562475" cy="1181100"/>
+                    </a:xfrm>
+                    <a:prstGeom prst="rect">
+                      <a:avLst/>
+                    </a:prstGeom>
+                  </pic:spPr>
+                </pic:pic>
+              </a:graphicData>
+            </a:graphic>
+          </wp:inline>
+        </w:drawing>
+      </w:r>
+      <w:bookmarkEnd w:id="3"/>
+    </w:p>
+    <w:p>
+      <w:pPr>
+        <w:jc w:val="center"/>
+        <w:rPr>
+          <w:rFonts w:eastAsiaTheme="minorEastAsia" w:cstheme="minorHAnsi"/>
+        </w:rPr>
+      </w:pPr>
+      <m:oMathPara>
+        <m:oMath>
+          <m:r>
+            <w:rPr>
+              <w:rFonts w:ascii="Cambria Math" w:eastAsiaTheme="minorEastAsia" w:hAnsi="Cambria Math" w:cstheme="minorHAnsi"/>
+            </w:rPr>
+            <m:t>f</m:t>
+          </m:r>
+          <m:d>
+            <m:dPr>
+              <m:ctrlPr>
+                <w:rPr>
+                  <w:rFonts w:ascii="Cambria Math" w:eastAsiaTheme="minorEastAsia" w:hAnsi="Cambria Math" w:cstheme="minorHAnsi"/>
+                  <w:i/>
+                </w:rPr>
+              </m:ctrlPr>
+            </m:dPr>
+            <m:e>
+              <m:r>
+                <w:rPr>
+                  <w:rFonts w:ascii="Cambria Math" w:eastAsiaTheme="minorEastAsia" w:hAnsi="Cambria Math" w:cstheme="minorHAnsi"/>
+                </w:rPr>
+                <m:t>0.01</m:t>
+              </m:r>
+            </m:e>
+          </m:d>
+          <m:r>
+            <w:rPr>
+              <w:rFonts w:ascii="Cambria Math" w:eastAsiaTheme="minorEastAsia" w:hAnsi="Cambria Math" w:cstheme="minorHAnsi"/>
+            </w:rPr>
+            <m:t>=1.01005</m:t>
+          </m:r>
+        </m:oMath>
+      </m:oMathPara>
+    </w:p>
+    <w:p>
+      <w:pPr>
+        <w:rPr>
+          <w:rFonts w:eastAsiaTheme="minorEastAsia" w:cstheme="minorHAnsi"/>
+        </w:rPr>
+      </w:pPr>
+      <w:r>
+        <w:rPr>
+          <w:rFonts w:eastAsiaTheme="minorEastAsia" w:cstheme="minorHAnsi"/>
+          <w:b/>
+        </w:rPr>
+        <w:t>d)</w:t>
+      </w:r>
+      <w:r>
+        <w:rPr>
+          <w:rFonts w:eastAsiaTheme="minorEastAsia" w:cstheme="minorHAnsi"/>
+        </w:rPr>
+        <w:t xml:space="preserve"> The results are relatively similar however, the result for c using the regular function will be more precise </w:t>
+      </w:r>
+      <w:proofErr w:type="gramStart"/>
+      <w:r>
+        <w:rPr>
+          <w:rFonts w:eastAsiaTheme="minorEastAsia" w:cstheme="minorHAnsi"/>
+        </w:rPr>
+        <w:t>due to the fact that</w:t>
+      </w:r>
+      <w:proofErr w:type="gramEnd"/>
+      <w:r>
+        <w:rPr>
+          <w:rFonts w:eastAsiaTheme="minorEastAsia" w:cstheme="minorHAnsi"/>
+        </w:rPr>
+        <w:t xml:space="preserve"> it is doing less approximation. In the case of the Taylor Series, we are approximating the value using the first 3 terms which leaves x</w:t>
+      </w:r>
+      <w:r>
+        <w:rPr>
+          <w:rFonts w:eastAsiaTheme="minorEastAsia" w:cstheme="minorHAnsi"/>
+          <w:vertAlign w:val="superscript"/>
+        </w:rPr>
+        <w:t>4</w:t>
+      </w:r>
+      <w:r>
+        <w:rPr>
+          <w:rFonts w:eastAsiaTheme="minorEastAsia" w:cstheme="minorHAnsi"/>
+        </w:rPr>
+        <w:t xml:space="preserve"> error in the answer.</w:t>
+      </w:r>
     </w:p>
     <w:sectPr>
-      <w:headerReference w:type="default" r:id="rId13"/>
+      <w:headerReference w:type="default" r:id="rId20"/>
       <w:pgSz w:w="12240" w:h="15840"/>
       <w:pgMar w:top="1440" w:right="1440" w:bottom="1440" w:left="1440" w:header="708" w:footer="708" w:gutter="0"/>
       <w:cols w:space="708"/>
@@ -5691,6 +9957,98 @@
     </w:sectPr>
   </w:body>
 </w:document>
+</file>
+
+<file path=word/comments.xml><?xml version="1.0" encoding="utf-8"?>
+<w:comments xmlns:wpc="http://schemas.microsoft.com/office/word/2010/wordprocessingCanvas" xmlns:cx="http://schemas.microsoft.com/office/drawing/2014/chartex" xmlns:cx1="http://schemas.microsoft.com/office/drawing/2015/9/8/chartex" xmlns:cx2="http://schemas.microsoft.com/office/drawing/2015/10/21/chartex" xmlns:cx3="http://schemas.microsoft.com/office/drawing/2016/5/9/chartex" xmlns:cx4="http://schemas.microsoft.com/office/drawing/2016/5/10/chartex" xmlns:cx5="http://schemas.microsoft.com/office/drawing/2016/5/11/chartex" xmlns:cx6="http://schemas.microsoft.com/office/drawing/2016/5/12/chartex" xmlns:cx7="http://schemas.microsoft.com/office/drawing/2016/5/13/chartex" xmlns:cx8="http://schemas.microsoft.com/office/drawing/2016/5/14/chartex" xmlns:mc="http://schemas.openxmlformats.org/markup-compatibility/2006" xmlns:aink="http://schemas.microsoft.com/office/drawing/2016/ink" xmlns:am3d="http://schemas.microsoft.com/office/drawing/2017/model3d" xmlns:o="urn:schemas-microsoft-com:office:office" xmlns:r="http://schemas.openxmlformats.org/officeDocument/2006/relationships" xmlns:m="http://schemas.openxmlformats.org/officeDocument/2006/math" xmlns:v="urn:schemas-microsoft-com:vml" xmlns:wp14="http://schemas.microsoft.com/office/word/2010/wordprocessingDrawing" xmlns:wp="http://schemas.openxmlformats.org/drawingml/2006/wordprocessingDrawing" xmlns:w10="urn:schemas-microsoft-com:office:word" xmlns:w="http://schemas.openxmlformats.org/wordprocessingml/2006/main" xmlns:w14="http://schemas.microsoft.com/office/word/2010/wordml" xmlns:w15="http://schemas.microsoft.com/office/word/2012/wordml" xmlns:w16cid="http://schemas.microsoft.com/office/word/2016/wordml/cid" xmlns:w16se="http://schemas.microsoft.com/office/word/2015/wordml/symex" xmlns:wpg="http://schemas.microsoft.com/office/word/2010/wordprocessingGroup" xmlns:wpi="http://schemas.microsoft.com/office/word/2010/wordprocessingInk" xmlns:wne="http://schemas.microsoft.com/office/word/2006/wordml" xmlns:wps="http://schemas.microsoft.com/office/word/2010/wordprocessingShape" mc:Ignorable="w14 w15 w16se w16cid wp14">
+  <w:comment w:id="0" w:author="Bryan Jay" w:date="2019-01-29T13:13:00Z" w:initials="BJ">
+    <w:p>
+      <w:pPr>
+        <w:pStyle w:val="CommentText"/>
+      </w:pPr>
+      <w:r>
+        <w:rPr>
+          <w:rStyle w:val="CommentReference"/>
+        </w:rPr>
+        <w:annotationRef/>
+      </w:r>
+      <w:r>
+        <w:t>Explain why there exists an error</w:t>
+      </w:r>
+    </w:p>
+    <w:p>
+      <w:pPr>
+        <w:pStyle w:val="CommentText"/>
+      </w:pPr>
+    </w:p>
+  </w:comment>
+  <w:comment w:id="1" w:author="Bryan Jay" w:date="2019-01-29T13:12:00Z" w:initials="BJ">
+    <w:p>
+      <w:pPr>
+        <w:pStyle w:val="CommentText"/>
+      </w:pPr>
+      <w:r>
+        <w:rPr>
+          <w:rStyle w:val="CommentReference"/>
+        </w:rPr>
+        <w:annotationRef/>
+      </w:r>
+      <w:r>
+        <w:t xml:space="preserve">Write the why the there exists an error </w:t>
+      </w:r>
+      <w:proofErr w:type="gramStart"/>
+      <w:r>
+        <w:t>values</w:t>
+      </w:r>
+      <w:proofErr w:type="gramEnd"/>
+      <w:r>
+        <w:t xml:space="preserve"> </w:t>
+      </w:r>
+    </w:p>
+  </w:comment>
+  <w:comment w:id="2" w:author="Bryan Jay" w:date="2019-01-29T13:12:00Z" w:initials="BJ">
+    <w:p>
+      <w:pPr>
+        <w:pStyle w:val="CommentText"/>
+      </w:pPr>
+      <w:r>
+        <w:rPr>
+          <w:rStyle w:val="CommentReference"/>
+        </w:rPr>
+        <w:annotationRef/>
+      </w:r>
+      <w:proofErr w:type="spellStart"/>
+      <w:r>
+        <w:t>Gotta</w:t>
+      </w:r>
+      <w:proofErr w:type="spellEnd"/>
+      <w:r>
+        <w:t xml:space="preserve"> do 3c, d</w:t>
+      </w:r>
+    </w:p>
+    <w:p>
+      <w:pPr>
+        <w:pStyle w:val="CommentText"/>
+      </w:pPr>
+    </w:p>
+  </w:comment>
+</w:comments>
+</file>
+
+<file path=word/commentsExtended.xml><?xml version="1.0" encoding="utf-8"?>
+<w15:commentsEx xmlns:wpc="http://schemas.microsoft.com/office/word/2010/wordprocessingCanvas" xmlns:cx="http://schemas.microsoft.com/office/drawing/2014/chartex" xmlns:cx1="http://schemas.microsoft.com/office/drawing/2015/9/8/chartex" xmlns:cx2="http://schemas.microsoft.com/office/drawing/2015/10/21/chartex" xmlns:cx3="http://schemas.microsoft.com/office/drawing/2016/5/9/chartex" xmlns:cx4="http://schemas.microsoft.com/office/drawing/2016/5/10/chartex" xmlns:cx5="http://schemas.microsoft.com/office/drawing/2016/5/11/chartex" xmlns:cx6="http://schemas.microsoft.com/office/drawing/2016/5/12/chartex" xmlns:cx7="http://schemas.microsoft.com/office/drawing/2016/5/13/chartex" xmlns:cx8="http://schemas.microsoft.com/office/drawing/2016/5/14/chartex" xmlns:mc="http://schemas.openxmlformats.org/markup-compatibility/2006" xmlns:aink="http://schemas.microsoft.com/office/drawing/2016/ink" xmlns:am3d="http://schemas.microsoft.com/office/drawing/2017/model3d" xmlns:o="urn:schemas-microsoft-com:office:office" xmlns:r="http://schemas.openxmlformats.org/officeDocument/2006/relationships" xmlns:m="http://schemas.openxmlformats.org/officeDocument/2006/math" xmlns:v="urn:schemas-microsoft-com:vml" xmlns:wp14="http://schemas.microsoft.com/office/word/2010/wordprocessingDrawing" xmlns:wp="http://schemas.openxmlformats.org/drawingml/2006/wordprocessingDrawing" xmlns:w10="urn:schemas-microsoft-com:office:word" xmlns:w="http://schemas.openxmlformats.org/wordprocessingml/2006/main" xmlns:w14="http://schemas.microsoft.com/office/word/2010/wordml" xmlns:w15="http://schemas.microsoft.com/office/word/2012/wordml" xmlns:w16cid="http://schemas.microsoft.com/office/word/2016/wordml/cid" xmlns:w16se="http://schemas.microsoft.com/office/word/2015/wordml/symex" xmlns:wpg="http://schemas.microsoft.com/office/word/2010/wordprocessingGroup" xmlns:wpi="http://schemas.microsoft.com/office/word/2010/wordprocessingInk" xmlns:wne="http://schemas.microsoft.com/office/word/2006/wordml" xmlns:wps="http://schemas.microsoft.com/office/word/2010/wordprocessingShape" mc:Ignorable="w14 w15 w16se w16cid wp14">
+  <w15:commentEx w15:paraId="70B097C5" w15:done="0"/>
+  <w15:commentEx w15:paraId="04F89C9F" w15:done="0"/>
+  <w15:commentEx w15:paraId="75D69676" w15:done="0"/>
+</w15:commentsEx>
+</file>
+
+<file path=word/commentsIds.xml><?xml version="1.0" encoding="utf-8"?>
+<w16cid:commentsIds xmlns:wpc="http://schemas.microsoft.com/office/word/2010/wordprocessingCanvas" xmlns:cx="http://schemas.microsoft.com/office/drawing/2014/chartex" xmlns:cx1="http://schemas.microsoft.com/office/drawing/2015/9/8/chartex" xmlns:cx2="http://schemas.microsoft.com/office/drawing/2015/10/21/chartex" xmlns:cx3="http://schemas.microsoft.com/office/drawing/2016/5/9/chartex" xmlns:cx4="http://schemas.microsoft.com/office/drawing/2016/5/10/chartex" xmlns:cx5="http://schemas.microsoft.com/office/drawing/2016/5/11/chartex" xmlns:cx6="http://schemas.microsoft.com/office/drawing/2016/5/12/chartex" xmlns:cx7="http://schemas.microsoft.com/office/drawing/2016/5/13/chartex" xmlns:cx8="http://schemas.microsoft.com/office/drawing/2016/5/14/chartex" xmlns:mc="http://schemas.openxmlformats.org/markup-compatibility/2006" xmlns:aink="http://schemas.microsoft.com/office/drawing/2016/ink" xmlns:am3d="http://schemas.microsoft.com/office/drawing/2017/model3d" xmlns:o="urn:schemas-microsoft-com:office:office" xmlns:r="http://schemas.openxmlformats.org/officeDocument/2006/relationships" xmlns:m="http://schemas.openxmlformats.org/officeDocument/2006/math" xmlns:v="urn:schemas-microsoft-com:vml" xmlns:wp14="http://schemas.microsoft.com/office/word/2010/wordprocessingDrawing" xmlns:wp="http://schemas.openxmlformats.org/drawingml/2006/wordprocessingDrawing" xmlns:w10="urn:schemas-microsoft-com:office:word" xmlns:w="http://schemas.openxmlformats.org/wordprocessingml/2006/main" xmlns:w14="http://schemas.microsoft.com/office/word/2010/wordml" xmlns:w15="http://schemas.microsoft.com/office/word/2012/wordml" xmlns:w16cid="http://schemas.microsoft.com/office/word/2016/wordml/cid" xmlns:w16se="http://schemas.microsoft.com/office/word/2015/wordml/symex" xmlns:wpg="http://schemas.microsoft.com/office/word/2010/wordprocessingGroup" xmlns:wpi="http://schemas.microsoft.com/office/word/2010/wordprocessingInk" xmlns:wne="http://schemas.microsoft.com/office/word/2006/wordml" xmlns:wps="http://schemas.microsoft.com/office/word/2010/wordprocessingShape" mc:Ignorable="w14 w15 w16se w16cid wp14">
+  <w16cid:commentId w16cid:paraId="70B097C5" w16cid:durableId="1FFACFE8"/>
+  <w16cid:commentId w16cid:paraId="04F89C9F" w16cid:durableId="1FFACFC3"/>
+  <w16cid:commentId w16cid:paraId="75D69676" w16cid:durableId="1FFACFAA"/>
+</w16cid:commentsIds>
 </file>
 
 <file path=word/endnotes.xml><?xml version="1.0" encoding="utf-8"?>
@@ -5882,6 +10240,14 @@
     <w:abstractNumId w:val="0"/>
   </w:num>
 </w:numbering>
+</file>
+
+<file path=word/people.xml><?xml version="1.0" encoding="utf-8"?>
+<w15:people xmlns:wpc="http://schemas.microsoft.com/office/word/2010/wordprocessingCanvas" xmlns:cx="http://schemas.microsoft.com/office/drawing/2014/chartex" xmlns:cx1="http://schemas.microsoft.com/office/drawing/2015/9/8/chartex" xmlns:cx2="http://schemas.microsoft.com/office/drawing/2015/10/21/chartex" xmlns:cx3="http://schemas.microsoft.com/office/drawing/2016/5/9/chartex" xmlns:cx4="http://schemas.microsoft.com/office/drawing/2016/5/10/chartex" xmlns:cx5="http://schemas.microsoft.com/office/drawing/2016/5/11/chartex" xmlns:cx6="http://schemas.microsoft.com/office/drawing/2016/5/12/chartex" xmlns:cx7="http://schemas.microsoft.com/office/drawing/2016/5/13/chartex" xmlns:cx8="http://schemas.microsoft.com/office/drawing/2016/5/14/chartex" xmlns:mc="http://schemas.openxmlformats.org/markup-compatibility/2006" xmlns:aink="http://schemas.microsoft.com/office/drawing/2016/ink" xmlns:am3d="http://schemas.microsoft.com/office/drawing/2017/model3d" xmlns:o="urn:schemas-microsoft-com:office:office" xmlns:r="http://schemas.openxmlformats.org/officeDocument/2006/relationships" xmlns:m="http://schemas.openxmlformats.org/officeDocument/2006/math" xmlns:v="urn:schemas-microsoft-com:vml" xmlns:wp14="http://schemas.microsoft.com/office/word/2010/wordprocessingDrawing" xmlns:wp="http://schemas.openxmlformats.org/drawingml/2006/wordprocessingDrawing" xmlns:w10="urn:schemas-microsoft-com:office:word" xmlns:w="http://schemas.openxmlformats.org/wordprocessingml/2006/main" xmlns:w14="http://schemas.microsoft.com/office/word/2010/wordml" xmlns:w15="http://schemas.microsoft.com/office/word/2012/wordml" xmlns:w16cid="http://schemas.microsoft.com/office/word/2016/wordml/cid" xmlns:w16se="http://schemas.microsoft.com/office/word/2015/wordml/symex" xmlns:wpg="http://schemas.microsoft.com/office/word/2010/wordprocessingGroup" xmlns:wpi="http://schemas.microsoft.com/office/word/2010/wordprocessingInk" xmlns:wne="http://schemas.microsoft.com/office/word/2006/wordml" xmlns:wps="http://schemas.microsoft.com/office/word/2010/wordprocessingShape" mc:Ignorable="w14 w15 w16se w16cid wp14">
+  <w15:person w15:author="Bryan Jay">
+    <w15:presenceInfo w15:providerId="Windows Live" w15:userId="cf1aa499558070fe"/>
+  </w15:person>
+</w15:people>
 </file>
 
 <file path=word/styles.xml><?xml version="1.0" encoding="utf-8"?>
@@ -6386,7 +10752,6 @@
     <w:basedOn w:val="Normal"/>
     <w:link w:val="HTMLPreformattedChar"/>
     <w:uiPriority w:val="99"/>
-    <w:semiHidden/>
     <w:unhideWhenUsed/>
     <w:rsid w:val="005241F5"/>
     <w:pPr>
@@ -6422,7 +10787,6 @@
     <w:basedOn w:val="DefaultParagraphFont"/>
     <w:link w:val="HTMLPreformatted"/>
     <w:uiPriority w:val="99"/>
-    <w:semiHidden/>
     <w:rsid w:val="005241F5"/>
     <w:rPr>
       <w:rFonts w:ascii="Courier New" w:eastAsia="Times New Roman" w:hAnsi="Courier New" w:cs="Courier New"/>
@@ -6441,6 +10805,104 @@
       <w:ind w:left="720"/>
       <w:contextualSpacing/>
     </w:pPr>
+  </w:style>
+  <w:style w:type="character" w:styleId="CommentReference">
+    <w:name w:val="annotation reference"/>
+    <w:basedOn w:val="DefaultParagraphFont"/>
+    <w:uiPriority w:val="99"/>
+    <w:semiHidden/>
+    <w:unhideWhenUsed/>
+    <w:rsid w:val="00065C09"/>
+    <w:rPr>
+      <w:sz w:val="16"/>
+      <w:szCs w:val="16"/>
+    </w:rPr>
+  </w:style>
+  <w:style w:type="paragraph" w:styleId="CommentText">
+    <w:name w:val="annotation text"/>
+    <w:basedOn w:val="Normal"/>
+    <w:link w:val="CommentTextChar"/>
+    <w:uiPriority w:val="99"/>
+    <w:semiHidden/>
+    <w:unhideWhenUsed/>
+    <w:rsid w:val="00065C09"/>
+    <w:pPr>
+      <w:spacing w:line="240" w:lineRule="auto"/>
+    </w:pPr>
+    <w:rPr>
+      <w:sz w:val="20"/>
+      <w:szCs w:val="20"/>
+    </w:rPr>
+  </w:style>
+  <w:style w:type="character" w:customStyle="1" w:styleId="CommentTextChar">
+    <w:name w:val="Comment Text Char"/>
+    <w:basedOn w:val="DefaultParagraphFont"/>
+    <w:link w:val="CommentText"/>
+    <w:uiPriority w:val="99"/>
+    <w:semiHidden/>
+    <w:rsid w:val="00065C09"/>
+    <w:rPr>
+      <w:sz w:val="20"/>
+      <w:szCs w:val="20"/>
+    </w:rPr>
+  </w:style>
+  <w:style w:type="paragraph" w:styleId="CommentSubject">
+    <w:name w:val="annotation subject"/>
+    <w:basedOn w:val="CommentText"/>
+    <w:next w:val="CommentText"/>
+    <w:link w:val="CommentSubjectChar"/>
+    <w:uiPriority w:val="99"/>
+    <w:semiHidden/>
+    <w:unhideWhenUsed/>
+    <w:rsid w:val="00065C09"/>
+    <w:rPr>
+      <w:b/>
+      <w:bCs/>
+    </w:rPr>
+  </w:style>
+  <w:style w:type="character" w:customStyle="1" w:styleId="CommentSubjectChar">
+    <w:name w:val="Comment Subject Char"/>
+    <w:basedOn w:val="CommentTextChar"/>
+    <w:link w:val="CommentSubject"/>
+    <w:uiPriority w:val="99"/>
+    <w:semiHidden/>
+    <w:rsid w:val="00065C09"/>
+    <w:rPr>
+      <w:b/>
+      <w:bCs/>
+      <w:sz w:val="20"/>
+      <w:szCs w:val="20"/>
+    </w:rPr>
+  </w:style>
+  <w:style w:type="paragraph" w:styleId="BalloonText">
+    <w:name w:val="Balloon Text"/>
+    <w:basedOn w:val="Normal"/>
+    <w:link w:val="BalloonTextChar"/>
+    <w:uiPriority w:val="99"/>
+    <w:semiHidden/>
+    <w:unhideWhenUsed/>
+    <w:rsid w:val="00065C09"/>
+    <w:pPr>
+      <w:spacing w:after="0" w:line="240" w:lineRule="auto"/>
+    </w:pPr>
+    <w:rPr>
+      <w:rFonts w:ascii="Segoe UI" w:hAnsi="Segoe UI" w:cs="Segoe UI"/>
+      <w:sz w:val="18"/>
+      <w:szCs w:val="18"/>
+    </w:rPr>
+  </w:style>
+  <w:style w:type="character" w:customStyle="1" w:styleId="BalloonTextChar">
+    <w:name w:val="Balloon Text Char"/>
+    <w:basedOn w:val="DefaultParagraphFont"/>
+    <w:link w:val="BalloonText"/>
+    <w:uiPriority w:val="99"/>
+    <w:semiHidden/>
+    <w:rsid w:val="00065C09"/>
+    <w:rPr>
+      <w:rFonts w:ascii="Segoe UI" w:hAnsi="Segoe UI" w:cs="Segoe UI"/>
+      <w:sz w:val="18"/>
+      <w:szCs w:val="18"/>
+    </w:rPr>
   </w:style>
 </w:styles>
 </file>

</xml_diff>

<commit_message>
only Q3 left to do
</commit_message>
<xml_diff>
--- a/assignment1/Assignment1.docx
+++ b/assignment1/Assignment1.docx
@@ -1309,7 +1309,6 @@
         <w:rPr>
           <w:rFonts w:cstheme="minorHAnsi"/>
           <w:b/>
-          <w:highlight w:val="yellow"/>
         </w:rPr>
         <w:t xml:space="preserve">c) </w:t>
       </w:r>
@@ -1317,7 +1316,6 @@
         <w:rPr>
           <w:rFonts w:cstheme="minorHAnsi"/>
           <w:b/>
-          <w:highlight w:val="yellow"/>
         </w:rPr>
         <w:t xml:space="preserve"> </w:t>
       </w:r>
@@ -1325,7 +1323,6 @@
       <w:r>
         <w:rPr>
           <w:rFonts w:cstheme="minorHAnsi"/>
-          <w:highlight w:val="yellow"/>
         </w:rPr>
         <w:t>Matlab</w:t>
       </w:r>
@@ -1333,7 +1330,6 @@
       <w:r>
         <w:rPr>
           <w:rFonts w:cstheme="minorHAnsi"/>
-          <w:highlight w:val="yellow"/>
         </w:rPr>
         <w:t xml:space="preserve"> Error Results</w:t>
       </w:r>
@@ -1545,6 +1541,32 @@
           <w:szCs w:val="22"/>
         </w:rPr>
         <w:t xml:space="preserve">    0.0014   -0.0970   99.9999</w:t>
+      </w:r>
+    </w:p>
+    <w:p>
+      <w:pPr>
+        <w:pStyle w:val="HTMLPreformatted"/>
+        <w:rPr>
+          <w:rFonts w:asciiTheme="minorHAnsi" w:hAnsiTheme="minorHAnsi" w:cstheme="minorHAnsi"/>
+          <w:sz w:val="22"/>
+          <w:szCs w:val="22"/>
+        </w:rPr>
+      </w:pPr>
+      <w:r>
+        <w:rPr>
+          <w:rFonts w:asciiTheme="minorHAnsi" w:hAnsiTheme="minorHAnsi" w:cstheme="minorHAnsi"/>
+          <w:sz w:val="22"/>
+          <w:szCs w:val="22"/>
+        </w:rPr>
+        <w:t>The</w:t>
+      </w:r>
+      <w:r>
+        <w:rPr>
+          <w:rFonts w:asciiTheme="minorHAnsi" w:hAnsiTheme="minorHAnsi" w:cstheme="minorHAnsi"/>
+          <w:sz w:val="22"/>
+          <w:szCs w:val="22"/>
+        </w:rPr>
+        <w:t xml:space="preserve"> error associated with the results calculated with the calculator is from the limited number of significant figures that we can use in order to do the calculations. Therefore, we lose precision throughout the operations.</w:t>
       </w:r>
     </w:p>
     <w:p>
@@ -2734,6 +2756,7 @@
               <w:rPr>
                 <w:rFonts w:cstheme="minorHAnsi"/>
               </w:rPr>
+              <w:lastRenderedPageBreak/>
               <w:t xml:space="preserve">x = </w:t>
             </w:r>
           </w:p>
@@ -2901,7 +2924,6 @@
           <w:rFonts w:eastAsiaTheme="minorEastAsia" w:cstheme="minorHAnsi"/>
           <w:b/>
         </w:rPr>
-        <w:lastRenderedPageBreak/>
         <w:t xml:space="preserve">e) </w:t>
       </w:r>
       <w:proofErr w:type="spellStart"/>
@@ -3827,14 +3849,12 @@
         <w:rPr>
           <w:rFonts w:eastAsiaTheme="minorEastAsia" w:cstheme="minorHAnsi"/>
           <w:b/>
-          <w:highlight w:val="yellow"/>
         </w:rPr>
         <w:t xml:space="preserve">c) </w:t>
       </w:r>
       <w:r>
         <w:rPr>
           <w:rFonts w:eastAsiaTheme="minorEastAsia" w:cstheme="minorHAnsi"/>
-          <w:highlight w:val="yellow"/>
         </w:rPr>
         <w:t xml:space="preserve">Refer to </w:t>
       </w:r>
@@ -3842,7 +3862,6 @@
       <w:r>
         <w:rPr>
           <w:rFonts w:eastAsiaTheme="minorEastAsia" w:cstheme="minorHAnsi"/>
-          <w:highlight w:val="yellow"/>
         </w:rPr>
         <w:t>Matlab</w:t>
       </w:r>
@@ -3850,7 +3869,6 @@
       <w:r>
         <w:rPr>
           <w:rFonts w:eastAsiaTheme="minorEastAsia" w:cstheme="minorHAnsi"/>
-          <w:highlight w:val="yellow"/>
         </w:rPr>
         <w:t xml:space="preserve"> file Q2, section c.</w:t>
       </w:r>
@@ -4104,6 +4122,38 @@
     </w:p>
     <w:p>
       <w:pPr>
+        <w:spacing w:after="0" w:line="240" w:lineRule="auto"/>
+        <w:rPr>
+          <w:rFonts w:eastAsia="Times New Roman" w:cstheme="minorHAnsi"/>
+          <w:lang w:eastAsia="en-CA"/>
+        </w:rPr>
+      </w:pPr>
+      <w:r>
+        <w:rPr>
+          <w:rFonts w:eastAsia="Times New Roman" w:cstheme="minorHAnsi"/>
+          <w:lang w:eastAsia="en-CA"/>
+        </w:rPr>
+        <w:t xml:space="preserve">The error associated with the results is from the limiting number of significant </w:t>
+      </w:r>
+      <w:proofErr w:type="gramStart"/>
+      <w:r>
+        <w:rPr>
+          <w:rFonts w:eastAsia="Times New Roman" w:cstheme="minorHAnsi"/>
+          <w:lang w:eastAsia="en-CA"/>
+        </w:rPr>
+        <w:t>figure</w:t>
+      </w:r>
+      <w:proofErr w:type="gramEnd"/>
+      <w:r>
+        <w:rPr>
+          <w:rFonts w:eastAsia="Times New Roman" w:cstheme="minorHAnsi"/>
+          <w:lang w:eastAsia="en-CA"/>
+        </w:rPr>
+        <w:t xml:space="preserve"> which limits the precision of the result compared to when we use all the significant figures.</w:t>
+      </w:r>
+    </w:p>
+    <w:p>
+      <w:pPr>
         <w:pStyle w:val="HTMLPreformatted"/>
         <w:rPr>
           <w:rFonts w:asciiTheme="minorHAnsi" w:hAnsiTheme="minorHAnsi" w:cstheme="minorHAnsi"/>
@@ -4123,7 +4173,6 @@
           <w:rFonts w:eastAsiaTheme="minorEastAsia" w:cstheme="minorHAnsi"/>
           <w:b/>
         </w:rPr>
-        <w:lastRenderedPageBreak/>
         <w:t xml:space="preserve">d) </w:t>
       </w:r>
       <w:r>
@@ -5685,6 +5734,7 @@
           <w:b/>
           <w:u w:val="single"/>
         </w:rPr>
+        <w:lastRenderedPageBreak/>
         <w:t>Question 3</w:t>
       </w:r>
       <w:r>
@@ -6076,7 +6126,6 @@
         <w:rPr>
           <w:rFonts w:eastAsiaTheme="minorEastAsia" w:cstheme="minorHAnsi"/>
         </w:rPr>
-        <w:lastRenderedPageBreak/>
         <w:t>Derivative Function:</w:t>
       </w:r>
     </w:p>
@@ -6155,13 +6204,7 @@
                 <w:rPr>
                   <w:rFonts w:ascii="Cambria Math" w:eastAsiaTheme="minorEastAsia" w:hAnsi="Cambria Math" w:cstheme="minorHAnsi"/>
                 </w:rPr>
-                <m:t>-4</m:t>
-              </m:r>
-              <m:r>
-                <w:rPr>
-                  <w:rFonts w:ascii="Cambria Math" w:eastAsiaTheme="minorEastAsia" w:hAnsi="Cambria Math" w:cstheme="minorHAnsi"/>
-                </w:rPr>
-                <m:t>e</m:t>
+                <m:t>-4e</m:t>
               </m:r>
             </m:e>
             <m:sup>
@@ -6388,13 +6431,7 @@
                 <w:rPr>
                   <w:rFonts w:ascii="Cambria Math" w:eastAsiaTheme="minorEastAsia" w:hAnsi="Cambria Math" w:cstheme="minorHAnsi"/>
                 </w:rPr>
-                <m:t>-4</m:t>
-              </m:r>
-              <m:r>
-                <w:rPr>
-                  <w:rFonts w:ascii="Cambria Math" w:eastAsiaTheme="minorEastAsia" w:hAnsi="Cambria Math" w:cstheme="minorHAnsi"/>
-                </w:rPr>
-                <m:t>*0.5</m:t>
+                <m:t>-4*0.5</m:t>
               </m:r>
             </m:sup>
           </m:sSup>
@@ -6432,13 +6469,7 @@
                     <w:rPr>
                       <w:rFonts w:ascii="Cambria Math" w:eastAsiaTheme="minorEastAsia" w:hAnsi="Cambria Math" w:cstheme="minorHAnsi"/>
                     </w:rPr>
-                    <m:t>6</m:t>
-                  </m:r>
-                  <m:r>
-                    <w:rPr>
-                      <w:rFonts w:ascii="Cambria Math" w:eastAsiaTheme="minorEastAsia" w:hAnsi="Cambria Math" w:cstheme="minorHAnsi"/>
-                    </w:rPr>
-                    <m:t>*0.5</m:t>
+                    <m:t>6*0.5</m:t>
                   </m:r>
                 </m:e>
               </m:d>
@@ -6470,13 +6501,7 @@
                     <w:rPr>
                       <w:rFonts w:ascii="Cambria Math" w:eastAsiaTheme="minorEastAsia" w:hAnsi="Cambria Math" w:cstheme="minorHAnsi"/>
                     </w:rPr>
-                    <m:t>-4</m:t>
-                  </m:r>
-                  <m:r>
-                    <w:rPr>
-                      <w:rFonts w:ascii="Cambria Math" w:eastAsiaTheme="minorEastAsia" w:hAnsi="Cambria Math" w:cstheme="minorHAnsi"/>
-                    </w:rPr>
-                    <m:t>*0.5</m:t>
+                    <m:t>-4*0.5</m:t>
                   </m:r>
                 </m:sup>
               </m:sSup>
@@ -6615,13 +6640,7 @@
                 <w:rPr>
                   <w:rFonts w:ascii="Cambria Math" w:eastAsiaTheme="minorEastAsia" w:hAnsi="Cambria Math" w:cstheme="minorHAnsi"/>
                 </w:rPr>
-                <m:t>-</m:t>
-              </m:r>
-              <m:r>
-                <w:rPr>
-                  <w:rFonts w:ascii="Cambria Math" w:eastAsiaTheme="minorEastAsia" w:hAnsi="Cambria Math" w:cstheme="minorHAnsi"/>
-                </w:rPr>
-                <m:t>2</m:t>
+                <m:t>-2</m:t>
               </m:r>
             </m:sup>
           </m:sSup>
@@ -6691,13 +6710,7 @@
                     <w:rPr>
                       <w:rFonts w:ascii="Cambria Math" w:eastAsiaTheme="minorEastAsia" w:hAnsi="Cambria Math" w:cstheme="minorHAnsi"/>
                     </w:rPr>
-                    <m:t>-</m:t>
-                  </m:r>
-                  <m:r>
-                    <w:rPr>
-                      <w:rFonts w:ascii="Cambria Math" w:eastAsiaTheme="minorEastAsia" w:hAnsi="Cambria Math" w:cstheme="minorHAnsi"/>
-                    </w:rPr>
-                    <m:t>2</m:t>
+                    <m:t>-2</m:t>
                   </m:r>
                 </m:sup>
               </m:sSup>
@@ -7082,7 +7095,10 @@
           <w:tab w:val="left" w:pos="8505"/>
         </w:tabs>
         <w:rPr>
-          <w:rFonts w:eastAsiaTheme="minorEastAsia" w:cstheme="minorHAnsi"/>
+          <w:rFonts w:ascii="Times New Roman" w:eastAsia="Times New Roman" w:hAnsi="Times New Roman" w:cs="Times New Roman"/>
+          <w:sz w:val="24"/>
+          <w:szCs w:val="24"/>
+          <w:lang w:eastAsia="en-CA"/>
         </w:rPr>
       </w:pPr>
       <w:r>
@@ -7106,7 +7122,71 @@
         <w:t xml:space="preserve">: </w:t>
       </w:r>
       <w:r>
-        <w:t>output = 0.438478802436531</w:t>
+        <w:rPr>
+          <w:rFonts w:ascii="Courier New" w:eastAsia="Times New Roman" w:hAnsi="Courier New" w:cs="Courier New"/>
+          <w:sz w:val="20"/>
+          <w:szCs w:val="20"/>
+          <w:lang w:eastAsia="en-CA"/>
+        </w:rPr>
+        <w:t>output = </w:t>
+      </w:r>
+      <w:r>
+        <w:rPr>
+          <w:rFonts w:ascii="Times New Roman" w:eastAsia="Times New Roman" w:hAnsi="Times New Roman" w:cs="Times New Roman"/>
+          <w:noProof/>
+          <w:position w:val="-8"/>
+          <w:sz w:val="24"/>
+          <w:szCs w:val="24"/>
+          <w:lang w:eastAsia="en-CA"/>
+        </w:rPr>
+        <w:drawing>
+          <wp:inline distT="0" distB="0" distL="0" distR="0" wp14:anchorId="6AB31C6B" wp14:editId="34299D67">
+            <wp:extent cx="2424430" cy="170180"/>
+            <wp:effectExtent l="0" t="0" r="0" b="1270"/>
+            <wp:docPr id="16" name="Picture 16" descr="C:\Users\bjay2\AppData\Local\Temp\ConnectorClipboard5720896608659911961\image15488133420010.png"/>
+            <wp:cNvGraphicFramePr>
+              <a:graphicFrameLocks xmlns:a="http://schemas.openxmlformats.org/drawingml/2006/main" noChangeAspect="1"/>
+            </wp:cNvGraphicFramePr>
+            <a:graphic xmlns:a="http://schemas.openxmlformats.org/drawingml/2006/main">
+              <a:graphicData uri="http://schemas.openxmlformats.org/drawingml/2006/picture">
+                <pic:pic xmlns:pic="http://schemas.openxmlformats.org/drawingml/2006/picture">
+                  <pic:nvPicPr>
+                    <pic:cNvPr id="0" name="Picture 28" descr="C:\Users\bjay2\AppData\Local\Temp\ConnectorClipboard5720896608659911961\image15488133420010.png"/>
+                    <pic:cNvPicPr>
+                      <a:picLocks noChangeAspect="1" noChangeArrowheads="1"/>
+                    </pic:cNvPicPr>
+                  </pic:nvPicPr>
+                  <pic:blipFill>
+                    <a:blip r:embed="rId18">
+                      <a:extLst>
+                        <a:ext uri="{28A0092B-C50C-407E-A947-70E740481C1C}">
+                          <a14:useLocalDpi xmlns:a14="http://schemas.microsoft.com/office/drawing/2010/main" val="0"/>
+                        </a:ext>
+                      </a:extLst>
+                    </a:blip>
+                    <a:srcRect/>
+                    <a:stretch>
+                      <a:fillRect/>
+                    </a:stretch>
+                  </pic:blipFill>
+                  <pic:spPr bwMode="auto">
+                    <a:xfrm>
+                      <a:off x="0" y="0"/>
+                      <a:ext cx="2424430" cy="170180"/>
+                    </a:xfrm>
+                    <a:prstGeom prst="rect">
+                      <a:avLst/>
+                    </a:prstGeom>
+                    <a:noFill/>
+                    <a:ln>
+                      <a:noFill/>
+                    </a:ln>
+                  </pic:spPr>
+                </pic:pic>
+              </a:graphicData>
+            </a:graphic>
+          </wp:inline>
+        </w:drawing>
       </w:r>
     </w:p>
     <w:p>
@@ -7444,19 +7524,7 @@
                 <w:rPr>
                   <w:rFonts w:ascii="Cambria Math" w:eastAsiaTheme="minorEastAsia" w:hAnsi="Cambria Math" w:cstheme="minorHAnsi"/>
                 </w:rPr>
-                <m:t>-</m:t>
-              </m:r>
-              <m:r>
-                <w:rPr>
-                  <w:rFonts w:ascii="Cambria Math" w:eastAsiaTheme="minorEastAsia" w:hAnsi="Cambria Math" w:cstheme="minorHAnsi"/>
-                </w:rPr>
-                <m:t>4</m:t>
-              </m:r>
-              <m:r>
-                <w:rPr>
-                  <w:rFonts w:ascii="Cambria Math" w:eastAsiaTheme="minorEastAsia" w:hAnsi="Cambria Math" w:cstheme="minorHAnsi"/>
-                </w:rPr>
-                <m:t>x</m:t>
+                <m:t>-4x</m:t>
               </m:r>
             </m:sup>
           </m:sSup>
@@ -7464,19 +7532,7 @@
             <w:rPr>
               <w:rFonts w:ascii="Cambria Math" w:eastAsiaTheme="minorEastAsia" w:hAnsi="Cambria Math" w:cstheme="minorHAnsi"/>
             </w:rPr>
-            <m:t>=1+</m:t>
-          </m:r>
-          <m:r>
-            <w:rPr>
-              <w:rFonts w:ascii="Cambria Math" w:eastAsiaTheme="minorEastAsia" w:hAnsi="Cambria Math" w:cstheme="minorHAnsi"/>
-            </w:rPr>
-            <m:t>(-4x)</m:t>
-          </m:r>
-          <m:r>
-            <w:rPr>
-              <w:rFonts w:ascii="Cambria Math" w:eastAsiaTheme="minorEastAsia" w:hAnsi="Cambria Math" w:cstheme="minorHAnsi"/>
-            </w:rPr>
-            <m:t>+</m:t>
+            <m:t>=1+(-4x)+</m:t>
           </m:r>
           <m:f>
             <m:fPr>
@@ -7502,19 +7558,7 @@
                     <w:rPr>
                       <w:rFonts w:ascii="Cambria Math" w:eastAsiaTheme="minorEastAsia" w:hAnsi="Cambria Math" w:cstheme="minorHAnsi"/>
                     </w:rPr>
-                    <m:t>(-4</m:t>
-                  </m:r>
-                  <m:r>
-                    <w:rPr>
-                      <w:rFonts w:ascii="Cambria Math" w:eastAsiaTheme="minorEastAsia" w:hAnsi="Cambria Math" w:cstheme="minorHAnsi"/>
-                    </w:rPr>
-                    <m:t>x</m:t>
-                  </m:r>
-                  <m:r>
-                    <w:rPr>
-                      <w:rFonts w:ascii="Cambria Math" w:eastAsiaTheme="minorEastAsia" w:hAnsi="Cambria Math" w:cstheme="minorHAnsi"/>
-                    </w:rPr>
-                    <m:t>)</m:t>
+                    <m:t>(-4x)</m:t>
                   </m:r>
                 </m:e>
                 <m:sup>
@@ -7572,13 +7616,7 @@
                     <w:rPr>
                       <w:rFonts w:ascii="Cambria Math" w:eastAsiaTheme="minorEastAsia" w:hAnsi="Cambria Math" w:cstheme="minorHAnsi"/>
                     </w:rPr>
-                    <m:t>x</m:t>
-                  </m:r>
-                  <m:r>
-                    <w:rPr>
-                      <w:rFonts w:ascii="Cambria Math" w:eastAsiaTheme="minorEastAsia" w:hAnsi="Cambria Math" w:cstheme="minorHAnsi"/>
-                    </w:rPr>
-                    <m:t>)</m:t>
+                    <m:t>x)</m:t>
                   </m:r>
                 </m:e>
                 <m:sup>
@@ -7636,13 +7674,7 @@
                     <w:rPr>
                       <w:rFonts w:ascii="Cambria Math" w:eastAsiaTheme="minorEastAsia" w:hAnsi="Cambria Math" w:cstheme="minorHAnsi"/>
                     </w:rPr>
-                    <m:t>x</m:t>
-                  </m:r>
-                  <m:r>
-                    <w:rPr>
-                      <w:rFonts w:ascii="Cambria Math" w:eastAsiaTheme="minorEastAsia" w:hAnsi="Cambria Math" w:cstheme="minorHAnsi"/>
-                    </w:rPr>
-                    <m:t>)</m:t>
+                    <m:t>x)</m:t>
                   </m:r>
                 </m:e>
                 <m:sup>
@@ -7714,7 +7746,14 @@
             <w:rPr>
               <w:rFonts w:ascii="Cambria Math" w:eastAsiaTheme="minorEastAsia" w:hAnsi="Cambria Math" w:cstheme="minorHAnsi"/>
             </w:rPr>
-            <m:t>=1-4x+</m:t>
+            <m:t>=</m:t>
+          </m:r>
+          <m:r>
+            <w:rPr>
+              <w:rFonts w:ascii="Cambria Math" w:eastAsiaTheme="minorEastAsia" w:hAnsi="Cambria Math" w:cstheme="minorHAnsi"/>
+              <w:highlight w:val="yellow"/>
+            </w:rPr>
+            <m:t>1-4x+</m:t>
           </m:r>
           <m:f>
             <m:fPr>
@@ -7722,6 +7761,7 @@
                 <w:rPr>
                   <w:rFonts w:ascii="Cambria Math" w:eastAsiaTheme="minorEastAsia" w:hAnsi="Cambria Math" w:cstheme="minorHAnsi"/>
                   <w:i/>
+                  <w:highlight w:val="yellow"/>
                 </w:rPr>
               </m:ctrlPr>
             </m:fPr>
@@ -7732,6 +7772,7 @@
                     <w:rPr>
                       <w:rFonts w:ascii="Cambria Math" w:eastAsiaTheme="minorEastAsia" w:hAnsi="Cambria Math" w:cstheme="minorHAnsi"/>
                       <w:i/>
+                      <w:highlight w:val="yellow"/>
                     </w:rPr>
                   </m:ctrlPr>
                 </m:sSupPr>
@@ -7739,20 +7780,16 @@
                   <m:r>
                     <w:rPr>
                       <w:rFonts w:ascii="Cambria Math" w:eastAsiaTheme="minorEastAsia" w:hAnsi="Cambria Math" w:cstheme="minorHAnsi"/>
-                    </w:rPr>
-                    <m:t>16</m:t>
-                  </m:r>
-                  <m:r>
-                    <w:rPr>
-                      <w:rFonts w:ascii="Cambria Math" w:eastAsiaTheme="minorEastAsia" w:hAnsi="Cambria Math" w:cstheme="minorHAnsi"/>
-                    </w:rPr>
-                    <m:t>x</m:t>
+                      <w:highlight w:val="yellow"/>
+                    </w:rPr>
+                    <m:t>16x</m:t>
                   </m:r>
                 </m:e>
                 <m:sup>
                   <m:r>
                     <w:rPr>
                       <w:rFonts w:ascii="Cambria Math" w:eastAsiaTheme="minorEastAsia" w:hAnsi="Cambria Math" w:cstheme="minorHAnsi"/>
+                      <w:highlight w:val="yellow"/>
                     </w:rPr>
                     <m:t>2</m:t>
                   </m:r>
@@ -7763,6 +7800,7 @@
               <m:r>
                 <w:rPr>
                   <w:rFonts w:ascii="Cambria Math" w:eastAsiaTheme="minorEastAsia" w:hAnsi="Cambria Math" w:cstheme="minorHAnsi"/>
+                  <w:highlight w:val="yellow"/>
                 </w:rPr>
                 <m:t>2!</m:t>
               </m:r>
@@ -7788,13 +7826,7 @@
                 <w:rPr>
                   <w:rFonts w:ascii="Cambria Math" w:eastAsiaTheme="minorEastAsia" w:hAnsi="Cambria Math" w:cstheme="minorHAnsi"/>
                 </w:rPr>
-                <m:t>6</m:t>
-              </m:r>
-              <m:r>
-                <w:rPr>
-                  <w:rFonts w:ascii="Cambria Math" w:eastAsiaTheme="minorEastAsia" w:hAnsi="Cambria Math" w:cstheme="minorHAnsi"/>
-                </w:rPr>
-                <m:t>4</m:t>
+                <m:t>64</m:t>
               </m:r>
               <m:sSup>
                 <m:sSupPr>
@@ -7990,13 +8022,7 @@
             <w:rPr>
               <w:rFonts w:ascii="Cambria Math" w:eastAsiaTheme="minorEastAsia" w:hAnsi="Cambria Math" w:cstheme="minorHAnsi"/>
             </w:rPr>
-            <m:t>=1</m:t>
-          </m:r>
-          <m:r>
-            <w:rPr>
-              <w:rFonts w:ascii="Cambria Math" w:eastAsiaTheme="minorEastAsia" w:hAnsi="Cambria Math" w:cstheme="minorHAnsi"/>
-            </w:rPr>
-            <m:t>-</m:t>
+            <m:t>=1-</m:t>
           </m:r>
           <m:f>
             <m:fPr>
@@ -8092,13 +8118,7 @@
                 <w:rPr>
                   <w:rFonts w:ascii="Cambria Math" w:eastAsiaTheme="minorEastAsia" w:hAnsi="Cambria Math" w:cstheme="minorHAnsi"/>
                 </w:rPr>
-                <m:t>4</m:t>
-              </m:r>
-              <m:r>
-                <w:rPr>
-                  <w:rFonts w:ascii="Cambria Math" w:eastAsiaTheme="minorEastAsia" w:hAnsi="Cambria Math" w:cstheme="minorHAnsi"/>
-                </w:rPr>
-                <m:t>!</m:t>
+                <m:t>4!</m:t>
               </m:r>
             </m:den>
           </m:f>
@@ -8150,13 +8170,7 @@
                 <w:rPr>
                   <w:rFonts w:ascii="Cambria Math" w:eastAsiaTheme="minorEastAsia" w:hAnsi="Cambria Math" w:cstheme="minorHAnsi"/>
                 </w:rPr>
-                <m:t>6</m:t>
-              </m:r>
-              <m:r>
-                <w:rPr>
-                  <w:rFonts w:ascii="Cambria Math" w:eastAsiaTheme="minorEastAsia" w:hAnsi="Cambria Math" w:cstheme="minorHAnsi"/>
-                </w:rPr>
-                <m:t>!</m:t>
+                <m:t>6!</m:t>
               </m:r>
             </m:den>
           </m:f>
@@ -8208,13 +8222,7 @@
                 <w:rPr>
                   <w:rFonts w:ascii="Cambria Math" w:eastAsiaTheme="minorEastAsia" w:hAnsi="Cambria Math" w:cstheme="minorHAnsi"/>
                 </w:rPr>
-                <m:t>8</m:t>
-              </m:r>
-              <m:r>
-                <w:rPr>
-                  <w:rFonts w:ascii="Cambria Math" w:eastAsiaTheme="minorEastAsia" w:hAnsi="Cambria Math" w:cstheme="minorHAnsi"/>
-                </w:rPr>
-                <m:t>!</m:t>
+                <m:t>8!</m:t>
               </m:r>
             </m:den>
           </m:f>
@@ -8269,13 +8277,7 @@
                     <w:rPr>
                       <w:rFonts w:ascii="Cambria Math" w:eastAsiaTheme="minorEastAsia" w:hAnsi="Cambria Math" w:cstheme="minorHAnsi"/>
                     </w:rPr>
-                    <m:t>6</m:t>
-                  </m:r>
-                  <m:r>
-                    <w:rPr>
-                      <w:rFonts w:ascii="Cambria Math" w:eastAsiaTheme="minorEastAsia" w:hAnsi="Cambria Math" w:cstheme="minorHAnsi"/>
-                    </w:rPr>
-                    <m:t>x</m:t>
+                    <m:t>6x</m:t>
                   </m:r>
                 </m:e>
               </m:d>
@@ -8285,7 +8287,14 @@
             <w:rPr>
               <w:rFonts w:ascii="Cambria Math" w:eastAsiaTheme="minorEastAsia" w:hAnsi="Cambria Math" w:cstheme="minorHAnsi"/>
             </w:rPr>
-            <m:t>=1-</m:t>
+            <m:t>=</m:t>
+          </m:r>
+          <m:r>
+            <w:rPr>
+              <w:rFonts w:ascii="Cambria Math" w:eastAsiaTheme="minorEastAsia" w:hAnsi="Cambria Math" w:cstheme="minorHAnsi"/>
+              <w:highlight w:val="yellow"/>
+            </w:rPr>
+            <m:t>1-</m:t>
           </m:r>
           <m:f>
             <m:fPr>
@@ -8293,6 +8302,7 @@
                 <w:rPr>
                   <w:rFonts w:ascii="Cambria Math" w:eastAsiaTheme="minorEastAsia" w:hAnsi="Cambria Math" w:cstheme="minorHAnsi"/>
                   <w:i/>
+                  <w:highlight w:val="yellow"/>
                 </w:rPr>
               </m:ctrlPr>
             </m:fPr>
@@ -8303,6 +8313,7 @@
                     <w:rPr>
                       <w:rFonts w:ascii="Cambria Math" w:eastAsiaTheme="minorEastAsia" w:hAnsi="Cambria Math" w:cstheme="minorHAnsi"/>
                       <w:i/>
+                      <w:highlight w:val="yellow"/>
                     </w:rPr>
                   </m:ctrlPr>
                 </m:sSupPr>
@@ -8313,6 +8324,7 @@
                         <w:rPr>
                           <w:rFonts w:ascii="Cambria Math" w:eastAsiaTheme="minorEastAsia" w:hAnsi="Cambria Math" w:cstheme="minorHAnsi"/>
                           <w:i/>
+                          <w:highlight w:val="yellow"/>
                         </w:rPr>
                       </m:ctrlPr>
                     </m:dPr>
@@ -8320,14 +8332,9 @@
                       <m:r>
                         <w:rPr>
                           <w:rFonts w:ascii="Cambria Math" w:eastAsiaTheme="minorEastAsia" w:hAnsi="Cambria Math" w:cstheme="minorHAnsi"/>
+                          <w:highlight w:val="yellow"/>
                         </w:rPr>
-                        <m:t>6</m:t>
-                      </m:r>
-                      <m:r>
-                        <w:rPr>
-                          <w:rFonts w:ascii="Cambria Math" w:eastAsiaTheme="minorEastAsia" w:hAnsi="Cambria Math" w:cstheme="minorHAnsi"/>
-                        </w:rPr>
-                        <m:t>x</m:t>
+                        <m:t>6x</m:t>
                       </m:r>
                     </m:e>
                   </m:d>
@@ -8336,6 +8343,7 @@
                   <m:r>
                     <w:rPr>
                       <w:rFonts w:ascii="Cambria Math" w:eastAsiaTheme="minorEastAsia" w:hAnsi="Cambria Math" w:cstheme="minorHAnsi"/>
+                      <w:highlight w:val="yellow"/>
                     </w:rPr>
                     <m:t>2</m:t>
                   </m:r>
@@ -8346,6 +8354,7 @@
               <m:r>
                 <w:rPr>
                   <w:rFonts w:ascii="Cambria Math" w:eastAsiaTheme="minorEastAsia" w:hAnsi="Cambria Math" w:cstheme="minorHAnsi"/>
+                  <w:highlight w:val="yellow"/>
                 </w:rPr>
                 <m:t>2!</m:t>
               </m:r>
@@ -8354,6 +8363,7 @@
           <m:r>
             <w:rPr>
               <w:rFonts w:ascii="Cambria Math" w:eastAsiaTheme="minorEastAsia" w:hAnsi="Cambria Math" w:cstheme="minorHAnsi"/>
+              <w:highlight w:val="yellow"/>
             </w:rPr>
             <m:t>+</m:t>
           </m:r>
@@ -8363,6 +8373,7 @@
                 <w:rPr>
                   <w:rFonts w:ascii="Cambria Math" w:eastAsiaTheme="minorEastAsia" w:hAnsi="Cambria Math" w:cstheme="minorHAnsi"/>
                   <w:i/>
+                  <w:highlight w:val="yellow"/>
                 </w:rPr>
               </m:ctrlPr>
             </m:fPr>
@@ -8370,6 +8381,7 @@
               <m:r>
                 <w:rPr>
                   <w:rFonts w:ascii="Cambria Math" w:eastAsiaTheme="minorEastAsia" w:hAnsi="Cambria Math" w:cstheme="minorHAnsi"/>
+                  <w:highlight w:val="yellow"/>
                 </w:rPr>
                 <m:t>(</m:t>
               </m:r>
@@ -8379,6 +8391,7 @@
                     <w:rPr>
                       <w:rFonts w:ascii="Cambria Math" w:eastAsiaTheme="minorEastAsia" w:hAnsi="Cambria Math" w:cstheme="minorHAnsi"/>
                       <w:i/>
+                      <w:highlight w:val="yellow"/>
                     </w:rPr>
                   </m:ctrlPr>
                 </m:sSupPr>
@@ -8386,26 +8399,16 @@
                   <m:r>
                     <w:rPr>
                       <w:rFonts w:ascii="Cambria Math" w:eastAsiaTheme="minorEastAsia" w:hAnsi="Cambria Math" w:cstheme="minorHAnsi"/>
-                    </w:rPr>
-                    <m:t>6</m:t>
-                  </m:r>
-                  <m:r>
-                    <w:rPr>
-                      <w:rFonts w:ascii="Cambria Math" w:eastAsiaTheme="minorEastAsia" w:hAnsi="Cambria Math" w:cstheme="minorHAnsi"/>
-                    </w:rPr>
-                    <m:t>x</m:t>
-                  </m:r>
-                  <m:r>
-                    <w:rPr>
-                      <w:rFonts w:ascii="Cambria Math" w:eastAsiaTheme="minorEastAsia" w:hAnsi="Cambria Math" w:cstheme="minorHAnsi"/>
-                    </w:rPr>
-                    <m:t>)</m:t>
+                      <w:highlight w:val="yellow"/>
+                    </w:rPr>
+                    <m:t>6x)</m:t>
                   </m:r>
                 </m:e>
                 <m:sup>
                   <m:r>
                     <w:rPr>
                       <w:rFonts w:ascii="Cambria Math" w:eastAsiaTheme="minorEastAsia" w:hAnsi="Cambria Math" w:cstheme="minorHAnsi"/>
+                      <w:highlight w:val="yellow"/>
                     </w:rPr>
                     <m:t>4</m:t>
                   </m:r>
@@ -8416,6 +8419,7 @@
               <m:r>
                 <w:rPr>
                   <w:rFonts w:ascii="Cambria Math" w:eastAsiaTheme="minorEastAsia" w:hAnsi="Cambria Math" w:cstheme="minorHAnsi"/>
+                  <w:highlight w:val="yellow"/>
                 </w:rPr>
                 <m:t>4!</m:t>
               </m:r>
@@ -8457,13 +8461,7 @@
                     <w:rPr>
                       <w:rFonts w:ascii="Cambria Math" w:eastAsiaTheme="minorEastAsia" w:hAnsi="Cambria Math" w:cstheme="minorHAnsi"/>
                     </w:rPr>
-                    <m:t>x</m:t>
-                  </m:r>
-                  <m:r>
-                    <w:rPr>
-                      <w:rFonts w:ascii="Cambria Math" w:eastAsiaTheme="minorEastAsia" w:hAnsi="Cambria Math" w:cstheme="minorHAnsi"/>
-                    </w:rPr>
-                    <m:t>)</m:t>
+                    <m:t>x)</m:t>
                   </m:r>
                 </m:e>
                 <m:sup>
@@ -8521,13 +8519,7 @@
                     <w:rPr>
                       <w:rFonts w:ascii="Cambria Math" w:eastAsiaTheme="minorEastAsia" w:hAnsi="Cambria Math" w:cstheme="minorHAnsi"/>
                     </w:rPr>
-                    <m:t>x</m:t>
-                  </m:r>
-                  <m:r>
-                    <w:rPr>
-                      <w:rFonts w:ascii="Cambria Math" w:eastAsiaTheme="minorEastAsia" w:hAnsi="Cambria Math" w:cstheme="minorHAnsi"/>
-                    </w:rPr>
-                    <m:t>)</m:t>
+                    <m:t>x)</m:t>
                   </m:r>
                 </m:e>
                 <m:sup>
@@ -8567,10 +8559,1797 @@
       <w:r>
         <w:rPr>
           <w:rFonts w:eastAsiaTheme="minorEastAsia" w:cstheme="minorHAnsi"/>
+        </w:rPr>
+        <w:t>Multiply the first 3 terms:</w:t>
+      </w:r>
+    </w:p>
+    <w:p>
+      <w:pPr>
+        <w:rPr>
+          <w:rFonts w:eastAsiaTheme="minorEastAsia" w:cstheme="minorHAnsi"/>
+        </w:rPr>
+      </w:pPr>
+      <m:oMathPara>
+        <m:oMath>
+          <m:func>
+            <m:funcPr>
+              <m:ctrlPr>
+                <w:rPr>
+                  <w:rFonts w:ascii="Cambria Math" w:eastAsiaTheme="minorEastAsia" w:hAnsi="Cambria Math" w:cstheme="minorHAnsi"/>
+                </w:rPr>
+              </m:ctrlPr>
+            </m:funcPr>
+            <m:fName>
+              <m:sSup>
+                <m:sSupPr>
+                  <m:ctrlPr>
+                    <w:rPr>
+                      <w:rFonts w:ascii="Cambria Math" w:eastAsiaTheme="minorEastAsia" w:hAnsi="Cambria Math" w:cstheme="minorHAnsi"/>
+                    </w:rPr>
+                  </m:ctrlPr>
+                </m:sSupPr>
+                <m:e>
+                  <m:r>
+                    <m:rPr>
+                      <m:sty m:val="p"/>
+                    </m:rPr>
+                    <w:rPr>
+                      <w:rFonts w:ascii="Cambria Math" w:eastAsiaTheme="minorEastAsia" w:hAnsi="Cambria Math" w:cstheme="minorHAnsi"/>
+                    </w:rPr>
+                    <m:t>e</m:t>
+                  </m:r>
+                </m:e>
+                <m:sup>
+                  <m:r>
+                    <m:rPr>
+                      <m:sty m:val="p"/>
+                    </m:rPr>
+                    <w:rPr>
+                      <w:rFonts w:ascii="Cambria Math" w:eastAsiaTheme="minorEastAsia" w:hAnsi="Cambria Math" w:cstheme="minorHAnsi"/>
+                    </w:rPr>
+                    <m:t>-4x</m:t>
+                  </m:r>
+                </m:sup>
+              </m:sSup>
+              <m:r>
+                <m:rPr>
+                  <m:sty m:val="p"/>
+                </m:rPr>
+                <w:rPr>
+                  <w:rFonts w:ascii="Cambria Math" w:eastAsiaTheme="minorEastAsia" w:hAnsi="Cambria Math" w:cstheme="minorHAnsi"/>
+                </w:rPr>
+                <m:t>cos</m:t>
+              </m:r>
+            </m:fName>
+            <m:e>
+              <m:d>
+                <m:dPr>
+                  <m:ctrlPr>
+                    <w:rPr>
+                      <w:rFonts w:ascii="Cambria Math" w:eastAsiaTheme="minorEastAsia" w:hAnsi="Cambria Math" w:cstheme="minorHAnsi"/>
+                      <w:i/>
+                    </w:rPr>
+                  </m:ctrlPr>
+                </m:dPr>
+                <m:e>
+                  <m:r>
+                    <w:rPr>
+                      <w:rFonts w:ascii="Cambria Math" w:eastAsiaTheme="minorEastAsia" w:hAnsi="Cambria Math" w:cstheme="minorHAnsi"/>
+                    </w:rPr>
+                    <m:t>6x</m:t>
+                  </m:r>
+                </m:e>
+              </m:d>
+            </m:e>
+          </m:func>
+          <m:r>
+            <w:rPr>
+              <w:rFonts w:ascii="Cambria Math" w:eastAsiaTheme="minorEastAsia" w:hAnsi="Cambria Math" w:cstheme="minorHAnsi"/>
+            </w:rPr>
+            <m:t>=</m:t>
+          </m:r>
+          <m:r>
+            <w:rPr>
+              <w:rFonts w:ascii="Cambria Math" w:eastAsiaTheme="minorEastAsia" w:hAnsi="Cambria Math" w:cstheme="minorHAnsi"/>
+            </w:rPr>
+            <m:t>(1-</m:t>
+          </m:r>
+          <m:f>
+            <m:fPr>
+              <m:ctrlPr>
+                <w:rPr>
+                  <w:rFonts w:ascii="Cambria Math" w:eastAsiaTheme="minorEastAsia" w:hAnsi="Cambria Math" w:cstheme="minorHAnsi"/>
+                  <w:i/>
+                </w:rPr>
+              </m:ctrlPr>
+            </m:fPr>
+            <m:num>
+              <m:r>
+                <w:rPr>
+                  <w:rFonts w:ascii="Cambria Math" w:eastAsiaTheme="minorEastAsia" w:hAnsi="Cambria Math" w:cstheme="minorHAnsi"/>
+                </w:rPr>
+                <m:t>36</m:t>
+              </m:r>
+              <m:sSup>
+                <m:sSupPr>
+                  <m:ctrlPr>
+                    <w:rPr>
+                      <w:rFonts w:ascii="Cambria Math" w:eastAsiaTheme="minorEastAsia" w:hAnsi="Cambria Math" w:cstheme="minorHAnsi"/>
+                      <w:i/>
+                    </w:rPr>
+                  </m:ctrlPr>
+                </m:sSupPr>
+                <m:e>
+                  <m:r>
+                    <w:rPr>
+                      <w:rFonts w:ascii="Cambria Math" w:eastAsiaTheme="minorEastAsia" w:hAnsi="Cambria Math" w:cstheme="minorHAnsi"/>
+                    </w:rPr>
+                    <m:t>x</m:t>
+                  </m:r>
+                </m:e>
+                <m:sup>
+                  <m:r>
+                    <w:rPr>
+                      <w:rFonts w:ascii="Cambria Math" w:eastAsiaTheme="minorEastAsia" w:hAnsi="Cambria Math" w:cstheme="minorHAnsi"/>
+                    </w:rPr>
+                    <m:t>2</m:t>
+                  </m:r>
+                </m:sup>
+              </m:sSup>
+            </m:num>
+            <m:den>
+              <m:r>
+                <w:rPr>
+                  <w:rFonts w:ascii="Cambria Math" w:eastAsiaTheme="minorEastAsia" w:hAnsi="Cambria Math" w:cstheme="minorHAnsi"/>
+                </w:rPr>
+                <m:t>2!</m:t>
+              </m:r>
+            </m:den>
+          </m:f>
+          <m:r>
+            <w:rPr>
+              <w:rFonts w:ascii="Cambria Math" w:eastAsiaTheme="minorEastAsia" w:hAnsi="Cambria Math" w:cstheme="minorHAnsi"/>
+            </w:rPr>
+            <m:t>+</m:t>
+          </m:r>
+          <m:f>
+            <m:fPr>
+              <m:ctrlPr>
+                <w:rPr>
+                  <w:rFonts w:ascii="Cambria Math" w:eastAsiaTheme="minorEastAsia" w:hAnsi="Cambria Math" w:cstheme="minorHAnsi"/>
+                  <w:i/>
+                </w:rPr>
+              </m:ctrlPr>
+            </m:fPr>
+            <m:num>
+              <m:r>
+                <w:rPr>
+                  <w:rFonts w:ascii="Cambria Math" w:eastAsiaTheme="minorEastAsia" w:hAnsi="Cambria Math" w:cstheme="minorHAnsi"/>
+                </w:rPr>
+                <m:t>1296</m:t>
+              </m:r>
+              <m:sSup>
+                <m:sSupPr>
+                  <m:ctrlPr>
+                    <w:rPr>
+                      <w:rFonts w:ascii="Cambria Math" w:eastAsiaTheme="minorEastAsia" w:hAnsi="Cambria Math" w:cstheme="minorHAnsi"/>
+                      <w:i/>
+                    </w:rPr>
+                  </m:ctrlPr>
+                </m:sSupPr>
+                <m:e>
+                  <m:r>
+                    <w:rPr>
+                      <w:rFonts w:ascii="Cambria Math" w:eastAsiaTheme="minorEastAsia" w:hAnsi="Cambria Math" w:cstheme="minorHAnsi"/>
+                    </w:rPr>
+                    <m:t>x</m:t>
+                  </m:r>
+                </m:e>
+                <m:sup>
+                  <m:r>
+                    <w:rPr>
+                      <w:rFonts w:ascii="Cambria Math" w:eastAsiaTheme="minorEastAsia" w:hAnsi="Cambria Math" w:cstheme="minorHAnsi"/>
+                    </w:rPr>
+                    <m:t>4</m:t>
+                  </m:r>
+                </m:sup>
+              </m:sSup>
+            </m:num>
+            <m:den>
+              <m:r>
+                <w:rPr>
+                  <w:rFonts w:ascii="Cambria Math" w:eastAsiaTheme="minorEastAsia" w:hAnsi="Cambria Math" w:cstheme="minorHAnsi"/>
+                </w:rPr>
+                <m:t>4!</m:t>
+              </m:r>
+            </m:den>
+          </m:f>
+          <m:r>
+            <w:rPr>
+              <w:rFonts w:ascii="Cambria Math" w:eastAsiaTheme="minorEastAsia" w:hAnsi="Cambria Math" w:cstheme="minorHAnsi"/>
+            </w:rPr>
+            <m:t>)(1-4x+</m:t>
+          </m:r>
+          <m:f>
+            <m:fPr>
+              <m:ctrlPr>
+                <w:rPr>
+                  <w:rFonts w:ascii="Cambria Math" w:eastAsiaTheme="minorEastAsia" w:hAnsi="Cambria Math" w:cstheme="minorHAnsi"/>
+                  <w:i/>
+                </w:rPr>
+              </m:ctrlPr>
+            </m:fPr>
+            <m:num>
+              <m:r>
+                <w:rPr>
+                  <w:rFonts w:ascii="Cambria Math" w:eastAsiaTheme="minorEastAsia" w:hAnsi="Cambria Math" w:cstheme="minorHAnsi"/>
+                </w:rPr>
+                <m:t>16</m:t>
+              </m:r>
+              <m:sSup>
+                <m:sSupPr>
+                  <m:ctrlPr>
+                    <w:rPr>
+                      <w:rFonts w:ascii="Cambria Math" w:eastAsiaTheme="minorEastAsia" w:hAnsi="Cambria Math" w:cstheme="minorHAnsi"/>
+                      <w:i/>
+                    </w:rPr>
+                  </m:ctrlPr>
+                </m:sSupPr>
+                <m:e>
+                  <m:r>
+                    <w:rPr>
+                      <w:rFonts w:ascii="Cambria Math" w:eastAsiaTheme="minorEastAsia" w:hAnsi="Cambria Math" w:cstheme="minorHAnsi"/>
+                    </w:rPr>
+                    <m:t>x</m:t>
+                  </m:r>
+                </m:e>
+                <m:sup>
+                  <m:r>
+                    <w:rPr>
+                      <w:rFonts w:ascii="Cambria Math" w:eastAsiaTheme="minorEastAsia" w:hAnsi="Cambria Math" w:cstheme="minorHAnsi"/>
+                    </w:rPr>
+                    <m:t>2</m:t>
+                  </m:r>
+                </m:sup>
+              </m:sSup>
+            </m:num>
+            <m:den>
+              <m:r>
+                <w:rPr>
+                  <w:rFonts w:ascii="Cambria Math" w:eastAsiaTheme="minorEastAsia" w:hAnsi="Cambria Math" w:cstheme="minorHAnsi"/>
+                </w:rPr>
+                <m:t>2!</m:t>
+              </m:r>
+            </m:den>
+          </m:f>
+          <m:r>
+            <w:rPr>
+              <w:rFonts w:ascii="Cambria Math" w:eastAsiaTheme="minorEastAsia" w:hAnsi="Cambria Math" w:cstheme="minorHAnsi"/>
+            </w:rPr>
+            <m:t>)</m:t>
+          </m:r>
+        </m:oMath>
+      </m:oMathPara>
+    </w:p>
+    <w:p>
+      <w:pPr>
+        <w:rPr>
+          <w:rFonts w:eastAsiaTheme="minorEastAsia" w:cstheme="minorHAnsi"/>
+        </w:rPr>
+      </w:pPr>
+      <m:oMathPara>
+        <m:oMath>
+          <m:func>
+            <m:funcPr>
+              <m:ctrlPr>
+                <w:rPr>
+                  <w:rFonts w:ascii="Cambria Math" w:eastAsiaTheme="minorEastAsia" w:hAnsi="Cambria Math" w:cstheme="minorHAnsi"/>
+                </w:rPr>
+              </m:ctrlPr>
+            </m:funcPr>
+            <m:fName>
+              <m:sSup>
+                <m:sSupPr>
+                  <m:ctrlPr>
+                    <w:rPr>
+                      <w:rFonts w:ascii="Cambria Math" w:eastAsiaTheme="minorEastAsia" w:hAnsi="Cambria Math" w:cstheme="minorHAnsi"/>
+                    </w:rPr>
+                  </m:ctrlPr>
+                </m:sSupPr>
+                <m:e>
+                  <m:r>
+                    <m:rPr>
+                      <m:sty m:val="p"/>
+                    </m:rPr>
+                    <w:rPr>
+                      <w:rFonts w:ascii="Cambria Math" w:eastAsiaTheme="minorEastAsia" w:hAnsi="Cambria Math" w:cstheme="minorHAnsi"/>
+                    </w:rPr>
+                    <m:t>e</m:t>
+                  </m:r>
+                </m:e>
+                <m:sup>
+                  <m:r>
+                    <m:rPr>
+                      <m:sty m:val="p"/>
+                    </m:rPr>
+                    <w:rPr>
+                      <w:rFonts w:ascii="Cambria Math" w:eastAsiaTheme="minorEastAsia" w:hAnsi="Cambria Math" w:cstheme="minorHAnsi"/>
+                    </w:rPr>
+                    <m:t>-4x</m:t>
+                  </m:r>
+                </m:sup>
+              </m:sSup>
+              <m:r>
+                <m:rPr>
+                  <m:sty m:val="p"/>
+                </m:rPr>
+                <w:rPr>
+                  <w:rFonts w:ascii="Cambria Math" w:eastAsiaTheme="minorEastAsia" w:hAnsi="Cambria Math" w:cstheme="minorHAnsi"/>
+                </w:rPr>
+                <m:t>cos</m:t>
+              </m:r>
+            </m:fName>
+            <m:e>
+              <m:d>
+                <m:dPr>
+                  <m:ctrlPr>
+                    <w:rPr>
+                      <w:rFonts w:ascii="Cambria Math" w:eastAsiaTheme="minorEastAsia" w:hAnsi="Cambria Math" w:cstheme="minorHAnsi"/>
+                      <w:i/>
+                    </w:rPr>
+                  </m:ctrlPr>
+                </m:dPr>
+                <m:e>
+                  <m:r>
+                    <w:rPr>
+                      <w:rFonts w:ascii="Cambria Math" w:eastAsiaTheme="minorEastAsia" w:hAnsi="Cambria Math" w:cstheme="minorHAnsi"/>
+                    </w:rPr>
+                    <m:t>6x</m:t>
+                  </m:r>
+                </m:e>
+              </m:d>
+            </m:e>
+          </m:func>
+          <m:r>
+            <w:rPr>
+              <w:rFonts w:ascii="Cambria Math" w:eastAsiaTheme="minorEastAsia" w:hAnsi="Cambria Math" w:cstheme="minorHAnsi"/>
+            </w:rPr>
+            <m:t>=</m:t>
+          </m:r>
+          <m:r>
+            <w:rPr>
+              <w:rFonts w:ascii="Cambria Math" w:eastAsiaTheme="minorEastAsia" w:hAnsi="Cambria Math" w:cstheme="minorHAnsi"/>
+            </w:rPr>
+            <m:t>(1-</m:t>
+          </m:r>
+          <m:r>
+            <w:rPr>
+              <w:rFonts w:ascii="Cambria Math" w:eastAsiaTheme="minorEastAsia" w:hAnsi="Cambria Math" w:cstheme="minorHAnsi"/>
+            </w:rPr>
+            <m:t>18</m:t>
+          </m:r>
+          <m:sSup>
+            <m:sSupPr>
+              <m:ctrlPr>
+                <w:rPr>
+                  <w:rFonts w:ascii="Cambria Math" w:eastAsiaTheme="minorEastAsia" w:hAnsi="Cambria Math" w:cstheme="minorHAnsi"/>
+                  <w:i/>
+                </w:rPr>
+              </m:ctrlPr>
+            </m:sSupPr>
+            <m:e>
+              <m:r>
+                <w:rPr>
+                  <w:rFonts w:ascii="Cambria Math" w:eastAsiaTheme="minorEastAsia" w:hAnsi="Cambria Math" w:cstheme="minorHAnsi"/>
+                </w:rPr>
+                <m:t>x</m:t>
+              </m:r>
+            </m:e>
+            <m:sup>
+              <m:r>
+                <w:rPr>
+                  <w:rFonts w:ascii="Cambria Math" w:eastAsiaTheme="minorEastAsia" w:hAnsi="Cambria Math" w:cstheme="minorHAnsi"/>
+                </w:rPr>
+                <m:t>2</m:t>
+              </m:r>
+            </m:sup>
+          </m:sSup>
+          <m:r>
+            <w:rPr>
+              <w:rFonts w:ascii="Cambria Math" w:eastAsiaTheme="minorEastAsia" w:hAnsi="Cambria Math" w:cstheme="minorHAnsi"/>
+            </w:rPr>
+            <m:t>+</m:t>
+          </m:r>
+          <m:r>
+            <w:rPr>
+              <w:rFonts w:ascii="Cambria Math" w:eastAsiaTheme="minorEastAsia" w:hAnsi="Cambria Math" w:cstheme="minorHAnsi"/>
+            </w:rPr>
+            <m:t>54</m:t>
+          </m:r>
+          <m:sSup>
+            <m:sSupPr>
+              <m:ctrlPr>
+                <w:rPr>
+                  <w:rFonts w:ascii="Cambria Math" w:eastAsiaTheme="minorEastAsia" w:hAnsi="Cambria Math" w:cstheme="minorHAnsi"/>
+                  <w:i/>
+                </w:rPr>
+              </m:ctrlPr>
+            </m:sSupPr>
+            <m:e>
+              <m:r>
+                <w:rPr>
+                  <w:rFonts w:ascii="Cambria Math" w:eastAsiaTheme="minorEastAsia" w:hAnsi="Cambria Math" w:cstheme="minorHAnsi"/>
+                </w:rPr>
+                <m:t>x</m:t>
+              </m:r>
+            </m:e>
+            <m:sup>
+              <m:r>
+                <w:rPr>
+                  <w:rFonts w:ascii="Cambria Math" w:eastAsiaTheme="minorEastAsia" w:hAnsi="Cambria Math" w:cstheme="minorHAnsi"/>
+                </w:rPr>
+                <m:t>4</m:t>
+              </m:r>
+            </m:sup>
+          </m:sSup>
+          <m:r>
+            <w:rPr>
+              <w:rFonts w:ascii="Cambria Math" w:eastAsiaTheme="minorEastAsia" w:hAnsi="Cambria Math" w:cstheme="minorHAnsi"/>
+            </w:rPr>
+            <m:t>)(1-4x+8</m:t>
+          </m:r>
+          <m:sSup>
+            <m:sSupPr>
+              <m:ctrlPr>
+                <w:rPr>
+                  <w:rFonts w:ascii="Cambria Math" w:eastAsiaTheme="minorEastAsia" w:hAnsi="Cambria Math" w:cstheme="minorHAnsi"/>
+                  <w:i/>
+                </w:rPr>
+              </m:ctrlPr>
+            </m:sSupPr>
+            <m:e>
+              <m:r>
+                <w:rPr>
+                  <w:rFonts w:ascii="Cambria Math" w:eastAsiaTheme="minorEastAsia" w:hAnsi="Cambria Math" w:cstheme="minorHAnsi"/>
+                </w:rPr>
+                <m:t>x</m:t>
+              </m:r>
+            </m:e>
+            <m:sup>
+              <m:r>
+                <w:rPr>
+                  <w:rFonts w:ascii="Cambria Math" w:eastAsiaTheme="minorEastAsia" w:hAnsi="Cambria Math" w:cstheme="minorHAnsi"/>
+                </w:rPr>
+                <m:t>2</m:t>
+              </m:r>
+            </m:sup>
+          </m:sSup>
+          <m:r>
+            <w:rPr>
+              <w:rFonts w:ascii="Cambria Math" w:eastAsiaTheme="minorEastAsia" w:hAnsi="Cambria Math" w:cstheme="minorHAnsi"/>
+            </w:rPr>
+            <m:t>)</m:t>
+          </m:r>
+        </m:oMath>
+      </m:oMathPara>
+    </w:p>
+    <w:p>
+      <w:pPr>
+        <w:rPr>
+          <w:rFonts w:eastAsiaTheme="minorEastAsia" w:cstheme="minorHAnsi"/>
+        </w:rPr>
+      </w:pPr>
+      <m:oMathPara>
+        <m:oMath>
+          <m:func>
+            <m:funcPr>
+              <m:ctrlPr>
+                <w:rPr>
+                  <w:rFonts w:ascii="Cambria Math" w:eastAsiaTheme="minorEastAsia" w:hAnsi="Cambria Math" w:cstheme="minorHAnsi"/>
+                </w:rPr>
+              </m:ctrlPr>
+            </m:funcPr>
+            <m:fName>
+              <m:sSup>
+                <m:sSupPr>
+                  <m:ctrlPr>
+                    <w:rPr>
+                      <w:rFonts w:ascii="Cambria Math" w:eastAsiaTheme="minorEastAsia" w:hAnsi="Cambria Math" w:cstheme="minorHAnsi"/>
+                    </w:rPr>
+                  </m:ctrlPr>
+                </m:sSupPr>
+                <m:e>
+                  <m:r>
+                    <m:rPr>
+                      <m:sty m:val="p"/>
+                    </m:rPr>
+                    <w:rPr>
+                      <w:rFonts w:ascii="Cambria Math" w:eastAsiaTheme="minorEastAsia" w:hAnsi="Cambria Math" w:cstheme="minorHAnsi"/>
+                    </w:rPr>
+                    <m:t>e</m:t>
+                  </m:r>
+                </m:e>
+                <m:sup>
+                  <m:r>
+                    <m:rPr>
+                      <m:sty m:val="p"/>
+                    </m:rPr>
+                    <w:rPr>
+                      <w:rFonts w:ascii="Cambria Math" w:eastAsiaTheme="minorEastAsia" w:hAnsi="Cambria Math" w:cstheme="minorHAnsi"/>
+                    </w:rPr>
+                    <m:t>-4x</m:t>
+                  </m:r>
+                </m:sup>
+              </m:sSup>
+              <m:r>
+                <m:rPr>
+                  <m:sty m:val="p"/>
+                </m:rPr>
+                <w:rPr>
+                  <w:rFonts w:ascii="Cambria Math" w:eastAsiaTheme="minorEastAsia" w:hAnsi="Cambria Math" w:cstheme="minorHAnsi"/>
+                </w:rPr>
+                <m:t>cos</m:t>
+              </m:r>
+            </m:fName>
+            <m:e>
+              <m:d>
+                <m:dPr>
+                  <m:ctrlPr>
+                    <w:rPr>
+                      <w:rFonts w:ascii="Cambria Math" w:eastAsiaTheme="minorEastAsia" w:hAnsi="Cambria Math" w:cstheme="minorHAnsi"/>
+                      <w:i/>
+                    </w:rPr>
+                  </m:ctrlPr>
+                </m:dPr>
+                <m:e>
+                  <m:r>
+                    <w:rPr>
+                      <w:rFonts w:ascii="Cambria Math" w:eastAsiaTheme="minorEastAsia" w:hAnsi="Cambria Math" w:cstheme="minorHAnsi"/>
+                    </w:rPr>
+                    <m:t>6x</m:t>
+                  </m:r>
+                </m:e>
+              </m:d>
+            </m:e>
+          </m:func>
+          <m:r>
+            <w:rPr>
+              <w:rFonts w:ascii="Cambria Math" w:eastAsiaTheme="minorEastAsia" w:hAnsi="Cambria Math" w:cstheme="minorHAnsi"/>
+            </w:rPr>
+            <m:t>=1-4x+8</m:t>
+          </m:r>
+          <m:sSup>
+            <m:sSupPr>
+              <m:ctrlPr>
+                <w:rPr>
+                  <w:rFonts w:ascii="Cambria Math" w:eastAsiaTheme="minorEastAsia" w:hAnsi="Cambria Math" w:cstheme="minorHAnsi"/>
+                  <w:i/>
+                </w:rPr>
+              </m:ctrlPr>
+            </m:sSupPr>
+            <m:e>
+              <m:r>
+                <w:rPr>
+                  <w:rFonts w:ascii="Cambria Math" w:eastAsiaTheme="minorEastAsia" w:hAnsi="Cambria Math" w:cstheme="minorHAnsi"/>
+                </w:rPr>
+                <m:t>x</m:t>
+              </m:r>
+            </m:e>
+            <m:sup>
+              <m:r>
+                <w:rPr>
+                  <w:rFonts w:ascii="Cambria Math" w:eastAsiaTheme="minorEastAsia" w:hAnsi="Cambria Math" w:cstheme="minorHAnsi"/>
+                </w:rPr>
+                <m:t>2</m:t>
+              </m:r>
+            </m:sup>
+          </m:sSup>
+          <m:r>
+            <w:rPr>
+              <w:rFonts w:ascii="Cambria Math" w:eastAsiaTheme="minorEastAsia" w:hAnsi="Cambria Math" w:cstheme="minorHAnsi"/>
+            </w:rPr>
+            <m:t>-18</m:t>
+          </m:r>
+          <m:sSup>
+            <m:sSupPr>
+              <m:ctrlPr>
+                <w:rPr>
+                  <w:rFonts w:ascii="Cambria Math" w:eastAsiaTheme="minorEastAsia" w:hAnsi="Cambria Math" w:cstheme="minorHAnsi"/>
+                  <w:i/>
+                </w:rPr>
+              </m:ctrlPr>
+            </m:sSupPr>
+            <m:e>
+              <m:r>
+                <w:rPr>
+                  <w:rFonts w:ascii="Cambria Math" w:eastAsiaTheme="minorEastAsia" w:hAnsi="Cambria Math" w:cstheme="minorHAnsi"/>
+                </w:rPr>
+                <m:t>x</m:t>
+              </m:r>
+            </m:e>
+            <m:sup>
+              <m:r>
+                <w:rPr>
+                  <w:rFonts w:ascii="Cambria Math" w:eastAsiaTheme="minorEastAsia" w:hAnsi="Cambria Math" w:cstheme="minorHAnsi"/>
+                </w:rPr>
+                <m:t>2</m:t>
+              </m:r>
+            </m:sup>
+          </m:sSup>
+          <m:r>
+            <w:rPr>
+              <w:rFonts w:ascii="Cambria Math" w:eastAsiaTheme="minorEastAsia" w:hAnsi="Cambria Math" w:cstheme="minorHAnsi"/>
+            </w:rPr>
+            <m:t>+72</m:t>
+          </m:r>
+          <m:sSup>
+            <m:sSupPr>
+              <m:ctrlPr>
+                <w:rPr>
+                  <w:rFonts w:ascii="Cambria Math" w:eastAsiaTheme="minorEastAsia" w:hAnsi="Cambria Math" w:cstheme="minorHAnsi"/>
+                  <w:i/>
+                </w:rPr>
+              </m:ctrlPr>
+            </m:sSupPr>
+            <m:e>
+              <m:r>
+                <w:rPr>
+                  <w:rFonts w:ascii="Cambria Math" w:eastAsiaTheme="minorEastAsia" w:hAnsi="Cambria Math" w:cstheme="minorHAnsi"/>
+                </w:rPr>
+                <m:t>x</m:t>
+              </m:r>
+            </m:e>
+            <m:sup>
+              <m:r>
+                <w:rPr>
+                  <w:rFonts w:ascii="Cambria Math" w:eastAsiaTheme="minorEastAsia" w:hAnsi="Cambria Math" w:cstheme="minorHAnsi"/>
+                </w:rPr>
+                <m:t>3</m:t>
+              </m:r>
+            </m:sup>
+          </m:sSup>
+          <m:r>
+            <w:rPr>
+              <w:rFonts w:ascii="Cambria Math" w:eastAsiaTheme="minorEastAsia" w:hAnsi="Cambria Math" w:cstheme="minorHAnsi"/>
+            </w:rPr>
+            <m:t>-144</m:t>
+          </m:r>
+          <m:sSup>
+            <m:sSupPr>
+              <m:ctrlPr>
+                <w:rPr>
+                  <w:rFonts w:ascii="Cambria Math" w:eastAsiaTheme="minorEastAsia" w:hAnsi="Cambria Math" w:cstheme="minorHAnsi"/>
+                  <w:i/>
+                </w:rPr>
+              </m:ctrlPr>
+            </m:sSupPr>
+            <m:e>
+              <m:r>
+                <w:rPr>
+                  <w:rFonts w:ascii="Cambria Math" w:eastAsiaTheme="minorEastAsia" w:hAnsi="Cambria Math" w:cstheme="minorHAnsi"/>
+                </w:rPr>
+                <m:t>x</m:t>
+              </m:r>
+            </m:e>
+            <m:sup>
+              <m:r>
+                <w:rPr>
+                  <w:rFonts w:ascii="Cambria Math" w:eastAsiaTheme="minorEastAsia" w:hAnsi="Cambria Math" w:cstheme="minorHAnsi"/>
+                </w:rPr>
+                <m:t>4</m:t>
+              </m:r>
+            </m:sup>
+          </m:sSup>
+          <m:r>
+            <w:rPr>
+              <w:rFonts w:ascii="Cambria Math" w:eastAsiaTheme="minorEastAsia" w:hAnsi="Cambria Math" w:cstheme="minorHAnsi"/>
+            </w:rPr>
+            <m:t>+54</m:t>
+          </m:r>
+          <m:sSup>
+            <m:sSupPr>
+              <m:ctrlPr>
+                <w:rPr>
+                  <w:rFonts w:ascii="Cambria Math" w:eastAsiaTheme="minorEastAsia" w:hAnsi="Cambria Math" w:cstheme="minorHAnsi"/>
+                  <w:i/>
+                </w:rPr>
+              </m:ctrlPr>
+            </m:sSupPr>
+            <m:e>
+              <m:r>
+                <w:rPr>
+                  <w:rFonts w:ascii="Cambria Math" w:eastAsiaTheme="minorEastAsia" w:hAnsi="Cambria Math" w:cstheme="minorHAnsi"/>
+                </w:rPr>
+                <m:t>x</m:t>
+              </m:r>
+            </m:e>
+            <m:sup>
+              <m:r>
+                <w:rPr>
+                  <w:rFonts w:ascii="Cambria Math" w:eastAsiaTheme="minorEastAsia" w:hAnsi="Cambria Math" w:cstheme="minorHAnsi"/>
+                </w:rPr>
+                <m:t>4</m:t>
+              </m:r>
+            </m:sup>
+          </m:sSup>
+          <m:r>
+            <w:rPr>
+              <w:rFonts w:ascii="Cambria Math" w:eastAsiaTheme="minorEastAsia" w:hAnsi="Cambria Math" w:cstheme="minorHAnsi"/>
+            </w:rPr>
+            <m:t>-216</m:t>
+          </m:r>
+          <m:sSup>
+            <m:sSupPr>
+              <m:ctrlPr>
+                <w:rPr>
+                  <w:rFonts w:ascii="Cambria Math" w:eastAsiaTheme="minorEastAsia" w:hAnsi="Cambria Math" w:cstheme="minorHAnsi"/>
+                  <w:i/>
+                </w:rPr>
+              </m:ctrlPr>
+            </m:sSupPr>
+            <m:e>
+              <m:r>
+                <w:rPr>
+                  <w:rFonts w:ascii="Cambria Math" w:eastAsiaTheme="minorEastAsia" w:hAnsi="Cambria Math" w:cstheme="minorHAnsi"/>
+                </w:rPr>
+                <m:t>x</m:t>
+              </m:r>
+            </m:e>
+            <m:sup>
+              <m:r>
+                <w:rPr>
+                  <w:rFonts w:ascii="Cambria Math" w:eastAsiaTheme="minorEastAsia" w:hAnsi="Cambria Math" w:cstheme="minorHAnsi"/>
+                </w:rPr>
+                <m:t>5</m:t>
+              </m:r>
+            </m:sup>
+          </m:sSup>
+          <m:r>
+            <w:rPr>
+              <w:rFonts w:ascii="Cambria Math" w:eastAsiaTheme="minorEastAsia" w:hAnsi="Cambria Math" w:cstheme="minorHAnsi"/>
+            </w:rPr>
+            <m:t>+432</m:t>
+          </m:r>
+          <m:sSup>
+            <m:sSupPr>
+              <m:ctrlPr>
+                <w:rPr>
+                  <w:rFonts w:ascii="Cambria Math" w:eastAsiaTheme="minorEastAsia" w:hAnsi="Cambria Math" w:cstheme="minorHAnsi"/>
+                  <w:i/>
+                </w:rPr>
+              </m:ctrlPr>
+            </m:sSupPr>
+            <m:e>
+              <m:r>
+                <w:rPr>
+                  <w:rFonts w:ascii="Cambria Math" w:eastAsiaTheme="minorEastAsia" w:hAnsi="Cambria Math" w:cstheme="minorHAnsi"/>
+                </w:rPr>
+                <m:t>x</m:t>
+              </m:r>
+            </m:e>
+            <m:sup>
+              <m:r>
+                <w:rPr>
+                  <w:rFonts w:ascii="Cambria Math" w:eastAsiaTheme="minorEastAsia" w:hAnsi="Cambria Math" w:cstheme="minorHAnsi"/>
+                </w:rPr>
+                <m:t>6</m:t>
+              </m:r>
+            </m:sup>
+          </m:sSup>
+        </m:oMath>
+      </m:oMathPara>
+    </w:p>
+    <w:p>
+      <w:pPr>
+        <w:rPr>
+          <w:rFonts w:eastAsiaTheme="minorEastAsia" w:cstheme="minorHAnsi"/>
+        </w:rPr>
+      </w:pPr>
+      <m:oMathPara>
+        <m:oMath>
+          <m:r>
+            <w:rPr>
+              <w:rFonts w:ascii="Cambria Math" w:eastAsiaTheme="minorEastAsia" w:hAnsi="Cambria Math" w:cstheme="minorHAnsi"/>
+            </w:rPr>
+            <m:t>f</m:t>
+          </m:r>
+          <m:d>
+            <m:dPr>
+              <m:ctrlPr>
+                <w:rPr>
+                  <w:rFonts w:ascii="Cambria Math" w:eastAsiaTheme="minorEastAsia" w:hAnsi="Cambria Math" w:cstheme="minorHAnsi"/>
+                  <w:i/>
+                </w:rPr>
+              </m:ctrlPr>
+            </m:dPr>
+            <m:e>
+              <m:r>
+                <w:rPr>
+                  <w:rFonts w:ascii="Cambria Math" w:eastAsiaTheme="minorEastAsia" w:hAnsi="Cambria Math" w:cstheme="minorHAnsi"/>
+                </w:rPr>
+                <m:t>x</m:t>
+              </m:r>
+            </m:e>
+          </m:d>
+          <m:r>
+            <w:rPr>
+              <w:rFonts w:ascii="Cambria Math" w:eastAsiaTheme="minorEastAsia" w:hAnsi="Cambria Math" w:cstheme="minorHAnsi"/>
+            </w:rPr>
+            <m:t>=</m:t>
+          </m:r>
+          <m:func>
+            <m:funcPr>
+              <m:ctrlPr>
+                <w:rPr>
+                  <w:rFonts w:ascii="Cambria Math" w:eastAsiaTheme="minorEastAsia" w:hAnsi="Cambria Math" w:cstheme="minorHAnsi"/>
+                </w:rPr>
+              </m:ctrlPr>
+            </m:funcPr>
+            <m:fName>
+              <m:sSup>
+                <m:sSupPr>
+                  <m:ctrlPr>
+                    <w:rPr>
+                      <w:rFonts w:ascii="Cambria Math" w:eastAsiaTheme="minorEastAsia" w:hAnsi="Cambria Math" w:cstheme="minorHAnsi"/>
+                    </w:rPr>
+                  </m:ctrlPr>
+                </m:sSupPr>
+                <m:e>
+                  <m:r>
+                    <m:rPr>
+                      <m:sty m:val="p"/>
+                    </m:rPr>
+                    <w:rPr>
+                      <w:rFonts w:ascii="Cambria Math" w:eastAsiaTheme="minorEastAsia" w:hAnsi="Cambria Math" w:cstheme="minorHAnsi"/>
+                    </w:rPr>
+                    <m:t>e</m:t>
+                  </m:r>
+                </m:e>
+                <m:sup>
+                  <m:r>
+                    <m:rPr>
+                      <m:sty m:val="p"/>
+                    </m:rPr>
+                    <w:rPr>
+                      <w:rFonts w:ascii="Cambria Math" w:eastAsiaTheme="minorEastAsia" w:hAnsi="Cambria Math" w:cstheme="minorHAnsi"/>
+                    </w:rPr>
+                    <m:t>-4x</m:t>
+                  </m:r>
+                </m:sup>
+              </m:sSup>
+              <m:r>
+                <m:rPr>
+                  <m:sty m:val="p"/>
+                </m:rPr>
+                <w:rPr>
+                  <w:rFonts w:ascii="Cambria Math" w:eastAsiaTheme="minorEastAsia" w:hAnsi="Cambria Math" w:cstheme="minorHAnsi"/>
+                </w:rPr>
+                <m:t>cos</m:t>
+              </m:r>
+            </m:fName>
+            <m:e>
+              <m:d>
+                <m:dPr>
+                  <m:ctrlPr>
+                    <w:rPr>
+                      <w:rFonts w:ascii="Cambria Math" w:eastAsiaTheme="minorEastAsia" w:hAnsi="Cambria Math" w:cstheme="minorHAnsi"/>
+                      <w:i/>
+                    </w:rPr>
+                  </m:ctrlPr>
+                </m:dPr>
+                <m:e>
+                  <m:r>
+                    <w:rPr>
+                      <w:rFonts w:ascii="Cambria Math" w:eastAsiaTheme="minorEastAsia" w:hAnsi="Cambria Math" w:cstheme="minorHAnsi"/>
+                    </w:rPr>
+                    <m:t>6x</m:t>
+                  </m:r>
+                </m:e>
+              </m:d>
+            </m:e>
+          </m:func>
+          <m:r>
+            <w:rPr>
+              <w:rFonts w:ascii="Cambria Math" w:eastAsiaTheme="minorEastAsia" w:hAnsi="Cambria Math" w:cstheme="minorHAnsi"/>
+            </w:rPr>
+            <m:t>=1-4x-10</m:t>
+          </m:r>
+          <m:sSup>
+            <m:sSupPr>
+              <m:ctrlPr>
+                <w:rPr>
+                  <w:rFonts w:ascii="Cambria Math" w:eastAsiaTheme="minorEastAsia" w:hAnsi="Cambria Math" w:cstheme="minorHAnsi"/>
+                  <w:i/>
+                </w:rPr>
+              </m:ctrlPr>
+            </m:sSupPr>
+            <m:e>
+              <m:r>
+                <w:rPr>
+                  <w:rFonts w:ascii="Cambria Math" w:eastAsiaTheme="minorEastAsia" w:hAnsi="Cambria Math" w:cstheme="minorHAnsi"/>
+                </w:rPr>
+                <m:t>x</m:t>
+              </m:r>
+            </m:e>
+            <m:sup>
+              <m:r>
+                <w:rPr>
+                  <w:rFonts w:ascii="Cambria Math" w:eastAsiaTheme="minorEastAsia" w:hAnsi="Cambria Math" w:cstheme="minorHAnsi"/>
+                </w:rPr>
+                <m:t>2</m:t>
+              </m:r>
+            </m:sup>
+          </m:sSup>
+          <m:r>
+            <w:rPr>
+              <w:rFonts w:ascii="Cambria Math" w:eastAsiaTheme="minorEastAsia" w:hAnsi="Cambria Math" w:cstheme="minorHAnsi"/>
+            </w:rPr>
+            <m:t>+72</m:t>
+          </m:r>
+          <m:sSup>
+            <m:sSupPr>
+              <m:ctrlPr>
+                <w:rPr>
+                  <w:rFonts w:ascii="Cambria Math" w:eastAsiaTheme="minorEastAsia" w:hAnsi="Cambria Math" w:cstheme="minorHAnsi"/>
+                  <w:i/>
+                </w:rPr>
+              </m:ctrlPr>
+            </m:sSupPr>
+            <m:e>
+              <m:r>
+                <w:rPr>
+                  <w:rFonts w:ascii="Cambria Math" w:eastAsiaTheme="minorEastAsia" w:hAnsi="Cambria Math" w:cstheme="minorHAnsi"/>
+                </w:rPr>
+                <m:t>x</m:t>
+              </m:r>
+            </m:e>
+            <m:sup>
+              <m:r>
+                <w:rPr>
+                  <w:rFonts w:ascii="Cambria Math" w:eastAsiaTheme="minorEastAsia" w:hAnsi="Cambria Math" w:cstheme="minorHAnsi"/>
+                </w:rPr>
+                <m:t>3</m:t>
+              </m:r>
+            </m:sup>
+          </m:sSup>
+          <m:r>
+            <w:rPr>
+              <w:rFonts w:ascii="Cambria Math" w:eastAsiaTheme="minorEastAsia" w:hAnsi="Cambria Math" w:cstheme="minorHAnsi"/>
+            </w:rPr>
+            <m:t>-90</m:t>
+          </m:r>
+          <m:sSup>
+            <m:sSupPr>
+              <m:ctrlPr>
+                <w:rPr>
+                  <w:rFonts w:ascii="Cambria Math" w:eastAsiaTheme="minorEastAsia" w:hAnsi="Cambria Math" w:cstheme="minorHAnsi"/>
+                  <w:i/>
+                </w:rPr>
+              </m:ctrlPr>
+            </m:sSupPr>
+            <m:e>
+              <m:r>
+                <w:rPr>
+                  <w:rFonts w:ascii="Cambria Math" w:eastAsiaTheme="minorEastAsia" w:hAnsi="Cambria Math" w:cstheme="minorHAnsi"/>
+                </w:rPr>
+                <m:t>x</m:t>
+              </m:r>
+            </m:e>
+            <m:sup>
+              <m:r>
+                <w:rPr>
+                  <w:rFonts w:ascii="Cambria Math" w:eastAsiaTheme="minorEastAsia" w:hAnsi="Cambria Math" w:cstheme="minorHAnsi"/>
+                </w:rPr>
+                <m:t>4</m:t>
+              </m:r>
+            </m:sup>
+          </m:sSup>
+          <m:r>
+            <w:rPr>
+              <w:rFonts w:ascii="Cambria Math" w:eastAsiaTheme="minorEastAsia" w:hAnsi="Cambria Math" w:cstheme="minorHAnsi"/>
+            </w:rPr>
+            <m:t>-216</m:t>
+          </m:r>
+          <m:sSup>
+            <m:sSupPr>
+              <m:ctrlPr>
+                <w:rPr>
+                  <w:rFonts w:ascii="Cambria Math" w:eastAsiaTheme="minorEastAsia" w:hAnsi="Cambria Math" w:cstheme="minorHAnsi"/>
+                  <w:i/>
+                </w:rPr>
+              </m:ctrlPr>
+            </m:sSupPr>
+            <m:e>
+              <m:r>
+                <w:rPr>
+                  <w:rFonts w:ascii="Cambria Math" w:eastAsiaTheme="minorEastAsia" w:hAnsi="Cambria Math" w:cstheme="minorHAnsi"/>
+                </w:rPr>
+                <m:t>x</m:t>
+              </m:r>
+            </m:e>
+            <m:sup>
+              <m:r>
+                <w:rPr>
+                  <w:rFonts w:ascii="Cambria Math" w:eastAsiaTheme="minorEastAsia" w:hAnsi="Cambria Math" w:cstheme="minorHAnsi"/>
+                </w:rPr>
+                <m:t>5</m:t>
+              </m:r>
+            </m:sup>
+          </m:sSup>
+          <m:r>
+            <w:rPr>
+              <w:rFonts w:ascii="Cambria Math" w:eastAsiaTheme="minorEastAsia" w:hAnsi="Cambria Math" w:cstheme="minorHAnsi"/>
+            </w:rPr>
+            <m:t>+432</m:t>
+          </m:r>
+          <m:sSup>
+            <m:sSupPr>
+              <m:ctrlPr>
+                <w:rPr>
+                  <w:rFonts w:ascii="Cambria Math" w:eastAsiaTheme="minorEastAsia" w:hAnsi="Cambria Math" w:cstheme="minorHAnsi"/>
+                  <w:i/>
+                </w:rPr>
+              </m:ctrlPr>
+            </m:sSupPr>
+            <m:e>
+              <m:r>
+                <w:rPr>
+                  <w:rFonts w:ascii="Cambria Math" w:eastAsiaTheme="minorEastAsia" w:hAnsi="Cambria Math" w:cstheme="minorHAnsi"/>
+                </w:rPr>
+                <m:t>x</m:t>
+              </m:r>
+            </m:e>
+            <m:sup>
+              <m:r>
+                <w:rPr>
+                  <w:rFonts w:ascii="Cambria Math" w:eastAsiaTheme="minorEastAsia" w:hAnsi="Cambria Math" w:cstheme="minorHAnsi"/>
+                </w:rPr>
+                <m:t>6</m:t>
+              </m:r>
+            </m:sup>
+          </m:sSup>
+        </m:oMath>
+      </m:oMathPara>
+    </w:p>
+    <w:p>
+      <w:pPr>
+        <w:rPr>
+          <w:rFonts w:eastAsiaTheme="minorEastAsia" w:cstheme="minorHAnsi"/>
+        </w:rPr>
+      </w:pPr>
+      <w:r>
+        <w:rPr>
+          <w:rFonts w:eastAsiaTheme="minorEastAsia" w:cstheme="minorHAnsi"/>
+        </w:rPr>
+        <w:t>Take the derivative:</w:t>
+      </w:r>
+    </w:p>
+    <w:p>
+      <w:pPr>
+        <w:rPr>
+          <w:rFonts w:eastAsiaTheme="minorEastAsia" w:cstheme="minorHAnsi"/>
+        </w:rPr>
+      </w:pPr>
+      <m:oMathPara>
+        <m:oMath>
+          <m:r>
+            <w:rPr>
+              <w:rFonts w:ascii="Cambria Math" w:eastAsiaTheme="minorEastAsia" w:hAnsi="Cambria Math" w:cstheme="minorHAnsi"/>
+            </w:rPr>
+            <m:t>x+h=</m:t>
+          </m:r>
+          <m:r>
+            <w:rPr>
+              <w:rFonts w:ascii="Cambria Math" w:eastAsiaTheme="minorEastAsia" w:hAnsi="Cambria Math" w:cstheme="minorHAnsi"/>
+            </w:rPr>
+            <m:t>0.51</m:t>
+          </m:r>
+        </m:oMath>
+      </m:oMathPara>
+    </w:p>
+    <w:p>
+      <w:pPr>
+        <w:rPr>
+          <w:rFonts w:eastAsiaTheme="minorEastAsia" w:cstheme="minorHAnsi"/>
+        </w:rPr>
+      </w:pPr>
+      <m:oMathPara>
+        <m:oMath>
+          <m:r>
+            <w:rPr>
+              <w:rFonts w:ascii="Cambria Math" w:eastAsiaTheme="minorEastAsia" w:hAnsi="Cambria Math" w:cstheme="minorHAnsi"/>
+            </w:rPr>
+            <m:t>f</m:t>
+          </m:r>
+          <m:d>
+            <m:dPr>
+              <m:ctrlPr>
+                <w:rPr>
+                  <w:rFonts w:ascii="Cambria Math" w:eastAsiaTheme="minorEastAsia" w:hAnsi="Cambria Math" w:cstheme="minorHAnsi"/>
+                  <w:i/>
+                </w:rPr>
+              </m:ctrlPr>
+            </m:dPr>
+            <m:e>
+              <m:r>
+                <w:rPr>
+                  <w:rFonts w:ascii="Cambria Math" w:eastAsiaTheme="minorEastAsia" w:hAnsi="Cambria Math" w:cstheme="minorHAnsi"/>
+                </w:rPr>
+                <m:t>0.51</m:t>
+              </m:r>
+            </m:e>
+          </m:d>
+          <m:r>
+            <w:rPr>
+              <w:rFonts w:ascii="Cambria Math" w:eastAsiaTheme="minorEastAsia" w:hAnsi="Cambria Math" w:cstheme="minorHAnsi"/>
+            </w:rPr>
+            <m:t>=1-4(0.51)-10</m:t>
+          </m:r>
+          <m:sSup>
+            <m:sSupPr>
+              <m:ctrlPr>
+                <w:rPr>
+                  <w:rFonts w:ascii="Cambria Math" w:eastAsiaTheme="minorEastAsia" w:hAnsi="Cambria Math" w:cstheme="minorHAnsi"/>
+                  <w:i/>
+                </w:rPr>
+              </m:ctrlPr>
+            </m:sSupPr>
+            <m:e>
+              <m:d>
+                <m:dPr>
+                  <m:ctrlPr>
+                    <w:rPr>
+                      <w:rFonts w:ascii="Cambria Math" w:eastAsiaTheme="minorEastAsia" w:hAnsi="Cambria Math" w:cstheme="minorHAnsi"/>
+                      <w:i/>
+                    </w:rPr>
+                  </m:ctrlPr>
+                </m:dPr>
+                <m:e>
+                  <m:r>
+                    <w:rPr>
+                      <w:rFonts w:ascii="Cambria Math" w:eastAsiaTheme="minorEastAsia" w:hAnsi="Cambria Math" w:cstheme="minorHAnsi"/>
+                    </w:rPr>
+                    <m:t>0.51</m:t>
+                  </m:r>
+                </m:e>
+              </m:d>
+            </m:e>
+            <m:sup>
+              <m:r>
+                <w:rPr>
+                  <w:rFonts w:ascii="Cambria Math" w:eastAsiaTheme="minorEastAsia" w:hAnsi="Cambria Math" w:cstheme="minorHAnsi"/>
+                </w:rPr>
+                <m:t>2</m:t>
+              </m:r>
+            </m:sup>
+          </m:sSup>
+          <m:r>
+            <w:rPr>
+              <w:rFonts w:ascii="Cambria Math" w:eastAsiaTheme="minorEastAsia" w:hAnsi="Cambria Math" w:cstheme="minorHAnsi"/>
+            </w:rPr>
+            <m:t>+72</m:t>
+          </m:r>
+          <m:sSup>
+            <m:sSupPr>
+              <m:ctrlPr>
+                <w:rPr>
+                  <w:rFonts w:ascii="Cambria Math" w:eastAsiaTheme="minorEastAsia" w:hAnsi="Cambria Math" w:cstheme="minorHAnsi"/>
+                  <w:i/>
+                </w:rPr>
+              </m:ctrlPr>
+            </m:sSupPr>
+            <m:e>
+              <m:d>
+                <m:dPr>
+                  <m:ctrlPr>
+                    <w:rPr>
+                      <w:rFonts w:ascii="Cambria Math" w:eastAsiaTheme="minorEastAsia" w:hAnsi="Cambria Math" w:cstheme="minorHAnsi"/>
+                      <w:i/>
+                    </w:rPr>
+                  </m:ctrlPr>
+                </m:dPr>
+                <m:e>
+                  <m:r>
+                    <w:rPr>
+                      <w:rFonts w:ascii="Cambria Math" w:eastAsiaTheme="minorEastAsia" w:hAnsi="Cambria Math" w:cstheme="minorHAnsi"/>
+                    </w:rPr>
+                    <m:t>0.51</m:t>
+                  </m:r>
+                </m:e>
+              </m:d>
+            </m:e>
+            <m:sup>
+              <m:r>
+                <w:rPr>
+                  <w:rFonts w:ascii="Cambria Math" w:eastAsiaTheme="minorEastAsia" w:hAnsi="Cambria Math" w:cstheme="minorHAnsi"/>
+                </w:rPr>
+                <m:t>3</m:t>
+              </m:r>
+            </m:sup>
+          </m:sSup>
+          <m:r>
+            <w:rPr>
+              <w:rFonts w:ascii="Cambria Math" w:eastAsiaTheme="minorEastAsia" w:hAnsi="Cambria Math" w:cstheme="minorHAnsi"/>
+            </w:rPr>
+            <m:t>-90</m:t>
+          </m:r>
+          <m:sSup>
+            <m:sSupPr>
+              <m:ctrlPr>
+                <w:rPr>
+                  <w:rFonts w:ascii="Cambria Math" w:eastAsiaTheme="minorEastAsia" w:hAnsi="Cambria Math" w:cstheme="minorHAnsi"/>
+                  <w:i/>
+                </w:rPr>
+              </m:ctrlPr>
+            </m:sSupPr>
+            <m:e>
+              <m:d>
+                <m:dPr>
+                  <m:ctrlPr>
+                    <w:rPr>
+                      <w:rFonts w:ascii="Cambria Math" w:eastAsiaTheme="minorEastAsia" w:hAnsi="Cambria Math" w:cstheme="minorHAnsi"/>
+                      <w:i/>
+                    </w:rPr>
+                  </m:ctrlPr>
+                </m:dPr>
+                <m:e>
+                  <m:r>
+                    <w:rPr>
+                      <w:rFonts w:ascii="Cambria Math" w:eastAsiaTheme="minorEastAsia" w:hAnsi="Cambria Math" w:cstheme="minorHAnsi"/>
+                    </w:rPr>
+                    <m:t>0.51</m:t>
+                  </m:r>
+                </m:e>
+              </m:d>
+            </m:e>
+            <m:sup>
+              <m:r>
+                <w:rPr>
+                  <w:rFonts w:ascii="Cambria Math" w:eastAsiaTheme="minorEastAsia" w:hAnsi="Cambria Math" w:cstheme="minorHAnsi"/>
+                </w:rPr>
+                <m:t>4</m:t>
+              </m:r>
+            </m:sup>
+          </m:sSup>
+          <m:r>
+            <w:rPr>
+              <w:rFonts w:ascii="Cambria Math" w:eastAsiaTheme="minorEastAsia" w:hAnsi="Cambria Math" w:cstheme="minorHAnsi"/>
+            </w:rPr>
+            <m:t>-216</m:t>
+          </m:r>
+          <m:sSup>
+            <m:sSupPr>
+              <m:ctrlPr>
+                <w:rPr>
+                  <w:rFonts w:ascii="Cambria Math" w:eastAsiaTheme="minorEastAsia" w:hAnsi="Cambria Math" w:cstheme="minorHAnsi"/>
+                  <w:i/>
+                </w:rPr>
+              </m:ctrlPr>
+            </m:sSupPr>
+            <m:e>
+              <m:d>
+                <m:dPr>
+                  <m:ctrlPr>
+                    <w:rPr>
+                      <w:rFonts w:ascii="Cambria Math" w:eastAsiaTheme="minorEastAsia" w:hAnsi="Cambria Math" w:cstheme="minorHAnsi"/>
+                      <w:i/>
+                    </w:rPr>
+                  </m:ctrlPr>
+                </m:dPr>
+                <m:e>
+                  <m:r>
+                    <w:rPr>
+                      <w:rFonts w:ascii="Cambria Math" w:eastAsiaTheme="minorEastAsia" w:hAnsi="Cambria Math" w:cstheme="minorHAnsi"/>
+                    </w:rPr>
+                    <m:t>0.51</m:t>
+                  </m:r>
+                </m:e>
+              </m:d>
+            </m:e>
+            <m:sup>
+              <m:r>
+                <w:rPr>
+                  <w:rFonts w:ascii="Cambria Math" w:eastAsiaTheme="minorEastAsia" w:hAnsi="Cambria Math" w:cstheme="minorHAnsi"/>
+                </w:rPr>
+                <m:t>5</m:t>
+              </m:r>
+            </m:sup>
+          </m:sSup>
+          <m:r>
+            <w:rPr>
+              <w:rFonts w:ascii="Cambria Math" w:eastAsiaTheme="minorEastAsia" w:hAnsi="Cambria Math" w:cstheme="minorHAnsi"/>
+            </w:rPr>
+            <m:t>+432</m:t>
+          </m:r>
+          <m:sSup>
+            <m:sSupPr>
+              <m:ctrlPr>
+                <w:rPr>
+                  <w:rFonts w:ascii="Cambria Math" w:eastAsiaTheme="minorEastAsia" w:hAnsi="Cambria Math" w:cstheme="minorHAnsi"/>
+                  <w:i/>
+                </w:rPr>
+              </m:ctrlPr>
+            </m:sSupPr>
+            <m:e>
+              <m:d>
+                <m:dPr>
+                  <m:ctrlPr>
+                    <w:rPr>
+                      <w:rFonts w:ascii="Cambria Math" w:eastAsiaTheme="minorEastAsia" w:hAnsi="Cambria Math" w:cstheme="minorHAnsi"/>
+                      <w:i/>
+                    </w:rPr>
+                  </m:ctrlPr>
+                </m:dPr>
+                <m:e>
+                  <m:r>
+                    <w:rPr>
+                      <w:rFonts w:ascii="Cambria Math" w:eastAsiaTheme="minorEastAsia" w:hAnsi="Cambria Math" w:cstheme="minorHAnsi"/>
+                    </w:rPr>
+                    <m:t>0.51</m:t>
+                  </m:r>
+                </m:e>
+              </m:d>
+            </m:e>
+            <m:sup>
+              <m:r>
+                <w:rPr>
+                  <w:rFonts w:ascii="Cambria Math" w:eastAsiaTheme="minorEastAsia" w:hAnsi="Cambria Math" w:cstheme="minorHAnsi"/>
+                </w:rPr>
+                <m:t>6</m:t>
+              </m:r>
+            </m:sup>
+          </m:sSup>
+        </m:oMath>
+      </m:oMathPara>
+    </w:p>
+    <w:p>
+      <w:pPr>
+        <w:rPr>
+          <w:rFonts w:eastAsiaTheme="minorEastAsia" w:cstheme="minorHAnsi"/>
+        </w:rPr>
+      </w:pPr>
+      <m:oMathPara>
+        <m:oMath>
+          <m:r>
+            <w:rPr>
+              <w:rFonts w:ascii="Cambria Math" w:eastAsiaTheme="minorEastAsia" w:hAnsi="Cambria Math" w:cstheme="minorHAnsi"/>
+            </w:rPr>
+            <m:t>f</m:t>
+          </m:r>
+          <m:d>
+            <m:dPr>
+              <m:ctrlPr>
+                <w:rPr>
+                  <w:rFonts w:ascii="Cambria Math" w:eastAsiaTheme="minorEastAsia" w:hAnsi="Cambria Math" w:cstheme="minorHAnsi"/>
+                  <w:i/>
+                </w:rPr>
+              </m:ctrlPr>
+            </m:dPr>
+            <m:e>
+              <m:r>
+                <w:rPr>
+                  <w:rFonts w:ascii="Cambria Math" w:eastAsiaTheme="minorEastAsia" w:hAnsi="Cambria Math" w:cstheme="minorHAnsi"/>
+                </w:rPr>
+                <m:t>0.51</m:t>
+              </m:r>
+            </m:e>
+          </m:d>
+          <m:r>
+            <w:rPr>
+              <w:rFonts w:ascii="Cambria Math" w:eastAsiaTheme="minorEastAsia" w:hAnsi="Cambria Math" w:cstheme="minorHAnsi"/>
+            </w:rPr>
+            <m:t>=</m:t>
+          </m:r>
+        </m:oMath>
+      </m:oMathPara>
+    </w:p>
+    <w:p>
+      <w:pPr>
+        <w:rPr>
+          <w:rFonts w:eastAsiaTheme="minorEastAsia" w:cstheme="minorHAnsi"/>
+        </w:rPr>
+      </w:pPr>
+      <m:oMathPara>
+        <m:oMath>
+          <m:r>
+            <w:rPr>
+              <w:rFonts w:ascii="Cambria Math" w:eastAsiaTheme="minorEastAsia" w:hAnsi="Cambria Math" w:cstheme="minorHAnsi"/>
+            </w:rPr>
+            <m:t>f</m:t>
+          </m:r>
+          <m:d>
+            <m:dPr>
+              <m:ctrlPr>
+                <w:rPr>
+                  <w:rFonts w:ascii="Cambria Math" w:eastAsiaTheme="minorEastAsia" w:hAnsi="Cambria Math" w:cstheme="minorHAnsi"/>
+                  <w:i/>
+                </w:rPr>
+              </m:ctrlPr>
+            </m:dPr>
+            <m:e>
+              <m:r>
+                <w:rPr>
+                  <w:rFonts w:ascii="Cambria Math" w:eastAsiaTheme="minorEastAsia" w:hAnsi="Cambria Math" w:cstheme="minorHAnsi"/>
+                </w:rPr>
+                <m:t>0.5</m:t>
+              </m:r>
+            </m:e>
+          </m:d>
+          <m:r>
+            <w:rPr>
+              <w:rFonts w:ascii="Cambria Math" w:eastAsiaTheme="minorEastAsia" w:hAnsi="Cambria Math" w:cstheme="minorHAnsi"/>
+            </w:rPr>
+            <m:t>=1-4(0.5)-10</m:t>
+          </m:r>
+          <m:sSup>
+            <m:sSupPr>
+              <m:ctrlPr>
+                <w:rPr>
+                  <w:rFonts w:ascii="Cambria Math" w:eastAsiaTheme="minorEastAsia" w:hAnsi="Cambria Math" w:cstheme="minorHAnsi"/>
+                  <w:i/>
+                </w:rPr>
+              </m:ctrlPr>
+            </m:sSupPr>
+            <m:e>
+              <m:d>
+                <m:dPr>
+                  <m:ctrlPr>
+                    <w:rPr>
+                      <w:rFonts w:ascii="Cambria Math" w:eastAsiaTheme="minorEastAsia" w:hAnsi="Cambria Math" w:cstheme="minorHAnsi"/>
+                      <w:i/>
+                    </w:rPr>
+                  </m:ctrlPr>
+                </m:dPr>
+                <m:e>
+                  <m:r>
+                    <w:rPr>
+                      <w:rFonts w:ascii="Cambria Math" w:eastAsiaTheme="minorEastAsia" w:hAnsi="Cambria Math" w:cstheme="minorHAnsi"/>
+                    </w:rPr>
+                    <m:t>0.5</m:t>
+                  </m:r>
+                </m:e>
+              </m:d>
+            </m:e>
+            <m:sup>
+              <m:r>
+                <w:rPr>
+                  <w:rFonts w:ascii="Cambria Math" w:eastAsiaTheme="minorEastAsia" w:hAnsi="Cambria Math" w:cstheme="minorHAnsi"/>
+                </w:rPr>
+                <m:t>2</m:t>
+              </m:r>
+            </m:sup>
+          </m:sSup>
+          <m:r>
+            <w:rPr>
+              <w:rFonts w:ascii="Cambria Math" w:eastAsiaTheme="minorEastAsia" w:hAnsi="Cambria Math" w:cstheme="minorHAnsi"/>
+            </w:rPr>
+            <m:t>+72</m:t>
+          </m:r>
+          <m:sSup>
+            <m:sSupPr>
+              <m:ctrlPr>
+                <w:rPr>
+                  <w:rFonts w:ascii="Cambria Math" w:eastAsiaTheme="minorEastAsia" w:hAnsi="Cambria Math" w:cstheme="minorHAnsi"/>
+                  <w:i/>
+                </w:rPr>
+              </m:ctrlPr>
+            </m:sSupPr>
+            <m:e>
+              <m:d>
+                <m:dPr>
+                  <m:ctrlPr>
+                    <w:rPr>
+                      <w:rFonts w:ascii="Cambria Math" w:eastAsiaTheme="minorEastAsia" w:hAnsi="Cambria Math" w:cstheme="minorHAnsi"/>
+                      <w:i/>
+                    </w:rPr>
+                  </m:ctrlPr>
+                </m:dPr>
+                <m:e>
+                  <m:r>
+                    <w:rPr>
+                      <w:rFonts w:ascii="Cambria Math" w:eastAsiaTheme="minorEastAsia" w:hAnsi="Cambria Math" w:cstheme="minorHAnsi"/>
+                    </w:rPr>
+                    <m:t>0.5</m:t>
+                  </m:r>
+                </m:e>
+              </m:d>
+            </m:e>
+            <m:sup>
+              <m:r>
+                <w:rPr>
+                  <w:rFonts w:ascii="Cambria Math" w:eastAsiaTheme="minorEastAsia" w:hAnsi="Cambria Math" w:cstheme="minorHAnsi"/>
+                </w:rPr>
+                <m:t>3</m:t>
+              </m:r>
+            </m:sup>
+          </m:sSup>
+          <m:r>
+            <w:rPr>
+              <w:rFonts w:ascii="Cambria Math" w:eastAsiaTheme="minorEastAsia" w:hAnsi="Cambria Math" w:cstheme="minorHAnsi"/>
+            </w:rPr>
+            <m:t>-90</m:t>
+          </m:r>
+          <m:sSup>
+            <m:sSupPr>
+              <m:ctrlPr>
+                <w:rPr>
+                  <w:rFonts w:ascii="Cambria Math" w:eastAsiaTheme="minorEastAsia" w:hAnsi="Cambria Math" w:cstheme="minorHAnsi"/>
+                  <w:i/>
+                </w:rPr>
+              </m:ctrlPr>
+            </m:sSupPr>
+            <m:e>
+              <m:d>
+                <m:dPr>
+                  <m:ctrlPr>
+                    <w:rPr>
+                      <w:rFonts w:ascii="Cambria Math" w:eastAsiaTheme="minorEastAsia" w:hAnsi="Cambria Math" w:cstheme="minorHAnsi"/>
+                      <w:i/>
+                    </w:rPr>
+                  </m:ctrlPr>
+                </m:dPr>
+                <m:e>
+                  <m:r>
+                    <w:rPr>
+                      <w:rFonts w:ascii="Cambria Math" w:eastAsiaTheme="minorEastAsia" w:hAnsi="Cambria Math" w:cstheme="minorHAnsi"/>
+                    </w:rPr>
+                    <m:t>0.5</m:t>
+                  </m:r>
+                </m:e>
+              </m:d>
+            </m:e>
+            <m:sup>
+              <m:r>
+                <w:rPr>
+                  <w:rFonts w:ascii="Cambria Math" w:eastAsiaTheme="minorEastAsia" w:hAnsi="Cambria Math" w:cstheme="minorHAnsi"/>
+                </w:rPr>
+                <m:t>4</m:t>
+              </m:r>
+            </m:sup>
+          </m:sSup>
+          <m:r>
+            <w:rPr>
+              <w:rFonts w:ascii="Cambria Math" w:eastAsiaTheme="minorEastAsia" w:hAnsi="Cambria Math" w:cstheme="minorHAnsi"/>
+            </w:rPr>
+            <m:t>-216</m:t>
+          </m:r>
+          <m:sSup>
+            <m:sSupPr>
+              <m:ctrlPr>
+                <w:rPr>
+                  <w:rFonts w:ascii="Cambria Math" w:eastAsiaTheme="minorEastAsia" w:hAnsi="Cambria Math" w:cstheme="minorHAnsi"/>
+                  <w:i/>
+                </w:rPr>
+              </m:ctrlPr>
+            </m:sSupPr>
+            <m:e>
+              <m:d>
+                <m:dPr>
+                  <m:ctrlPr>
+                    <w:rPr>
+                      <w:rFonts w:ascii="Cambria Math" w:eastAsiaTheme="minorEastAsia" w:hAnsi="Cambria Math" w:cstheme="minorHAnsi"/>
+                      <w:i/>
+                    </w:rPr>
+                  </m:ctrlPr>
+                </m:dPr>
+                <m:e>
+                  <m:r>
+                    <w:rPr>
+                      <w:rFonts w:ascii="Cambria Math" w:eastAsiaTheme="minorEastAsia" w:hAnsi="Cambria Math" w:cstheme="minorHAnsi"/>
+                    </w:rPr>
+                    <m:t>0.5</m:t>
+                  </m:r>
+                </m:e>
+              </m:d>
+            </m:e>
+            <m:sup>
+              <m:r>
+                <w:rPr>
+                  <w:rFonts w:ascii="Cambria Math" w:eastAsiaTheme="minorEastAsia" w:hAnsi="Cambria Math" w:cstheme="minorHAnsi"/>
+                </w:rPr>
+                <m:t>5</m:t>
+              </m:r>
+            </m:sup>
+          </m:sSup>
+          <m:r>
+            <w:rPr>
+              <w:rFonts w:ascii="Cambria Math" w:eastAsiaTheme="minorEastAsia" w:hAnsi="Cambria Math" w:cstheme="minorHAnsi"/>
+            </w:rPr>
+            <m:t>+432</m:t>
+          </m:r>
+          <m:sSup>
+            <m:sSupPr>
+              <m:ctrlPr>
+                <w:rPr>
+                  <w:rFonts w:ascii="Cambria Math" w:eastAsiaTheme="minorEastAsia" w:hAnsi="Cambria Math" w:cstheme="minorHAnsi"/>
+                  <w:i/>
+                </w:rPr>
+              </m:ctrlPr>
+            </m:sSupPr>
+            <m:e>
+              <m:r>
+                <w:rPr>
+                  <w:rFonts w:ascii="Cambria Math" w:eastAsiaTheme="minorEastAsia" w:hAnsi="Cambria Math" w:cstheme="minorHAnsi"/>
+                </w:rPr>
+                <m:t>(0.5)</m:t>
+              </m:r>
+            </m:e>
+            <m:sup>
+              <m:r>
+                <w:rPr>
+                  <w:rFonts w:ascii="Cambria Math" w:eastAsiaTheme="minorEastAsia" w:hAnsi="Cambria Math" w:cstheme="minorHAnsi"/>
+                </w:rPr>
+                <m:t>6</m:t>
+              </m:r>
+            </m:sup>
+          </m:sSup>
+        </m:oMath>
+      </m:oMathPara>
+    </w:p>
+    <w:p>
+      <w:pPr>
+        <w:rPr>
+          <w:rFonts w:eastAsiaTheme="minorEastAsia" w:cstheme="minorHAnsi"/>
+        </w:rPr>
+      </w:pPr>
+      <m:oMathPara>
+        <m:oMath>
+          <m:r>
+            <w:rPr>
+              <w:rFonts w:ascii="Cambria Math" w:eastAsiaTheme="minorEastAsia" w:hAnsi="Cambria Math" w:cstheme="minorHAnsi"/>
+            </w:rPr>
+            <m:t>f</m:t>
+          </m:r>
+          <m:d>
+            <m:dPr>
+              <m:ctrlPr>
+                <w:rPr>
+                  <w:rFonts w:ascii="Cambria Math" w:eastAsiaTheme="minorEastAsia" w:hAnsi="Cambria Math" w:cstheme="minorHAnsi"/>
+                  <w:i/>
+                </w:rPr>
+              </m:ctrlPr>
+            </m:dPr>
+            <m:e>
+              <m:r>
+                <w:rPr>
+                  <w:rFonts w:ascii="Cambria Math" w:eastAsiaTheme="minorEastAsia" w:hAnsi="Cambria Math" w:cstheme="minorHAnsi"/>
+                </w:rPr>
+                <m:t>x</m:t>
+              </m:r>
+            </m:e>
+          </m:d>
+          <m:r>
+            <w:rPr>
+              <w:rFonts w:ascii="Cambria Math" w:eastAsiaTheme="minorEastAsia" w:hAnsi="Cambria Math" w:cstheme="minorHAnsi"/>
+            </w:rPr>
+            <m:t>=-4-20x+216</m:t>
+          </m:r>
+          <m:sSup>
+            <m:sSupPr>
+              <m:ctrlPr>
+                <w:rPr>
+                  <w:rFonts w:ascii="Cambria Math" w:eastAsiaTheme="minorEastAsia" w:hAnsi="Cambria Math" w:cstheme="minorHAnsi"/>
+                  <w:i/>
+                </w:rPr>
+              </m:ctrlPr>
+            </m:sSupPr>
+            <m:e>
+              <m:r>
+                <w:rPr>
+                  <w:rFonts w:ascii="Cambria Math" w:eastAsiaTheme="minorEastAsia" w:hAnsi="Cambria Math" w:cstheme="minorHAnsi"/>
+                </w:rPr>
+                <m:t>x</m:t>
+              </m:r>
+            </m:e>
+            <m:sup>
+              <m:r>
+                <w:rPr>
+                  <w:rFonts w:ascii="Cambria Math" w:eastAsiaTheme="minorEastAsia" w:hAnsi="Cambria Math" w:cstheme="minorHAnsi"/>
+                </w:rPr>
+                <m:t>2</m:t>
+              </m:r>
+            </m:sup>
+          </m:sSup>
+          <m:r>
+            <w:rPr>
+              <w:rFonts w:ascii="Cambria Math" w:eastAsiaTheme="minorEastAsia" w:hAnsi="Cambria Math" w:cstheme="minorHAnsi"/>
+            </w:rPr>
+            <m:t>-360</m:t>
+          </m:r>
+          <m:sSup>
+            <m:sSupPr>
+              <m:ctrlPr>
+                <w:rPr>
+                  <w:rFonts w:ascii="Cambria Math" w:eastAsiaTheme="minorEastAsia" w:hAnsi="Cambria Math" w:cstheme="minorHAnsi"/>
+                  <w:i/>
+                </w:rPr>
+              </m:ctrlPr>
+            </m:sSupPr>
+            <m:e>
+              <m:r>
+                <w:rPr>
+                  <w:rFonts w:ascii="Cambria Math" w:eastAsiaTheme="minorEastAsia" w:hAnsi="Cambria Math" w:cstheme="minorHAnsi"/>
+                </w:rPr>
+                <m:t>x</m:t>
+              </m:r>
+            </m:e>
+            <m:sup>
+              <m:r>
+                <w:rPr>
+                  <w:rFonts w:ascii="Cambria Math" w:eastAsiaTheme="minorEastAsia" w:hAnsi="Cambria Math" w:cstheme="minorHAnsi"/>
+                </w:rPr>
+                <m:t>3</m:t>
+              </m:r>
+            </m:sup>
+          </m:sSup>
+          <m:r>
+            <w:rPr>
+              <w:rFonts w:ascii="Cambria Math" w:eastAsiaTheme="minorEastAsia" w:hAnsi="Cambria Math" w:cstheme="minorHAnsi"/>
+            </w:rPr>
+            <m:t>-1080+2592</m:t>
+          </m:r>
+          <m:sSup>
+            <m:sSupPr>
+              <m:ctrlPr>
+                <w:rPr>
+                  <w:rFonts w:ascii="Cambria Math" w:eastAsiaTheme="minorEastAsia" w:hAnsi="Cambria Math" w:cstheme="minorHAnsi"/>
+                  <w:i/>
+                </w:rPr>
+              </m:ctrlPr>
+            </m:sSupPr>
+            <m:e>
+              <m:r>
+                <w:rPr>
+                  <w:rFonts w:ascii="Cambria Math" w:eastAsiaTheme="minorEastAsia" w:hAnsi="Cambria Math" w:cstheme="minorHAnsi"/>
+                </w:rPr>
+                <m:t>x</m:t>
+              </m:r>
+            </m:e>
+            <m:sup>
+              <m:r>
+                <w:rPr>
+                  <w:rFonts w:ascii="Cambria Math" w:eastAsiaTheme="minorEastAsia" w:hAnsi="Cambria Math" w:cstheme="minorHAnsi"/>
+                </w:rPr>
+                <m:t>5</m:t>
+              </m:r>
+            </m:sup>
+          </m:sSup>
+        </m:oMath>
+      </m:oMathPara>
+    </w:p>
+    <w:p>
+      <w:pPr>
+        <w:rPr>
+          <w:rFonts w:eastAsiaTheme="minorEastAsia" w:cstheme="minorHAnsi"/>
+        </w:rPr>
+      </w:pPr>
+    </w:p>
+    <w:p>
+      <w:pPr>
+        <w:rPr>
+          <w:rFonts w:eastAsiaTheme="minorEastAsia" w:cstheme="minorHAnsi"/>
+        </w:rPr>
+      </w:pPr>
+    </w:p>
+    <w:p>
+      <w:pPr>
+        <w:rPr>
+          <w:rFonts w:eastAsiaTheme="minorEastAsia" w:cstheme="minorHAnsi"/>
+        </w:rPr>
+      </w:pPr>
+    </w:p>
+    <w:p>
+      <w:pPr>
+        <w:rPr>
+          <w:rFonts w:eastAsiaTheme="minorEastAsia" w:cstheme="minorHAnsi"/>
+        </w:rPr>
+      </w:pPr>
+      <w:r>
+        <w:rPr>
+          <w:rFonts w:eastAsiaTheme="minorEastAsia" w:cstheme="minorHAnsi"/>
           <w:b/>
           <w:u w:val="single"/>
         </w:rPr>
-        <w:lastRenderedPageBreak/>
         <w:t>Question 4</w:t>
       </w:r>
       <w:r>
@@ -8909,16 +10688,34 @@
         <w:rPr>
           <w:rFonts w:eastAsiaTheme="minorEastAsia" w:cstheme="minorHAnsi"/>
         </w:rPr>
-        <w:t xml:space="preserve">for the implementation of he </w:t>
-      </w:r>
-      <w:proofErr w:type="gramStart"/>
+        <w:t xml:space="preserve">for the implementation of </w:t>
+      </w:r>
+      <w:r>
+        <w:rPr>
+          <w:rFonts w:eastAsiaTheme="minorEastAsia" w:cstheme="minorHAnsi"/>
+        </w:rPr>
+        <w:t>t</w:t>
+      </w:r>
+      <w:r>
+        <w:rPr>
+          <w:rFonts w:eastAsiaTheme="minorEastAsia" w:cstheme="minorHAnsi"/>
+        </w:rPr>
+        <w:t xml:space="preserve">he </w:t>
+      </w:r>
       <w:r>
         <w:rPr>
           <w:rFonts w:eastAsiaTheme="minorEastAsia" w:cstheme="minorHAnsi"/>
         </w:rPr>
         <w:t>function</w:t>
       </w:r>
-      <w:proofErr w:type="gramEnd"/>
+      <w:r>
+        <w:rPr>
+          <w:rFonts w:eastAsiaTheme="minorEastAsia" w:cstheme="minorHAnsi"/>
+        </w:rPr>
+        <w:t>.</w:t>
+      </w:r>
+      <w:bookmarkStart w:id="3" w:name="_GoBack"/>
+      <w:bookmarkEnd w:id="3"/>
     </w:p>
     <w:tbl>
       <w:tblPr>
@@ -9187,13 +10984,7 @@
         <w:rPr>
           <w:rFonts w:eastAsiaTheme="minorEastAsia" w:cstheme="minorHAnsi"/>
         </w:rPr>
-        <w:t xml:space="preserve"> </w:t>
-      </w:r>
-      <w:r>
-        <w:rPr>
-          <w:rFonts w:eastAsiaTheme="minorEastAsia" w:cstheme="minorHAnsi"/>
-        </w:rPr>
-        <w:t xml:space="preserve">Refer to </w:t>
+        <w:t xml:space="preserve"> Refer to </w:t>
       </w:r>
       <w:proofErr w:type="spellStart"/>
       <w:r>
@@ -9207,13 +10998,7 @@
         <w:rPr>
           <w:rFonts w:eastAsiaTheme="minorEastAsia" w:cstheme="minorHAnsi"/>
         </w:rPr>
-        <w:t xml:space="preserve"> Q4, section </w:t>
-      </w:r>
-      <w:r>
-        <w:rPr>
-          <w:rFonts w:eastAsiaTheme="minorEastAsia" w:cstheme="minorHAnsi"/>
-        </w:rPr>
-        <w:t>c. The absolute error for each entry was calculated as the following.</w:t>
+        <w:t xml:space="preserve"> Q4, section c. The absolute error for each entry was calculated as the following.</w:t>
       </w:r>
     </w:p>
     <w:p>
@@ -9222,6 +11007,7 @@
       </w:pPr>
       <w:proofErr w:type="spellStart"/>
       <w:r>
+        <w:lastRenderedPageBreak/>
         <w:t>abs_error</w:t>
       </w:r>
       <w:proofErr w:type="spellEnd"/>
@@ -9375,19 +11161,7 @@
         <w:rPr>
           <w:rFonts w:eastAsiaTheme="minorEastAsia" w:cstheme="minorHAnsi"/>
         </w:rPr>
-        <w:t xml:space="preserve"> Q</w:t>
-      </w:r>
-      <w:r>
-        <w:rPr>
-          <w:rFonts w:eastAsiaTheme="minorEastAsia" w:cstheme="minorHAnsi"/>
-        </w:rPr>
-        <w:t>5</w:t>
-      </w:r>
-      <w:r>
-        <w:rPr>
-          <w:rFonts w:eastAsiaTheme="minorEastAsia" w:cstheme="minorHAnsi"/>
-        </w:rPr>
-        <w:t>, section a</w:t>
+        <w:t xml:space="preserve"> Q5, section a</w:t>
       </w:r>
       <w:r>
         <w:rPr>
@@ -9480,7 +11254,7 @@
                     </pic:cNvPicPr>
                   </pic:nvPicPr>
                   <pic:blipFill>
-                    <a:blip r:embed="rId18">
+                    <a:blip r:embed="rId19">
                       <a:extLst>
                         <a:ext uri="{28A0092B-C50C-407E-A947-70E740481C1C}">
                           <a14:useLocalDpi xmlns:a14="http://schemas.microsoft.com/office/drawing/2010/main" val="0"/>
@@ -9558,13 +11332,7 @@
         <w:rPr>
           <w:rFonts w:eastAsiaTheme="minorEastAsia" w:cstheme="minorHAnsi"/>
         </w:rPr>
-        <w:t xml:space="preserve"> </w:t>
-      </w:r>
-      <w:r>
-        <w:rPr>
-          <w:rFonts w:eastAsiaTheme="minorEastAsia" w:cstheme="minorHAnsi"/>
-        </w:rPr>
-        <w:t xml:space="preserve">Refer to </w:t>
+        <w:t xml:space="preserve"> Refer to </w:t>
       </w:r>
       <w:proofErr w:type="spellStart"/>
       <w:r>
@@ -9578,13 +11346,7 @@
         <w:rPr>
           <w:rFonts w:eastAsiaTheme="minorEastAsia" w:cstheme="minorHAnsi"/>
         </w:rPr>
-        <w:t xml:space="preserve"> Q5, section </w:t>
-      </w:r>
-      <w:r>
-        <w:rPr>
-          <w:rFonts w:eastAsiaTheme="minorEastAsia" w:cstheme="minorHAnsi"/>
-        </w:rPr>
-        <w:t>b.</w:t>
+        <w:t xml:space="preserve"> Q5, section b.</w:t>
       </w:r>
     </w:p>
     <w:p>
@@ -9815,12 +11577,10 @@
           <w:rFonts w:eastAsiaTheme="minorEastAsia" w:cstheme="minorHAnsi"/>
         </w:rPr>
       </w:pPr>
-      <w:bookmarkStart w:id="3" w:name="_GoBack"/>
       <w:r>
         <w:rPr>
           <w:noProof/>
         </w:rPr>
-        <w:lastRenderedPageBreak/>
         <w:drawing>
           <wp:inline distT="0" distB="0" distL="0" distR="0" wp14:anchorId="4B0CC7F4" wp14:editId="445FAAEA">
             <wp:extent cx="4562475" cy="1181100"/>
@@ -9837,7 +11597,7 @@
                     <pic:cNvPicPr/>
                   </pic:nvPicPr>
                   <pic:blipFill>
-                    <a:blip r:embed="rId19"/>
+                    <a:blip r:embed="rId20"/>
                     <a:stretch>
                       <a:fillRect/>
                     </a:stretch>
@@ -9857,7 +11617,6 @@
           </wp:inline>
         </w:drawing>
       </w:r>
-      <w:bookmarkEnd w:id="3"/>
     </w:p>
     <w:p>
       <w:pPr>
@@ -9949,7 +11708,7 @@
       </w:r>
     </w:p>
     <w:sectPr>
-      <w:headerReference w:type="default" r:id="rId20"/>
+      <w:headerReference w:type="default" r:id="rId21"/>
       <w:pgSz w:w="12240" w:h="15840"/>
       <w:pgMar w:top="1440" w:right="1440" w:bottom="1440" w:left="1440" w:header="708" w:footer="708" w:gutter="0"/>
       <w:cols w:space="708"/>
@@ -10037,8 +11796,8 @@
 
 <file path=word/commentsExtended.xml><?xml version="1.0" encoding="utf-8"?>
 <w15:commentsEx xmlns:wpc="http://schemas.microsoft.com/office/word/2010/wordprocessingCanvas" xmlns:cx="http://schemas.microsoft.com/office/drawing/2014/chartex" xmlns:cx1="http://schemas.microsoft.com/office/drawing/2015/9/8/chartex" xmlns:cx2="http://schemas.microsoft.com/office/drawing/2015/10/21/chartex" xmlns:cx3="http://schemas.microsoft.com/office/drawing/2016/5/9/chartex" xmlns:cx4="http://schemas.microsoft.com/office/drawing/2016/5/10/chartex" xmlns:cx5="http://schemas.microsoft.com/office/drawing/2016/5/11/chartex" xmlns:cx6="http://schemas.microsoft.com/office/drawing/2016/5/12/chartex" xmlns:cx7="http://schemas.microsoft.com/office/drawing/2016/5/13/chartex" xmlns:cx8="http://schemas.microsoft.com/office/drawing/2016/5/14/chartex" xmlns:mc="http://schemas.openxmlformats.org/markup-compatibility/2006" xmlns:aink="http://schemas.microsoft.com/office/drawing/2016/ink" xmlns:am3d="http://schemas.microsoft.com/office/drawing/2017/model3d" xmlns:o="urn:schemas-microsoft-com:office:office" xmlns:r="http://schemas.openxmlformats.org/officeDocument/2006/relationships" xmlns:m="http://schemas.openxmlformats.org/officeDocument/2006/math" xmlns:v="urn:schemas-microsoft-com:vml" xmlns:wp14="http://schemas.microsoft.com/office/word/2010/wordprocessingDrawing" xmlns:wp="http://schemas.openxmlformats.org/drawingml/2006/wordprocessingDrawing" xmlns:w10="urn:schemas-microsoft-com:office:word" xmlns:w="http://schemas.openxmlformats.org/wordprocessingml/2006/main" xmlns:w14="http://schemas.microsoft.com/office/word/2010/wordml" xmlns:w15="http://schemas.microsoft.com/office/word/2012/wordml" xmlns:w16cid="http://schemas.microsoft.com/office/word/2016/wordml/cid" xmlns:w16se="http://schemas.microsoft.com/office/word/2015/wordml/symex" xmlns:wpg="http://schemas.microsoft.com/office/word/2010/wordprocessingGroup" xmlns:wpi="http://schemas.microsoft.com/office/word/2010/wordprocessingInk" xmlns:wne="http://schemas.microsoft.com/office/word/2006/wordml" xmlns:wps="http://schemas.microsoft.com/office/word/2010/wordprocessingShape" mc:Ignorable="w14 w15 w16se w16cid wp14">
-  <w15:commentEx w15:paraId="70B097C5" w15:done="0"/>
-  <w15:commentEx w15:paraId="04F89C9F" w15:done="0"/>
+  <w15:commentEx w15:paraId="70B097C5" w15:done="1"/>
+  <w15:commentEx w15:paraId="04F89C9F" w15:done="1"/>
   <w15:commentEx w15:paraId="75D69676" w15:done="0"/>
 </w15:commentsEx>
 </file>

</xml_diff>

<commit_message>
assignment 2 - Q2, 4 done
</commit_message>
<xml_diff>
--- a/assignment1/Assignment1.docx
+++ b/assignment1/Assignment1.docx
@@ -50,8 +50,6 @@
         </w:rPr>
         <w:t xml:space="preserve"> USED ROUNDING UP FOR 5-9 NUMBERS AND ROUND DOWN FOR 0-4 NUMBERS.</w:t>
       </w:r>
-      <w:bookmarkStart w:id="0" w:name="_GoBack"/>
-      <w:bookmarkEnd w:id="0"/>
     </w:p>
     <w:p>
       <w:pPr>
@@ -253,9 +251,30 @@
             </w:pPr>
             <w:r>
               <w:rPr>
-                <w:rFonts w:cstheme="minorHAnsi"/>
+                <w:rFonts w:ascii="Courier New" w:eastAsia="Times New Roman" w:hAnsi="Courier New" w:cs="Courier New"/>
+                <w:sz w:val="20"/>
+                <w:szCs w:val="20"/>
+                <w:lang w:eastAsia="en-CA"/>
               </w:rPr>
-              <w:t>1.6228</w:t>
+              <w:t>1</w:t>
+            </w:r>
+            <w:r>
+              <w:rPr>
+                <w:rFonts w:ascii="Courier New" w:eastAsia="Times New Roman" w:hAnsi="Courier New" w:cs="Courier New"/>
+                <w:sz w:val="20"/>
+                <w:szCs w:val="20"/>
+                <w:lang w:eastAsia="en-CA"/>
+              </w:rPr>
+              <w:t>.</w:t>
+            </w:r>
+            <w:r>
+              <w:rPr>
+                <w:rFonts w:ascii="Courier New" w:eastAsia="Times New Roman" w:hAnsi="Courier New" w:cs="Courier New"/>
+                <w:sz w:val="20"/>
+                <w:szCs w:val="20"/>
+                <w:lang w:eastAsia="en-CA"/>
+              </w:rPr>
+              <w:t xml:space="preserve">6227766016838   </w:t>
             </w:r>
           </w:p>
         </w:tc>
@@ -271,9 +290,30 @@
             </w:pPr>
             <w:r>
               <w:rPr>
-                <w:rFonts w:cstheme="minorHAnsi"/>
+                <w:rFonts w:ascii="Courier New" w:eastAsia="Times New Roman" w:hAnsi="Courier New" w:cs="Courier New"/>
+                <w:sz w:val="20"/>
+                <w:szCs w:val="20"/>
+                <w:lang w:eastAsia="en-CA"/>
               </w:rPr>
-              <w:t>15.8153</w:t>
+              <w:t>15</w:t>
+            </w:r>
+            <w:r>
+              <w:rPr>
+                <w:rFonts w:ascii="Courier New" w:eastAsia="Times New Roman" w:hAnsi="Courier New" w:cs="Courier New"/>
+                <w:sz w:val="20"/>
+                <w:szCs w:val="20"/>
+                <w:lang w:eastAsia="en-CA"/>
+              </w:rPr>
+              <w:t>.</w:t>
+            </w:r>
+            <w:r>
+              <w:rPr>
+                <w:rFonts w:ascii="Courier New" w:eastAsia="Times New Roman" w:hAnsi="Courier New" w:cs="Courier New"/>
+                <w:sz w:val="20"/>
+                <w:szCs w:val="20"/>
+                <w:lang w:eastAsia="en-CA"/>
+              </w:rPr>
+              <w:t>8153431255768</w:t>
             </w:r>
           </w:p>
         </w:tc>
@@ -289,9 +329,30 @@
             </w:pPr>
             <w:r>
               <w:rPr>
-                <w:rFonts w:cstheme="minorHAnsi"/>
+                <w:rFonts w:ascii="Courier New" w:eastAsia="Times New Roman" w:hAnsi="Courier New" w:cs="Courier New"/>
+                <w:sz w:val="20"/>
+                <w:szCs w:val="20"/>
+                <w:lang w:eastAsia="en-CA"/>
               </w:rPr>
-              <w:t>500.0001</w:t>
+              <w:t>500</w:t>
+            </w:r>
+            <w:r>
+              <w:rPr>
+                <w:rFonts w:ascii="Courier New" w:eastAsia="Times New Roman" w:hAnsi="Courier New" w:cs="Courier New"/>
+                <w:sz w:val="20"/>
+                <w:szCs w:val="20"/>
+                <w:lang w:eastAsia="en-CA"/>
+              </w:rPr>
+              <w:t>.</w:t>
+            </w:r>
+            <w:r>
+              <w:rPr>
+                <w:rFonts w:ascii="Courier New" w:eastAsia="Times New Roman" w:hAnsi="Courier New" w:cs="Courier New"/>
+                <w:sz w:val="20"/>
+                <w:szCs w:val="20"/>
+                <w:lang w:eastAsia="en-CA"/>
+              </w:rPr>
+              <w:t>0001250000625</w:t>
             </w:r>
           </w:p>
         </w:tc>
@@ -1415,6 +1476,210 @@
         <w:t>section c.</w:t>
       </w:r>
     </w:p>
+    <w:tbl>
+      <w:tblPr>
+        <w:tblStyle w:val="TableGrid"/>
+        <w:tblW w:w="0" w:type="auto"/>
+        <w:jc w:val="center"/>
+        <w:tblLook w:val="04A0" w:firstRow="1" w:lastRow="0" w:firstColumn="1" w:lastColumn="0" w:noHBand="0" w:noVBand="1"/>
+      </w:tblPr>
+      <w:tblGrid>
+        <w:gridCol w:w="2337"/>
+        <w:gridCol w:w="2337"/>
+        <w:gridCol w:w="2338"/>
+        <w:gridCol w:w="2338"/>
+      </w:tblGrid>
+      <w:tr>
+        <w:trPr>
+          <w:jc w:val="center"/>
+        </w:trPr>
+        <w:tc>
+          <w:tcPr>
+            <w:tcW w:w="2337" w:type="dxa"/>
+          </w:tcPr>
+          <w:p>
+            <w:pPr>
+              <w:rPr>
+                <w:rFonts w:cstheme="minorHAnsi"/>
+              </w:rPr>
+            </w:pPr>
+            <w:r>
+              <w:rPr>
+                <w:rFonts w:cstheme="minorHAnsi"/>
+              </w:rPr>
+              <w:t xml:space="preserve">x = </w:t>
+            </w:r>
+          </w:p>
+        </w:tc>
+        <w:tc>
+          <w:tcPr>
+            <w:tcW w:w="2337" w:type="dxa"/>
+          </w:tcPr>
+          <w:p>
+            <w:pPr>
+              <w:rPr>
+                <w:rFonts w:cstheme="minorHAnsi"/>
+              </w:rPr>
+            </w:pPr>
+            <w:r>
+              <w:rPr>
+                <w:rFonts w:cstheme="minorHAnsi"/>
+              </w:rPr>
+              <w:t xml:space="preserve">10 </w:t>
+            </w:r>
+          </w:p>
+        </w:tc>
+        <w:tc>
+          <w:tcPr>
+            <w:tcW w:w="2338" w:type="dxa"/>
+          </w:tcPr>
+          <w:p>
+            <w:pPr>
+              <w:rPr>
+                <w:rFonts w:cstheme="minorHAnsi"/>
+              </w:rPr>
+            </w:pPr>
+            <w:r>
+              <w:rPr>
+                <w:rFonts w:cstheme="minorHAnsi"/>
+              </w:rPr>
+              <w:t>1000</w:t>
+            </w:r>
+          </w:p>
+        </w:tc>
+        <w:tc>
+          <w:tcPr>
+            <w:tcW w:w="2338" w:type="dxa"/>
+          </w:tcPr>
+          <w:p>
+            <w:pPr>
+              <w:rPr>
+                <w:rFonts w:cstheme="minorHAnsi"/>
+              </w:rPr>
+            </w:pPr>
+            <w:r>
+              <w:rPr>
+                <w:rFonts w:cstheme="minorHAnsi"/>
+              </w:rPr>
+              <w:t>1000000</w:t>
+            </w:r>
+          </w:p>
+        </w:tc>
+      </w:tr>
+      <w:tr>
+        <w:trPr>
+          <w:jc w:val="center"/>
+        </w:trPr>
+        <w:tc>
+          <w:tcPr>
+            <w:tcW w:w="2337" w:type="dxa"/>
+          </w:tcPr>
+          <w:p>
+            <w:pPr>
+              <w:rPr>
+                <w:rFonts w:cstheme="minorHAnsi"/>
+              </w:rPr>
+            </w:pPr>
+            <w:r>
+              <w:rPr>
+                <w:rFonts w:cstheme="minorHAnsi"/>
+              </w:rPr>
+              <w:t>Absolute Error</w:t>
+            </w:r>
+          </w:p>
+        </w:tc>
+        <w:tc>
+          <w:tcPr>
+            <w:tcW w:w="2337" w:type="dxa"/>
+          </w:tcPr>
+          <w:p>
+            <w:pPr>
+              <w:rPr>
+                <w:rFonts w:cstheme="minorHAnsi"/>
+              </w:rPr>
+            </w:pPr>
+            <w:r>
+              <w:rPr>
+                <w:rFonts w:ascii="Courier New" w:eastAsia="Times New Roman" w:hAnsi="Courier New" w:cs="Courier New"/>
+                <w:sz w:val="20"/>
+                <w:szCs w:val="20"/>
+                <w:lang w:eastAsia="en-CA"/>
+              </w:rPr>
+              <w:t>0.0000233983162</w:t>
+            </w:r>
+          </w:p>
+        </w:tc>
+        <w:tc>
+          <w:tcPr>
+            <w:tcW w:w="2338" w:type="dxa"/>
+          </w:tcPr>
+          <w:p>
+            <w:pPr>
+              <w:rPr>
+                <w:rFonts w:cstheme="minorHAnsi"/>
+              </w:rPr>
+            </w:pPr>
+            <w:r>
+              <w:rPr>
+                <w:rFonts w:ascii="Courier New" w:eastAsia="Times New Roman" w:hAnsi="Courier New" w:cs="Courier New"/>
+                <w:sz w:val="20"/>
+                <w:szCs w:val="20"/>
+                <w:lang w:eastAsia="en-CA"/>
+              </w:rPr>
+              <w:t>0.01534312557</w:t>
+            </w:r>
+            <w:r>
+              <w:rPr>
+                <w:rFonts w:ascii="Courier New" w:eastAsia="Times New Roman" w:hAnsi="Courier New" w:cs="Courier New"/>
+                <w:sz w:val="20"/>
+                <w:szCs w:val="20"/>
+                <w:lang w:eastAsia="en-CA"/>
+              </w:rPr>
+              <w:t>68</w:t>
+            </w:r>
+          </w:p>
+        </w:tc>
+        <w:tc>
+          <w:tcPr>
+            <w:tcW w:w="2338" w:type="dxa"/>
+          </w:tcPr>
+          <w:p>
+            <w:pPr>
+              <w:rPr>
+                <w:rFonts w:cstheme="minorHAnsi"/>
+              </w:rPr>
+            </w:pPr>
+            <w:r>
+              <w:rPr>
+                <w:rFonts w:ascii="Courier New" w:eastAsia="Times New Roman" w:hAnsi="Courier New" w:cs="Courier New"/>
+                <w:sz w:val="20"/>
+                <w:szCs w:val="20"/>
+                <w:lang w:eastAsia="en-CA"/>
+              </w:rPr>
+              <w:t>499</w:t>
+            </w:r>
+            <w:r>
+              <w:rPr>
+                <w:rFonts w:ascii="Courier New" w:eastAsia="Times New Roman" w:hAnsi="Courier New" w:cs="Courier New"/>
+                <w:sz w:val="20"/>
+                <w:szCs w:val="20"/>
+                <w:lang w:eastAsia="en-CA"/>
+              </w:rPr>
+              <w:t>.</w:t>
+            </w:r>
+            <w:r>
+              <w:rPr>
+                <w:rFonts w:ascii="Courier New" w:eastAsia="Times New Roman" w:hAnsi="Courier New" w:cs="Courier New"/>
+                <w:sz w:val="20"/>
+                <w:szCs w:val="20"/>
+                <w:lang w:eastAsia="en-CA"/>
+              </w:rPr>
+              <w:t>9998749999375</w:t>
+            </w:r>
+          </w:p>
+        </w:tc>
+      </w:tr>
+    </w:tbl>
     <w:p>
       <w:pPr>
         <w:tabs>
@@ -1437,42 +1702,192 @@
         </w:tabs>
         <w:spacing w:after="0" w:line="240" w:lineRule="auto"/>
         <w:rPr>
-          <w:rFonts w:eastAsia="Times New Roman" w:cstheme="minorHAnsi"/>
-          <w:lang w:eastAsia="en-CA"/>
-        </w:rPr>
-      </w:pPr>
-      <w:proofErr w:type="spellStart"/>
-      <w:r>
-        <w:rPr>
-          <w:rFonts w:eastAsia="Times New Roman" w:cstheme="minorHAnsi"/>
-          <w:lang w:eastAsia="en-CA"/>
-        </w:rPr>
-        <w:t>abs_error</w:t>
-      </w:r>
-      <w:proofErr w:type="spellEnd"/>
-      <w:r>
-        <w:rPr>
-          <w:rFonts w:eastAsia="Times New Roman" w:cstheme="minorHAnsi"/>
-          <w:lang w:eastAsia="en-CA"/>
-        </w:rPr>
-        <w:t xml:space="preserve"> = </w:t>
-      </w:r>
-      <w:r>
-        <w:rPr>
-          <w:rFonts w:eastAsia="Times New Roman" w:cstheme="minorHAnsi"/>
-          <w:color w:val="B3B3B3"/>
-          <w:lang w:eastAsia="en-CA"/>
-        </w:rPr>
-        <w:t>1×3</w:t>
-      </w:r>
-    </w:p>
-    <w:p>
-      <w:pPr>
-        <w:pStyle w:val="ListParagraph"/>
-        <w:numPr>
-          <w:ilvl w:val="0"/>
-          <w:numId w:val="1"/>
-        </w:numPr>
+          <w:rFonts w:ascii="Courier New" w:eastAsia="Times New Roman" w:hAnsi="Courier New" w:cs="Courier New"/>
+          <w:sz w:val="20"/>
+          <w:szCs w:val="20"/>
+          <w:lang w:eastAsia="en-CA"/>
+        </w:rPr>
+      </w:pPr>
+    </w:p>
+    <w:tbl>
+      <w:tblPr>
+        <w:tblStyle w:val="TableGrid"/>
+        <w:tblW w:w="0" w:type="auto"/>
+        <w:jc w:val="center"/>
+        <w:tblLook w:val="04A0" w:firstRow="1" w:lastRow="0" w:firstColumn="1" w:lastColumn="0" w:noHBand="0" w:noVBand="1"/>
+      </w:tblPr>
+      <w:tblGrid>
+        <w:gridCol w:w="2381"/>
+        <w:gridCol w:w="2257"/>
+        <w:gridCol w:w="2335"/>
+        <w:gridCol w:w="2377"/>
+      </w:tblGrid>
+      <w:tr>
+        <w:trPr>
+          <w:jc w:val="center"/>
+        </w:trPr>
+        <w:tc>
+          <w:tcPr>
+            <w:tcW w:w="2405" w:type="dxa"/>
+          </w:tcPr>
+          <w:p>
+            <w:pPr>
+              <w:rPr>
+                <w:rFonts w:cstheme="minorHAnsi"/>
+              </w:rPr>
+            </w:pPr>
+            <w:r>
+              <w:rPr>
+                <w:rFonts w:cstheme="minorHAnsi"/>
+              </w:rPr>
+              <w:t xml:space="preserve">x = </w:t>
+            </w:r>
+          </w:p>
+        </w:tc>
+        <w:tc>
+          <w:tcPr>
+            <w:tcW w:w="2232" w:type="dxa"/>
+          </w:tcPr>
+          <w:p>
+            <w:pPr>
+              <w:rPr>
+                <w:rFonts w:cstheme="minorHAnsi"/>
+              </w:rPr>
+            </w:pPr>
+            <w:r>
+              <w:rPr>
+                <w:rFonts w:cstheme="minorHAnsi"/>
+              </w:rPr>
+              <w:t xml:space="preserve">10 </w:t>
+            </w:r>
+          </w:p>
+        </w:tc>
+        <w:tc>
+          <w:tcPr>
+            <w:tcW w:w="2336" w:type="dxa"/>
+          </w:tcPr>
+          <w:p>
+            <w:pPr>
+              <w:rPr>
+                <w:rFonts w:cstheme="minorHAnsi"/>
+              </w:rPr>
+            </w:pPr>
+            <w:r>
+              <w:rPr>
+                <w:rFonts w:cstheme="minorHAnsi"/>
+              </w:rPr>
+              <w:t>1000</w:t>
+            </w:r>
+          </w:p>
+        </w:tc>
+        <w:tc>
+          <w:tcPr>
+            <w:tcW w:w="2377" w:type="dxa"/>
+          </w:tcPr>
+          <w:p>
+            <w:pPr>
+              <w:rPr>
+                <w:rFonts w:cstheme="minorHAnsi"/>
+              </w:rPr>
+            </w:pPr>
+            <w:r>
+              <w:rPr>
+                <w:rFonts w:cstheme="minorHAnsi"/>
+              </w:rPr>
+              <w:t>1000000</w:t>
+            </w:r>
+          </w:p>
+        </w:tc>
+      </w:tr>
+      <w:tr>
+        <w:trPr>
+          <w:jc w:val="center"/>
+        </w:trPr>
+        <w:tc>
+          <w:tcPr>
+            <w:tcW w:w="2405" w:type="dxa"/>
+          </w:tcPr>
+          <w:p>
+            <w:pPr>
+              <w:rPr>
+                <w:rFonts w:cstheme="minorHAnsi"/>
+              </w:rPr>
+            </w:pPr>
+            <w:r>
+              <w:rPr>
+                <w:rFonts w:cstheme="minorHAnsi"/>
+              </w:rPr>
+              <w:t>Percent Relative Err (%)</w:t>
+            </w:r>
+          </w:p>
+        </w:tc>
+        <w:tc>
+          <w:tcPr>
+            <w:tcW w:w="2232" w:type="dxa"/>
+          </w:tcPr>
+          <w:p>
+            <w:pPr>
+              <w:rPr>
+                <w:rFonts w:cstheme="minorHAnsi"/>
+              </w:rPr>
+            </w:pPr>
+            <w:r>
+              <w:rPr>
+                <w:rFonts w:ascii="Courier New" w:eastAsia="Times New Roman" w:hAnsi="Courier New" w:cs="Courier New"/>
+                <w:sz w:val="20"/>
+                <w:szCs w:val="20"/>
+                <w:lang w:eastAsia="en-CA"/>
+              </w:rPr>
+              <w:t>0.001441869212467</w:t>
+            </w:r>
+          </w:p>
+        </w:tc>
+        <w:tc>
+          <w:tcPr>
+            <w:tcW w:w="2336" w:type="dxa"/>
+          </w:tcPr>
+          <w:p>
+            <w:pPr>
+              <w:rPr>
+                <w:rFonts w:cstheme="minorHAnsi"/>
+              </w:rPr>
+            </w:pPr>
+            <w:r>
+              <w:rPr>
+                <w:rFonts w:ascii="Courier New" w:eastAsia="Times New Roman" w:hAnsi="Courier New" w:cs="Courier New"/>
+                <w:sz w:val="20"/>
+                <w:szCs w:val="20"/>
+                <w:lang w:eastAsia="en-CA"/>
+              </w:rPr>
+              <w:t xml:space="preserve">0.097014180817616  </w:t>
+            </w:r>
+          </w:p>
+        </w:tc>
+        <w:tc>
+          <w:tcPr>
+            <w:tcW w:w="2377" w:type="dxa"/>
+          </w:tcPr>
+          <w:p>
+            <w:pPr>
+              <w:rPr>
+                <w:rFonts w:cstheme="minorHAnsi"/>
+              </w:rPr>
+            </w:pPr>
+            <w:r>
+              <w:rPr>
+                <w:rFonts w:ascii="Courier New" w:eastAsia="Times New Roman" w:hAnsi="Courier New" w:cs="Courier New"/>
+                <w:sz w:val="20"/>
+                <w:szCs w:val="20"/>
+                <w:lang w:eastAsia="en-CA"/>
+              </w:rPr>
+              <w:t>99.999949999987507</w:t>
+            </w:r>
+          </w:p>
+        </w:tc>
+      </w:tr>
+    </w:tbl>
+    <w:p>
+      <w:pPr>
         <w:tabs>
           <w:tab w:val="left" w:pos="916"/>
           <w:tab w:val="left" w:pos="1832"/>
@@ -1493,108 +1908,12 @@
         </w:tabs>
         <w:spacing w:after="0" w:line="240" w:lineRule="auto"/>
         <w:rPr>
-          <w:rFonts w:eastAsia="Times New Roman" w:cstheme="minorHAnsi"/>
-          <w:lang w:eastAsia="en-CA"/>
-        </w:rPr>
-      </w:pPr>
-      <w:r>
-        <w:rPr>
-          <w:rFonts w:eastAsia="Times New Roman" w:cstheme="minorHAnsi"/>
-          <w:lang w:eastAsia="en-CA"/>
-        </w:rPr>
-        <w:t>-0.</w:t>
-      </w:r>
-      <w:proofErr w:type="gramStart"/>
-      <w:r>
-        <w:rPr>
-          <w:rFonts w:eastAsia="Times New Roman" w:cstheme="minorHAnsi"/>
-          <w:lang w:eastAsia="en-CA"/>
-        </w:rPr>
-        <w:t>0153  499.9999</w:t>
-      </w:r>
-      <w:proofErr w:type="gramEnd"/>
-    </w:p>
-    <w:p>
-      <w:pPr>
-        <w:tabs>
-          <w:tab w:val="left" w:pos="916"/>
-          <w:tab w:val="left" w:pos="1832"/>
-          <w:tab w:val="left" w:pos="2748"/>
-          <w:tab w:val="left" w:pos="3664"/>
-          <w:tab w:val="left" w:pos="4580"/>
-          <w:tab w:val="left" w:pos="5496"/>
-          <w:tab w:val="left" w:pos="6412"/>
-          <w:tab w:val="left" w:pos="7328"/>
-          <w:tab w:val="left" w:pos="8244"/>
-          <w:tab w:val="left" w:pos="9160"/>
-          <w:tab w:val="left" w:pos="10076"/>
-          <w:tab w:val="left" w:pos="10992"/>
-          <w:tab w:val="left" w:pos="11908"/>
-          <w:tab w:val="left" w:pos="12824"/>
-          <w:tab w:val="left" w:pos="13740"/>
-          <w:tab w:val="left" w:pos="14656"/>
-        </w:tabs>
-        <w:spacing w:after="0" w:line="240" w:lineRule="auto"/>
-        <w:rPr>
-          <w:rFonts w:eastAsia="Times New Roman" w:cstheme="minorHAnsi"/>
-          <w:lang w:eastAsia="en-CA"/>
-        </w:rPr>
-      </w:pPr>
-    </w:p>
-    <w:p>
-      <w:pPr>
-        <w:pStyle w:val="HTMLPreformatted"/>
-        <w:rPr>
-          <w:rFonts w:asciiTheme="minorHAnsi" w:hAnsiTheme="minorHAnsi" w:cstheme="minorHAnsi"/>
-          <w:sz w:val="22"/>
-          <w:szCs w:val="22"/>
-        </w:rPr>
-      </w:pPr>
-      <w:proofErr w:type="spellStart"/>
-      <w:r>
-        <w:rPr>
-          <w:rFonts w:asciiTheme="minorHAnsi" w:hAnsiTheme="minorHAnsi" w:cstheme="minorHAnsi"/>
-          <w:sz w:val="22"/>
-          <w:szCs w:val="22"/>
-        </w:rPr>
-        <w:t>per_relative_err</w:t>
-      </w:r>
-      <w:proofErr w:type="spellEnd"/>
-      <w:r>
-        <w:rPr>
-          <w:rFonts w:asciiTheme="minorHAnsi" w:hAnsiTheme="minorHAnsi" w:cstheme="minorHAnsi"/>
-          <w:sz w:val="22"/>
-          <w:szCs w:val="22"/>
-        </w:rPr>
-        <w:t xml:space="preserve"> = </w:t>
-      </w:r>
-      <w:r>
-        <w:rPr>
-          <w:rFonts w:asciiTheme="minorHAnsi" w:hAnsiTheme="minorHAnsi" w:cstheme="minorHAnsi"/>
-          <w:color w:val="B3B3B3"/>
-          <w:sz w:val="22"/>
-          <w:szCs w:val="22"/>
-        </w:rPr>
-        <w:t>1×3</w:t>
-      </w:r>
-    </w:p>
-    <w:p>
-      <w:pPr>
-        <w:pStyle w:val="HTMLPreformatted"/>
-        <w:rPr>
-          <w:rFonts w:asciiTheme="minorHAnsi" w:hAnsiTheme="minorHAnsi" w:cstheme="minorHAnsi"/>
-          <w:sz w:val="22"/>
-          <w:szCs w:val="22"/>
-        </w:rPr>
-      </w:pPr>
-      <w:r>
-        <w:rPr>
-          <w:rFonts w:asciiTheme="minorHAnsi" w:hAnsiTheme="minorHAnsi" w:cstheme="minorHAnsi"/>
-          <w:sz w:val="22"/>
-          <w:szCs w:val="22"/>
-        </w:rPr>
-        <w:t xml:space="preserve">    0.0014   -0.0970   99.9999</w:t>
-      </w:r>
+          <w:rFonts w:ascii="Courier New" w:eastAsia="Times New Roman" w:hAnsi="Courier New" w:cs="Courier New"/>
+          <w:sz w:val="20"/>
+          <w:szCs w:val="20"/>
+          <w:lang w:eastAsia="en-CA"/>
+        </w:rPr>
+      </w:pPr>
     </w:p>
     <w:p>
       <w:pPr>
@@ -2545,6 +2864,7 @@
         <w:rPr>
           <w:rFonts w:eastAsiaTheme="minorEastAsia" w:cstheme="minorHAnsi"/>
         </w:rPr>
+        <w:lastRenderedPageBreak/>
         <w:t>For X = 1000000:</w:t>
       </w:r>
     </w:p>
@@ -2560,7 +2880,6 @@
             <w:rPr>
               <w:rFonts w:ascii="Cambria Math" w:eastAsiaTheme="minorEastAsia" w:hAnsi="Cambria Math" w:cstheme="minorHAnsi"/>
             </w:rPr>
-            <w:lastRenderedPageBreak/>
             <m:t>f</m:t>
           </m:r>
           <m:d>
@@ -3024,6 +3343,547 @@
         <w:t>section e.</w:t>
       </w:r>
     </w:p>
+    <w:tbl>
+      <w:tblPr>
+        <w:tblStyle w:val="TableGrid"/>
+        <w:tblW w:w="0" w:type="auto"/>
+        <w:jc w:val="center"/>
+        <w:tblLook w:val="04A0" w:firstRow="1" w:lastRow="0" w:firstColumn="1" w:lastColumn="0" w:noHBand="0" w:noVBand="1"/>
+      </w:tblPr>
+      <w:tblGrid>
+        <w:gridCol w:w="1957"/>
+        <w:gridCol w:w="2403"/>
+        <w:gridCol w:w="2439"/>
+        <w:gridCol w:w="2551"/>
+      </w:tblGrid>
+      <w:tr>
+        <w:trPr>
+          <w:jc w:val="center"/>
+        </w:trPr>
+        <w:tc>
+          <w:tcPr>
+            <w:tcW w:w="1957" w:type="dxa"/>
+          </w:tcPr>
+          <w:p>
+            <w:pPr>
+              <w:rPr>
+                <w:rFonts w:cstheme="minorHAnsi"/>
+              </w:rPr>
+            </w:pPr>
+            <w:r>
+              <w:rPr>
+                <w:rFonts w:cstheme="minorHAnsi"/>
+              </w:rPr>
+              <w:t xml:space="preserve">x = </w:t>
+            </w:r>
+          </w:p>
+        </w:tc>
+        <w:tc>
+          <w:tcPr>
+            <w:tcW w:w="2403" w:type="dxa"/>
+          </w:tcPr>
+          <w:p>
+            <w:pPr>
+              <w:rPr>
+                <w:rFonts w:cstheme="minorHAnsi"/>
+              </w:rPr>
+            </w:pPr>
+            <w:r>
+              <w:rPr>
+                <w:rFonts w:cstheme="minorHAnsi"/>
+              </w:rPr>
+              <w:t xml:space="preserve">10 </w:t>
+            </w:r>
+          </w:p>
+        </w:tc>
+        <w:tc>
+          <w:tcPr>
+            <w:tcW w:w="2439" w:type="dxa"/>
+          </w:tcPr>
+          <w:p>
+            <w:pPr>
+              <w:rPr>
+                <w:rFonts w:cstheme="minorHAnsi"/>
+              </w:rPr>
+            </w:pPr>
+            <w:r>
+              <w:rPr>
+                <w:rFonts w:cstheme="minorHAnsi"/>
+              </w:rPr>
+              <w:t>1000</w:t>
+            </w:r>
+          </w:p>
+        </w:tc>
+        <w:tc>
+          <w:tcPr>
+            <w:tcW w:w="2551" w:type="dxa"/>
+          </w:tcPr>
+          <w:p>
+            <w:pPr>
+              <w:rPr>
+                <w:rFonts w:cstheme="minorHAnsi"/>
+              </w:rPr>
+            </w:pPr>
+            <w:r>
+              <w:rPr>
+                <w:rFonts w:cstheme="minorHAnsi"/>
+              </w:rPr>
+              <w:t>1000000</w:t>
+            </w:r>
+          </w:p>
+        </w:tc>
+      </w:tr>
+      <w:tr>
+        <w:trPr>
+          <w:jc w:val="center"/>
+        </w:trPr>
+        <w:tc>
+          <w:tcPr>
+            <w:tcW w:w="1957" w:type="dxa"/>
+          </w:tcPr>
+          <w:p>
+            <w:pPr>
+              <w:rPr>
+                <w:rFonts w:cstheme="minorHAnsi"/>
+              </w:rPr>
+            </w:pPr>
+            <w:r>
+              <w:rPr>
+                <w:rFonts w:cstheme="minorHAnsi"/>
+              </w:rPr>
+              <w:t>Absolute Error</w:t>
+            </w:r>
+          </w:p>
+        </w:tc>
+        <w:tc>
+          <w:tcPr>
+            <w:tcW w:w="2403" w:type="dxa"/>
+          </w:tcPr>
+          <w:p>
+            <w:pPr>
+              <w:rPr>
+                <w:rFonts w:cstheme="minorHAnsi"/>
+              </w:rPr>
+            </w:pPr>
+            <w:r>
+              <w:rPr>
+                <w:rFonts w:ascii="Courier New" w:eastAsia="Times New Roman" w:hAnsi="Courier New" w:cs="Courier New"/>
+                <w:sz w:val="20"/>
+                <w:szCs w:val="20"/>
+                <w:lang w:eastAsia="en-CA"/>
+              </w:rPr>
+              <w:t>3</w:t>
+            </w:r>
+            <w:r>
+              <w:rPr>
+                <w:rFonts w:ascii="Courier New" w:eastAsia="Times New Roman" w:hAnsi="Courier New" w:cs="Courier New"/>
+                <w:sz w:val="20"/>
+                <w:szCs w:val="20"/>
+                <w:lang w:eastAsia="en-CA"/>
+              </w:rPr>
+              <w:t>.</w:t>
+            </w:r>
+            <w:r>
+              <w:rPr>
+                <w:rFonts w:ascii="Courier New" w:eastAsia="Times New Roman" w:hAnsi="Courier New" w:cs="Courier New"/>
+                <w:sz w:val="20"/>
+                <w:szCs w:val="20"/>
+                <w:lang w:eastAsia="en-CA"/>
+              </w:rPr>
+              <w:t>398316206660</w:t>
+            </w:r>
+            <w:r>
+              <w:rPr>
+                <w:rFonts w:ascii="Courier New" w:eastAsia="Times New Roman" w:hAnsi="Courier New" w:cs="Courier New"/>
+                <w:sz w:val="20"/>
+                <w:szCs w:val="20"/>
+                <w:lang w:eastAsia="en-CA"/>
+              </w:rPr>
+              <w:t>e-6</w:t>
+            </w:r>
+            <w:r>
+              <w:rPr>
+                <w:rFonts w:ascii="Courier New" w:eastAsia="Times New Roman" w:hAnsi="Courier New" w:cs="Courier New"/>
+                <w:sz w:val="20"/>
+                <w:szCs w:val="20"/>
+                <w:lang w:eastAsia="en-CA"/>
+              </w:rPr>
+              <w:t xml:space="preserve">   </w:t>
+            </w:r>
+          </w:p>
+        </w:tc>
+        <w:tc>
+          <w:tcPr>
+            <w:tcW w:w="2439" w:type="dxa"/>
+          </w:tcPr>
+          <w:p>
+            <w:pPr>
+              <w:rPr>
+                <w:rFonts w:cstheme="minorHAnsi"/>
+              </w:rPr>
+            </w:pPr>
+            <w:r>
+              <w:rPr>
+                <w:rFonts w:ascii="Courier New" w:eastAsia="Times New Roman" w:hAnsi="Courier New" w:cs="Courier New"/>
+                <w:sz w:val="20"/>
+                <w:szCs w:val="20"/>
+                <w:lang w:eastAsia="en-CA"/>
+              </w:rPr>
+              <w:t>4</w:t>
+            </w:r>
+            <w:r>
+              <w:rPr>
+                <w:rFonts w:ascii="Courier New" w:eastAsia="Times New Roman" w:hAnsi="Courier New" w:cs="Courier New"/>
+                <w:sz w:val="20"/>
+                <w:szCs w:val="20"/>
+                <w:lang w:eastAsia="en-CA"/>
+              </w:rPr>
+              <w:t>.</w:t>
+            </w:r>
+            <w:r>
+              <w:rPr>
+                <w:rFonts w:ascii="Courier New" w:eastAsia="Times New Roman" w:hAnsi="Courier New" w:cs="Courier New"/>
+                <w:sz w:val="20"/>
+                <w:szCs w:val="20"/>
+                <w:lang w:eastAsia="en-CA"/>
+              </w:rPr>
+              <w:t>3125576773662</w:t>
+            </w:r>
+            <w:r>
+              <w:rPr>
+                <w:rFonts w:ascii="Courier New" w:eastAsia="Times New Roman" w:hAnsi="Courier New" w:cs="Courier New"/>
+                <w:sz w:val="20"/>
+                <w:szCs w:val="20"/>
+                <w:lang w:eastAsia="en-CA"/>
+              </w:rPr>
+              <w:t>e-5</w:t>
+            </w:r>
+          </w:p>
+        </w:tc>
+        <w:tc>
+          <w:tcPr>
+            <w:tcW w:w="2551" w:type="dxa"/>
+          </w:tcPr>
+          <w:p>
+            <w:pPr>
+              <w:rPr>
+                <w:rFonts w:cstheme="minorHAnsi"/>
+              </w:rPr>
+            </w:pPr>
+            <w:r>
+              <w:rPr>
+                <w:rFonts w:ascii="Courier New" w:eastAsia="Times New Roman" w:hAnsi="Courier New" w:cs="Courier New"/>
+                <w:sz w:val="20"/>
+                <w:szCs w:val="20"/>
+                <w:lang w:eastAsia="en-CA"/>
+              </w:rPr>
+              <w:t>1</w:t>
+            </w:r>
+            <w:r>
+              <w:rPr>
+                <w:rFonts w:ascii="Courier New" w:eastAsia="Times New Roman" w:hAnsi="Courier New" w:cs="Courier New"/>
+                <w:sz w:val="20"/>
+                <w:szCs w:val="20"/>
+                <w:lang w:eastAsia="en-CA"/>
+              </w:rPr>
+              <w:t>.</w:t>
+            </w:r>
+            <w:r>
+              <w:rPr>
+                <w:rFonts w:ascii="Courier New" w:eastAsia="Times New Roman" w:hAnsi="Courier New" w:cs="Courier New"/>
+                <w:sz w:val="20"/>
+                <w:szCs w:val="20"/>
+                <w:lang w:eastAsia="en-CA"/>
+              </w:rPr>
+              <w:t>25000062496383</w:t>
+            </w:r>
+            <w:r>
+              <w:rPr>
+                <w:rFonts w:ascii="Courier New" w:eastAsia="Times New Roman" w:hAnsi="Courier New" w:cs="Courier New"/>
+                <w:sz w:val="20"/>
+                <w:szCs w:val="20"/>
+                <w:lang w:eastAsia="en-CA"/>
+              </w:rPr>
+              <w:t>e-4</w:t>
+            </w:r>
+          </w:p>
+        </w:tc>
+      </w:tr>
+    </w:tbl>
+    <w:p>
+      <w:pPr>
+        <w:rPr>
+          <w:rFonts w:cstheme="minorHAnsi"/>
+        </w:rPr>
+      </w:pPr>
+    </w:p>
+    <w:tbl>
+      <w:tblPr>
+        <w:tblStyle w:val="TableGrid"/>
+        <w:tblW w:w="9634" w:type="dxa"/>
+        <w:jc w:val="center"/>
+        <w:tblLook w:val="04A0" w:firstRow="1" w:lastRow="0" w:firstColumn="1" w:lastColumn="0" w:noHBand="0" w:noVBand="1"/>
+      </w:tblPr>
+      <w:tblGrid>
+        <w:gridCol w:w="1942"/>
+        <w:gridCol w:w="2589"/>
+        <w:gridCol w:w="2552"/>
+        <w:gridCol w:w="2551"/>
+      </w:tblGrid>
+      <w:tr>
+        <w:trPr>
+          <w:jc w:val="center"/>
+        </w:trPr>
+        <w:tc>
+          <w:tcPr>
+            <w:tcW w:w="1942" w:type="dxa"/>
+          </w:tcPr>
+          <w:p>
+            <w:pPr>
+              <w:rPr>
+                <w:rFonts w:cstheme="minorHAnsi"/>
+              </w:rPr>
+            </w:pPr>
+            <w:r>
+              <w:rPr>
+                <w:rFonts w:cstheme="minorHAnsi"/>
+              </w:rPr>
+              <w:t xml:space="preserve">x = </w:t>
+            </w:r>
+          </w:p>
+        </w:tc>
+        <w:tc>
+          <w:tcPr>
+            <w:tcW w:w="2589" w:type="dxa"/>
+          </w:tcPr>
+          <w:p>
+            <w:pPr>
+              <w:rPr>
+                <w:rFonts w:cstheme="minorHAnsi"/>
+              </w:rPr>
+            </w:pPr>
+            <w:r>
+              <w:rPr>
+                <w:rFonts w:cstheme="minorHAnsi"/>
+              </w:rPr>
+              <w:t xml:space="preserve">10 </w:t>
+            </w:r>
+          </w:p>
+        </w:tc>
+        <w:tc>
+          <w:tcPr>
+            <w:tcW w:w="2552" w:type="dxa"/>
+          </w:tcPr>
+          <w:p>
+            <w:pPr>
+              <w:rPr>
+                <w:rFonts w:cstheme="minorHAnsi"/>
+              </w:rPr>
+            </w:pPr>
+            <w:r>
+              <w:rPr>
+                <w:rFonts w:cstheme="minorHAnsi"/>
+              </w:rPr>
+              <w:t>1000</w:t>
+            </w:r>
+          </w:p>
+        </w:tc>
+        <w:tc>
+          <w:tcPr>
+            <w:tcW w:w="2551" w:type="dxa"/>
+          </w:tcPr>
+          <w:p>
+            <w:pPr>
+              <w:rPr>
+                <w:rFonts w:cstheme="minorHAnsi"/>
+              </w:rPr>
+            </w:pPr>
+            <w:r>
+              <w:rPr>
+                <w:rFonts w:cstheme="minorHAnsi"/>
+              </w:rPr>
+              <w:t>1000000</w:t>
+            </w:r>
+          </w:p>
+        </w:tc>
+      </w:tr>
+      <w:tr>
+        <w:trPr>
+          <w:jc w:val="center"/>
+        </w:trPr>
+        <w:tc>
+          <w:tcPr>
+            <w:tcW w:w="1942" w:type="dxa"/>
+          </w:tcPr>
+          <w:p>
+            <w:pPr>
+              <w:rPr>
+                <w:rFonts w:cstheme="minorHAnsi"/>
+              </w:rPr>
+            </w:pPr>
+            <w:r>
+              <w:rPr>
+                <w:rFonts w:cstheme="minorHAnsi"/>
+              </w:rPr>
+              <w:t>Per Relative Err (%)</w:t>
+            </w:r>
+          </w:p>
+        </w:tc>
+        <w:tc>
+          <w:tcPr>
+            <w:tcW w:w="2589" w:type="dxa"/>
+          </w:tcPr>
+          <w:p>
+            <w:pPr>
+              <w:rPr>
+                <w:rFonts w:cstheme="minorHAnsi"/>
+              </w:rPr>
+            </w:pPr>
+            <w:r>
+              <w:rPr>
+                <w:rFonts w:ascii="Courier New" w:eastAsia="Times New Roman" w:hAnsi="Courier New" w:cs="Courier New"/>
+                <w:sz w:val="20"/>
+                <w:szCs w:val="20"/>
+                <w:lang w:eastAsia="en-CA"/>
+              </w:rPr>
+              <w:t>2</w:t>
+            </w:r>
+            <w:r>
+              <w:rPr>
+                <w:rFonts w:ascii="Courier New" w:eastAsia="Times New Roman" w:hAnsi="Courier New" w:cs="Courier New"/>
+                <w:sz w:val="20"/>
+                <w:szCs w:val="20"/>
+                <w:lang w:eastAsia="en-CA"/>
+              </w:rPr>
+              <w:t>.</w:t>
+            </w:r>
+            <w:r>
+              <w:rPr>
+                <w:rFonts w:ascii="Courier New" w:eastAsia="Times New Roman" w:hAnsi="Courier New" w:cs="Courier New"/>
+                <w:sz w:val="20"/>
+                <w:szCs w:val="20"/>
+                <w:lang w:eastAsia="en-CA"/>
+              </w:rPr>
+              <w:t>09413680424876</w:t>
+            </w:r>
+            <w:r>
+              <w:rPr>
+                <w:rFonts w:ascii="Courier New" w:eastAsia="Times New Roman" w:hAnsi="Courier New" w:cs="Courier New"/>
+                <w:sz w:val="20"/>
+                <w:szCs w:val="20"/>
+                <w:lang w:eastAsia="en-CA"/>
+              </w:rPr>
+              <w:t>e-4</w:t>
+            </w:r>
+            <w:r>
+              <w:rPr>
+                <w:rFonts w:ascii="Courier New" w:eastAsia="Times New Roman" w:hAnsi="Courier New" w:cs="Courier New"/>
+                <w:sz w:val="20"/>
+                <w:szCs w:val="20"/>
+                <w:lang w:eastAsia="en-CA"/>
+              </w:rPr>
+              <w:t xml:space="preserve">   </w:t>
+            </w:r>
+          </w:p>
+        </w:tc>
+        <w:tc>
+          <w:tcPr>
+            <w:tcW w:w="2552" w:type="dxa"/>
+          </w:tcPr>
+          <w:p>
+            <w:pPr>
+              <w:rPr>
+                <w:rFonts w:cstheme="minorHAnsi"/>
+              </w:rPr>
+            </w:pPr>
+            <w:r>
+              <w:rPr>
+                <w:rFonts w:ascii="Courier New" w:eastAsia="Times New Roman" w:hAnsi="Courier New" w:cs="Courier New"/>
+                <w:sz w:val="20"/>
+                <w:szCs w:val="20"/>
+                <w:lang w:eastAsia="en-CA"/>
+              </w:rPr>
+              <w:t>2</w:t>
+            </w:r>
+            <w:r>
+              <w:rPr>
+                <w:rFonts w:ascii="Courier New" w:eastAsia="Times New Roman" w:hAnsi="Courier New" w:cs="Courier New"/>
+                <w:sz w:val="20"/>
+                <w:szCs w:val="20"/>
+                <w:lang w:eastAsia="en-CA"/>
+              </w:rPr>
+              <w:t>.</w:t>
+            </w:r>
+            <w:r>
+              <w:rPr>
+                <w:rFonts w:ascii="Courier New" w:eastAsia="Times New Roman" w:hAnsi="Courier New" w:cs="Courier New"/>
+                <w:sz w:val="20"/>
+                <w:szCs w:val="20"/>
+                <w:lang w:eastAsia="en-CA"/>
+              </w:rPr>
+              <w:t>7268189144703</w:t>
+            </w:r>
+            <w:r>
+              <w:rPr>
+                <w:rFonts w:ascii="Courier New" w:eastAsia="Times New Roman" w:hAnsi="Courier New" w:cs="Courier New"/>
+                <w:sz w:val="20"/>
+                <w:szCs w:val="20"/>
+                <w:lang w:eastAsia="en-CA"/>
+              </w:rPr>
+              <w:t>6e-4</w:t>
+            </w:r>
+          </w:p>
+        </w:tc>
+        <w:tc>
+          <w:tcPr>
+            <w:tcW w:w="2551" w:type="dxa"/>
+          </w:tcPr>
+          <w:p>
+            <w:pPr>
+              <w:rPr>
+                <w:rFonts w:cstheme="minorHAnsi"/>
+              </w:rPr>
+            </w:pPr>
+            <w:r>
+              <w:rPr>
+                <w:rFonts w:ascii="Courier New" w:eastAsia="Times New Roman" w:hAnsi="Courier New" w:cs="Courier New"/>
+                <w:sz w:val="20"/>
+                <w:szCs w:val="20"/>
+                <w:lang w:eastAsia="en-CA"/>
+              </w:rPr>
+              <w:t>2</w:t>
+            </w:r>
+            <w:r>
+              <w:rPr>
+                <w:rFonts w:ascii="Courier New" w:eastAsia="Times New Roman" w:hAnsi="Courier New" w:cs="Courier New"/>
+                <w:sz w:val="20"/>
+                <w:szCs w:val="20"/>
+                <w:lang w:eastAsia="en-CA"/>
+              </w:rPr>
+              <w:t>.</w:t>
+            </w:r>
+            <w:r>
+              <w:rPr>
+                <w:rFonts w:ascii="Courier New" w:eastAsia="Times New Roman" w:hAnsi="Courier New" w:cs="Courier New"/>
+                <w:sz w:val="20"/>
+                <w:szCs w:val="20"/>
+                <w:lang w:eastAsia="en-CA"/>
+              </w:rPr>
+              <w:t>5000006249272</w:t>
+            </w:r>
+            <w:r>
+              <w:rPr>
+                <w:rFonts w:ascii="Courier New" w:eastAsia="Times New Roman" w:hAnsi="Courier New" w:cs="Courier New"/>
+                <w:sz w:val="20"/>
+                <w:szCs w:val="20"/>
+                <w:lang w:eastAsia="en-CA"/>
+              </w:rPr>
+              <w:t>e-5</w:t>
+            </w:r>
+          </w:p>
+        </w:tc>
+      </w:tr>
+    </w:tbl>
     <w:p>
       <w:pPr>
         <w:pStyle w:val="HTMLPreformatted"/>
@@ -3033,223 +3893,40 @@
           <w:szCs w:val="22"/>
         </w:rPr>
       </w:pPr>
+    </w:p>
+    <w:p>
+      <w:pPr>
+        <w:rPr>
+          <w:rFonts w:eastAsiaTheme="minorEastAsia" w:cstheme="minorHAnsi"/>
+        </w:rPr>
+      </w:pPr>
+      <w:r>
+        <w:rPr>
+          <w:rFonts w:eastAsiaTheme="minorEastAsia" w:cstheme="minorHAnsi"/>
+        </w:rPr>
+        <w:t xml:space="preserve">The calculated error between the </w:t>
+      </w:r>
       <w:proofErr w:type="spellStart"/>
       <w:r>
         <w:rPr>
-          <w:rFonts w:asciiTheme="minorHAnsi" w:hAnsiTheme="minorHAnsi" w:cstheme="minorHAnsi"/>
-          <w:sz w:val="22"/>
-          <w:szCs w:val="22"/>
-        </w:rPr>
-        <w:t>abs_error</w:t>
+          <w:rFonts w:eastAsiaTheme="minorEastAsia" w:cstheme="minorHAnsi"/>
+        </w:rPr>
+        <w:t>Matlab</w:t>
       </w:r>
       <w:proofErr w:type="spellEnd"/>
       <w:r>
         <w:rPr>
-          <w:rFonts w:asciiTheme="minorHAnsi" w:hAnsiTheme="minorHAnsi" w:cstheme="minorHAnsi"/>
-          <w:sz w:val="22"/>
-          <w:szCs w:val="22"/>
-        </w:rPr>
-        <w:t xml:space="preserve"> = </w:t>
-      </w:r>
-      <w:r>
-        <w:rPr>
-          <w:rFonts w:asciiTheme="minorHAnsi" w:hAnsiTheme="minorHAnsi" w:cstheme="minorHAnsi"/>
-          <w:color w:val="B3B3B3"/>
-          <w:sz w:val="22"/>
-          <w:szCs w:val="22"/>
-        </w:rPr>
-        <w:t>1×3</w:t>
-      </w:r>
-    </w:p>
-    <w:p>
-      <w:pPr>
-        <w:pStyle w:val="HTMLPreformatted"/>
-        <w:rPr>
-          <w:rFonts w:asciiTheme="minorHAnsi" w:hAnsiTheme="minorHAnsi" w:cstheme="minorHAnsi"/>
-          <w:sz w:val="22"/>
-          <w:szCs w:val="22"/>
-        </w:rPr>
-      </w:pPr>
-      <w:r>
-        <w:rPr>
-          <w:rFonts w:asciiTheme="minorHAnsi" w:hAnsiTheme="minorHAnsi" w:cstheme="minorHAnsi"/>
-          <w:sz w:val="22"/>
-          <w:szCs w:val="22"/>
-        </w:rPr>
-        <w:t>10</w:t>
-      </w:r>
-      <w:r>
-        <w:rPr>
-          <w:rFonts w:asciiTheme="minorHAnsi" w:hAnsiTheme="minorHAnsi" w:cstheme="minorHAnsi"/>
-          <w:sz w:val="22"/>
-          <w:szCs w:val="22"/>
-          <w:vertAlign w:val="superscript"/>
-        </w:rPr>
-        <w:t>-3</w:t>
-      </w:r>
-      <w:r>
-        <w:rPr>
-          <w:rFonts w:asciiTheme="minorHAnsi" w:hAnsiTheme="minorHAnsi" w:cstheme="minorHAnsi"/>
-          <w:sz w:val="22"/>
-          <w:szCs w:val="22"/>
-        </w:rPr>
-        <w:t xml:space="preserve"> ×</w:t>
-      </w:r>
-    </w:p>
-    <w:p>
-      <w:pPr>
-        <w:pStyle w:val="HTMLPreformatted"/>
-        <w:rPr>
-          <w:rFonts w:asciiTheme="minorHAnsi" w:hAnsiTheme="minorHAnsi" w:cstheme="minorHAnsi"/>
-          <w:sz w:val="22"/>
-          <w:szCs w:val="22"/>
-        </w:rPr>
-      </w:pPr>
-      <w:r>
-        <w:rPr>
-          <w:rFonts w:asciiTheme="minorHAnsi" w:hAnsiTheme="minorHAnsi" w:cstheme="minorHAnsi"/>
-          <w:sz w:val="22"/>
-          <w:szCs w:val="22"/>
-        </w:rPr>
-        <w:t xml:space="preserve">    0.0034   -0.0431   -0.1250</w:t>
-      </w:r>
-    </w:p>
-    <w:p>
-      <w:pPr>
-        <w:pStyle w:val="HTMLPreformatted"/>
-        <w:rPr>
-          <w:rFonts w:asciiTheme="minorHAnsi" w:hAnsiTheme="minorHAnsi" w:cstheme="minorHAnsi"/>
-          <w:sz w:val="22"/>
-          <w:szCs w:val="22"/>
-        </w:rPr>
-      </w:pPr>
-    </w:p>
-    <w:p>
-      <w:pPr>
-        <w:pStyle w:val="HTMLPreformatted"/>
-        <w:rPr>
-          <w:rFonts w:asciiTheme="minorHAnsi" w:hAnsiTheme="minorHAnsi" w:cstheme="minorHAnsi"/>
-          <w:sz w:val="22"/>
-          <w:szCs w:val="22"/>
-        </w:rPr>
-      </w:pPr>
-      <w:proofErr w:type="spellStart"/>
-      <w:r>
-        <w:rPr>
-          <w:rFonts w:asciiTheme="minorHAnsi" w:hAnsiTheme="minorHAnsi" w:cstheme="minorHAnsi"/>
-          <w:sz w:val="22"/>
-          <w:szCs w:val="22"/>
-        </w:rPr>
-        <w:t>per_relative_err</w:t>
-      </w:r>
-      <w:proofErr w:type="spellEnd"/>
-      <w:r>
-        <w:rPr>
-          <w:rFonts w:asciiTheme="minorHAnsi" w:hAnsiTheme="minorHAnsi" w:cstheme="minorHAnsi"/>
-          <w:sz w:val="22"/>
-          <w:szCs w:val="22"/>
-        </w:rPr>
-        <w:t xml:space="preserve"> = </w:t>
-      </w:r>
-      <w:r>
-        <w:rPr>
-          <w:rFonts w:asciiTheme="minorHAnsi" w:hAnsiTheme="minorHAnsi" w:cstheme="minorHAnsi"/>
-          <w:color w:val="B3B3B3"/>
-          <w:sz w:val="22"/>
-          <w:szCs w:val="22"/>
-        </w:rPr>
-        <w:t>1×3</w:t>
-      </w:r>
-    </w:p>
-    <w:p>
-      <w:pPr>
-        <w:pStyle w:val="HTMLPreformatted"/>
-        <w:rPr>
-          <w:rFonts w:asciiTheme="minorHAnsi" w:hAnsiTheme="minorHAnsi" w:cstheme="minorHAnsi"/>
-          <w:sz w:val="22"/>
-          <w:szCs w:val="22"/>
-        </w:rPr>
-      </w:pPr>
-      <w:r>
-        <w:rPr>
-          <w:rFonts w:asciiTheme="minorHAnsi" w:hAnsiTheme="minorHAnsi" w:cstheme="minorHAnsi"/>
-          <w:sz w:val="22"/>
-          <w:szCs w:val="22"/>
-        </w:rPr>
-        <w:t>10</w:t>
-      </w:r>
-      <w:r>
-        <w:rPr>
-          <w:rFonts w:asciiTheme="minorHAnsi" w:hAnsiTheme="minorHAnsi" w:cstheme="minorHAnsi"/>
-          <w:sz w:val="22"/>
-          <w:szCs w:val="22"/>
-          <w:vertAlign w:val="superscript"/>
-        </w:rPr>
-        <w:t>-3</w:t>
-      </w:r>
-      <w:r>
-        <w:rPr>
-          <w:rFonts w:asciiTheme="minorHAnsi" w:hAnsiTheme="minorHAnsi" w:cstheme="minorHAnsi"/>
-          <w:sz w:val="22"/>
-          <w:szCs w:val="22"/>
-        </w:rPr>
-        <w:t xml:space="preserve"> ×</w:t>
-      </w:r>
-    </w:p>
-    <w:p>
-      <w:pPr>
-        <w:pStyle w:val="HTMLPreformatted"/>
-        <w:rPr>
-          <w:rFonts w:asciiTheme="minorHAnsi" w:hAnsiTheme="minorHAnsi" w:cstheme="minorHAnsi"/>
-          <w:sz w:val="22"/>
-          <w:szCs w:val="22"/>
-        </w:rPr>
-      </w:pPr>
-      <w:r>
-        <w:rPr>
-          <w:rFonts w:asciiTheme="minorHAnsi" w:hAnsiTheme="minorHAnsi" w:cstheme="minorHAnsi"/>
-          <w:sz w:val="22"/>
-          <w:szCs w:val="22"/>
-        </w:rPr>
-        <w:t xml:space="preserve">    0.2094   -0.2727   -0.0250</w:t>
-      </w:r>
-    </w:p>
-    <w:p>
-      <w:pPr>
-        <w:pStyle w:val="HTMLPreformatted"/>
-        <w:rPr>
-          <w:rFonts w:asciiTheme="minorHAnsi" w:hAnsiTheme="minorHAnsi" w:cstheme="minorHAnsi"/>
-          <w:sz w:val="22"/>
-          <w:szCs w:val="22"/>
-        </w:rPr>
-      </w:pPr>
-    </w:p>
-    <w:p>
-      <w:pPr>
-        <w:rPr>
-          <w:rFonts w:eastAsiaTheme="minorEastAsia" w:cstheme="minorHAnsi"/>
-        </w:rPr>
-      </w:pPr>
-      <w:r>
-        <w:rPr>
-          <w:rFonts w:eastAsiaTheme="minorEastAsia" w:cstheme="minorHAnsi"/>
-        </w:rPr>
-        <w:t xml:space="preserve">The calculated error between the </w:t>
-      </w:r>
-      <w:proofErr w:type="spellStart"/>
-      <w:r>
-        <w:rPr>
-          <w:rFonts w:eastAsiaTheme="minorEastAsia" w:cstheme="minorHAnsi"/>
-        </w:rPr>
-        <w:t>Matlab</w:t>
-      </w:r>
-      <w:proofErr w:type="spellEnd"/>
-      <w:r>
-        <w:rPr>
           <w:rFonts w:eastAsiaTheme="minorEastAsia" w:cstheme="minorHAnsi"/>
         </w:rPr>
         <w:t xml:space="preserve"> calculation and the modified function is lower for most inputs due to the elimination of subtraction in the function. When the subtraction operation occurs, it leads to a lost of significant figures when the two operands are close to one another. Therefore, the removal of this operation allows for a more precise result.</w:t>
       </w:r>
+    </w:p>
+    <w:p>
+      <w:pPr>
+        <w:rPr>
+          <w:rFonts w:eastAsiaTheme="minorEastAsia" w:cstheme="minorHAnsi"/>
+        </w:rPr>
+      </w:pPr>
     </w:p>
     <w:p>
       <w:pPr>
@@ -3687,6 +4364,7 @@
             <w:rPr>
               <w:rFonts w:ascii="Cambria Math" w:eastAsiaTheme="minorEastAsia" w:hAnsi="Cambria Math" w:cstheme="minorHAnsi"/>
             </w:rPr>
+            <w:lastRenderedPageBreak/>
             <m:t>f</m:t>
           </m:r>
           <m:d>
@@ -3754,7 +4432,6 @@
             <w:rPr>
               <w:rFonts w:ascii="Cambria Math" w:eastAsiaTheme="minorEastAsia" w:hAnsi="Cambria Math" w:cstheme="minorHAnsi"/>
             </w:rPr>
-            <w:lastRenderedPageBreak/>
             <m:t>f</m:t>
           </m:r>
           <m:d>
@@ -3948,245 +4625,231 @@
         <w:t>, section c.</w:t>
       </w:r>
     </w:p>
-    <w:p>
-      <w:pPr>
-        <w:tabs>
-          <w:tab w:val="left" w:pos="916"/>
-          <w:tab w:val="left" w:pos="1832"/>
-          <w:tab w:val="left" w:pos="2748"/>
-          <w:tab w:val="left" w:pos="3664"/>
-          <w:tab w:val="left" w:pos="4580"/>
-          <w:tab w:val="left" w:pos="5496"/>
-          <w:tab w:val="left" w:pos="6412"/>
-          <w:tab w:val="left" w:pos="7328"/>
-          <w:tab w:val="left" w:pos="8244"/>
-          <w:tab w:val="left" w:pos="9160"/>
-          <w:tab w:val="left" w:pos="10076"/>
-          <w:tab w:val="left" w:pos="10992"/>
-          <w:tab w:val="left" w:pos="11908"/>
-          <w:tab w:val="left" w:pos="12824"/>
-          <w:tab w:val="left" w:pos="13740"/>
-          <w:tab w:val="left" w:pos="14656"/>
-        </w:tabs>
+    <w:tbl>
+      <w:tblPr>
+        <w:tblStyle w:val="TableGrid"/>
+        <w:tblW w:w="0" w:type="auto"/>
+        <w:tblLook w:val="04A0" w:firstRow="1" w:lastRow="0" w:firstColumn="1" w:lastColumn="0" w:noHBand="0" w:noVBand="1"/>
+      </w:tblPr>
+      <w:tblGrid>
+        <w:gridCol w:w="4675"/>
+        <w:gridCol w:w="4675"/>
+      </w:tblGrid>
+      <w:tr>
+        <w:tc>
+          <w:tcPr>
+            <w:tcW w:w="4675" w:type="dxa"/>
+          </w:tcPr>
+          <w:p>
+            <w:pPr>
+              <w:rPr>
+                <w:rFonts w:eastAsiaTheme="minorEastAsia" w:cstheme="minorHAnsi"/>
+              </w:rPr>
+            </w:pPr>
+            <w:r>
+              <w:rPr>
+                <w:rFonts w:eastAsiaTheme="minorEastAsia" w:cstheme="minorHAnsi"/>
+              </w:rPr>
+              <w:t>X=</w:t>
+            </w:r>
+          </w:p>
+        </w:tc>
+        <w:tc>
+          <w:tcPr>
+            <w:tcW w:w="4675" w:type="dxa"/>
+          </w:tcPr>
+          <w:p>
+            <w:pPr>
+              <w:rPr>
+                <w:rFonts w:eastAsiaTheme="minorEastAsia" w:cstheme="minorHAnsi"/>
+              </w:rPr>
+            </w:pPr>
+            <w:r>
+              <w:rPr>
+                <w:rFonts w:eastAsiaTheme="minorEastAsia" w:cstheme="minorHAnsi"/>
+              </w:rPr>
+              <w:t>0.007</w:t>
+            </w:r>
+          </w:p>
+        </w:tc>
+      </w:tr>
+      <w:tr>
+        <w:tc>
+          <w:tcPr>
+            <w:tcW w:w="4675" w:type="dxa"/>
+          </w:tcPr>
+          <w:p>
+            <w:pPr>
+              <w:rPr>
+                <w:rFonts w:eastAsiaTheme="minorEastAsia" w:cstheme="minorHAnsi"/>
+              </w:rPr>
+            </w:pPr>
+            <w:r>
+              <w:rPr>
+                <w:rFonts w:eastAsiaTheme="minorEastAsia" w:cstheme="minorHAnsi"/>
+              </w:rPr>
+              <w:t>Absolute Error</w:t>
+            </w:r>
+          </w:p>
+        </w:tc>
+        <w:tc>
+          <w:tcPr>
+            <w:tcW w:w="4675" w:type="dxa"/>
+          </w:tcPr>
+          <w:p>
+            <w:pPr>
+              <w:rPr>
+                <w:rFonts w:eastAsiaTheme="minorEastAsia" w:cstheme="minorHAnsi"/>
+              </w:rPr>
+            </w:pPr>
+            <w:r>
+              <w:rPr>
+                <w:rFonts w:eastAsia="Times New Roman" w:cstheme="minorHAnsi"/>
+                <w:noProof/>
+                <w:position w:val="-8"/>
+                <w:lang w:eastAsia="en-CA"/>
+              </w:rPr>
+              <w:drawing>
+                <wp:inline distT="0" distB="0" distL="0" distR="0" wp14:anchorId="54EAE5EF" wp14:editId="5283DCC9">
+                  <wp:extent cx="2700655" cy="169545"/>
+                  <wp:effectExtent l="0" t="0" r="4445" b="1905"/>
+                  <wp:docPr id="22" name="Picture 22" descr="C:\Users\bjay2\AppData\Local\Temp\ConnectorClipboard5720896608659911961\image15487741274990.png"/>
+                  <wp:cNvGraphicFramePr>
+                    <a:graphicFrameLocks xmlns:a="http://schemas.openxmlformats.org/drawingml/2006/main" noChangeAspect="1"/>
+                  </wp:cNvGraphicFramePr>
+                  <a:graphic xmlns:a="http://schemas.openxmlformats.org/drawingml/2006/main">
+                    <a:graphicData uri="http://schemas.openxmlformats.org/drawingml/2006/picture">
+                      <pic:pic xmlns:pic="http://schemas.openxmlformats.org/drawingml/2006/picture">
+                        <pic:nvPicPr>
+                          <pic:cNvPr id="0" name="Picture 5" descr="C:\Users\bjay2\AppData\Local\Temp\ConnectorClipboard5720896608659911961\image15487741274990.png"/>
+                          <pic:cNvPicPr>
+                            <a:picLocks noChangeAspect="1" noChangeArrowheads="1"/>
+                          </pic:cNvPicPr>
+                        </pic:nvPicPr>
+                        <pic:blipFill>
+                          <a:blip r:embed="rId10">
+                            <a:extLst>
+                              <a:ext uri="{28A0092B-C50C-407E-A947-70E740481C1C}">
+                                <a14:useLocalDpi xmlns:a14="http://schemas.microsoft.com/office/drawing/2010/main" val="0"/>
+                              </a:ext>
+                            </a:extLst>
+                          </a:blip>
+                          <a:srcRect/>
+                          <a:stretch>
+                            <a:fillRect/>
+                          </a:stretch>
+                        </pic:blipFill>
+                        <pic:spPr bwMode="auto">
+                          <a:xfrm>
+                            <a:off x="0" y="0"/>
+                            <a:ext cx="2700655" cy="169545"/>
+                          </a:xfrm>
+                          <a:prstGeom prst="rect">
+                            <a:avLst/>
+                          </a:prstGeom>
+                          <a:noFill/>
+                          <a:ln>
+                            <a:noFill/>
+                          </a:ln>
+                        </pic:spPr>
+                      </pic:pic>
+                    </a:graphicData>
+                  </a:graphic>
+                </wp:inline>
+              </w:drawing>
+            </w:r>
+          </w:p>
+        </w:tc>
+      </w:tr>
+      <w:tr>
+        <w:tc>
+          <w:tcPr>
+            <w:tcW w:w="4675" w:type="dxa"/>
+          </w:tcPr>
+          <w:p>
+            <w:r>
+              <w:t>Percent Relative Error (%)</w:t>
+            </w:r>
+          </w:p>
+        </w:tc>
+        <w:tc>
+          <w:tcPr>
+            <w:tcW w:w="4675" w:type="dxa"/>
+          </w:tcPr>
+          <w:p>
+            <w:pPr>
+              <w:rPr>
+                <w:rFonts w:eastAsiaTheme="minorEastAsia" w:cstheme="minorHAnsi"/>
+              </w:rPr>
+            </w:pPr>
+            <w:r>
+              <w:rPr>
+                <w:rFonts w:eastAsia="Times New Roman" w:cstheme="minorHAnsi"/>
+                <w:noProof/>
+                <w:position w:val="-8"/>
+                <w:lang w:eastAsia="en-CA"/>
+              </w:rPr>
+              <w:drawing>
+                <wp:inline distT="0" distB="0" distL="0" distR="0" wp14:anchorId="75DAD14E" wp14:editId="669C81D0">
+                  <wp:extent cx="2277745" cy="169545"/>
+                  <wp:effectExtent l="0" t="0" r="8255" b="1905"/>
+                  <wp:docPr id="23" name="Picture 23" descr="C:\Users\bjay2\AppData\Local\Temp\ConnectorClipboard5720896608659911961\image15487741348400.png"/>
+                  <wp:cNvGraphicFramePr>
+                    <a:graphicFrameLocks xmlns:a="http://schemas.openxmlformats.org/drawingml/2006/main" noChangeAspect="1"/>
+                  </wp:cNvGraphicFramePr>
+                  <a:graphic xmlns:a="http://schemas.openxmlformats.org/drawingml/2006/main">
+                    <a:graphicData uri="http://schemas.openxmlformats.org/drawingml/2006/picture">
+                      <pic:pic xmlns:pic="http://schemas.openxmlformats.org/drawingml/2006/picture">
+                        <pic:nvPicPr>
+                          <pic:cNvPr id="0" name="Picture 7" descr="C:\Users\bjay2\AppData\Local\Temp\ConnectorClipboard5720896608659911961\image15487741348400.png"/>
+                          <pic:cNvPicPr>
+                            <a:picLocks noChangeAspect="1" noChangeArrowheads="1"/>
+                          </pic:cNvPicPr>
+                        </pic:nvPicPr>
+                        <pic:blipFill>
+                          <a:blip r:embed="rId11">
+                            <a:extLst>
+                              <a:ext uri="{28A0092B-C50C-407E-A947-70E740481C1C}">
+                                <a14:useLocalDpi xmlns:a14="http://schemas.microsoft.com/office/drawing/2010/main" val="0"/>
+                              </a:ext>
+                            </a:extLst>
+                          </a:blip>
+                          <a:srcRect/>
+                          <a:stretch>
+                            <a:fillRect/>
+                          </a:stretch>
+                        </pic:blipFill>
+                        <pic:spPr bwMode="auto">
+                          <a:xfrm>
+                            <a:off x="0" y="0"/>
+                            <a:ext cx="2277745" cy="169545"/>
+                          </a:xfrm>
+                          <a:prstGeom prst="rect">
+                            <a:avLst/>
+                          </a:prstGeom>
+                          <a:noFill/>
+                          <a:ln>
+                            <a:noFill/>
+                          </a:ln>
+                        </pic:spPr>
+                      </pic:pic>
+                    </a:graphicData>
+                  </a:graphic>
+                </wp:inline>
+              </w:drawing>
+            </w:r>
+          </w:p>
+        </w:tc>
+      </w:tr>
+    </w:tbl>
+    <w:p>
+      <w:pPr>
         <w:spacing w:after="0" w:line="240" w:lineRule="auto"/>
         <w:rPr>
           <w:rFonts w:eastAsia="Times New Roman" w:cstheme="minorHAnsi"/>
           <w:lang w:eastAsia="en-CA"/>
         </w:rPr>
       </w:pPr>
-      <w:proofErr w:type="spellStart"/>
-      <w:r>
-        <w:rPr>
-          <w:rFonts w:eastAsia="Times New Roman" w:cstheme="minorHAnsi"/>
-          <w:lang w:eastAsia="en-CA"/>
-        </w:rPr>
-        <w:t>abs_error</w:t>
-      </w:r>
-      <w:proofErr w:type="spellEnd"/>
-      <w:r>
-        <w:rPr>
-          <w:rFonts w:eastAsia="Times New Roman" w:cstheme="minorHAnsi"/>
-          <w:lang w:eastAsia="en-CA"/>
-        </w:rPr>
-        <w:t> = </w:t>
-      </w:r>
-    </w:p>
-    <w:p>
-      <w:pPr>
-        <w:spacing w:after="0" w:line="240" w:lineRule="auto"/>
-        <w:rPr>
-          <w:rFonts w:eastAsia="Times New Roman" w:cstheme="minorHAnsi"/>
-          <w:lang w:eastAsia="en-CA"/>
-        </w:rPr>
-      </w:pPr>
-      <w:r>
-        <w:rPr>
-          <w:rFonts w:eastAsia="Times New Roman" w:cstheme="minorHAnsi"/>
-          <w:lang w:eastAsia="en-CA"/>
-        </w:rPr>
-        <w:t>   </w:t>
-      </w:r>
-      <w:r>
-        <w:rPr>
-          <w:rFonts w:eastAsia="Times New Roman" w:cstheme="minorHAnsi"/>
-          <w:noProof/>
-          <w:position w:val="-8"/>
-          <w:lang w:eastAsia="en-CA"/>
-        </w:rPr>
-        <w:drawing>
-          <wp:inline distT="0" distB="0" distL="0" distR="0" wp14:anchorId="7C39E20C" wp14:editId="4AB21910">
-            <wp:extent cx="2700655" cy="169545"/>
-            <wp:effectExtent l="0" t="0" r="4445" b="1905"/>
-            <wp:docPr id="3" name="Picture 3" descr="C:\Users\bjay2\AppData\Local\Temp\ConnectorClipboard5720896608659911961\image15487741274990.png"/>
-            <wp:cNvGraphicFramePr>
-              <a:graphicFrameLocks xmlns:a="http://schemas.openxmlformats.org/drawingml/2006/main" noChangeAspect="1"/>
-            </wp:cNvGraphicFramePr>
-            <a:graphic xmlns:a="http://schemas.openxmlformats.org/drawingml/2006/main">
-              <a:graphicData uri="http://schemas.openxmlformats.org/drawingml/2006/picture">
-                <pic:pic xmlns:pic="http://schemas.openxmlformats.org/drawingml/2006/picture">
-                  <pic:nvPicPr>
-                    <pic:cNvPr id="0" name="Picture 5" descr="C:\Users\bjay2\AppData\Local\Temp\ConnectorClipboard5720896608659911961\image15487741274990.png"/>
-                    <pic:cNvPicPr>
-                      <a:picLocks noChangeAspect="1" noChangeArrowheads="1"/>
-                    </pic:cNvPicPr>
-                  </pic:nvPicPr>
-                  <pic:blipFill>
-                    <a:blip r:embed="rId10">
-                      <a:extLst>
-                        <a:ext uri="{28A0092B-C50C-407E-A947-70E740481C1C}">
-                          <a14:useLocalDpi xmlns:a14="http://schemas.microsoft.com/office/drawing/2010/main" val="0"/>
-                        </a:ext>
-                      </a:extLst>
-                    </a:blip>
-                    <a:srcRect/>
-                    <a:stretch>
-                      <a:fillRect/>
-                    </a:stretch>
-                  </pic:blipFill>
-                  <pic:spPr bwMode="auto">
-                    <a:xfrm>
-                      <a:off x="0" y="0"/>
-                      <a:ext cx="2700655" cy="169545"/>
-                    </a:xfrm>
-                    <a:prstGeom prst="rect">
-                      <a:avLst/>
-                    </a:prstGeom>
-                    <a:noFill/>
-                    <a:ln>
-                      <a:noFill/>
-                    </a:ln>
-                  </pic:spPr>
-                </pic:pic>
-              </a:graphicData>
-            </a:graphic>
-          </wp:inline>
-        </w:drawing>
-      </w:r>
-    </w:p>
-    <w:p>
-      <w:pPr>
-        <w:pStyle w:val="HTMLPreformatted"/>
-        <w:rPr>
-          <w:rFonts w:asciiTheme="minorHAnsi" w:hAnsiTheme="minorHAnsi" w:cstheme="minorHAnsi"/>
-          <w:sz w:val="22"/>
-          <w:szCs w:val="22"/>
-        </w:rPr>
-      </w:pPr>
-    </w:p>
-    <w:p>
-      <w:pPr>
-        <w:tabs>
-          <w:tab w:val="left" w:pos="916"/>
-          <w:tab w:val="left" w:pos="1832"/>
-          <w:tab w:val="left" w:pos="2748"/>
-          <w:tab w:val="left" w:pos="3664"/>
-          <w:tab w:val="left" w:pos="4580"/>
-          <w:tab w:val="left" w:pos="5496"/>
-          <w:tab w:val="left" w:pos="6412"/>
-          <w:tab w:val="left" w:pos="7328"/>
-          <w:tab w:val="left" w:pos="8244"/>
-          <w:tab w:val="left" w:pos="9160"/>
-          <w:tab w:val="left" w:pos="10076"/>
-          <w:tab w:val="left" w:pos="10992"/>
-          <w:tab w:val="left" w:pos="11908"/>
-          <w:tab w:val="left" w:pos="12824"/>
-          <w:tab w:val="left" w:pos="13740"/>
-          <w:tab w:val="left" w:pos="14656"/>
-        </w:tabs>
-        <w:spacing w:after="0" w:line="240" w:lineRule="auto"/>
-        <w:rPr>
-          <w:rFonts w:eastAsia="Times New Roman" w:cstheme="minorHAnsi"/>
-          <w:lang w:eastAsia="en-CA"/>
-        </w:rPr>
-      </w:pPr>
-      <w:proofErr w:type="spellStart"/>
-      <w:r>
-        <w:rPr>
-          <w:rFonts w:eastAsia="Times New Roman" w:cstheme="minorHAnsi"/>
-          <w:lang w:eastAsia="en-CA"/>
-        </w:rPr>
-        <w:t>per_relative_err</w:t>
-      </w:r>
-      <w:proofErr w:type="spellEnd"/>
-      <w:r>
-        <w:rPr>
-          <w:rFonts w:eastAsia="Times New Roman" w:cstheme="minorHAnsi"/>
-          <w:lang w:eastAsia="en-CA"/>
-        </w:rPr>
-        <w:t> = </w:t>
-      </w:r>
-    </w:p>
-    <w:p>
-      <w:pPr>
-        <w:spacing w:after="0" w:line="240" w:lineRule="auto"/>
-        <w:rPr>
-          <w:rFonts w:eastAsia="Times New Roman" w:cstheme="minorHAnsi"/>
-          <w:lang w:eastAsia="en-CA"/>
-        </w:rPr>
-      </w:pPr>
-      <w:r>
-        <w:rPr>
-          <w:rFonts w:eastAsia="Times New Roman" w:cstheme="minorHAnsi"/>
-          <w:lang w:eastAsia="en-CA"/>
-        </w:rPr>
-        <w:t>   </w:t>
-      </w:r>
-      <w:r>
-        <w:rPr>
-          <w:rFonts w:eastAsia="Times New Roman" w:cstheme="minorHAnsi"/>
-          <w:noProof/>
-          <w:position w:val="-8"/>
-          <w:lang w:eastAsia="en-CA"/>
-        </w:rPr>
-        <w:drawing>
-          <wp:inline distT="0" distB="0" distL="0" distR="0" wp14:anchorId="31607BBC" wp14:editId="35DED95B">
-            <wp:extent cx="2277745" cy="169545"/>
-            <wp:effectExtent l="0" t="0" r="8255" b="1905"/>
-            <wp:docPr id="4" name="Picture 4" descr="C:\Users\bjay2\AppData\Local\Temp\ConnectorClipboard5720896608659911961\image15487741348400.png"/>
-            <wp:cNvGraphicFramePr>
-              <a:graphicFrameLocks xmlns:a="http://schemas.openxmlformats.org/drawingml/2006/main" noChangeAspect="1"/>
-            </wp:cNvGraphicFramePr>
-            <a:graphic xmlns:a="http://schemas.openxmlformats.org/drawingml/2006/main">
-              <a:graphicData uri="http://schemas.openxmlformats.org/drawingml/2006/picture">
-                <pic:pic xmlns:pic="http://schemas.openxmlformats.org/drawingml/2006/picture">
-                  <pic:nvPicPr>
-                    <pic:cNvPr id="0" name="Picture 7" descr="C:\Users\bjay2\AppData\Local\Temp\ConnectorClipboard5720896608659911961\image15487741348400.png"/>
-                    <pic:cNvPicPr>
-                      <a:picLocks noChangeAspect="1" noChangeArrowheads="1"/>
-                    </pic:cNvPicPr>
-                  </pic:nvPicPr>
-                  <pic:blipFill>
-                    <a:blip r:embed="rId11">
-                      <a:extLst>
-                        <a:ext uri="{28A0092B-C50C-407E-A947-70E740481C1C}">
-                          <a14:useLocalDpi xmlns:a14="http://schemas.microsoft.com/office/drawing/2010/main" val="0"/>
-                        </a:ext>
-                      </a:extLst>
-                    </a:blip>
-                    <a:srcRect/>
-                    <a:stretch>
-                      <a:fillRect/>
-                    </a:stretch>
-                  </pic:blipFill>
-                  <pic:spPr bwMode="auto">
-                    <a:xfrm>
-                      <a:off x="0" y="0"/>
-                      <a:ext cx="2277745" cy="169545"/>
-                    </a:xfrm>
-                    <a:prstGeom prst="rect">
-                      <a:avLst/>
-                    </a:prstGeom>
-                    <a:noFill/>
-                    <a:ln>
-                      <a:noFill/>
-                    </a:ln>
-                  </pic:spPr>
-                </pic:pic>
-              </a:graphicData>
-            </a:graphic>
-          </wp:inline>
-        </w:drawing>
-      </w:r>
     </w:p>
     <w:p>
       <w:pPr>
@@ -5451,7 +6114,6 @@
           <w:rFonts w:eastAsiaTheme="minorEastAsia" w:cstheme="minorHAnsi"/>
           <w:b/>
         </w:rPr>
-        <w:lastRenderedPageBreak/>
         <w:t xml:space="preserve">e) </w:t>
       </w:r>
       <w:proofErr w:type="spellStart"/>
@@ -5482,249 +6144,227 @@
         <w:t>, section e.</w:t>
       </w:r>
     </w:p>
-    <w:p>
-      <w:pPr>
-        <w:tabs>
-          <w:tab w:val="left" w:pos="916"/>
-          <w:tab w:val="left" w:pos="1832"/>
-          <w:tab w:val="left" w:pos="2748"/>
-          <w:tab w:val="left" w:pos="3664"/>
-          <w:tab w:val="left" w:pos="4580"/>
-          <w:tab w:val="left" w:pos="5496"/>
-          <w:tab w:val="left" w:pos="6412"/>
-          <w:tab w:val="left" w:pos="7328"/>
-          <w:tab w:val="left" w:pos="8244"/>
-          <w:tab w:val="left" w:pos="9160"/>
-          <w:tab w:val="left" w:pos="10076"/>
-          <w:tab w:val="left" w:pos="10992"/>
-          <w:tab w:val="left" w:pos="11908"/>
-          <w:tab w:val="left" w:pos="12824"/>
-          <w:tab w:val="left" w:pos="13740"/>
-          <w:tab w:val="left" w:pos="14656"/>
-        </w:tabs>
-        <w:spacing w:after="0" w:line="240" w:lineRule="auto"/>
-        <w:rPr>
-          <w:rFonts w:ascii="Courier New" w:eastAsia="Times New Roman" w:hAnsi="Courier New" w:cs="Courier New"/>
-          <w:sz w:val="20"/>
-          <w:szCs w:val="20"/>
-          <w:lang w:eastAsia="en-CA"/>
-        </w:rPr>
-      </w:pPr>
-      <w:proofErr w:type="spellStart"/>
-      <w:r>
-        <w:rPr>
-          <w:rFonts w:ascii="Courier New" w:eastAsia="Times New Roman" w:hAnsi="Courier New" w:cs="Courier New"/>
-          <w:sz w:val="20"/>
-          <w:szCs w:val="20"/>
-          <w:lang w:eastAsia="en-CA"/>
-        </w:rPr>
-        <w:t>abs_error</w:t>
-      </w:r>
-      <w:proofErr w:type="spellEnd"/>
-      <w:r>
-        <w:rPr>
-          <w:rFonts w:ascii="Courier New" w:eastAsia="Times New Roman" w:hAnsi="Courier New" w:cs="Courier New"/>
-          <w:sz w:val="20"/>
-          <w:szCs w:val="20"/>
-          <w:lang w:eastAsia="en-CA"/>
-        </w:rPr>
-        <w:t> = </w:t>
-      </w:r>
-    </w:p>
-    <w:p>
-      <w:pPr>
-        <w:spacing w:after="0" w:line="240" w:lineRule="auto"/>
-        <w:rPr>
-          <w:rFonts w:ascii="Times New Roman" w:eastAsia="Times New Roman" w:hAnsi="Times New Roman" w:cs="Times New Roman"/>
-          <w:sz w:val="24"/>
-          <w:szCs w:val="24"/>
-          <w:lang w:eastAsia="en-CA"/>
-        </w:rPr>
-      </w:pPr>
-      <w:r>
-        <w:rPr>
-          <w:rFonts w:ascii="Times New Roman" w:eastAsia="Times New Roman" w:hAnsi="Times New Roman" w:cs="Times New Roman"/>
-          <w:sz w:val="24"/>
-          <w:szCs w:val="24"/>
-          <w:lang w:eastAsia="en-CA"/>
-        </w:rPr>
-        <w:t>   </w:t>
-      </w:r>
-      <w:r>
-        <w:rPr>
-          <w:rFonts w:ascii="Times New Roman" w:eastAsia="Times New Roman" w:hAnsi="Times New Roman" w:cs="Times New Roman"/>
-          <w:noProof/>
-          <w:position w:val="-8"/>
-          <w:sz w:val="24"/>
-          <w:szCs w:val="24"/>
-          <w:lang w:eastAsia="en-CA"/>
-        </w:rPr>
-        <w:drawing>
-          <wp:inline distT="0" distB="0" distL="0" distR="0" wp14:anchorId="16F6C343" wp14:editId="77B9A052">
-            <wp:extent cx="2988945" cy="169545"/>
-            <wp:effectExtent l="0" t="0" r="1905" b="1905"/>
-            <wp:docPr id="8" name="Picture 8" descr="C:\Users\bjay2\AppData\Local\Temp\ConnectorClipboard5720896608659911961\image15487763695540.png"/>
-            <wp:cNvGraphicFramePr>
-              <a:graphicFrameLocks xmlns:a="http://schemas.openxmlformats.org/drawingml/2006/main" noChangeAspect="1"/>
-            </wp:cNvGraphicFramePr>
-            <a:graphic xmlns:a="http://schemas.openxmlformats.org/drawingml/2006/main">
-              <a:graphicData uri="http://schemas.openxmlformats.org/drawingml/2006/picture">
-                <pic:pic xmlns:pic="http://schemas.openxmlformats.org/drawingml/2006/picture">
-                  <pic:nvPicPr>
-                    <pic:cNvPr id="0" name="Picture 15" descr="C:\Users\bjay2\AppData\Local\Temp\ConnectorClipboard5720896608659911961\image15487763695540.png"/>
-                    <pic:cNvPicPr>
-                      <a:picLocks noChangeAspect="1" noChangeArrowheads="1"/>
-                    </pic:cNvPicPr>
-                  </pic:nvPicPr>
-                  <pic:blipFill>
-                    <a:blip r:embed="rId12">
-                      <a:extLst>
-                        <a:ext uri="{28A0092B-C50C-407E-A947-70E740481C1C}">
-                          <a14:useLocalDpi xmlns:a14="http://schemas.microsoft.com/office/drawing/2010/main" val="0"/>
-                        </a:ext>
-                      </a:extLst>
-                    </a:blip>
-                    <a:srcRect/>
-                    <a:stretch>
-                      <a:fillRect/>
-                    </a:stretch>
-                  </pic:blipFill>
-                  <pic:spPr bwMode="auto">
-                    <a:xfrm>
-                      <a:off x="0" y="0"/>
-                      <a:ext cx="2988945" cy="169545"/>
-                    </a:xfrm>
-                    <a:prstGeom prst="rect">
-                      <a:avLst/>
-                    </a:prstGeom>
-                    <a:noFill/>
-                    <a:ln>
-                      <a:noFill/>
-                    </a:ln>
-                  </pic:spPr>
-                </pic:pic>
-              </a:graphicData>
-            </a:graphic>
-          </wp:inline>
-        </w:drawing>
-      </w:r>
-    </w:p>
-    <w:p>
-      <w:pPr>
-        <w:spacing w:after="0" w:line="240" w:lineRule="auto"/>
-        <w:rPr>
-          <w:rFonts w:eastAsia="Times New Roman" w:cstheme="minorHAnsi"/>
-          <w:lang w:eastAsia="en-CA"/>
-        </w:rPr>
-      </w:pPr>
-    </w:p>
-    <w:p>
-      <w:pPr>
-        <w:tabs>
-          <w:tab w:val="left" w:pos="916"/>
-          <w:tab w:val="left" w:pos="1832"/>
-          <w:tab w:val="left" w:pos="2748"/>
-          <w:tab w:val="left" w:pos="3664"/>
-          <w:tab w:val="left" w:pos="4580"/>
-          <w:tab w:val="left" w:pos="5496"/>
-          <w:tab w:val="left" w:pos="6412"/>
-          <w:tab w:val="left" w:pos="7328"/>
-          <w:tab w:val="left" w:pos="8244"/>
-          <w:tab w:val="left" w:pos="9160"/>
-          <w:tab w:val="left" w:pos="10076"/>
-          <w:tab w:val="left" w:pos="10992"/>
-          <w:tab w:val="left" w:pos="11908"/>
-          <w:tab w:val="left" w:pos="12824"/>
-          <w:tab w:val="left" w:pos="13740"/>
-          <w:tab w:val="left" w:pos="14656"/>
-        </w:tabs>
-        <w:spacing w:after="0" w:line="240" w:lineRule="auto"/>
-        <w:rPr>
-          <w:rFonts w:ascii="Courier New" w:eastAsia="Times New Roman" w:hAnsi="Courier New" w:cs="Courier New"/>
-          <w:sz w:val="20"/>
-          <w:szCs w:val="20"/>
-          <w:lang w:eastAsia="en-CA"/>
-        </w:rPr>
-      </w:pPr>
-      <w:proofErr w:type="spellStart"/>
-      <w:r>
-        <w:rPr>
-          <w:rFonts w:ascii="Courier New" w:eastAsia="Times New Roman" w:hAnsi="Courier New" w:cs="Courier New"/>
-          <w:sz w:val="20"/>
-          <w:szCs w:val="20"/>
-          <w:lang w:eastAsia="en-CA"/>
-        </w:rPr>
-        <w:t>per_relative_err</w:t>
-      </w:r>
-      <w:proofErr w:type="spellEnd"/>
-      <w:r>
-        <w:rPr>
-          <w:rFonts w:ascii="Courier New" w:eastAsia="Times New Roman" w:hAnsi="Courier New" w:cs="Courier New"/>
-          <w:sz w:val="20"/>
-          <w:szCs w:val="20"/>
-          <w:lang w:eastAsia="en-CA"/>
-        </w:rPr>
-        <w:t> = </w:t>
-      </w:r>
-      <w:r>
-        <w:rPr>
-          <w:rFonts w:ascii="Times New Roman" w:eastAsia="Times New Roman" w:hAnsi="Times New Roman" w:cs="Times New Roman"/>
-          <w:noProof/>
-          <w:position w:val="-8"/>
-          <w:sz w:val="24"/>
-          <w:szCs w:val="24"/>
-          <w:lang w:eastAsia="en-CA"/>
-        </w:rPr>
-        <w:drawing>
-          <wp:inline distT="0" distB="0" distL="0" distR="0" wp14:anchorId="52E78049" wp14:editId="0389513F">
-            <wp:extent cx="2641600" cy="169545"/>
-            <wp:effectExtent l="0" t="0" r="6350" b="1905"/>
-            <wp:docPr id="9" name="Picture 9" descr="C:\Users\bjay2\AppData\Local\Temp\ConnectorClipboard5720896608659911961\image15487763814660.png"/>
-            <wp:cNvGraphicFramePr>
-              <a:graphicFrameLocks xmlns:a="http://schemas.openxmlformats.org/drawingml/2006/main" noChangeAspect="1"/>
-            </wp:cNvGraphicFramePr>
-            <a:graphic xmlns:a="http://schemas.openxmlformats.org/drawingml/2006/main">
-              <a:graphicData uri="http://schemas.openxmlformats.org/drawingml/2006/picture">
-                <pic:pic xmlns:pic="http://schemas.openxmlformats.org/drawingml/2006/picture">
-                  <pic:nvPicPr>
-                    <pic:cNvPr id="0" name="Picture 17" descr="C:\Users\bjay2\AppData\Local\Temp\ConnectorClipboard5720896608659911961\image15487763814660.png"/>
-                    <pic:cNvPicPr>
-                      <a:picLocks noChangeAspect="1" noChangeArrowheads="1"/>
-                    </pic:cNvPicPr>
-                  </pic:nvPicPr>
-                  <pic:blipFill>
-                    <a:blip r:embed="rId13">
-                      <a:extLst>
-                        <a:ext uri="{28A0092B-C50C-407E-A947-70E740481C1C}">
-                          <a14:useLocalDpi xmlns:a14="http://schemas.microsoft.com/office/drawing/2010/main" val="0"/>
-                        </a:ext>
-                      </a:extLst>
-                    </a:blip>
-                    <a:srcRect/>
-                    <a:stretch>
-                      <a:fillRect/>
-                    </a:stretch>
-                  </pic:blipFill>
-                  <pic:spPr bwMode="auto">
-                    <a:xfrm>
-                      <a:off x="0" y="0"/>
-                      <a:ext cx="2641600" cy="169545"/>
-                    </a:xfrm>
-                    <a:prstGeom prst="rect">
-                      <a:avLst/>
-                    </a:prstGeom>
-                    <a:noFill/>
-                    <a:ln>
-                      <a:noFill/>
-                    </a:ln>
-                  </pic:spPr>
-                </pic:pic>
-              </a:graphicData>
-            </a:graphic>
-          </wp:inline>
-        </w:drawing>
-      </w:r>
-    </w:p>
+    <w:tbl>
+      <w:tblPr>
+        <w:tblStyle w:val="TableGrid"/>
+        <w:tblW w:w="0" w:type="auto"/>
+        <w:tblLook w:val="04A0" w:firstRow="1" w:lastRow="0" w:firstColumn="1" w:lastColumn="0" w:noHBand="0" w:noVBand="1"/>
+      </w:tblPr>
+      <w:tblGrid>
+        <w:gridCol w:w="4424"/>
+        <w:gridCol w:w="4926"/>
+      </w:tblGrid>
+      <w:tr>
+        <w:tc>
+          <w:tcPr>
+            <w:tcW w:w="4675" w:type="dxa"/>
+          </w:tcPr>
+          <w:p>
+            <w:pPr>
+              <w:rPr>
+                <w:rFonts w:eastAsiaTheme="minorEastAsia" w:cstheme="minorHAnsi"/>
+              </w:rPr>
+            </w:pPr>
+            <w:r>
+              <w:rPr>
+                <w:rFonts w:eastAsiaTheme="minorEastAsia" w:cstheme="minorHAnsi"/>
+              </w:rPr>
+              <w:t>X=</w:t>
+            </w:r>
+          </w:p>
+        </w:tc>
+        <w:tc>
+          <w:tcPr>
+            <w:tcW w:w="4675" w:type="dxa"/>
+          </w:tcPr>
+          <w:p>
+            <w:pPr>
+              <w:rPr>
+                <w:rFonts w:eastAsiaTheme="minorEastAsia" w:cstheme="minorHAnsi"/>
+              </w:rPr>
+            </w:pPr>
+            <w:r>
+              <w:rPr>
+                <w:rFonts w:eastAsiaTheme="minorEastAsia" w:cstheme="minorHAnsi"/>
+              </w:rPr>
+              <w:t>0.007</w:t>
+            </w:r>
+          </w:p>
+        </w:tc>
+      </w:tr>
+      <w:tr>
+        <w:tc>
+          <w:tcPr>
+            <w:tcW w:w="4675" w:type="dxa"/>
+          </w:tcPr>
+          <w:p>
+            <w:pPr>
+              <w:rPr>
+                <w:rFonts w:eastAsiaTheme="minorEastAsia" w:cstheme="minorHAnsi"/>
+              </w:rPr>
+            </w:pPr>
+            <w:r>
+              <w:rPr>
+                <w:rFonts w:eastAsiaTheme="minorEastAsia" w:cstheme="minorHAnsi"/>
+              </w:rPr>
+              <w:t>Absolute Error</w:t>
+            </w:r>
+          </w:p>
+        </w:tc>
+        <w:tc>
+          <w:tcPr>
+            <w:tcW w:w="4675" w:type="dxa"/>
+          </w:tcPr>
+          <w:p>
+            <w:pPr>
+              <w:rPr>
+                <w:rFonts w:eastAsiaTheme="minorEastAsia" w:cstheme="minorHAnsi"/>
+              </w:rPr>
+            </w:pPr>
+            <w:r>
+              <w:rPr>
+                <w:rFonts w:ascii="Times New Roman" w:eastAsia="Times New Roman" w:hAnsi="Times New Roman" w:cs="Times New Roman"/>
+                <w:noProof/>
+                <w:position w:val="-8"/>
+                <w:sz w:val="24"/>
+                <w:szCs w:val="24"/>
+                <w:lang w:eastAsia="en-CA"/>
+              </w:rPr>
+              <w:drawing>
+                <wp:inline distT="0" distB="0" distL="0" distR="0" wp14:anchorId="737A50EE" wp14:editId="367FAB61">
+                  <wp:extent cx="2988945" cy="169545"/>
+                  <wp:effectExtent l="0" t="0" r="1905" b="1905"/>
+                  <wp:docPr id="26" name="Picture 26" descr="C:\Users\bjay2\AppData\Local\Temp\ConnectorClipboard5720896608659911961\image15487763695540.png"/>
+                  <wp:cNvGraphicFramePr>
+                    <a:graphicFrameLocks xmlns:a="http://schemas.openxmlformats.org/drawingml/2006/main" noChangeAspect="1"/>
+                  </wp:cNvGraphicFramePr>
+                  <a:graphic xmlns:a="http://schemas.openxmlformats.org/drawingml/2006/main">
+                    <a:graphicData uri="http://schemas.openxmlformats.org/drawingml/2006/picture">
+                      <pic:pic xmlns:pic="http://schemas.openxmlformats.org/drawingml/2006/picture">
+                        <pic:nvPicPr>
+                          <pic:cNvPr id="0" name="Picture 15" descr="C:\Users\bjay2\AppData\Local\Temp\ConnectorClipboard5720896608659911961\image15487763695540.png"/>
+                          <pic:cNvPicPr>
+                            <a:picLocks noChangeAspect="1" noChangeArrowheads="1"/>
+                          </pic:cNvPicPr>
+                        </pic:nvPicPr>
+                        <pic:blipFill>
+                          <a:blip r:embed="rId12">
+                            <a:extLst>
+                              <a:ext uri="{28A0092B-C50C-407E-A947-70E740481C1C}">
+                                <a14:useLocalDpi xmlns:a14="http://schemas.microsoft.com/office/drawing/2010/main" val="0"/>
+                              </a:ext>
+                            </a:extLst>
+                          </a:blip>
+                          <a:srcRect/>
+                          <a:stretch>
+                            <a:fillRect/>
+                          </a:stretch>
+                        </pic:blipFill>
+                        <pic:spPr bwMode="auto">
+                          <a:xfrm>
+                            <a:off x="0" y="0"/>
+                            <a:ext cx="2988945" cy="169545"/>
+                          </a:xfrm>
+                          <a:prstGeom prst="rect">
+                            <a:avLst/>
+                          </a:prstGeom>
+                          <a:noFill/>
+                          <a:ln>
+                            <a:noFill/>
+                          </a:ln>
+                        </pic:spPr>
+                      </pic:pic>
+                    </a:graphicData>
+                  </a:graphic>
+                </wp:inline>
+              </w:drawing>
+            </w:r>
+          </w:p>
+        </w:tc>
+      </w:tr>
+      <w:tr>
+        <w:tc>
+          <w:tcPr>
+            <w:tcW w:w="4675" w:type="dxa"/>
+          </w:tcPr>
+          <w:p>
+            <w:r>
+              <w:t>Percent Relative Error (%)</w:t>
+            </w:r>
+          </w:p>
+        </w:tc>
+        <w:tc>
+          <w:tcPr>
+            <w:tcW w:w="4675" w:type="dxa"/>
+          </w:tcPr>
+          <w:p>
+            <w:pPr>
+              <w:rPr>
+                <w:rFonts w:eastAsiaTheme="minorEastAsia" w:cstheme="minorHAnsi"/>
+              </w:rPr>
+            </w:pPr>
+            <w:r>
+              <w:rPr>
+                <w:rFonts w:ascii="Times New Roman" w:eastAsia="Times New Roman" w:hAnsi="Times New Roman" w:cs="Times New Roman"/>
+                <w:noProof/>
+                <w:position w:val="-8"/>
+                <w:sz w:val="24"/>
+                <w:szCs w:val="24"/>
+                <w:lang w:eastAsia="en-CA"/>
+              </w:rPr>
+              <w:drawing>
+                <wp:inline distT="0" distB="0" distL="0" distR="0" wp14:anchorId="61E51239" wp14:editId="2BF901F4">
+                  <wp:extent cx="2641600" cy="169545"/>
+                  <wp:effectExtent l="0" t="0" r="6350" b="1905"/>
+                  <wp:docPr id="27" name="Picture 27" descr="C:\Users\bjay2\AppData\Local\Temp\ConnectorClipboard5720896608659911961\image15487763814660.png"/>
+                  <wp:cNvGraphicFramePr>
+                    <a:graphicFrameLocks xmlns:a="http://schemas.openxmlformats.org/drawingml/2006/main" noChangeAspect="1"/>
+                  </wp:cNvGraphicFramePr>
+                  <a:graphic xmlns:a="http://schemas.openxmlformats.org/drawingml/2006/main">
+                    <a:graphicData uri="http://schemas.openxmlformats.org/drawingml/2006/picture">
+                      <pic:pic xmlns:pic="http://schemas.openxmlformats.org/drawingml/2006/picture">
+                        <pic:nvPicPr>
+                          <pic:cNvPr id="0" name="Picture 17" descr="C:\Users\bjay2\AppData\Local\Temp\ConnectorClipboard5720896608659911961\image15487763814660.png"/>
+                          <pic:cNvPicPr>
+                            <a:picLocks noChangeAspect="1" noChangeArrowheads="1"/>
+                          </pic:cNvPicPr>
+                        </pic:nvPicPr>
+                        <pic:blipFill>
+                          <a:blip r:embed="rId13">
+                            <a:extLst>
+                              <a:ext uri="{28A0092B-C50C-407E-A947-70E740481C1C}">
+                                <a14:useLocalDpi xmlns:a14="http://schemas.microsoft.com/office/drawing/2010/main" val="0"/>
+                              </a:ext>
+                            </a:extLst>
+                          </a:blip>
+                          <a:srcRect/>
+                          <a:stretch>
+                            <a:fillRect/>
+                          </a:stretch>
+                        </pic:blipFill>
+                        <pic:spPr bwMode="auto">
+                          <a:xfrm>
+                            <a:off x="0" y="0"/>
+                            <a:ext cx="2641600" cy="169545"/>
+                          </a:xfrm>
+                          <a:prstGeom prst="rect">
+                            <a:avLst/>
+                          </a:prstGeom>
+                          <a:noFill/>
+                          <a:ln>
+                            <a:noFill/>
+                          </a:ln>
+                        </pic:spPr>
+                      </pic:pic>
+                    </a:graphicData>
+                  </a:graphic>
+                </wp:inline>
+              </w:drawing>
+            </w:r>
+          </w:p>
+        </w:tc>
+      </w:tr>
+    </w:tbl>
     <w:p>
       <w:pPr>
         <w:spacing w:after="0" w:line="240" w:lineRule="auto"/>
@@ -7245,6 +7885,40 @@
         </w:rPr>
         <w:t xml:space="preserve"> </w:t>
       </w:r>
+      <w:r>
+        <w:rPr>
+          <w:rFonts w:eastAsiaTheme="minorEastAsia" w:cstheme="minorHAnsi"/>
+        </w:rPr>
+        <w:t xml:space="preserve"> The manual calculation is shown </w:t>
+      </w:r>
+      <w:proofErr w:type="gramStart"/>
+      <w:r>
+        <w:rPr>
+          <w:rFonts w:eastAsiaTheme="minorEastAsia" w:cstheme="minorHAnsi"/>
+        </w:rPr>
+        <w:t>below,</w:t>
+      </w:r>
+      <w:proofErr w:type="gramEnd"/>
+      <w:r>
+        <w:rPr>
+          <w:rFonts w:eastAsiaTheme="minorEastAsia" w:cstheme="minorHAnsi"/>
+        </w:rPr>
+        <w:t xml:space="preserve"> however it is also done in </w:t>
+      </w:r>
+      <w:proofErr w:type="spellStart"/>
+      <w:r>
+        <w:rPr>
+          <w:rFonts w:eastAsiaTheme="minorEastAsia" w:cstheme="minorHAnsi"/>
+        </w:rPr>
+        <w:t>Matlab</w:t>
+      </w:r>
+      <w:proofErr w:type="spellEnd"/>
+      <w:r>
+        <w:rPr>
+          <w:rFonts w:eastAsiaTheme="minorEastAsia" w:cstheme="minorHAnsi"/>
+        </w:rPr>
+        <w:t>.</w:t>
+      </w:r>
     </w:p>
     <w:p>
       <w:pPr>
@@ -10169,7 +10843,19 @@
         <w:rPr>
           <w:rFonts w:eastAsiaTheme="minorEastAsia" w:cstheme="minorHAnsi"/>
         </w:rPr>
-        <w:t xml:space="preserve">, section d. The final output for the minimum step size is: </w:t>
+        <w:t>, section d</w:t>
+      </w:r>
+      <w:r>
+        <w:rPr>
+          <w:rFonts w:eastAsiaTheme="minorEastAsia" w:cstheme="minorHAnsi"/>
+        </w:rPr>
+        <w:t xml:space="preserve"> for the program to determine the minimum step size of a function</w:t>
+      </w:r>
+      <w:r>
+        <w:rPr>
+          <w:rFonts w:eastAsiaTheme="minorEastAsia" w:cstheme="minorHAnsi"/>
+        </w:rPr>
+        <w:t xml:space="preserve">. The final output for the minimum step size is: </w:t>
       </w:r>
     </w:p>
     <w:p>
@@ -11445,6 +12131,8 @@
           <w:rFonts w:eastAsiaTheme="minorEastAsia" w:cstheme="minorHAnsi"/>
         </w:rPr>
       </w:pPr>
+      <w:bookmarkStart w:id="0" w:name="_GoBack"/>
+      <w:bookmarkEnd w:id="0"/>
       <w:r>
         <w:rPr>
           <w:noProof/>
@@ -11847,6 +12535,39 @@
           <w:lang w:eastAsia="en-CA"/>
         </w:rPr>
       </w:pPr>
+      <w:r>
+        <w:rPr>
+          <w:rFonts w:ascii="Consolas" w:eastAsia="Times New Roman" w:hAnsi="Consolas" w:cs="Times New Roman"/>
+          <w:color w:val="000000"/>
+          <w:sz w:val="21"/>
+          <w:szCs w:val="21"/>
+          <w:lang w:eastAsia="en-CA"/>
+        </w:rPr>
+        <w:t xml:space="preserve">format </w:t>
+      </w:r>
+      <w:r>
+        <w:rPr>
+          <w:rFonts w:ascii="Consolas" w:eastAsia="Times New Roman" w:hAnsi="Consolas" w:cs="Times New Roman"/>
+          <w:color w:val="A020F0"/>
+          <w:sz w:val="21"/>
+          <w:szCs w:val="21"/>
+          <w:lang w:eastAsia="en-CA"/>
+        </w:rPr>
+        <w:t>long</w:t>
+      </w:r>
+    </w:p>
+    <w:p>
+      <w:pPr>
+        <w:shd w:val="clear" w:color="auto" w:fill="F7F7F7"/>
+        <w:spacing w:after="0" w:line="258" w:lineRule="atLeast"/>
+        <w:rPr>
+          <w:rFonts w:ascii="Consolas" w:eastAsia="Times New Roman" w:hAnsi="Consolas" w:cs="Times New Roman"/>
+          <w:color w:val="000000"/>
+          <w:sz w:val="21"/>
+          <w:szCs w:val="21"/>
+          <w:lang w:eastAsia="en-CA"/>
+        </w:rPr>
+      </w:pPr>
       <w:proofErr w:type="spellStart"/>
       <w:r>
         <w:rPr>
@@ -11994,10 +12715,10 @@
           <w:lang w:eastAsia="en-CA"/>
         </w:rPr>
         <w:drawing>
-          <wp:inline distT="0" distB="0" distL="0" distR="0" wp14:anchorId="6139225E" wp14:editId="40BBFA71">
+          <wp:inline distT="0" distB="0" distL="0" distR="0" wp14:anchorId="6273BEC8" wp14:editId="6BE682A7">
             <wp:extent cx="1134745" cy="203200"/>
             <wp:effectExtent l="0" t="0" r="8255" b="6350"/>
-            <wp:docPr id="5" name="Picture 5" descr="C:\Users\bjay2\AppData\Local\Temp\ConnectorClipboard6065402713333656964\image15490740428040.png"/>
+            <wp:docPr id="21" name="Picture 21" descr="C:\Users\bjay2\AppData\Local\Temp\ConnectorClipboard2264924943845852324\image15492119356430.png"/>
             <wp:cNvGraphicFramePr>
               <a:graphicFrameLocks xmlns:a="http://schemas.openxmlformats.org/drawingml/2006/main" noChangeAspect="1"/>
             </wp:cNvGraphicFramePr>
@@ -12005,7 +12726,7 @@
               <a:graphicData uri="http://schemas.openxmlformats.org/drawingml/2006/picture">
                 <pic:pic xmlns:pic="http://schemas.openxmlformats.org/drawingml/2006/picture">
                   <pic:nvPicPr>
-                    <pic:cNvPr id="0" name="Picture 1" descr="C:\Users\bjay2\AppData\Local\Temp\ConnectorClipboard6065402713333656964\image15490740428040.png"/>
+                    <pic:cNvPr id="0" name="Picture 1" descr="C:\Users\bjay2\AppData\Local\Temp\ConnectorClipboard2264924943845852324\image15492119356430.png"/>
                     <pic:cNvPicPr>
                       <a:picLocks noChangeAspect="1" noChangeArrowheads="1"/>
                     </pic:cNvPicPr>
@@ -12219,29 +12940,7 @@
           <w:szCs w:val="21"/>
           <w:lang w:eastAsia="en-CA"/>
         </w:rPr>
-        <w:t xml:space="preserve">) = </w:t>
-      </w:r>
-      <w:proofErr w:type="spellStart"/>
-      <w:r>
-        <w:rPr>
-          <w:rFonts w:ascii="Consolas" w:eastAsia="Times New Roman" w:hAnsi="Consolas" w:cs="Times New Roman"/>
-          <w:color w:val="000000"/>
-          <w:sz w:val="21"/>
-          <w:szCs w:val="21"/>
-          <w:lang w:eastAsia="en-CA"/>
-        </w:rPr>
-        <w:t>vpa</w:t>
-      </w:r>
-      <w:proofErr w:type="spellEnd"/>
-      <w:r>
-        <w:rPr>
-          <w:rFonts w:ascii="Consolas" w:eastAsia="Times New Roman" w:hAnsi="Consolas" w:cs="Times New Roman"/>
-          <w:color w:val="000000"/>
-          <w:sz w:val="21"/>
-          <w:szCs w:val="21"/>
-          <w:lang w:eastAsia="en-CA"/>
-        </w:rPr>
-        <w:t>(f(x));</w:t>
+        <w:t>) = f(x);</w:t>
       </w:r>
     </w:p>
     <w:p>
@@ -12541,7 +13240,19 @@
         </w:rPr>
         <w:t xml:space="preserve"> = </w:t>
       </w:r>
+      <w:proofErr w:type="gramStart"/>
+      <w:r>
+        <w:rPr>
+          <w:rFonts w:ascii="Consolas" w:eastAsia="Times New Roman" w:hAnsi="Consolas" w:cs="Times New Roman"/>
+          <w:color w:val="000000"/>
+          <w:sz w:val="21"/>
+          <w:szCs w:val="21"/>
+          <w:lang w:eastAsia="en-CA"/>
+        </w:rPr>
+        <w:t>abs(</w:t>
+      </w:r>
       <w:proofErr w:type="spellStart"/>
+      <w:proofErr w:type="gramEnd"/>
       <w:r>
         <w:rPr>
           <w:rFonts w:ascii="Consolas" w:eastAsia="Times New Roman" w:hAnsi="Consolas" w:cs="Times New Roman"/>
@@ -12583,7 +13294,7 @@
           <w:szCs w:val="21"/>
           <w:lang w:eastAsia="en-CA"/>
         </w:rPr>
-        <w:t>;</w:t>
+        <w:t>);</w:t>
       </w:r>
     </w:p>
     <w:p>
@@ -12720,10 +13431,396 @@
           <w:szCs w:val="18"/>
           <w:lang w:eastAsia="en-CA"/>
         </w:rPr>
-        <w:t xml:space="preserve">   </w:t>
+        <w:t xml:space="preserve">   0.000000233983162   0.000153431255768   4.999998749999375</w:t>
+      </w:r>
+    </w:p>
+    <w:p>
+      <w:pPr>
+        <w:shd w:val="clear" w:color="auto" w:fill="F7F7F7"/>
+        <w:spacing w:after="0" w:line="258" w:lineRule="atLeast"/>
+        <w:rPr>
+          <w:rFonts w:ascii="Consolas" w:eastAsia="Times New Roman" w:hAnsi="Consolas" w:cs="Times New Roman"/>
+          <w:color w:val="000000"/>
+          <w:sz w:val="21"/>
+          <w:szCs w:val="21"/>
+          <w:lang w:eastAsia="en-CA"/>
+        </w:rPr>
+      </w:pPr>
+      <w:proofErr w:type="spellStart"/>
+      <w:r>
+        <w:rPr>
+          <w:rFonts w:ascii="Consolas" w:eastAsia="Times New Roman" w:hAnsi="Consolas" w:cs="Times New Roman"/>
+          <w:color w:val="000000"/>
+          <w:sz w:val="21"/>
+          <w:szCs w:val="21"/>
+          <w:lang w:eastAsia="en-CA"/>
+        </w:rPr>
+        <w:t>rel_error</w:t>
+      </w:r>
+      <w:proofErr w:type="spellEnd"/>
+      <w:r>
+        <w:rPr>
+          <w:rFonts w:ascii="Consolas" w:eastAsia="Times New Roman" w:hAnsi="Consolas" w:cs="Times New Roman"/>
+          <w:color w:val="000000"/>
+          <w:sz w:val="21"/>
+          <w:szCs w:val="21"/>
+          <w:lang w:eastAsia="en-CA"/>
+        </w:rPr>
+        <w:t xml:space="preserve"> = zeros(size(input));</w:t>
+      </w:r>
+    </w:p>
+    <w:p>
+      <w:pPr>
+        <w:shd w:val="clear" w:color="auto" w:fill="F7F7F7"/>
+        <w:spacing w:after="0" w:line="258" w:lineRule="atLeast"/>
+        <w:rPr>
+          <w:rFonts w:ascii="Consolas" w:eastAsia="Times New Roman" w:hAnsi="Consolas" w:cs="Times New Roman"/>
+          <w:color w:val="000000"/>
+          <w:sz w:val="21"/>
+          <w:szCs w:val="21"/>
+          <w:lang w:eastAsia="en-CA"/>
+        </w:rPr>
+      </w:pPr>
+      <w:r>
+        <w:rPr>
+          <w:rFonts w:ascii="Consolas" w:eastAsia="Times New Roman" w:hAnsi="Consolas" w:cs="Times New Roman"/>
+          <w:color w:val="228B22"/>
+          <w:sz w:val="21"/>
+          <w:szCs w:val="21"/>
+          <w:lang w:eastAsia="en-CA"/>
+        </w:rPr>
+        <w:t>% relative error</w:t>
+      </w:r>
+    </w:p>
+    <w:p>
+      <w:pPr>
+        <w:shd w:val="clear" w:color="auto" w:fill="F7F7F7"/>
+        <w:spacing w:after="0" w:line="258" w:lineRule="atLeast"/>
+        <w:rPr>
+          <w:rFonts w:ascii="Consolas" w:eastAsia="Times New Roman" w:hAnsi="Consolas" w:cs="Times New Roman"/>
+          <w:color w:val="000000"/>
+          <w:sz w:val="21"/>
+          <w:szCs w:val="21"/>
+          <w:lang w:eastAsia="en-CA"/>
+        </w:rPr>
+      </w:pPr>
+      <w:r>
+        <w:rPr>
+          <w:rFonts w:ascii="Consolas" w:eastAsia="Times New Roman" w:hAnsi="Consolas" w:cs="Times New Roman"/>
+          <w:color w:val="0000FF"/>
+          <w:sz w:val="21"/>
+          <w:szCs w:val="21"/>
+          <w:lang w:eastAsia="en-CA"/>
+        </w:rPr>
+        <w:t xml:space="preserve">for </w:t>
+      </w:r>
+      <w:proofErr w:type="spellStart"/>
+      <w:r>
+        <w:rPr>
+          <w:rFonts w:ascii="Consolas" w:eastAsia="Times New Roman" w:hAnsi="Consolas" w:cs="Times New Roman"/>
+          <w:color w:val="000000"/>
+          <w:sz w:val="21"/>
+          <w:szCs w:val="21"/>
+          <w:lang w:eastAsia="en-CA"/>
+        </w:rPr>
+        <w:t>i</w:t>
+      </w:r>
+      <w:proofErr w:type="spellEnd"/>
+      <w:r>
+        <w:rPr>
+          <w:rFonts w:ascii="Consolas" w:eastAsia="Times New Roman" w:hAnsi="Consolas" w:cs="Times New Roman"/>
+          <w:color w:val="000000"/>
+          <w:sz w:val="21"/>
+          <w:szCs w:val="21"/>
+          <w:lang w:eastAsia="en-CA"/>
+        </w:rPr>
+        <w:t>=</w:t>
       </w:r>
       <w:proofErr w:type="gramStart"/>
       <w:r>
+        <w:rPr>
+          <w:rFonts w:ascii="Consolas" w:eastAsia="Times New Roman" w:hAnsi="Consolas" w:cs="Times New Roman"/>
+          <w:color w:val="000000"/>
+          <w:sz w:val="21"/>
+          <w:szCs w:val="21"/>
+          <w:lang w:eastAsia="en-CA"/>
+        </w:rPr>
+        <w:t>1:length</w:t>
+      </w:r>
+      <w:proofErr w:type="gramEnd"/>
+      <w:r>
+        <w:rPr>
+          <w:rFonts w:ascii="Consolas" w:eastAsia="Times New Roman" w:hAnsi="Consolas" w:cs="Times New Roman"/>
+          <w:color w:val="000000"/>
+          <w:sz w:val="21"/>
+          <w:szCs w:val="21"/>
+          <w:lang w:eastAsia="en-CA"/>
+        </w:rPr>
+        <w:t>(input)</w:t>
+      </w:r>
+    </w:p>
+    <w:p>
+      <w:pPr>
+        <w:shd w:val="clear" w:color="auto" w:fill="F7F7F7"/>
+        <w:spacing w:after="0" w:line="258" w:lineRule="atLeast"/>
+        <w:rPr>
+          <w:rFonts w:ascii="Consolas" w:eastAsia="Times New Roman" w:hAnsi="Consolas" w:cs="Times New Roman"/>
+          <w:color w:val="000000"/>
+          <w:sz w:val="21"/>
+          <w:szCs w:val="21"/>
+          <w:lang w:eastAsia="en-CA"/>
+        </w:rPr>
+      </w:pPr>
+      <w:r>
+        <w:rPr>
+          <w:rFonts w:ascii="Consolas" w:eastAsia="Times New Roman" w:hAnsi="Consolas" w:cs="Times New Roman"/>
+          <w:color w:val="000000"/>
+          <w:sz w:val="21"/>
+          <w:szCs w:val="21"/>
+          <w:lang w:eastAsia="en-CA"/>
+        </w:rPr>
+        <w:t xml:space="preserve">    </w:t>
+      </w:r>
+      <w:proofErr w:type="spellStart"/>
+      <w:r>
+        <w:rPr>
+          <w:rFonts w:ascii="Consolas" w:eastAsia="Times New Roman" w:hAnsi="Consolas" w:cs="Times New Roman"/>
+          <w:color w:val="000000"/>
+          <w:sz w:val="21"/>
+          <w:szCs w:val="21"/>
+          <w:lang w:eastAsia="en-CA"/>
+        </w:rPr>
+        <w:t>rel_error</w:t>
+      </w:r>
+      <w:proofErr w:type="spellEnd"/>
+      <w:r>
+        <w:rPr>
+          <w:rFonts w:ascii="Consolas" w:eastAsia="Times New Roman" w:hAnsi="Consolas" w:cs="Times New Roman"/>
+          <w:color w:val="000000"/>
+          <w:sz w:val="21"/>
+          <w:szCs w:val="21"/>
+          <w:lang w:eastAsia="en-CA"/>
+        </w:rPr>
+        <w:t>(</w:t>
+      </w:r>
+      <w:proofErr w:type="spellStart"/>
+      <w:r>
+        <w:rPr>
+          <w:rFonts w:ascii="Consolas" w:eastAsia="Times New Roman" w:hAnsi="Consolas" w:cs="Times New Roman"/>
+          <w:color w:val="000000"/>
+          <w:sz w:val="21"/>
+          <w:szCs w:val="21"/>
+          <w:lang w:eastAsia="en-CA"/>
+        </w:rPr>
+        <w:t>i</w:t>
+      </w:r>
+      <w:proofErr w:type="spellEnd"/>
+      <w:r>
+        <w:rPr>
+          <w:rFonts w:ascii="Consolas" w:eastAsia="Times New Roman" w:hAnsi="Consolas" w:cs="Times New Roman"/>
+          <w:color w:val="000000"/>
+          <w:sz w:val="21"/>
+          <w:szCs w:val="21"/>
+          <w:lang w:eastAsia="en-CA"/>
+        </w:rPr>
+        <w:t xml:space="preserve">) = </w:t>
+      </w:r>
+      <w:proofErr w:type="spellStart"/>
+      <w:r>
+        <w:rPr>
+          <w:rFonts w:ascii="Consolas" w:eastAsia="Times New Roman" w:hAnsi="Consolas" w:cs="Times New Roman"/>
+          <w:color w:val="000000"/>
+          <w:sz w:val="21"/>
+          <w:szCs w:val="21"/>
+          <w:lang w:eastAsia="en-CA"/>
+        </w:rPr>
+        <w:t>abs_error</w:t>
+      </w:r>
+      <w:proofErr w:type="spellEnd"/>
+      <w:r>
+        <w:rPr>
+          <w:rFonts w:ascii="Consolas" w:eastAsia="Times New Roman" w:hAnsi="Consolas" w:cs="Times New Roman"/>
+          <w:color w:val="000000"/>
+          <w:sz w:val="21"/>
+          <w:szCs w:val="21"/>
+          <w:lang w:eastAsia="en-CA"/>
+        </w:rPr>
+        <w:t>(</w:t>
+      </w:r>
+      <w:proofErr w:type="spellStart"/>
+      <w:r>
+        <w:rPr>
+          <w:rFonts w:ascii="Consolas" w:eastAsia="Times New Roman" w:hAnsi="Consolas" w:cs="Times New Roman"/>
+          <w:color w:val="000000"/>
+          <w:sz w:val="21"/>
+          <w:szCs w:val="21"/>
+          <w:lang w:eastAsia="en-CA"/>
+        </w:rPr>
+        <w:t>i</w:t>
+      </w:r>
+      <w:proofErr w:type="spellEnd"/>
+      <w:r>
+        <w:rPr>
+          <w:rFonts w:ascii="Consolas" w:eastAsia="Times New Roman" w:hAnsi="Consolas" w:cs="Times New Roman"/>
+          <w:color w:val="000000"/>
+          <w:sz w:val="21"/>
+          <w:szCs w:val="21"/>
+          <w:lang w:eastAsia="en-CA"/>
+        </w:rPr>
+        <w:t>)/</w:t>
+      </w:r>
+      <w:proofErr w:type="spellStart"/>
+      <w:r>
+        <w:rPr>
+          <w:rFonts w:ascii="Consolas" w:eastAsia="Times New Roman" w:hAnsi="Consolas" w:cs="Times New Roman"/>
+          <w:color w:val="000000"/>
+          <w:sz w:val="21"/>
+          <w:szCs w:val="21"/>
+          <w:lang w:eastAsia="en-CA"/>
+        </w:rPr>
+        <w:t>out_mat</w:t>
+      </w:r>
+      <w:proofErr w:type="spellEnd"/>
+      <w:r>
+        <w:rPr>
+          <w:rFonts w:ascii="Consolas" w:eastAsia="Times New Roman" w:hAnsi="Consolas" w:cs="Times New Roman"/>
+          <w:color w:val="000000"/>
+          <w:sz w:val="21"/>
+          <w:szCs w:val="21"/>
+          <w:lang w:eastAsia="en-CA"/>
+        </w:rPr>
+        <w:t>(</w:t>
+      </w:r>
+      <w:proofErr w:type="spellStart"/>
+      <w:r>
+        <w:rPr>
+          <w:rFonts w:ascii="Consolas" w:eastAsia="Times New Roman" w:hAnsi="Consolas" w:cs="Times New Roman"/>
+          <w:color w:val="000000"/>
+          <w:sz w:val="21"/>
+          <w:szCs w:val="21"/>
+          <w:lang w:eastAsia="en-CA"/>
+        </w:rPr>
+        <w:t>i</w:t>
+      </w:r>
+      <w:proofErr w:type="spellEnd"/>
+      <w:r>
+        <w:rPr>
+          <w:rFonts w:ascii="Consolas" w:eastAsia="Times New Roman" w:hAnsi="Consolas" w:cs="Times New Roman"/>
+          <w:color w:val="000000"/>
+          <w:sz w:val="21"/>
+          <w:szCs w:val="21"/>
+          <w:lang w:eastAsia="en-CA"/>
+        </w:rPr>
+        <w:t>);</w:t>
+      </w:r>
+    </w:p>
+    <w:p>
+      <w:pPr>
+        <w:shd w:val="clear" w:color="auto" w:fill="F7F7F7"/>
+        <w:spacing w:after="0" w:line="258" w:lineRule="atLeast"/>
+        <w:rPr>
+          <w:rFonts w:ascii="Consolas" w:eastAsia="Times New Roman" w:hAnsi="Consolas" w:cs="Times New Roman"/>
+          <w:color w:val="000000"/>
+          <w:sz w:val="21"/>
+          <w:szCs w:val="21"/>
+          <w:lang w:eastAsia="en-CA"/>
+        </w:rPr>
+      </w:pPr>
+      <w:r>
+        <w:rPr>
+          <w:rFonts w:ascii="Consolas" w:eastAsia="Times New Roman" w:hAnsi="Consolas" w:cs="Times New Roman"/>
+          <w:color w:val="0000FF"/>
+          <w:sz w:val="21"/>
+          <w:szCs w:val="21"/>
+          <w:lang w:eastAsia="en-CA"/>
+        </w:rPr>
+        <w:t>end</w:t>
+      </w:r>
+    </w:p>
+    <w:p>
+      <w:pPr>
+        <w:shd w:val="clear" w:color="auto" w:fill="F7F7F7"/>
+        <w:spacing w:after="0" w:line="258" w:lineRule="atLeast"/>
+        <w:rPr>
+          <w:rFonts w:ascii="Consolas" w:eastAsia="Times New Roman" w:hAnsi="Consolas" w:cs="Times New Roman"/>
+          <w:color w:val="000000"/>
+          <w:sz w:val="21"/>
+          <w:szCs w:val="21"/>
+          <w:lang w:eastAsia="en-CA"/>
+        </w:rPr>
+      </w:pPr>
+      <w:r>
+        <w:rPr>
+          <w:rFonts w:ascii="Consolas" w:eastAsia="Times New Roman" w:hAnsi="Consolas" w:cs="Times New Roman"/>
+          <w:color w:val="228B22"/>
+          <w:sz w:val="21"/>
+          <w:szCs w:val="21"/>
+          <w:lang w:eastAsia="en-CA"/>
+        </w:rPr>
+        <w:t>% Percent of Relative error</w:t>
+      </w:r>
+    </w:p>
+    <w:p>
+      <w:pPr>
+        <w:shd w:val="clear" w:color="auto" w:fill="F7F7F7"/>
+        <w:spacing w:after="0" w:line="258" w:lineRule="atLeast"/>
+        <w:rPr>
+          <w:rFonts w:ascii="Consolas" w:eastAsia="Times New Roman" w:hAnsi="Consolas" w:cs="Times New Roman"/>
+          <w:color w:val="000000"/>
+          <w:sz w:val="21"/>
+          <w:szCs w:val="21"/>
+          <w:lang w:eastAsia="en-CA"/>
+        </w:rPr>
+      </w:pPr>
+      <w:proofErr w:type="spellStart"/>
+      <w:r>
+        <w:rPr>
+          <w:rFonts w:ascii="Consolas" w:eastAsia="Times New Roman" w:hAnsi="Consolas" w:cs="Times New Roman"/>
+          <w:color w:val="000000"/>
+          <w:sz w:val="21"/>
+          <w:szCs w:val="21"/>
+          <w:lang w:eastAsia="en-CA"/>
+        </w:rPr>
+        <w:t>per_relative_err</w:t>
+      </w:r>
+      <w:proofErr w:type="spellEnd"/>
+      <w:r>
+        <w:rPr>
+          <w:rFonts w:ascii="Consolas" w:eastAsia="Times New Roman" w:hAnsi="Consolas" w:cs="Times New Roman"/>
+          <w:color w:val="000000"/>
+          <w:sz w:val="21"/>
+          <w:szCs w:val="21"/>
+          <w:lang w:eastAsia="en-CA"/>
+        </w:rPr>
+        <w:t xml:space="preserve"> = </w:t>
+      </w:r>
+      <w:proofErr w:type="spellStart"/>
+      <w:r>
+        <w:rPr>
+          <w:rFonts w:ascii="Consolas" w:eastAsia="Times New Roman" w:hAnsi="Consolas" w:cs="Times New Roman"/>
+          <w:color w:val="000000"/>
+          <w:sz w:val="21"/>
+          <w:szCs w:val="21"/>
+          <w:lang w:eastAsia="en-CA"/>
+        </w:rPr>
+        <w:t>rel_error</w:t>
+      </w:r>
+      <w:proofErr w:type="spellEnd"/>
+      <w:r>
+        <w:rPr>
+          <w:rFonts w:ascii="Consolas" w:eastAsia="Times New Roman" w:hAnsi="Consolas" w:cs="Times New Roman"/>
+          <w:color w:val="000000"/>
+          <w:sz w:val="21"/>
+          <w:szCs w:val="21"/>
+          <w:lang w:eastAsia="en-CA"/>
+        </w:rPr>
+        <w:t>*100</w:t>
+      </w:r>
+    </w:p>
+    <w:p>
+      <w:pPr>
+        <w:shd w:val="clear" w:color="auto" w:fill="FFFFFF"/>
+        <w:spacing w:after="0" w:line="258" w:lineRule="atLeast"/>
         <w:rPr>
           <w:rFonts w:ascii="Consolas" w:eastAsia="Times New Roman" w:hAnsi="Consolas" w:cs="Times New Roman"/>
           <w:color w:val="404040"/>
@@ -12731,9 +13828,8 @@
           <w:szCs w:val="18"/>
           <w:lang w:eastAsia="en-CA"/>
         </w:rPr>
-        <w:t>0.000000233983162  -</w:t>
-      </w:r>
-      <w:proofErr w:type="gramEnd"/>
+      </w:pPr>
+      <w:proofErr w:type="spellStart"/>
       <w:r>
         <w:rPr>
           <w:rFonts w:ascii="Consolas" w:eastAsia="Times New Roman" w:hAnsi="Consolas" w:cs="Times New Roman"/>
@@ -12742,396 +13838,10 @@
           <w:szCs w:val="18"/>
           <w:lang w:eastAsia="en-CA"/>
         </w:rPr>
-        <w:t>0.000153431255768   4.999998749999375</w:t>
-      </w:r>
-    </w:p>
-    <w:p>
-      <w:pPr>
-        <w:shd w:val="clear" w:color="auto" w:fill="F7F7F7"/>
-        <w:spacing w:after="0" w:line="258" w:lineRule="atLeast"/>
-        <w:rPr>
-          <w:rFonts w:ascii="Consolas" w:eastAsia="Times New Roman" w:hAnsi="Consolas" w:cs="Times New Roman"/>
-          <w:color w:val="000000"/>
-          <w:sz w:val="21"/>
-          <w:szCs w:val="21"/>
-          <w:lang w:eastAsia="en-CA"/>
-        </w:rPr>
-      </w:pPr>
-      <w:proofErr w:type="spellStart"/>
-      <w:r>
-        <w:rPr>
-          <w:rFonts w:ascii="Consolas" w:eastAsia="Times New Roman" w:hAnsi="Consolas" w:cs="Times New Roman"/>
-          <w:color w:val="000000"/>
-          <w:sz w:val="21"/>
-          <w:szCs w:val="21"/>
-          <w:lang w:eastAsia="en-CA"/>
-        </w:rPr>
-        <w:t>rel_error</w:t>
+        <w:t>per_relative_err</w:t>
       </w:r>
       <w:proofErr w:type="spellEnd"/>
       <w:r>
-        <w:rPr>
-          <w:rFonts w:ascii="Consolas" w:eastAsia="Times New Roman" w:hAnsi="Consolas" w:cs="Times New Roman"/>
-          <w:color w:val="000000"/>
-          <w:sz w:val="21"/>
-          <w:szCs w:val="21"/>
-          <w:lang w:eastAsia="en-CA"/>
-        </w:rPr>
-        <w:t xml:space="preserve"> = zeros(size(input));</w:t>
-      </w:r>
-    </w:p>
-    <w:p>
-      <w:pPr>
-        <w:shd w:val="clear" w:color="auto" w:fill="F7F7F7"/>
-        <w:spacing w:after="0" w:line="258" w:lineRule="atLeast"/>
-        <w:rPr>
-          <w:rFonts w:ascii="Consolas" w:eastAsia="Times New Roman" w:hAnsi="Consolas" w:cs="Times New Roman"/>
-          <w:color w:val="000000"/>
-          <w:sz w:val="21"/>
-          <w:szCs w:val="21"/>
-          <w:lang w:eastAsia="en-CA"/>
-        </w:rPr>
-      </w:pPr>
-      <w:r>
-        <w:rPr>
-          <w:rFonts w:ascii="Consolas" w:eastAsia="Times New Roman" w:hAnsi="Consolas" w:cs="Times New Roman"/>
-          <w:color w:val="228B22"/>
-          <w:sz w:val="21"/>
-          <w:szCs w:val="21"/>
-          <w:lang w:eastAsia="en-CA"/>
-        </w:rPr>
-        <w:t>% relative error</w:t>
-      </w:r>
-    </w:p>
-    <w:p>
-      <w:pPr>
-        <w:shd w:val="clear" w:color="auto" w:fill="F7F7F7"/>
-        <w:spacing w:after="0" w:line="258" w:lineRule="atLeast"/>
-        <w:rPr>
-          <w:rFonts w:ascii="Consolas" w:eastAsia="Times New Roman" w:hAnsi="Consolas" w:cs="Times New Roman"/>
-          <w:color w:val="000000"/>
-          <w:sz w:val="21"/>
-          <w:szCs w:val="21"/>
-          <w:lang w:eastAsia="en-CA"/>
-        </w:rPr>
-      </w:pPr>
-      <w:r>
-        <w:rPr>
-          <w:rFonts w:ascii="Consolas" w:eastAsia="Times New Roman" w:hAnsi="Consolas" w:cs="Times New Roman"/>
-          <w:color w:val="0000FF"/>
-          <w:sz w:val="21"/>
-          <w:szCs w:val="21"/>
-          <w:lang w:eastAsia="en-CA"/>
-        </w:rPr>
-        <w:t xml:space="preserve">for </w:t>
-      </w:r>
-      <w:proofErr w:type="spellStart"/>
-      <w:r>
-        <w:rPr>
-          <w:rFonts w:ascii="Consolas" w:eastAsia="Times New Roman" w:hAnsi="Consolas" w:cs="Times New Roman"/>
-          <w:color w:val="000000"/>
-          <w:sz w:val="21"/>
-          <w:szCs w:val="21"/>
-          <w:lang w:eastAsia="en-CA"/>
-        </w:rPr>
-        <w:t>i</w:t>
-      </w:r>
-      <w:proofErr w:type="spellEnd"/>
-      <w:r>
-        <w:rPr>
-          <w:rFonts w:ascii="Consolas" w:eastAsia="Times New Roman" w:hAnsi="Consolas" w:cs="Times New Roman"/>
-          <w:color w:val="000000"/>
-          <w:sz w:val="21"/>
-          <w:szCs w:val="21"/>
-          <w:lang w:eastAsia="en-CA"/>
-        </w:rPr>
-        <w:t>=</w:t>
-      </w:r>
-      <w:proofErr w:type="gramStart"/>
-      <w:r>
-        <w:rPr>
-          <w:rFonts w:ascii="Consolas" w:eastAsia="Times New Roman" w:hAnsi="Consolas" w:cs="Times New Roman"/>
-          <w:color w:val="000000"/>
-          <w:sz w:val="21"/>
-          <w:szCs w:val="21"/>
-          <w:lang w:eastAsia="en-CA"/>
-        </w:rPr>
-        <w:t>1:length</w:t>
-      </w:r>
-      <w:proofErr w:type="gramEnd"/>
-      <w:r>
-        <w:rPr>
-          <w:rFonts w:ascii="Consolas" w:eastAsia="Times New Roman" w:hAnsi="Consolas" w:cs="Times New Roman"/>
-          <w:color w:val="000000"/>
-          <w:sz w:val="21"/>
-          <w:szCs w:val="21"/>
-          <w:lang w:eastAsia="en-CA"/>
-        </w:rPr>
-        <w:t>(input)</w:t>
-      </w:r>
-    </w:p>
-    <w:p>
-      <w:pPr>
-        <w:shd w:val="clear" w:color="auto" w:fill="F7F7F7"/>
-        <w:spacing w:after="0" w:line="258" w:lineRule="atLeast"/>
-        <w:rPr>
-          <w:rFonts w:ascii="Consolas" w:eastAsia="Times New Roman" w:hAnsi="Consolas" w:cs="Times New Roman"/>
-          <w:color w:val="000000"/>
-          <w:sz w:val="21"/>
-          <w:szCs w:val="21"/>
-          <w:lang w:eastAsia="en-CA"/>
-        </w:rPr>
-      </w:pPr>
-      <w:r>
-        <w:rPr>
-          <w:rFonts w:ascii="Consolas" w:eastAsia="Times New Roman" w:hAnsi="Consolas" w:cs="Times New Roman"/>
-          <w:color w:val="000000"/>
-          <w:sz w:val="21"/>
-          <w:szCs w:val="21"/>
-          <w:lang w:eastAsia="en-CA"/>
-        </w:rPr>
-        <w:t xml:space="preserve">    </w:t>
-      </w:r>
-      <w:proofErr w:type="spellStart"/>
-      <w:r>
-        <w:rPr>
-          <w:rFonts w:ascii="Consolas" w:eastAsia="Times New Roman" w:hAnsi="Consolas" w:cs="Times New Roman"/>
-          <w:color w:val="000000"/>
-          <w:sz w:val="21"/>
-          <w:szCs w:val="21"/>
-          <w:lang w:eastAsia="en-CA"/>
-        </w:rPr>
-        <w:t>rel_error</w:t>
-      </w:r>
-      <w:proofErr w:type="spellEnd"/>
-      <w:r>
-        <w:rPr>
-          <w:rFonts w:ascii="Consolas" w:eastAsia="Times New Roman" w:hAnsi="Consolas" w:cs="Times New Roman"/>
-          <w:color w:val="000000"/>
-          <w:sz w:val="21"/>
-          <w:szCs w:val="21"/>
-          <w:lang w:eastAsia="en-CA"/>
-        </w:rPr>
-        <w:t>(</w:t>
-      </w:r>
-      <w:proofErr w:type="spellStart"/>
-      <w:r>
-        <w:rPr>
-          <w:rFonts w:ascii="Consolas" w:eastAsia="Times New Roman" w:hAnsi="Consolas" w:cs="Times New Roman"/>
-          <w:color w:val="000000"/>
-          <w:sz w:val="21"/>
-          <w:szCs w:val="21"/>
-          <w:lang w:eastAsia="en-CA"/>
-        </w:rPr>
-        <w:t>i</w:t>
-      </w:r>
-      <w:proofErr w:type="spellEnd"/>
-      <w:r>
-        <w:rPr>
-          <w:rFonts w:ascii="Consolas" w:eastAsia="Times New Roman" w:hAnsi="Consolas" w:cs="Times New Roman"/>
-          <w:color w:val="000000"/>
-          <w:sz w:val="21"/>
-          <w:szCs w:val="21"/>
-          <w:lang w:eastAsia="en-CA"/>
-        </w:rPr>
-        <w:t xml:space="preserve">) = </w:t>
-      </w:r>
-      <w:proofErr w:type="spellStart"/>
-      <w:r>
-        <w:rPr>
-          <w:rFonts w:ascii="Consolas" w:eastAsia="Times New Roman" w:hAnsi="Consolas" w:cs="Times New Roman"/>
-          <w:color w:val="000000"/>
-          <w:sz w:val="21"/>
-          <w:szCs w:val="21"/>
-          <w:lang w:eastAsia="en-CA"/>
-        </w:rPr>
-        <w:t>abs_error</w:t>
-      </w:r>
-      <w:proofErr w:type="spellEnd"/>
-      <w:r>
-        <w:rPr>
-          <w:rFonts w:ascii="Consolas" w:eastAsia="Times New Roman" w:hAnsi="Consolas" w:cs="Times New Roman"/>
-          <w:color w:val="000000"/>
-          <w:sz w:val="21"/>
-          <w:szCs w:val="21"/>
-          <w:lang w:eastAsia="en-CA"/>
-        </w:rPr>
-        <w:t>(</w:t>
-      </w:r>
-      <w:proofErr w:type="spellStart"/>
-      <w:r>
-        <w:rPr>
-          <w:rFonts w:ascii="Consolas" w:eastAsia="Times New Roman" w:hAnsi="Consolas" w:cs="Times New Roman"/>
-          <w:color w:val="000000"/>
-          <w:sz w:val="21"/>
-          <w:szCs w:val="21"/>
-          <w:lang w:eastAsia="en-CA"/>
-        </w:rPr>
-        <w:t>i</w:t>
-      </w:r>
-      <w:proofErr w:type="spellEnd"/>
-      <w:r>
-        <w:rPr>
-          <w:rFonts w:ascii="Consolas" w:eastAsia="Times New Roman" w:hAnsi="Consolas" w:cs="Times New Roman"/>
-          <w:color w:val="000000"/>
-          <w:sz w:val="21"/>
-          <w:szCs w:val="21"/>
-          <w:lang w:eastAsia="en-CA"/>
-        </w:rPr>
-        <w:t>)/</w:t>
-      </w:r>
-      <w:proofErr w:type="spellStart"/>
-      <w:r>
-        <w:rPr>
-          <w:rFonts w:ascii="Consolas" w:eastAsia="Times New Roman" w:hAnsi="Consolas" w:cs="Times New Roman"/>
-          <w:color w:val="000000"/>
-          <w:sz w:val="21"/>
-          <w:szCs w:val="21"/>
-          <w:lang w:eastAsia="en-CA"/>
-        </w:rPr>
-        <w:t>out_mat</w:t>
-      </w:r>
-      <w:proofErr w:type="spellEnd"/>
-      <w:r>
-        <w:rPr>
-          <w:rFonts w:ascii="Consolas" w:eastAsia="Times New Roman" w:hAnsi="Consolas" w:cs="Times New Roman"/>
-          <w:color w:val="000000"/>
-          <w:sz w:val="21"/>
-          <w:szCs w:val="21"/>
-          <w:lang w:eastAsia="en-CA"/>
-        </w:rPr>
-        <w:t>(</w:t>
-      </w:r>
-      <w:proofErr w:type="spellStart"/>
-      <w:r>
-        <w:rPr>
-          <w:rFonts w:ascii="Consolas" w:eastAsia="Times New Roman" w:hAnsi="Consolas" w:cs="Times New Roman"/>
-          <w:color w:val="000000"/>
-          <w:sz w:val="21"/>
-          <w:szCs w:val="21"/>
-          <w:lang w:eastAsia="en-CA"/>
-        </w:rPr>
-        <w:t>i</w:t>
-      </w:r>
-      <w:proofErr w:type="spellEnd"/>
-      <w:r>
-        <w:rPr>
-          <w:rFonts w:ascii="Consolas" w:eastAsia="Times New Roman" w:hAnsi="Consolas" w:cs="Times New Roman"/>
-          <w:color w:val="000000"/>
-          <w:sz w:val="21"/>
-          <w:szCs w:val="21"/>
-          <w:lang w:eastAsia="en-CA"/>
-        </w:rPr>
-        <w:t>);</w:t>
-      </w:r>
-    </w:p>
-    <w:p>
-      <w:pPr>
-        <w:shd w:val="clear" w:color="auto" w:fill="F7F7F7"/>
-        <w:spacing w:after="0" w:line="258" w:lineRule="atLeast"/>
-        <w:rPr>
-          <w:rFonts w:ascii="Consolas" w:eastAsia="Times New Roman" w:hAnsi="Consolas" w:cs="Times New Roman"/>
-          <w:color w:val="000000"/>
-          <w:sz w:val="21"/>
-          <w:szCs w:val="21"/>
-          <w:lang w:eastAsia="en-CA"/>
-        </w:rPr>
-      </w:pPr>
-      <w:r>
-        <w:rPr>
-          <w:rFonts w:ascii="Consolas" w:eastAsia="Times New Roman" w:hAnsi="Consolas" w:cs="Times New Roman"/>
-          <w:color w:val="0000FF"/>
-          <w:sz w:val="21"/>
-          <w:szCs w:val="21"/>
-          <w:lang w:eastAsia="en-CA"/>
-        </w:rPr>
-        <w:t>end</w:t>
-      </w:r>
-    </w:p>
-    <w:p>
-      <w:pPr>
-        <w:shd w:val="clear" w:color="auto" w:fill="F7F7F7"/>
-        <w:spacing w:after="0" w:line="258" w:lineRule="atLeast"/>
-        <w:rPr>
-          <w:rFonts w:ascii="Consolas" w:eastAsia="Times New Roman" w:hAnsi="Consolas" w:cs="Times New Roman"/>
-          <w:color w:val="000000"/>
-          <w:sz w:val="21"/>
-          <w:szCs w:val="21"/>
-          <w:lang w:eastAsia="en-CA"/>
-        </w:rPr>
-      </w:pPr>
-      <w:r>
-        <w:rPr>
-          <w:rFonts w:ascii="Consolas" w:eastAsia="Times New Roman" w:hAnsi="Consolas" w:cs="Times New Roman"/>
-          <w:color w:val="228B22"/>
-          <w:sz w:val="21"/>
-          <w:szCs w:val="21"/>
-          <w:lang w:eastAsia="en-CA"/>
-        </w:rPr>
-        <w:t>% Percent of Relative error</w:t>
-      </w:r>
-    </w:p>
-    <w:p>
-      <w:pPr>
-        <w:shd w:val="clear" w:color="auto" w:fill="F7F7F7"/>
-        <w:spacing w:after="0" w:line="258" w:lineRule="atLeast"/>
-        <w:rPr>
-          <w:rFonts w:ascii="Consolas" w:eastAsia="Times New Roman" w:hAnsi="Consolas" w:cs="Times New Roman"/>
-          <w:color w:val="000000"/>
-          <w:sz w:val="21"/>
-          <w:szCs w:val="21"/>
-          <w:lang w:eastAsia="en-CA"/>
-        </w:rPr>
-      </w:pPr>
-      <w:proofErr w:type="spellStart"/>
-      <w:r>
-        <w:rPr>
-          <w:rFonts w:ascii="Consolas" w:eastAsia="Times New Roman" w:hAnsi="Consolas" w:cs="Times New Roman"/>
-          <w:color w:val="000000"/>
-          <w:sz w:val="21"/>
-          <w:szCs w:val="21"/>
-          <w:lang w:eastAsia="en-CA"/>
-        </w:rPr>
-        <w:t>per_relative_err</w:t>
-      </w:r>
-      <w:proofErr w:type="spellEnd"/>
-      <w:r>
-        <w:rPr>
-          <w:rFonts w:ascii="Consolas" w:eastAsia="Times New Roman" w:hAnsi="Consolas" w:cs="Times New Roman"/>
-          <w:color w:val="000000"/>
-          <w:sz w:val="21"/>
-          <w:szCs w:val="21"/>
-          <w:lang w:eastAsia="en-CA"/>
-        </w:rPr>
-        <w:t xml:space="preserve"> = </w:t>
-      </w:r>
-      <w:proofErr w:type="spellStart"/>
-      <w:r>
-        <w:rPr>
-          <w:rFonts w:ascii="Consolas" w:eastAsia="Times New Roman" w:hAnsi="Consolas" w:cs="Times New Roman"/>
-          <w:color w:val="000000"/>
-          <w:sz w:val="21"/>
-          <w:szCs w:val="21"/>
-          <w:lang w:eastAsia="en-CA"/>
-        </w:rPr>
-        <w:t>rel_error</w:t>
-      </w:r>
-      <w:proofErr w:type="spellEnd"/>
-      <w:r>
-        <w:rPr>
-          <w:rFonts w:ascii="Consolas" w:eastAsia="Times New Roman" w:hAnsi="Consolas" w:cs="Times New Roman"/>
-          <w:color w:val="000000"/>
-          <w:sz w:val="21"/>
-          <w:szCs w:val="21"/>
-          <w:lang w:eastAsia="en-CA"/>
-        </w:rPr>
-        <w:t>*100</w:t>
-      </w:r>
-    </w:p>
-    <w:p>
-      <w:pPr>
-        <w:shd w:val="clear" w:color="auto" w:fill="FFFFFF"/>
-        <w:spacing w:after="0" w:line="258" w:lineRule="atLeast"/>
         <w:rPr>
           <w:rFonts w:ascii="Consolas" w:eastAsia="Times New Roman" w:hAnsi="Consolas" w:cs="Times New Roman"/>
           <w:color w:val="404040"/>
@@ -13139,9 +13849,23 @@
           <w:szCs w:val="18"/>
           <w:lang w:eastAsia="en-CA"/>
         </w:rPr>
-      </w:pPr>
-      <w:proofErr w:type="spellStart"/>
-      <w:r>
+        <w:t xml:space="preserve"> = </w:t>
+      </w:r>
+      <w:r>
+        <w:rPr>
+          <w:rFonts w:ascii="Consolas" w:eastAsia="Times New Roman" w:hAnsi="Consolas" w:cs="Times New Roman"/>
+          <w:color w:val="B3B3B3"/>
+          <w:sz w:val="18"/>
+          <w:szCs w:val="18"/>
+          <w:lang w:eastAsia="en-CA"/>
+        </w:rPr>
+        <w:t>1×3</w:t>
+      </w:r>
+    </w:p>
+    <w:p>
+      <w:pPr>
+        <w:shd w:val="clear" w:color="auto" w:fill="FFFFFF"/>
+        <w:spacing w:after="150" w:line="258" w:lineRule="atLeast"/>
         <w:rPr>
           <w:rFonts w:ascii="Consolas" w:eastAsia="Times New Roman" w:hAnsi="Consolas" w:cs="Times New Roman"/>
           <w:color w:val="404040"/>
@@ -13149,9 +13873,7 @@
           <w:szCs w:val="18"/>
           <w:lang w:eastAsia="en-CA"/>
         </w:rPr>
-        <w:t>per_relative_err</w:t>
-      </w:r>
-      <w:proofErr w:type="spellEnd"/>
+      </w:pPr>
       <w:r>
         <w:rPr>
           <w:rFonts w:ascii="Consolas" w:eastAsia="Times New Roman" w:hAnsi="Consolas" w:cs="Times New Roman"/>
@@ -13160,23 +13882,10 @@
           <w:szCs w:val="18"/>
           <w:lang w:eastAsia="en-CA"/>
         </w:rPr>
-        <w:t xml:space="preserve"> = </w:t>
-      </w:r>
-      <w:r>
-        <w:rPr>
-          <w:rFonts w:ascii="Consolas" w:eastAsia="Times New Roman" w:hAnsi="Consolas" w:cs="Times New Roman"/>
-          <w:color w:val="B3B3B3"/>
-          <w:sz w:val="18"/>
-          <w:szCs w:val="18"/>
-          <w:lang w:eastAsia="en-CA"/>
-        </w:rPr>
-        <w:t>1×3</w:t>
-      </w:r>
-    </w:p>
-    <w:p>
-      <w:pPr>
-        <w:shd w:val="clear" w:color="auto" w:fill="FFFFFF"/>
-        <w:spacing w:after="150" w:line="258" w:lineRule="atLeast"/>
+        <w:t xml:space="preserve">   0.001441869212467   </w:t>
+      </w:r>
+      <w:proofErr w:type="gramStart"/>
+      <w:r>
         <w:rPr>
           <w:rFonts w:ascii="Consolas" w:eastAsia="Times New Roman" w:hAnsi="Consolas" w:cs="Times New Roman"/>
           <w:color w:val="404040"/>
@@ -13184,39 +13893,9 @@
           <w:szCs w:val="18"/>
           <w:lang w:eastAsia="en-CA"/>
         </w:rPr>
-      </w:pPr>
-      <w:r>
-        <w:rPr>
-          <w:rFonts w:ascii="Consolas" w:eastAsia="Times New Roman" w:hAnsi="Consolas" w:cs="Times New Roman"/>
-          <w:color w:val="404040"/>
-          <w:sz w:val="18"/>
-          <w:szCs w:val="18"/>
-          <w:lang w:eastAsia="en-CA"/>
-        </w:rPr>
-        <w:t xml:space="preserve">   </w:t>
-      </w:r>
-      <w:proofErr w:type="gramStart"/>
-      <w:r>
-        <w:rPr>
-          <w:rFonts w:ascii="Consolas" w:eastAsia="Times New Roman" w:hAnsi="Consolas" w:cs="Times New Roman"/>
-          <w:color w:val="404040"/>
-          <w:sz w:val="18"/>
-          <w:szCs w:val="18"/>
-          <w:lang w:eastAsia="en-CA"/>
-        </w:rPr>
-        <w:t>0.001441869212467  -</w:t>
+        <w:t>0.097014180817616  99.999949999987507</w:t>
       </w:r>
       <w:proofErr w:type="gramEnd"/>
-      <w:r>
-        <w:rPr>
-          <w:rFonts w:ascii="Consolas" w:eastAsia="Times New Roman" w:hAnsi="Consolas" w:cs="Times New Roman"/>
-          <w:color w:val="404040"/>
-          <w:sz w:val="18"/>
-          <w:szCs w:val="18"/>
-          <w:lang w:eastAsia="en-CA"/>
-        </w:rPr>
-        <w:t>0.097014180817616  99.999949999987507</w:t>
-      </w:r>
     </w:p>
     <w:p>
       <w:pPr>
@@ -13283,6 +13962,7 @@
           <w:szCs w:val="21"/>
           <w:lang w:eastAsia="en-CA"/>
         </w:rPr>
+        <w:lastRenderedPageBreak/>
         <w:t>out_mat_new</w:t>
       </w:r>
       <w:proofErr w:type="spellEnd"/>
@@ -13317,7 +13997,6 @@
           <w:szCs w:val="21"/>
           <w:lang w:eastAsia="en-CA"/>
         </w:rPr>
-        <w:lastRenderedPageBreak/>
         <w:t xml:space="preserve">% absolute error </w:t>
       </w:r>
     </w:p>
@@ -14078,13 +14757,12 @@
     </w:p>
     <w:p>
       <w:pPr>
-        <w:shd w:val="clear" w:color="auto" w:fill="FFFFFF"/>
-        <w:spacing w:after="0" w:line="258" w:lineRule="atLeast"/>
-        <w:rPr>
-          <w:rFonts w:ascii="Consolas" w:eastAsia="Times New Roman" w:hAnsi="Consolas" w:cs="Times New Roman"/>
-          <w:color w:val="404040"/>
-          <w:sz w:val="18"/>
-          <w:szCs w:val="18"/>
+        <w:spacing w:after="135" w:line="315" w:lineRule="atLeast"/>
+        <w:rPr>
+          <w:rFonts w:ascii="Consolas" w:eastAsia="Times New Roman" w:hAnsi="Consolas" w:cs="Times New Roman"/>
+          <w:color w:val="228B22"/>
+          <w:sz w:val="21"/>
+          <w:szCs w:val="21"/>
           <w:lang w:eastAsia="en-CA"/>
         </w:rPr>
       </w:pPr>
@@ -14097,7 +14775,7 @@
           <w:b/>
           <w:color w:val="000000"/>
           <w:szCs w:val="28"/>
-          <w:lang w:eastAsia="en-CA"/>
+          <w:lang w:val="fr-CA" w:eastAsia="en-CA"/>
         </w:rPr>
       </w:pPr>
       <w:r>
@@ -14106,31 +14784,9 @@
           <w:b/>
           <w:color w:val="000000"/>
           <w:szCs w:val="28"/>
-          <w:lang w:eastAsia="en-CA"/>
-        </w:rPr>
-        <w:t xml:space="preserve">Appendix B - Question 2 </w:t>
-      </w:r>
-      <w:proofErr w:type="spellStart"/>
-      <w:r>
-        <w:rPr>
-          <w:rFonts w:eastAsia="Times New Roman" w:cstheme="minorHAnsi"/>
-          <w:b/>
-          <w:color w:val="000000"/>
-          <w:szCs w:val="28"/>
-          <w:lang w:eastAsia="en-CA"/>
-        </w:rPr>
-        <w:t>Matlab</w:t>
-      </w:r>
-      <w:proofErr w:type="spellEnd"/>
-      <w:r>
-        <w:rPr>
-          <w:rFonts w:eastAsia="Times New Roman" w:cstheme="minorHAnsi"/>
-          <w:b/>
-          <w:color w:val="000000"/>
-          <w:szCs w:val="28"/>
-          <w:lang w:eastAsia="en-CA"/>
-        </w:rPr>
-        <w:t xml:space="preserve"> Code</w:t>
+          <w:lang w:val="fr-CA" w:eastAsia="en-CA"/>
+        </w:rPr>
+        <w:t>Appendix B - Question 2 Matlab Code</w:t>
       </w:r>
     </w:p>
     <w:p>
@@ -15004,6 +15660,7 @@
           <w:szCs w:val="21"/>
           <w:lang w:eastAsia="en-CA"/>
         </w:rPr>
+        <w:lastRenderedPageBreak/>
         <w:t>e)</w:t>
       </w:r>
     </w:p>
@@ -15028,7 +15685,6 @@
           <w:szCs w:val="21"/>
           <w:lang w:eastAsia="en-CA"/>
         </w:rPr>
-        <w:lastRenderedPageBreak/>
         <w:t>out_mat_new</w:t>
       </w:r>
       <w:proofErr w:type="spellEnd"/>
@@ -17113,6 +17769,7 @@
           <w:szCs w:val="21"/>
           <w:lang w:eastAsia="en-CA"/>
         </w:rPr>
+        <w:lastRenderedPageBreak/>
         <w:t>g_x</w:t>
       </w:r>
       <w:proofErr w:type="spellEnd"/>
@@ -17170,7 +17827,6 @@
           <w:szCs w:val="21"/>
           <w:lang w:eastAsia="en-CA"/>
         </w:rPr>
-        <w:lastRenderedPageBreak/>
         <w:t>out_c</w:t>
       </w:r>
       <w:proofErr w:type="spellEnd"/>
@@ -18661,6 +19317,7 @@
           <w:szCs w:val="21"/>
           <w:lang w:eastAsia="en-CA"/>
         </w:rPr>
+        <w:lastRenderedPageBreak/>
         <w:t>[</w:t>
       </w:r>
       <w:proofErr w:type="spellStart"/>
@@ -18708,7 +19365,6 @@
           <w:szCs w:val="21"/>
           <w:lang w:eastAsia="en-CA"/>
         </w:rPr>
-        <w:lastRenderedPageBreak/>
         <w:t xml:space="preserve">X = </w:t>
       </w:r>
       <w:proofErr w:type="spellStart"/>
@@ -20365,6 +21021,7 @@
           <w:color w:val="000000"/>
           <w:szCs w:val="26"/>
         </w:rPr>
+        <w:lastRenderedPageBreak/>
         <w:t xml:space="preserve">    </w:t>
       </w:r>
       <w:r>
@@ -20412,7 +21069,6 @@
           <w:color w:val="000000"/>
           <w:szCs w:val="26"/>
         </w:rPr>
-        <w:lastRenderedPageBreak/>
         <w:t xml:space="preserve">        </w:t>
       </w:r>
       <w:r>
@@ -21420,7 +22076,7 @@
           <w:color w:val="000000"/>
           <w:sz w:val="21"/>
           <w:szCs w:val="21"/>
-          <w:lang w:eastAsia="en-CA"/>
+          <w:lang w:val="fr-CA" w:eastAsia="en-CA"/>
         </w:rPr>
       </w:pPr>
       <w:proofErr w:type="spellStart"/>
@@ -21431,7 +22087,7 @@
           <w:color w:val="000000"/>
           <w:sz w:val="21"/>
           <w:szCs w:val="21"/>
-          <w:lang w:eastAsia="en-CA"/>
+          <w:lang w:val="fr-CA" w:eastAsia="en-CA"/>
         </w:rPr>
         <w:t>fprintf</w:t>
       </w:r>
@@ -21442,7 +22098,7 @@
           <w:color w:val="000000"/>
           <w:sz w:val="21"/>
           <w:szCs w:val="21"/>
-          <w:lang w:eastAsia="en-CA"/>
+          <w:lang w:val="fr-CA" w:eastAsia="en-CA"/>
         </w:rPr>
         <w:t>(</w:t>
       </w:r>
@@ -21453,7 +22109,7 @@
           <w:color w:val="A020F0"/>
           <w:sz w:val="21"/>
           <w:szCs w:val="21"/>
-          <w:lang w:eastAsia="en-CA"/>
+          <w:lang w:val="fr-CA" w:eastAsia="en-CA"/>
         </w:rPr>
         <w:t>'%.64f'</w:t>
       </w:r>
@@ -21463,7 +22119,7 @@
           <w:color w:val="000000"/>
           <w:sz w:val="21"/>
           <w:szCs w:val="21"/>
-          <w:lang w:eastAsia="en-CA"/>
+          <w:lang w:val="fr-CA" w:eastAsia="en-CA"/>
         </w:rPr>
         <w:t xml:space="preserve">, </w:t>
       </w:r>
@@ -21474,7 +22130,7 @@
           <w:color w:val="000000"/>
           <w:sz w:val="21"/>
           <w:szCs w:val="21"/>
-          <w:lang w:eastAsia="en-CA"/>
+          <w:lang w:val="fr-CA" w:eastAsia="en-CA"/>
         </w:rPr>
         <w:t>f_b</w:t>
       </w:r>
@@ -21485,7 +22141,7 @@
           <w:color w:val="000000"/>
           <w:sz w:val="21"/>
           <w:szCs w:val="21"/>
-          <w:lang w:eastAsia="en-CA"/>
+          <w:lang w:val="fr-CA" w:eastAsia="en-CA"/>
         </w:rPr>
         <w:t>);</w:t>
       </w:r>
@@ -21663,7 +22319,6 @@
         <w:docPartUnique/>
       </w:docPartObj>
     </w:sdtPr>
-    <w:sdtEndPr/>
     <w:sdtContent>
       <w:p>
         <w:pPr>
@@ -22277,7 +22932,6 @@
   <w:style w:type="character" w:default="1" w:styleId="DefaultParagraphFont">
     <w:name w:val="Default Paragraph Font"/>
     <w:uiPriority w:val="1"/>
-    <w:semiHidden/>
     <w:unhideWhenUsed/>
   </w:style>
   <w:style w:type="table" w:default="1" w:styleId="TableNormal">
@@ -22870,7 +23524,7 @@
 </file>
 
 <file path=customXml/itemProps1.xml><?xml version="1.0" encoding="utf-8"?>
-<ds:datastoreItem xmlns:ds="http://schemas.openxmlformats.org/officeDocument/2006/customXml" ds:itemID="{94F2BE7E-C048-485B-A047-416385674442}">
+<ds:datastoreItem xmlns:ds="http://schemas.openxmlformats.org/officeDocument/2006/customXml" ds:itemID="{84B047D7-E46F-4D5C-A43E-14E4476E6247}">
   <ds:schemaRefs>
     <ds:schemaRef ds:uri="http://schemas.openxmlformats.org/officeDocument/2006/bibliography"/>
   </ds:schemaRefs>

</xml_diff>